<commit_message>
Con fallos acabara bien
</commit_message>
<xml_diff>
--- a/Videojuegos-Plataformas-Ampliaciones.docx
+++ b/Videojuegos-Plataformas-Ampliaciones.docx
@@ -1,6 +1,6 @@
 
 <file path=word/document.xml><?xml version="1.0" encoding="utf-8"?>
-<w:document xmlns:wpc="http://schemas.microsoft.com/office/word/2010/wordprocessingCanvas" xmlns:cx="http://schemas.microsoft.com/office/drawing/2014/chartex" xmlns:cx1="http://schemas.microsoft.com/office/drawing/2015/9/8/chartex" xmlns:cx2="http://schemas.microsoft.com/office/drawing/2015/10/21/chartex" xmlns:mc="http://schemas.openxmlformats.org/markup-compatibility/2006" xmlns:o="urn:schemas-microsoft-com:office:office" xmlns:r="http://schemas.openxmlformats.org/officeDocument/2006/relationships" xmlns:m="http://schemas.openxmlformats.org/officeDocument/2006/math" xmlns:v="urn:schemas-microsoft-com:vml" xmlns:wp14="http://schemas.microsoft.com/office/word/2010/wordprocessingDrawing" xmlns:wp="http://schemas.openxmlformats.org/drawingml/2006/wordprocessingDrawing" xmlns:w10="urn:schemas-microsoft-com:office:word" xmlns:w="http://schemas.openxmlformats.org/wordprocessingml/2006/main" xmlns:w14="http://schemas.microsoft.com/office/word/2010/wordml" xmlns:w15="http://schemas.microsoft.com/office/word/2012/wordml" xmlns:w16se="http://schemas.microsoft.com/office/word/2015/wordml/symex" xmlns:wpg="http://schemas.microsoft.com/office/word/2010/wordprocessingGroup" xmlns:wpi="http://schemas.microsoft.com/office/word/2010/wordprocessingInk" xmlns:wne="http://schemas.microsoft.com/office/word/2006/wordml" xmlns:wps="http://schemas.microsoft.com/office/word/2010/wordprocessingShape" mc:Ignorable="w14 w15 w16se wp14">
+<w:document xmlns:wpc="http://schemas.microsoft.com/office/word/2010/wordprocessingCanvas" xmlns:cx="http://schemas.microsoft.com/office/drawing/2014/chartex" xmlns:cx1="http://schemas.microsoft.com/office/drawing/2015/9/8/chartex" xmlns:cx2="http://schemas.microsoft.com/office/drawing/2015/10/21/chartex" xmlns:cx3="http://schemas.microsoft.com/office/drawing/2016/5/9/chartex" xmlns:cx4="http://schemas.microsoft.com/office/drawing/2016/5/10/chartex" xmlns:cx5="http://schemas.microsoft.com/office/drawing/2016/5/11/chartex" xmlns:mc="http://schemas.openxmlformats.org/markup-compatibility/2006" xmlns:o="urn:schemas-microsoft-com:office:office" xmlns:r="http://schemas.openxmlformats.org/officeDocument/2006/relationships" xmlns:m="http://schemas.openxmlformats.org/officeDocument/2006/math" xmlns:v="urn:schemas-microsoft-com:vml" xmlns:wp14="http://schemas.microsoft.com/office/word/2010/wordprocessingDrawing" xmlns:wp="http://schemas.openxmlformats.org/drawingml/2006/wordprocessingDrawing" xmlns:w10="urn:schemas-microsoft-com:office:word" xmlns:w="http://schemas.openxmlformats.org/wordprocessingml/2006/main" xmlns:w14="http://schemas.microsoft.com/office/word/2010/wordml" xmlns:w15="http://schemas.microsoft.com/office/word/2012/wordml" xmlns:w16se="http://schemas.microsoft.com/office/word/2015/wordml/symex" xmlns:wpg="http://schemas.microsoft.com/office/word/2010/wordprocessingGroup" xmlns:wpi="http://schemas.microsoft.com/office/word/2010/wordprocessingInk" xmlns:wne="http://schemas.microsoft.com/office/word/2006/wordml" xmlns:wps="http://schemas.microsoft.com/office/word/2010/wordprocessingShape" mc:Ignorable="w14 w15 w16se wp14">
   <w:body>
     <w:sdt>
       <w:sdtPr>
@@ -10,11 +10,13 @@
           <w:docPartUnique/>
         </w:docPartObj>
       </w:sdtPr>
+      <w:sdtEndPr/>
       <w:sdtContent>
         <w:p>
           <w:r>
             <w:rPr>
               <w:noProof/>
+              <w:lang w:eastAsia="es-ES"/>
             </w:rPr>
             <mc:AlternateContent>
               <mc:Choice Requires="wpg">
@@ -143,6 +145,7 @@
                                       <w:dataBinding w:prefixMappings="xmlns:ns0='http://purl.org/dc/elements/1.1/' xmlns:ns1='http://schemas.openxmlformats.org/package/2006/metadata/core-properties' " w:xpath="/ns1:coreProperties[1]/ns0:creator[1]" w:storeItemID="{6C3C8BC8-F283-45AE-878A-BAB7291924A1}"/>
                                       <w:text/>
                                     </w:sdtPr>
+                                    <w:sdtEndPr/>
                                     <w:sdtContent>
                                       <w:r>
                                         <w:rPr>
@@ -182,6 +185,7 @@
                                       <w:dataBinding w:prefixMappings="xmlns:ns0='http://schemas.openxmlformats.org/officeDocument/2006/extended-properties' " w:xpath="/ns0:Properties[1]/ns0:Company[1]" w:storeItemID="{6668398D-A668-4E3E-A5EB-62B293D839F1}"/>
                                       <w:text/>
                                     </w:sdtPr>
+                                    <w:sdtEndPr/>
                                     <w:sdtContent>
                                       <w:r>
                                         <w:rPr>
@@ -211,6 +215,7 @@
                                       <w:dataBinding w:prefixMappings="xmlns:ns0='http://schemas.microsoft.com/office/2006/coverPageProps' " w:xpath="/ns0:CoverPageProperties[1]/ns0:CompanyAddress[1]" w:storeItemID="{55AF091B-3C7A-41E3-B477-F2FDAA23CFDA}"/>
                                       <w:text/>
                                     </w:sdtPr>
+                                    <w:sdtEndPr/>
                                     <w:sdtContent>
                                       <w:r>
                                         <w:rPr>
@@ -278,6 +283,7 @@
                                     <w:dataBinding w:prefixMappings="xmlns:ns0='http://purl.org/dc/elements/1.1/' xmlns:ns1='http://schemas.openxmlformats.org/package/2006/metadata/core-properties' " w:xpath="/ns1:coreProperties[1]/ns0:title[1]" w:storeItemID="{6C3C8BC8-F283-45AE-878A-BAB7291924A1}"/>
                                     <w:text/>
                                   </w:sdtPr>
+                                  <w:sdtEndPr/>
                                   <w:sdtContent>
                                     <w:p>
                                       <w:pPr>
@@ -318,6 +324,7 @@
                                     <w:dataBinding w:prefixMappings="xmlns:ns0='http://purl.org/dc/elements/1.1/' xmlns:ns1='http://schemas.openxmlformats.org/package/2006/metadata/core-properties' " w:xpath="/ns1:coreProperties[1]/ns0:subject[1]" w:storeItemID="{6C3C8BC8-F283-45AE-878A-BAB7291924A1}"/>
                                     <w:text/>
                                   </w:sdtPr>
+                                  <w:sdtEndPr/>
                                   <w:sdtContent>
                                     <w:p>
                                       <w:pPr>
@@ -392,6 +399,7 @@
                                 <w:dataBinding w:prefixMappings="xmlns:ns0='http://purl.org/dc/elements/1.1/' xmlns:ns1='http://schemas.openxmlformats.org/package/2006/metadata/core-properties' " w:xpath="/ns1:coreProperties[1]/ns0:creator[1]" w:storeItemID="{6C3C8BC8-F283-45AE-878A-BAB7291924A1}"/>
                                 <w:text/>
                               </w:sdtPr>
+                              <w:sdtEndPr/>
                               <w:sdtContent>
                                 <w:r>
                                   <w:rPr>
@@ -431,6 +439,7 @@
                                 <w:dataBinding w:prefixMappings="xmlns:ns0='http://schemas.openxmlformats.org/officeDocument/2006/extended-properties' " w:xpath="/ns0:Properties[1]/ns0:Company[1]" w:storeItemID="{6668398D-A668-4E3E-A5EB-62B293D839F1}"/>
                                 <w:text/>
                               </w:sdtPr>
+                              <w:sdtEndPr/>
                               <w:sdtContent>
                                 <w:r>
                                   <w:rPr>
@@ -460,6 +469,7 @@
                                 <w:dataBinding w:prefixMappings="xmlns:ns0='http://schemas.microsoft.com/office/2006/coverPageProps' " w:xpath="/ns0:CoverPageProperties[1]/ns0:CompanyAddress[1]" w:storeItemID="{55AF091B-3C7A-41E3-B477-F2FDAA23CFDA}"/>
                                 <w:text/>
                               </w:sdtPr>
+                              <w:sdtEndPr/>
                               <w:sdtContent>
                                 <w:r>
                                   <w:rPr>
@@ -495,6 +505,7 @@
                               <w:dataBinding w:prefixMappings="xmlns:ns0='http://purl.org/dc/elements/1.1/' xmlns:ns1='http://schemas.openxmlformats.org/package/2006/metadata/core-properties' " w:xpath="/ns1:coreProperties[1]/ns0:title[1]" w:storeItemID="{6C3C8BC8-F283-45AE-878A-BAB7291924A1}"/>
                               <w:text/>
                             </w:sdtPr>
+                            <w:sdtEndPr/>
                             <w:sdtContent>
                               <w:p>
                                 <w:pPr>
@@ -535,6 +546,7 @@
                               <w:dataBinding w:prefixMappings="xmlns:ns0='http://purl.org/dc/elements/1.1/' xmlns:ns1='http://schemas.openxmlformats.org/package/2006/metadata/core-properties' " w:xpath="/ns1:coreProperties[1]/ns0:subject[1]" w:storeItemID="{6C3C8BC8-F283-45AE-878A-BAB7291924A1}"/>
                               <w:text/>
                             </w:sdtPr>
+                            <w:sdtEndPr/>
                             <w:sdtContent>
                               <w:p>
                                 <w:pPr>
@@ -578,6 +590,13 @@
     </w:sdt>
     <w:sdt>
       <w:sdtPr>
+        <w:rPr>
+          <w:rFonts w:asciiTheme="minorHAnsi" w:eastAsiaTheme="minorHAnsi" w:hAnsiTheme="minorHAnsi" w:cstheme="minorBidi"/>
+          <w:color w:val="auto"/>
+          <w:sz w:val="22"/>
+          <w:szCs w:val="22"/>
+          <w:lang w:eastAsia="en-US"/>
+        </w:rPr>
         <w:id w:val="1560205346"/>
         <w:docPartObj>
           <w:docPartGallery w:val="Table of Contents"/>
@@ -586,13 +605,8 @@
       </w:sdtPr>
       <w:sdtEndPr>
         <w:rPr>
-          <w:rFonts w:asciiTheme="minorHAnsi" w:eastAsiaTheme="minorHAnsi" w:hAnsiTheme="minorHAnsi" w:cstheme="minorBidi"/>
           <w:b/>
           <w:bCs/>
-          <w:color w:val="auto"/>
-          <w:sz w:val="22"/>
-          <w:szCs w:val="22"/>
-          <w:lang w:eastAsia="en-US"/>
         </w:rPr>
       </w:sdtEndPr>
       <w:sdtContent>
@@ -2271,25 +2285,487 @@
       </w:r>
       <w:bookmarkEnd w:id="1"/>
     </w:p>
-    <w:p/>
     <w:p>
       <w:pPr>
-        <w:pStyle w:val="Ttulo2"/>
+        <w:pStyle w:val="Ttulo3"/>
       </w:pPr>
-      <w:bookmarkStart w:id="2" w:name="_Toc465613526"/>
       <w:r>
-        <w:t>Enemigo que salta o vuela</w:t>
+        <w:t>Descripción</w:t>
       </w:r>
+    </w:p>
+    <w:p>
+      <w:pPr>
+        <w:rPr>
+          <w:rFonts w:ascii="Consolas" w:hAnsi="Consolas"/>
+          <w:sz w:val="20"/>
+        </w:rPr>
+      </w:pPr>
+      <w:r>
+        <w:rPr>
+          <w:rFonts w:ascii="Consolas" w:hAnsi="Consolas"/>
+          <w:sz w:val="20"/>
+        </w:rPr>
+        <w:t>L</w:t>
+      </w:r>
+      <w:r>
+        <w:rPr>
+          <w:rFonts w:ascii="Consolas" w:hAnsi="Consolas"/>
+          <w:sz w:val="20"/>
+        </w:rPr>
+        <w:t xml:space="preserve">o más adecuado sería crear una clase base para enemigo o </w:t>
+      </w:r>
+      <w:proofErr w:type="gramStart"/>
+      <w:r>
+        <w:rPr>
+          <w:rFonts w:ascii="Consolas" w:hAnsi="Consolas"/>
+          <w:sz w:val="20"/>
+        </w:rPr>
+        <w:t>un interface</w:t>
+      </w:r>
+      <w:proofErr w:type="gramEnd"/>
+      <w:r>
+        <w:rPr>
+          <w:rFonts w:ascii="Consolas" w:hAnsi="Consolas"/>
+          <w:sz w:val="20"/>
+        </w:rPr>
+        <w:t xml:space="preserve"> Java y que los diferentes tipos de enemigos heredasen de la clase base o implementaran el interface. </w:t>
+      </w:r>
+    </w:p>
+    <w:p>
+      <w:pPr>
+        <w:rPr>
+          <w:rFonts w:ascii="Consolas" w:hAnsi="Consolas"/>
+          <w:sz w:val="20"/>
+        </w:rPr>
+      </w:pPr>
+      <w:r>
+        <w:rPr>
+          <w:rFonts w:ascii="Consolas" w:hAnsi="Consolas"/>
+          <w:sz w:val="20"/>
+        </w:rPr>
+        <w:t>Al menos se debe crear un tipo de enemigo nuevo con diferente imagen, velocidad y capaz de disparar.</w:t>
+      </w:r>
+    </w:p>
+    <w:p>
+      <w:pPr>
+        <w:pStyle w:val="Ttulo3"/>
+      </w:pPr>
+      <w:r>
+        <w:t>Creación de la clase base Enemigo</w:t>
+      </w:r>
+    </w:p>
+    <w:p>
+      <w:pPr>
+        <w:rPr>
+          <w:rFonts w:ascii="Consolas" w:hAnsi="Consolas"/>
+          <w:sz w:val="20"/>
+        </w:rPr>
+      </w:pPr>
+      <w:r>
+        <w:rPr>
+          <w:rFonts w:ascii="Consolas" w:hAnsi="Consolas"/>
+          <w:sz w:val="20"/>
+        </w:rPr>
+        <w:t>Se cogerá toda lo común que hay en la clase Enemigo y se dejará como clase base, lo individual se llevará a sus clases derivadas.</w:t>
+      </w:r>
+    </w:p>
+    <w:p>
+      <w:pPr>
+        <w:rPr>
+          <w:rFonts w:ascii="Consolas" w:hAnsi="Consolas"/>
+          <w:sz w:val="20"/>
+        </w:rPr>
+      </w:pPr>
+      <w:r>
+        <w:rPr>
+          <w:rFonts w:ascii="Consolas" w:hAnsi="Consolas"/>
+          <w:sz w:val="20"/>
+        </w:rPr>
+        <w:t>En este caso se dejará la clase enemigo como esta y haremos que las hijas deriven de esta y no de modelo.</w:t>
+      </w:r>
+    </w:p>
+    <w:p>
+      <w:pPr>
+        <w:pStyle w:val="Ttulo3"/>
+      </w:pPr>
+      <w:r>
+        <w:t>Creación de la clase Enemigo básico</w:t>
+      </w:r>
+    </w:p>
+    <w:p>
+      <w:pPr>
+        <w:rPr>
+          <w:rFonts w:ascii="Consolas" w:hAnsi="Consolas"/>
+          <w:sz w:val="20"/>
+        </w:rPr>
+      </w:pPr>
+      <w:r>
+        <w:rPr>
+          <w:rFonts w:ascii="Consolas" w:hAnsi="Consolas"/>
+          <w:sz w:val="20"/>
+        </w:rPr>
+        <w:t>En este caso nos queda un poco pobre ya que no tiene nada que hacer diferente</w:t>
+      </w:r>
+      <w:r>
+        <w:rPr>
+          <w:rFonts w:ascii="Consolas" w:hAnsi="Consolas"/>
+          <w:sz w:val="20"/>
+        </w:rPr>
+        <w:t>.</w:t>
+      </w:r>
+    </w:p>
+    <w:tbl>
+      <w:tblPr>
+        <w:tblStyle w:val="Tablaconcuadrcula"/>
+        <w:tblW w:w="0" w:type="auto"/>
+        <w:tblLook w:val="04A0" w:firstRow="1" w:lastRow="0" w:firstColumn="1" w:lastColumn="0" w:noHBand="0" w:noVBand="1"/>
+      </w:tblPr>
+      <w:tblGrid>
+        <w:gridCol w:w="8494"/>
+      </w:tblGrid>
+      <w:tr>
+        <w:tc>
+          <w:tcPr>
+            <w:tcW w:w="8494" w:type="dxa"/>
+          </w:tcPr>
+          <w:p>
+            <w:pPr>
+              <w:pStyle w:val="HTMLconformatoprevio"/>
+              <w:shd w:val="clear" w:color="auto" w:fill="FFFFFF"/>
+              <w:rPr>
+                <w:color w:val="000000"/>
+              </w:rPr>
+            </w:pPr>
+            <w:proofErr w:type="spellStart"/>
+            <w:r>
+              <w:rPr>
+                <w:b/>
+                <w:bCs/>
+                <w:color w:val="000080"/>
+              </w:rPr>
+              <w:t>public</w:t>
+            </w:r>
+            <w:proofErr w:type="spellEnd"/>
+            <w:r>
+              <w:rPr>
+                <w:b/>
+                <w:bCs/>
+                <w:color w:val="000080"/>
+              </w:rPr>
+              <w:t xml:space="preserve"> </w:t>
+            </w:r>
+            <w:proofErr w:type="spellStart"/>
+            <w:r>
+              <w:rPr>
+                <w:b/>
+                <w:bCs/>
+                <w:color w:val="000080"/>
+              </w:rPr>
+              <w:t>class</w:t>
+            </w:r>
+            <w:proofErr w:type="spellEnd"/>
+            <w:r>
+              <w:rPr>
+                <w:b/>
+                <w:bCs/>
+                <w:color w:val="000080"/>
+              </w:rPr>
+              <w:t xml:space="preserve"> </w:t>
+            </w:r>
+            <w:proofErr w:type="spellStart"/>
+            <w:r>
+              <w:rPr>
+                <w:color w:val="000000"/>
+              </w:rPr>
+              <w:t>EnemigoBasico</w:t>
+            </w:r>
+            <w:proofErr w:type="spellEnd"/>
+            <w:r>
+              <w:rPr>
+                <w:color w:val="000000"/>
+              </w:rPr>
+              <w:t xml:space="preserve"> </w:t>
+            </w:r>
+            <w:proofErr w:type="spellStart"/>
+            <w:r>
+              <w:rPr>
+                <w:b/>
+                <w:bCs/>
+                <w:color w:val="000080"/>
+              </w:rPr>
+              <w:t>extends</w:t>
+            </w:r>
+            <w:proofErr w:type="spellEnd"/>
+            <w:r>
+              <w:rPr>
+                <w:b/>
+                <w:bCs/>
+                <w:color w:val="000080"/>
+              </w:rPr>
+              <w:t xml:space="preserve"> </w:t>
+            </w:r>
+            <w:r>
+              <w:rPr>
+                <w:color w:val="000000"/>
+              </w:rPr>
+              <w:t>Enemigo {</w:t>
+            </w:r>
+            <w:r>
+              <w:rPr>
+                <w:color w:val="000000"/>
+              </w:rPr>
+              <w:br/>
+            </w:r>
+            <w:r>
+              <w:rPr>
+                <w:color w:val="000000"/>
+              </w:rPr>
+              <w:br/>
+              <w:t xml:space="preserve">    </w:t>
+            </w:r>
+            <w:proofErr w:type="spellStart"/>
+            <w:r>
+              <w:rPr>
+                <w:b/>
+                <w:bCs/>
+                <w:color w:val="000080"/>
+              </w:rPr>
+              <w:t>public</w:t>
+            </w:r>
+            <w:proofErr w:type="spellEnd"/>
+            <w:r>
+              <w:rPr>
+                <w:b/>
+                <w:bCs/>
+                <w:color w:val="000080"/>
+              </w:rPr>
+              <w:t xml:space="preserve"> </w:t>
+            </w:r>
+            <w:proofErr w:type="spellStart"/>
+            <w:proofErr w:type="gramStart"/>
+            <w:r>
+              <w:rPr>
+                <w:color w:val="000000"/>
+              </w:rPr>
+              <w:t>EnemigoBasico</w:t>
+            </w:r>
+            <w:proofErr w:type="spellEnd"/>
+            <w:r>
+              <w:rPr>
+                <w:color w:val="000000"/>
+              </w:rPr>
+              <w:t>(</w:t>
+            </w:r>
+            <w:proofErr w:type="gramEnd"/>
+            <w:r>
+              <w:rPr>
+                <w:color w:val="000000"/>
+              </w:rPr>
+              <w:t xml:space="preserve">Context </w:t>
+            </w:r>
+            <w:proofErr w:type="spellStart"/>
+            <w:r>
+              <w:rPr>
+                <w:color w:val="000000"/>
+              </w:rPr>
+              <w:t>context</w:t>
+            </w:r>
+            <w:proofErr w:type="spellEnd"/>
+            <w:r>
+              <w:rPr>
+                <w:color w:val="000000"/>
+              </w:rPr>
+              <w:t xml:space="preserve">, </w:t>
+            </w:r>
+            <w:proofErr w:type="spellStart"/>
+            <w:r>
+              <w:rPr>
+                <w:b/>
+                <w:bCs/>
+                <w:color w:val="000080"/>
+              </w:rPr>
+              <w:t>double</w:t>
+            </w:r>
+            <w:proofErr w:type="spellEnd"/>
+            <w:r>
+              <w:rPr>
+                <w:b/>
+                <w:bCs/>
+                <w:color w:val="000080"/>
+              </w:rPr>
+              <w:t xml:space="preserve"> </w:t>
+            </w:r>
+            <w:proofErr w:type="spellStart"/>
+            <w:r>
+              <w:rPr>
+                <w:color w:val="000000"/>
+              </w:rPr>
+              <w:t>xInicial</w:t>
+            </w:r>
+            <w:proofErr w:type="spellEnd"/>
+            <w:r>
+              <w:rPr>
+                <w:color w:val="000000"/>
+              </w:rPr>
+              <w:t xml:space="preserve">, </w:t>
+            </w:r>
+            <w:proofErr w:type="spellStart"/>
+            <w:r>
+              <w:rPr>
+                <w:b/>
+                <w:bCs/>
+                <w:color w:val="000080"/>
+              </w:rPr>
+              <w:t>double</w:t>
+            </w:r>
+            <w:proofErr w:type="spellEnd"/>
+            <w:r>
+              <w:rPr>
+                <w:b/>
+                <w:bCs/>
+                <w:color w:val="000080"/>
+              </w:rPr>
+              <w:t xml:space="preserve"> </w:t>
+            </w:r>
+            <w:proofErr w:type="spellStart"/>
+            <w:r>
+              <w:rPr>
+                <w:color w:val="000000"/>
+              </w:rPr>
+              <w:t>yInicial</w:t>
+            </w:r>
+            <w:proofErr w:type="spellEnd"/>
+            <w:r>
+              <w:rPr>
+                <w:color w:val="000000"/>
+              </w:rPr>
+              <w:t>) {</w:t>
+            </w:r>
+            <w:r>
+              <w:rPr>
+                <w:color w:val="000000"/>
+              </w:rPr>
+              <w:br/>
+              <w:t xml:space="preserve">        </w:t>
+            </w:r>
+            <w:proofErr w:type="spellStart"/>
+            <w:r>
+              <w:rPr>
+                <w:b/>
+                <w:bCs/>
+                <w:color w:val="000080"/>
+              </w:rPr>
+              <w:t>super</w:t>
+            </w:r>
+            <w:proofErr w:type="spellEnd"/>
+            <w:r>
+              <w:rPr>
+                <w:color w:val="000000"/>
+              </w:rPr>
+              <w:t>(</w:t>
+            </w:r>
+            <w:proofErr w:type="spellStart"/>
+            <w:r>
+              <w:rPr>
+                <w:color w:val="000000"/>
+              </w:rPr>
+              <w:t>cont</w:t>
+            </w:r>
+            <w:r>
+              <w:rPr>
+                <w:color w:val="000000"/>
+              </w:rPr>
+              <w:t>ext</w:t>
+            </w:r>
+            <w:proofErr w:type="spellEnd"/>
+            <w:r>
+              <w:rPr>
+                <w:color w:val="000000"/>
+              </w:rPr>
+              <w:t xml:space="preserve">, </w:t>
+            </w:r>
+            <w:proofErr w:type="spellStart"/>
+            <w:r>
+              <w:rPr>
+                <w:color w:val="000000"/>
+              </w:rPr>
+              <w:t>xInicial</w:t>
+            </w:r>
+            <w:proofErr w:type="spellEnd"/>
+            <w:r>
+              <w:rPr>
+                <w:color w:val="000000"/>
+              </w:rPr>
+              <w:t xml:space="preserve">, </w:t>
+            </w:r>
+            <w:proofErr w:type="spellStart"/>
+            <w:r>
+              <w:rPr>
+                <w:color w:val="000000"/>
+              </w:rPr>
+              <w:t>yInicial</w:t>
+            </w:r>
+            <w:proofErr w:type="spellEnd"/>
+            <w:r>
+              <w:rPr>
+                <w:color w:val="000000"/>
+              </w:rPr>
+              <w:t>);</w:t>
+            </w:r>
+            <w:r>
+              <w:rPr>
+                <w:color w:val="000000"/>
+              </w:rPr>
+              <w:br/>
+              <w:t xml:space="preserve">    }</w:t>
+            </w:r>
+            <w:r>
+              <w:rPr>
+                <w:color w:val="000000"/>
+              </w:rPr>
+              <w:br/>
+              <w:t>}</w:t>
+            </w:r>
+          </w:p>
+        </w:tc>
+      </w:tr>
+    </w:tbl>
+    <w:p>
+      <w:pPr>
+        <w:rPr>
+          <w:rFonts w:ascii="Consolas" w:hAnsi="Consolas"/>
+          <w:sz w:val="20"/>
+        </w:rPr>
+      </w:pPr>
+    </w:p>
+    <w:p>
+      <w:pPr>
+        <w:pStyle w:val="Ttulo3"/>
+      </w:pPr>
+      <w:r>
+        <w:t>Creación de la clase Enemigo Ampliación</w:t>
+      </w:r>
+    </w:p>
+    <w:p>
+      <w:bookmarkStart w:id="2" w:name="_GoBack"/>
       <w:bookmarkEnd w:id="2"/>
+    </w:p>
+    <w:p>
+      <w:pPr>
+        <w:pStyle w:val="Ttulo3"/>
+      </w:pPr>
+      <w:r>
+        <w:t>Inclusión de los nuevos enemigos en el Nivel</w:t>
+      </w:r>
     </w:p>
     <w:p/>
     <w:p>
       <w:pPr>
         <w:pStyle w:val="Ttulo2"/>
       </w:pPr>
-      <w:bookmarkStart w:id="3" w:name="_Toc465613527"/>
+      <w:bookmarkStart w:id="3" w:name="_Toc465613526"/>
       <w:r>
-        <w:t>Enemigo que te persigue</w:t>
+        <w:t>Enemigo que salta o vuela</w:t>
       </w:r>
       <w:bookmarkEnd w:id="3"/>
     </w:p>
@@ -2298,7 +2774,18 @@
       <w:pPr>
         <w:pStyle w:val="Ttulo2"/>
       </w:pPr>
-      <w:bookmarkStart w:id="4" w:name="_Toc465613528"/>
+      <w:bookmarkStart w:id="4" w:name="_Toc465613527"/>
+      <w:r>
+        <w:t>Enemigo que te persigue</w:t>
+      </w:r>
+      <w:bookmarkEnd w:id="4"/>
+    </w:p>
+    <w:p/>
+    <w:p>
+      <w:pPr>
+        <w:pStyle w:val="Ttulo2"/>
+      </w:pPr>
+      <w:bookmarkStart w:id="5" w:name="_Toc465613528"/>
       <w:proofErr w:type="spellStart"/>
       <w:r>
         <w:t>Scroll</w:t>
@@ -2307,11 +2794,2455 @@
       <w:r>
         <w:t xml:space="preserve"> en el eje Y</w:t>
       </w:r>
-      <w:bookmarkEnd w:id="4"/>
+      <w:bookmarkEnd w:id="5"/>
     </w:p>
     <w:p>
-      <w:bookmarkStart w:id="5" w:name="_GoBack"/>
-      <w:bookmarkEnd w:id="5"/>
+      <w:pPr>
+        <w:pStyle w:val="Ttulo3"/>
+      </w:pPr>
+      <w:r>
+        <w:t>Descripción</w:t>
+      </w:r>
+    </w:p>
+    <w:p>
+      <w:pPr>
+        <w:rPr>
+          <w:rFonts w:ascii="Consolas" w:hAnsi="Consolas"/>
+          <w:sz w:val="20"/>
+        </w:rPr>
+      </w:pPr>
+      <w:r>
+        <w:rPr>
+          <w:rFonts w:ascii="Consolas" w:hAnsi="Consolas"/>
+          <w:sz w:val="20"/>
+        </w:rPr>
+        <w:t>Permitir que los</w:t>
+      </w:r>
+      <w:r>
+        <w:rPr>
+          <w:rFonts w:ascii="Consolas" w:hAnsi="Consolas"/>
+          <w:sz w:val="20"/>
+        </w:rPr>
+        <w:t xml:space="preserve"> mapas tengan más altura que la </w:t>
+      </w:r>
+      <w:r>
+        <w:rPr>
+          <w:rFonts w:ascii="Consolas" w:hAnsi="Consolas"/>
+          <w:sz w:val="20"/>
+        </w:rPr>
+        <w:t xml:space="preserve">propia pantalla, se debe aplicar un </w:t>
+      </w:r>
+      <w:proofErr w:type="spellStart"/>
+      <w:r>
+        <w:rPr>
+          <w:rFonts w:ascii="Consolas" w:hAnsi="Consolas"/>
+          <w:sz w:val="20"/>
+        </w:rPr>
+        <w:t>scrol</w:t>
+      </w:r>
+      <w:r>
+        <w:rPr>
+          <w:rFonts w:ascii="Consolas" w:hAnsi="Consolas"/>
+          <w:sz w:val="20"/>
+        </w:rPr>
+        <w:t>l</w:t>
+      </w:r>
+      <w:proofErr w:type="spellEnd"/>
+      <w:r>
+        <w:rPr>
+          <w:rFonts w:ascii="Consolas" w:hAnsi="Consolas"/>
+          <w:sz w:val="20"/>
+        </w:rPr>
+        <w:t xml:space="preserve"> en el eje Y similar al que </w:t>
+      </w:r>
+      <w:proofErr w:type="spellStart"/>
+      <w:r>
+        <w:rPr>
+          <w:rFonts w:ascii="Consolas" w:hAnsi="Consolas"/>
+          <w:sz w:val="20"/>
+        </w:rPr>
+        <w:t>se</w:t>
+      </w:r>
+      <w:r>
+        <w:rPr>
+          <w:rFonts w:ascii="Consolas" w:hAnsi="Consolas"/>
+          <w:sz w:val="20"/>
+        </w:rPr>
+        <w:t>aplico</w:t>
+      </w:r>
+      <w:proofErr w:type="spellEnd"/>
+      <w:r>
+        <w:rPr>
+          <w:rFonts w:ascii="Consolas" w:hAnsi="Consolas"/>
+          <w:sz w:val="20"/>
+        </w:rPr>
+        <w:t xml:space="preserve"> en el eje X</w:t>
+      </w:r>
+      <w:r>
+        <w:rPr>
+          <w:rFonts w:ascii="Consolas" w:hAnsi="Consolas"/>
+          <w:sz w:val="20"/>
+        </w:rPr>
+        <w:t>.</w:t>
+      </w:r>
+    </w:p>
+    <w:p>
+      <w:pPr>
+        <w:pStyle w:val="Ttulo3"/>
+      </w:pPr>
+      <w:r>
+        <w:t>Modificación clase Nivel</w:t>
+      </w:r>
+    </w:p>
+    <w:p>
+      <w:pPr>
+        <w:rPr>
+          <w:rFonts w:ascii="Consolas" w:hAnsi="Consolas"/>
+          <w:sz w:val="20"/>
+        </w:rPr>
+      </w:pPr>
+      <w:r>
+        <w:rPr>
+          <w:rFonts w:ascii="Consolas" w:hAnsi="Consolas"/>
+          <w:sz w:val="20"/>
+        </w:rPr>
+        <w:t xml:space="preserve">Al igual que con la inserción del </w:t>
+      </w:r>
+      <w:proofErr w:type="spellStart"/>
+      <w:r>
+        <w:rPr>
+          <w:rFonts w:ascii="Consolas" w:hAnsi="Consolas"/>
+          <w:sz w:val="20"/>
+        </w:rPr>
+        <w:t>scroll</w:t>
+      </w:r>
+      <w:proofErr w:type="spellEnd"/>
+      <w:r>
+        <w:rPr>
+          <w:rFonts w:ascii="Consolas" w:hAnsi="Consolas"/>
+          <w:sz w:val="20"/>
+        </w:rPr>
+        <w:t xml:space="preserve"> en el eje X se debe hacer lo mismo para el eje y solo que el </w:t>
+      </w:r>
+      <w:proofErr w:type="spellStart"/>
+      <w:r>
+        <w:rPr>
+          <w:rFonts w:ascii="Consolas" w:hAnsi="Consolas"/>
+          <w:sz w:val="20"/>
+        </w:rPr>
+        <w:t>scroll</w:t>
+      </w:r>
+      <w:proofErr w:type="spellEnd"/>
+      <w:r>
+        <w:rPr>
+          <w:rFonts w:ascii="Consolas" w:hAnsi="Consolas"/>
+          <w:sz w:val="20"/>
+        </w:rPr>
+        <w:t xml:space="preserve"> del eje Y se debe inicializar con un valor distinto de 0.</w:t>
+      </w:r>
+    </w:p>
+    <w:p>
+      <w:pPr>
+        <w:rPr>
+          <w:rFonts w:ascii="Consolas" w:hAnsi="Consolas"/>
+          <w:sz w:val="20"/>
+        </w:rPr>
+      </w:pPr>
+      <w:r>
+        <w:rPr>
+          <w:rFonts w:ascii="Consolas" w:hAnsi="Consolas"/>
+          <w:sz w:val="20"/>
+        </w:rPr>
+        <w:t xml:space="preserve">Se crea el atributo estático </w:t>
+      </w:r>
+      <w:proofErr w:type="spellStart"/>
+      <w:r>
+        <w:rPr>
+          <w:rFonts w:ascii="Consolas" w:hAnsi="Consolas"/>
+          <w:sz w:val="20"/>
+        </w:rPr>
+        <w:t>scrollEjeY</w:t>
+      </w:r>
+      <w:proofErr w:type="spellEnd"/>
+    </w:p>
+    <w:tbl>
+      <w:tblPr>
+        <w:tblStyle w:val="Tablaconcuadrcula"/>
+        <w:tblW w:w="0" w:type="auto"/>
+        <w:tblLook w:val="04A0" w:firstRow="1" w:lastRow="0" w:firstColumn="1" w:lastColumn="0" w:noHBand="0" w:noVBand="1"/>
+      </w:tblPr>
+      <w:tblGrid>
+        <w:gridCol w:w="8494"/>
+      </w:tblGrid>
+      <w:tr>
+        <w:tc>
+          <w:tcPr>
+            <w:tcW w:w="8494" w:type="dxa"/>
+          </w:tcPr>
+          <w:p>
+            <w:pPr>
+              <w:pStyle w:val="HTMLconformatoprevio"/>
+              <w:shd w:val="clear" w:color="auto" w:fill="FFFFFF"/>
+              <w:rPr>
+                <w:color w:val="000000"/>
+              </w:rPr>
+            </w:pPr>
+            <w:proofErr w:type="spellStart"/>
+            <w:r>
+              <w:rPr>
+                <w:b/>
+                <w:bCs/>
+                <w:color w:val="000080"/>
+              </w:rPr>
+              <w:t>public</w:t>
+            </w:r>
+            <w:proofErr w:type="spellEnd"/>
+            <w:r>
+              <w:rPr>
+                <w:b/>
+                <w:bCs/>
+                <w:color w:val="000080"/>
+              </w:rPr>
+              <w:t xml:space="preserve"> </w:t>
+            </w:r>
+            <w:proofErr w:type="spellStart"/>
+            <w:r>
+              <w:rPr>
+                <w:b/>
+                <w:bCs/>
+                <w:color w:val="000080"/>
+              </w:rPr>
+              <w:t>static</w:t>
+            </w:r>
+            <w:proofErr w:type="spellEnd"/>
+            <w:r>
+              <w:rPr>
+                <w:b/>
+                <w:bCs/>
+                <w:color w:val="000080"/>
+              </w:rPr>
+              <w:t xml:space="preserve"> </w:t>
+            </w:r>
+            <w:proofErr w:type="spellStart"/>
+            <w:r>
+              <w:rPr>
+                <w:b/>
+                <w:bCs/>
+                <w:color w:val="000080"/>
+              </w:rPr>
+              <w:t>int</w:t>
+            </w:r>
+            <w:proofErr w:type="spellEnd"/>
+            <w:r>
+              <w:rPr>
+                <w:b/>
+                <w:bCs/>
+                <w:color w:val="000080"/>
+              </w:rPr>
+              <w:t xml:space="preserve"> </w:t>
+            </w:r>
+            <w:proofErr w:type="spellStart"/>
+            <w:r>
+              <w:rPr>
+                <w:i/>
+                <w:iCs/>
+                <w:color w:val="660E7A"/>
+              </w:rPr>
+              <w:t>scrollEjeY</w:t>
+            </w:r>
+            <w:proofErr w:type="spellEnd"/>
+            <w:r>
+              <w:rPr>
+                <w:i/>
+                <w:iCs/>
+                <w:color w:val="660E7A"/>
+              </w:rPr>
+              <w:t xml:space="preserve"> </w:t>
+            </w:r>
+            <w:r>
+              <w:rPr>
+                <w:color w:val="000000"/>
+              </w:rPr>
+              <w:t xml:space="preserve">= </w:t>
+            </w:r>
+            <w:r>
+              <w:rPr>
+                <w:color w:val="0000FF"/>
+              </w:rPr>
+              <w:t>0</w:t>
+            </w:r>
+            <w:r>
+              <w:rPr>
+                <w:color w:val="000000"/>
+              </w:rPr>
+              <w:t>;</w:t>
+            </w:r>
+          </w:p>
+        </w:tc>
+      </w:tr>
+    </w:tbl>
+    <w:p>
+      <w:pPr>
+        <w:rPr>
+          <w:rFonts w:ascii="Consolas" w:hAnsi="Consolas"/>
+          <w:sz w:val="20"/>
+        </w:rPr>
+      </w:pPr>
+    </w:p>
+    <w:p>
+      <w:pPr>
+        <w:rPr>
+          <w:rFonts w:ascii="Consolas" w:hAnsi="Consolas"/>
+          <w:sz w:val="20"/>
+        </w:rPr>
+      </w:pPr>
+      <w:r>
+        <w:rPr>
+          <w:rFonts w:ascii="Consolas" w:hAnsi="Consolas"/>
+          <w:sz w:val="20"/>
+        </w:rPr>
+        <w:lastRenderedPageBreak/>
+        <w:t>Se inicializa en el método inicializar</w:t>
+      </w:r>
+    </w:p>
+    <w:tbl>
+      <w:tblPr>
+        <w:tblStyle w:val="Tablaconcuadrcula"/>
+        <w:tblW w:w="0" w:type="auto"/>
+        <w:tblLook w:val="04A0" w:firstRow="1" w:lastRow="0" w:firstColumn="1" w:lastColumn="0" w:noHBand="0" w:noVBand="1"/>
+      </w:tblPr>
+      <w:tblGrid>
+        <w:gridCol w:w="8494"/>
+      </w:tblGrid>
+      <w:tr>
+        <w:tc>
+          <w:tcPr>
+            <w:tcW w:w="8494" w:type="dxa"/>
+          </w:tcPr>
+          <w:p>
+            <w:r>
+              <w:t>….</w:t>
+            </w:r>
+          </w:p>
+          <w:p>
+            <w:pPr>
+              <w:pStyle w:val="HTMLconformatoprevio"/>
+              <w:shd w:val="clear" w:color="auto" w:fill="FFFFFF"/>
+              <w:rPr>
+                <w:color w:val="000000"/>
+              </w:rPr>
+            </w:pPr>
+            <w:proofErr w:type="spellStart"/>
+            <w:proofErr w:type="gramStart"/>
+            <w:r>
+              <w:rPr>
+                <w:color w:val="000000"/>
+              </w:rPr>
+              <w:t>inicializarMapaTiles</w:t>
+            </w:r>
+            <w:proofErr w:type="spellEnd"/>
+            <w:r>
+              <w:rPr>
+                <w:color w:val="000000"/>
+              </w:rPr>
+              <w:t>(</w:t>
+            </w:r>
+            <w:proofErr w:type="gramEnd"/>
+            <w:r>
+              <w:rPr>
+                <w:color w:val="000000"/>
+              </w:rPr>
+              <w:t>);</w:t>
+            </w:r>
+            <w:r>
+              <w:rPr>
+                <w:color w:val="000000"/>
+              </w:rPr>
+              <w:br/>
+            </w:r>
+            <w:proofErr w:type="spellStart"/>
+            <w:r>
+              <w:rPr>
+                <w:i/>
+                <w:iCs/>
+                <w:color w:val="660E7A"/>
+                <w:highlight w:val="yellow"/>
+              </w:rPr>
+              <w:t>scrollEjeY</w:t>
+            </w:r>
+            <w:proofErr w:type="spellEnd"/>
+            <w:r>
+              <w:rPr>
+                <w:i/>
+                <w:iCs/>
+                <w:color w:val="660E7A"/>
+                <w:highlight w:val="yellow"/>
+              </w:rPr>
+              <w:t xml:space="preserve"> </w:t>
+            </w:r>
+            <w:r>
+              <w:rPr>
+                <w:color w:val="000000"/>
+                <w:highlight w:val="yellow"/>
+              </w:rPr>
+              <w:t>= (</w:t>
+            </w:r>
+            <w:proofErr w:type="spellStart"/>
+            <w:r>
+              <w:rPr>
+                <w:b/>
+                <w:bCs/>
+                <w:color w:val="000080"/>
+                <w:highlight w:val="yellow"/>
+              </w:rPr>
+              <w:t>int</w:t>
+            </w:r>
+            <w:proofErr w:type="spellEnd"/>
+            <w:r>
+              <w:rPr>
+                <w:color w:val="000000"/>
+                <w:highlight w:val="yellow"/>
+              </w:rPr>
+              <w:t>) (</w:t>
+            </w:r>
+            <w:proofErr w:type="spellStart"/>
+            <w:r>
+              <w:rPr>
+                <w:color w:val="000000"/>
+                <w:highlight w:val="yellow"/>
+              </w:rPr>
+              <w:t>altoMapaTiles</w:t>
+            </w:r>
+            <w:proofErr w:type="spellEnd"/>
+            <w:r>
+              <w:rPr>
+                <w:color w:val="000000"/>
+                <w:highlight w:val="yellow"/>
+              </w:rPr>
+              <w:t xml:space="preserve">() - </w:t>
+            </w:r>
+            <w:proofErr w:type="spellStart"/>
+            <w:r>
+              <w:rPr>
+                <w:color w:val="000000"/>
+                <w:highlight w:val="yellow"/>
+              </w:rPr>
+              <w:t>tilesEnDistanciaY</w:t>
+            </w:r>
+            <w:proofErr w:type="spellEnd"/>
+            <w:r>
+              <w:rPr>
+                <w:color w:val="000000"/>
+                <w:highlight w:val="yellow"/>
+              </w:rPr>
+              <w:t>(</w:t>
+            </w:r>
+            <w:proofErr w:type="spellStart"/>
+            <w:r>
+              <w:rPr>
+                <w:color w:val="000000"/>
+                <w:highlight w:val="yellow"/>
+              </w:rPr>
+              <w:t>GameView.</w:t>
+            </w:r>
+            <w:r>
+              <w:rPr>
+                <w:i/>
+                <w:iCs/>
+                <w:color w:val="660E7A"/>
+                <w:highlight w:val="yellow"/>
+              </w:rPr>
+              <w:t>pantallaAlto</w:t>
+            </w:r>
+            <w:proofErr w:type="spellEnd"/>
+            <w:r>
+              <w:rPr>
+                <w:color w:val="000000"/>
+                <w:highlight w:val="yellow"/>
+              </w:rPr>
+              <w:t>))*</w:t>
+            </w:r>
+            <w:proofErr w:type="spellStart"/>
+            <w:r>
+              <w:rPr>
+                <w:color w:val="000000"/>
+                <w:highlight w:val="yellow"/>
+              </w:rPr>
+              <w:t>Tile.</w:t>
+            </w:r>
+            <w:r>
+              <w:rPr>
+                <w:color w:val="000000"/>
+                <w:highlight w:val="yellow"/>
+                <w:shd w:val="clear" w:color="auto" w:fill="E4E4FF"/>
+              </w:rPr>
+              <w:t>altura</w:t>
+            </w:r>
+            <w:proofErr w:type="spellEnd"/>
+            <w:r>
+              <w:rPr>
+                <w:color w:val="000000"/>
+                <w:highlight w:val="yellow"/>
+              </w:rPr>
+              <w:t>;</w:t>
+            </w:r>
+          </w:p>
+        </w:tc>
+      </w:tr>
+    </w:tbl>
+    <w:p/>
+    <w:p>
+      <w:pPr>
+        <w:rPr>
+          <w:rFonts w:ascii="Consolas" w:hAnsi="Consolas"/>
+          <w:sz w:val="20"/>
+        </w:rPr>
+      </w:pPr>
+      <w:r>
+        <w:rPr>
+          <w:rFonts w:ascii="Consolas" w:hAnsi="Consolas"/>
+          <w:sz w:val="20"/>
+        </w:rPr>
+        <w:t xml:space="preserve">Posteriormente se modifica el método </w:t>
+      </w:r>
+      <w:proofErr w:type="spellStart"/>
+      <w:r>
+        <w:rPr>
+          <w:rFonts w:ascii="Consolas" w:hAnsi="Consolas"/>
+          <w:sz w:val="20"/>
+        </w:rPr>
+        <w:t>incializarMapaTiles</w:t>
+      </w:r>
+      <w:proofErr w:type="spellEnd"/>
+      <w:r>
+        <w:rPr>
+          <w:rFonts w:ascii="Consolas" w:hAnsi="Consolas"/>
+          <w:sz w:val="20"/>
+        </w:rPr>
+        <w:t xml:space="preserve"> para gestionar el </w:t>
+      </w:r>
+      <w:proofErr w:type="spellStart"/>
+      <w:r>
+        <w:rPr>
+          <w:rFonts w:ascii="Consolas" w:hAnsi="Consolas"/>
+          <w:sz w:val="20"/>
+        </w:rPr>
+        <w:t>scroll</w:t>
+      </w:r>
+      <w:proofErr w:type="spellEnd"/>
+      <w:r>
+        <w:rPr>
+          <w:rFonts w:ascii="Consolas" w:hAnsi="Consolas"/>
+          <w:sz w:val="20"/>
+        </w:rPr>
+        <w:t xml:space="preserve"> del eje Y</w:t>
+      </w:r>
+    </w:p>
+    <w:tbl>
+      <w:tblPr>
+        <w:tblStyle w:val="Tablaconcuadrcula"/>
+        <w:tblW w:w="0" w:type="auto"/>
+        <w:tblLook w:val="04A0" w:firstRow="1" w:lastRow="0" w:firstColumn="1" w:lastColumn="0" w:noHBand="0" w:noVBand="1"/>
+      </w:tblPr>
+      <w:tblGrid>
+        <w:gridCol w:w="8494"/>
+      </w:tblGrid>
+      <w:tr>
+        <w:tc>
+          <w:tcPr>
+            <w:tcW w:w="8494" w:type="dxa"/>
+          </w:tcPr>
+          <w:p>
+            <w:pPr>
+              <w:rPr>
+                <w:rFonts w:ascii="Consolas" w:hAnsi="Consolas"/>
+                <w:sz w:val="20"/>
+              </w:rPr>
+            </w:pPr>
+            <w:r>
+              <w:rPr>
+                <w:rFonts w:ascii="Consolas" w:hAnsi="Consolas"/>
+                <w:sz w:val="20"/>
+              </w:rPr>
+              <w:t>…</w:t>
+            </w:r>
+          </w:p>
+          <w:p>
+            <w:pPr>
+              <w:pStyle w:val="HTMLconformatoprevio"/>
+              <w:shd w:val="clear" w:color="auto" w:fill="FFFFFF"/>
+              <w:rPr>
+                <w:color w:val="000000"/>
+              </w:rPr>
+            </w:pPr>
+            <w:proofErr w:type="spellStart"/>
+            <w:r>
+              <w:rPr>
+                <w:b/>
+                <w:bCs/>
+                <w:color w:val="000080"/>
+              </w:rPr>
+              <w:t>int</w:t>
+            </w:r>
+            <w:proofErr w:type="spellEnd"/>
+            <w:r>
+              <w:rPr>
+                <w:b/>
+                <w:bCs/>
+                <w:color w:val="000080"/>
+              </w:rPr>
+              <w:t xml:space="preserve"> </w:t>
+            </w:r>
+            <w:r>
+              <w:rPr>
+                <w:color w:val="000000"/>
+              </w:rPr>
+              <w:t>arriba = (</w:t>
+            </w:r>
+            <w:proofErr w:type="spellStart"/>
+            <w:r>
+              <w:rPr>
+                <w:b/>
+                <w:bCs/>
+                <w:color w:val="000080"/>
+              </w:rPr>
+              <w:t>int</w:t>
+            </w:r>
+            <w:proofErr w:type="spellEnd"/>
+            <w:r>
+              <w:rPr>
+                <w:color w:val="000000"/>
+              </w:rPr>
+              <w:t>) (</w:t>
+            </w:r>
+            <w:proofErr w:type="spellStart"/>
+            <w:r>
+              <w:rPr>
+                <w:color w:val="000000"/>
+              </w:rPr>
+              <w:t>tileYJugador</w:t>
+            </w:r>
+            <w:proofErr w:type="spellEnd"/>
+            <w:r>
+              <w:rPr>
+                <w:color w:val="000000"/>
+              </w:rPr>
+              <w:t xml:space="preserve"> - </w:t>
+            </w:r>
+            <w:proofErr w:type="spellStart"/>
+            <w:r>
+              <w:rPr>
+                <w:color w:val="000000"/>
+              </w:rPr>
+              <w:t>tilesEnDistanciaY</w:t>
+            </w:r>
+            <w:proofErr w:type="spellEnd"/>
+            <w:r>
+              <w:rPr>
+                <w:color w:val="000000"/>
+              </w:rPr>
+              <w:t>(</w:t>
+            </w:r>
+            <w:proofErr w:type="spellStart"/>
+            <w:r>
+              <w:rPr>
+                <w:b/>
+                <w:bCs/>
+                <w:color w:val="660E7A"/>
+              </w:rPr>
+              <w:t>jugador</w:t>
+            </w:r>
+            <w:r>
+              <w:rPr>
+                <w:color w:val="000000"/>
+              </w:rPr>
+              <w:t>.</w:t>
+            </w:r>
+            <w:r>
+              <w:rPr>
+                <w:b/>
+                <w:bCs/>
+                <w:color w:val="660E7A"/>
+              </w:rPr>
+              <w:t>y</w:t>
+            </w:r>
+            <w:proofErr w:type="spellEnd"/>
+            <w:r>
+              <w:rPr>
+                <w:b/>
+                <w:bCs/>
+                <w:color w:val="660E7A"/>
+              </w:rPr>
+              <w:t xml:space="preserve"> </w:t>
+            </w:r>
+            <w:r>
+              <w:rPr>
+                <w:color w:val="000000"/>
+              </w:rPr>
+              <w:t xml:space="preserve">- </w:t>
+            </w:r>
+            <w:proofErr w:type="spellStart"/>
+            <w:r>
+              <w:rPr>
+                <w:i/>
+                <w:iCs/>
+                <w:color w:val="660E7A"/>
+              </w:rPr>
+              <w:t>scrollEjeY</w:t>
+            </w:r>
+            <w:proofErr w:type="spellEnd"/>
+            <w:r>
+              <w:rPr>
+                <w:color w:val="000000"/>
+              </w:rPr>
+              <w:t>));</w:t>
+            </w:r>
+            <w:r>
+              <w:rPr>
+                <w:color w:val="000000"/>
+              </w:rPr>
+              <w:br/>
+              <w:t xml:space="preserve">arriba = </w:t>
+            </w:r>
+            <w:proofErr w:type="spellStart"/>
+            <w:r>
+              <w:rPr>
+                <w:color w:val="000000"/>
+              </w:rPr>
+              <w:t>Math.</w:t>
+            </w:r>
+            <w:r>
+              <w:rPr>
+                <w:i/>
+                <w:iCs/>
+                <w:color w:val="000000"/>
+              </w:rPr>
+              <w:t>max</w:t>
+            </w:r>
+            <w:proofErr w:type="spellEnd"/>
+            <w:r>
+              <w:rPr>
+                <w:color w:val="000000"/>
+              </w:rPr>
+              <w:t>(</w:t>
+            </w:r>
+            <w:r>
+              <w:rPr>
+                <w:color w:val="0000FF"/>
+              </w:rPr>
+              <w:t>0</w:t>
+            </w:r>
+            <w:r>
+              <w:rPr>
+                <w:color w:val="000000"/>
+              </w:rPr>
+              <w:t>,arriba);</w:t>
+            </w:r>
+            <w:r>
+              <w:rPr>
+                <w:color w:val="000000"/>
+              </w:rPr>
+              <w:br/>
+            </w:r>
+            <w:r>
+              <w:rPr>
+                <w:color w:val="000000"/>
+              </w:rPr>
+              <w:br/>
+            </w:r>
+            <w:proofErr w:type="spellStart"/>
+            <w:r>
+              <w:rPr>
+                <w:b/>
+                <w:bCs/>
+                <w:color w:val="000080"/>
+              </w:rPr>
+              <w:t>if</w:t>
+            </w:r>
+            <w:proofErr w:type="spellEnd"/>
+            <w:r>
+              <w:rPr>
+                <w:b/>
+                <w:bCs/>
+                <w:color w:val="000080"/>
+              </w:rPr>
+              <w:t xml:space="preserve"> </w:t>
+            </w:r>
+            <w:r>
+              <w:rPr>
+                <w:color w:val="000000"/>
+              </w:rPr>
+              <w:t xml:space="preserve">( </w:t>
+            </w:r>
+            <w:r>
+              <w:rPr>
+                <w:b/>
+                <w:bCs/>
+                <w:color w:val="660E7A"/>
+              </w:rPr>
+              <w:t xml:space="preserve">jugador </w:t>
+            </w:r>
+            <w:r>
+              <w:rPr>
+                <w:color w:val="000000"/>
+              </w:rPr>
+              <w:t>.</w:t>
+            </w:r>
+            <w:r>
+              <w:rPr>
+                <w:b/>
+                <w:bCs/>
+                <w:color w:val="660E7A"/>
+              </w:rPr>
+              <w:t xml:space="preserve">y  </w:t>
+            </w:r>
+            <w:r>
+              <w:rPr>
+                <w:color w:val="000000"/>
+              </w:rPr>
+              <w:t>&lt;</w:t>
+            </w:r>
+            <w:r>
+              <w:rPr>
+                <w:color w:val="000000"/>
+              </w:rPr>
+              <w:br/>
+              <w:t xml:space="preserve">        </w:t>
+            </w:r>
+            <w:proofErr w:type="spellStart"/>
+            <w:r>
+              <w:rPr>
+                <w:color w:val="000000"/>
+              </w:rPr>
+              <w:t>altoMapaTiles</w:t>
+            </w:r>
+            <w:proofErr w:type="spellEnd"/>
+            <w:r>
+              <w:rPr>
+                <w:color w:val="000000"/>
+              </w:rPr>
+              <w:t xml:space="preserve">()* </w:t>
+            </w:r>
+            <w:proofErr w:type="spellStart"/>
+            <w:r>
+              <w:rPr>
+                <w:color w:val="000000"/>
+              </w:rPr>
+              <w:t>Tile.</w:t>
+            </w:r>
+            <w:r>
+              <w:rPr>
+                <w:i/>
+                <w:iCs/>
+                <w:color w:val="660E7A"/>
+              </w:rPr>
+              <w:t>altura</w:t>
+            </w:r>
+            <w:proofErr w:type="spellEnd"/>
+            <w:r>
+              <w:rPr>
+                <w:i/>
+                <w:iCs/>
+                <w:color w:val="660E7A"/>
+              </w:rPr>
+              <w:t xml:space="preserve"> </w:t>
+            </w:r>
+            <w:r>
+              <w:rPr>
+                <w:color w:val="000000"/>
+              </w:rPr>
+              <w:t xml:space="preserve">- </w:t>
+            </w:r>
+            <w:proofErr w:type="spellStart"/>
+            <w:r>
+              <w:rPr>
+                <w:color w:val="000000"/>
+              </w:rPr>
+              <w:t>GameView.</w:t>
+            </w:r>
+            <w:r>
+              <w:rPr>
+                <w:i/>
+                <w:iCs/>
+                <w:color w:val="660E7A"/>
+              </w:rPr>
+              <w:t>pantallaAlto</w:t>
+            </w:r>
+            <w:proofErr w:type="spellEnd"/>
+            <w:r>
+              <w:rPr>
+                <w:color w:val="000000"/>
+              </w:rPr>
+              <w:t>*</w:t>
+            </w:r>
+            <w:r>
+              <w:rPr>
+                <w:color w:val="0000FF"/>
+              </w:rPr>
+              <w:t xml:space="preserve">0.3 </w:t>
+            </w:r>
+            <w:r>
+              <w:rPr>
+                <w:color w:val="000000"/>
+              </w:rPr>
+              <w:t>)</w:t>
+            </w:r>
+            <w:r>
+              <w:rPr>
+                <w:color w:val="000000"/>
+              </w:rPr>
+              <w:br/>
+              <w:t xml:space="preserve">    </w:t>
+            </w:r>
+            <w:proofErr w:type="spellStart"/>
+            <w:r>
+              <w:rPr>
+                <w:b/>
+                <w:bCs/>
+                <w:color w:val="000080"/>
+              </w:rPr>
+              <w:t>if</w:t>
+            </w:r>
+            <w:proofErr w:type="spellEnd"/>
+            <w:r>
+              <w:rPr>
+                <w:color w:val="000000"/>
+              </w:rPr>
+              <w:t xml:space="preserve">( </w:t>
+            </w:r>
+            <w:r>
+              <w:rPr>
+                <w:b/>
+                <w:bCs/>
+                <w:color w:val="660E7A"/>
+              </w:rPr>
+              <w:t xml:space="preserve">jugador </w:t>
+            </w:r>
+            <w:r>
+              <w:rPr>
+                <w:color w:val="000000"/>
+              </w:rPr>
+              <w:t>.</w:t>
+            </w:r>
+            <w:r>
+              <w:rPr>
+                <w:b/>
+                <w:bCs/>
+                <w:color w:val="660E7A"/>
+              </w:rPr>
+              <w:t>y</w:t>
+            </w:r>
+            <w:r>
+              <w:rPr>
+                <w:color w:val="000000"/>
+              </w:rPr>
+              <w:t xml:space="preserve">- </w:t>
+            </w:r>
+            <w:proofErr w:type="spellStart"/>
+            <w:r>
+              <w:rPr>
+                <w:i/>
+                <w:iCs/>
+                <w:color w:val="660E7A"/>
+              </w:rPr>
+              <w:t>scrollEjeY</w:t>
+            </w:r>
+            <w:proofErr w:type="spellEnd"/>
+            <w:r>
+              <w:rPr>
+                <w:i/>
+                <w:iCs/>
+                <w:color w:val="660E7A"/>
+              </w:rPr>
+              <w:t xml:space="preserve"> </w:t>
+            </w:r>
+            <w:r>
+              <w:rPr>
+                <w:color w:val="000000"/>
+              </w:rPr>
+              <w:t xml:space="preserve">&gt; </w:t>
+            </w:r>
+            <w:proofErr w:type="spellStart"/>
+            <w:r>
+              <w:rPr>
+                <w:color w:val="000000"/>
+              </w:rPr>
+              <w:t>GameView.</w:t>
+            </w:r>
+            <w:r>
+              <w:rPr>
+                <w:i/>
+                <w:iCs/>
+                <w:color w:val="660E7A"/>
+              </w:rPr>
+              <w:t>pantallaAlto</w:t>
+            </w:r>
+            <w:proofErr w:type="spellEnd"/>
+            <w:r>
+              <w:rPr>
+                <w:i/>
+                <w:iCs/>
+                <w:color w:val="660E7A"/>
+              </w:rPr>
+              <w:t xml:space="preserve"> </w:t>
+            </w:r>
+            <w:r>
+              <w:rPr>
+                <w:color w:val="000000"/>
+              </w:rPr>
+              <w:t xml:space="preserve">* </w:t>
+            </w:r>
+            <w:r>
+              <w:rPr>
+                <w:color w:val="0000FF"/>
+              </w:rPr>
+              <w:t xml:space="preserve">0.7 </w:t>
+            </w:r>
+            <w:r>
+              <w:rPr>
+                <w:color w:val="000000"/>
+              </w:rPr>
+              <w:t>)</w:t>
+            </w:r>
+            <w:r>
+              <w:rPr>
+                <w:color w:val="000000"/>
+              </w:rPr>
+              <w:br/>
+              <w:t xml:space="preserve">        </w:t>
+            </w:r>
+            <w:proofErr w:type="spellStart"/>
+            <w:r>
+              <w:rPr>
+                <w:i/>
+                <w:iCs/>
+                <w:color w:val="660E7A"/>
+              </w:rPr>
+              <w:t>scrollEjeY</w:t>
+            </w:r>
+            <w:proofErr w:type="spellEnd"/>
+            <w:r>
+              <w:rPr>
+                <w:i/>
+                <w:iCs/>
+                <w:color w:val="660E7A"/>
+              </w:rPr>
+              <w:t xml:space="preserve"> </w:t>
+            </w:r>
+            <w:r>
+              <w:rPr>
+                <w:color w:val="000000"/>
+              </w:rPr>
+              <w:t>+= (</w:t>
+            </w:r>
+            <w:proofErr w:type="spellStart"/>
+            <w:r>
+              <w:rPr>
+                <w:b/>
+                <w:bCs/>
+                <w:color w:val="000080"/>
+              </w:rPr>
+              <w:t>int</w:t>
+            </w:r>
+            <w:proofErr w:type="spellEnd"/>
+            <w:r>
+              <w:rPr>
+                <w:color w:val="000000"/>
+              </w:rPr>
+              <w:t>) ((</w:t>
+            </w:r>
+            <w:r>
+              <w:rPr>
+                <w:b/>
+                <w:bCs/>
+                <w:color w:val="660E7A"/>
+              </w:rPr>
+              <w:t xml:space="preserve">jugador </w:t>
+            </w:r>
+            <w:r>
+              <w:rPr>
+                <w:color w:val="000000"/>
+              </w:rPr>
+              <w:t>.</w:t>
+            </w:r>
+            <w:r>
+              <w:rPr>
+                <w:b/>
+                <w:bCs/>
+                <w:color w:val="660E7A"/>
+              </w:rPr>
+              <w:t xml:space="preserve">y </w:t>
+            </w:r>
+            <w:r>
+              <w:rPr>
+                <w:color w:val="000000"/>
+              </w:rPr>
+              <w:t xml:space="preserve">- </w:t>
+            </w:r>
+            <w:proofErr w:type="spellStart"/>
+            <w:r>
+              <w:rPr>
+                <w:i/>
+                <w:iCs/>
+                <w:color w:val="660E7A"/>
+              </w:rPr>
+              <w:t>scrollEjeY</w:t>
+            </w:r>
+            <w:proofErr w:type="spellEnd"/>
+            <w:r>
+              <w:rPr>
+                <w:color w:val="000000"/>
+              </w:rPr>
+              <w:t xml:space="preserve">) - </w:t>
+            </w:r>
+            <w:proofErr w:type="spellStart"/>
+            <w:r>
+              <w:rPr>
+                <w:color w:val="000000"/>
+              </w:rPr>
+              <w:t>GameView.</w:t>
+            </w:r>
+            <w:r>
+              <w:rPr>
+                <w:i/>
+                <w:iCs/>
+                <w:color w:val="660E7A"/>
+              </w:rPr>
+              <w:t>pantallaAlto</w:t>
+            </w:r>
+            <w:proofErr w:type="spellEnd"/>
+            <w:r>
+              <w:rPr>
+                <w:color w:val="000000"/>
+              </w:rPr>
+              <w:t xml:space="preserve">* </w:t>
+            </w:r>
+            <w:r>
+              <w:rPr>
+                <w:color w:val="0000FF"/>
+              </w:rPr>
+              <w:t>0.7</w:t>
+            </w:r>
+            <w:r>
+              <w:rPr>
+                <w:color w:val="000000"/>
+              </w:rPr>
+              <w:t>);</w:t>
+            </w:r>
+            <w:r>
+              <w:rPr>
+                <w:color w:val="000000"/>
+              </w:rPr>
+              <w:br/>
+            </w:r>
+            <w:r>
+              <w:rPr>
+                <w:color w:val="000000"/>
+              </w:rPr>
+              <w:br/>
+            </w:r>
+            <w:r>
+              <w:rPr>
+                <w:color w:val="000000"/>
+              </w:rPr>
+              <w:br/>
+            </w:r>
+            <w:r>
+              <w:rPr>
+                <w:color w:val="000000"/>
+              </w:rPr>
+              <w:br/>
+            </w:r>
+            <w:proofErr w:type="spellStart"/>
+            <w:r>
+              <w:rPr>
+                <w:b/>
+                <w:bCs/>
+                <w:color w:val="000080"/>
+              </w:rPr>
+              <w:t>if</w:t>
+            </w:r>
+            <w:proofErr w:type="spellEnd"/>
+            <w:r>
+              <w:rPr>
+                <w:b/>
+                <w:bCs/>
+                <w:color w:val="000080"/>
+              </w:rPr>
+              <w:t xml:space="preserve"> </w:t>
+            </w:r>
+            <w:r>
+              <w:rPr>
+                <w:color w:val="000000"/>
+              </w:rPr>
+              <w:t xml:space="preserve">( </w:t>
+            </w:r>
+            <w:r>
+              <w:rPr>
+                <w:b/>
+                <w:bCs/>
+                <w:color w:val="660E7A"/>
+              </w:rPr>
+              <w:t xml:space="preserve">jugador </w:t>
+            </w:r>
+            <w:r>
+              <w:rPr>
+                <w:color w:val="000000"/>
+              </w:rPr>
+              <w:t>.</w:t>
+            </w:r>
+            <w:r>
+              <w:rPr>
+                <w:b/>
+                <w:bCs/>
+                <w:color w:val="660E7A"/>
+              </w:rPr>
+              <w:t xml:space="preserve">y  </w:t>
+            </w:r>
+            <w:r>
+              <w:rPr>
+                <w:color w:val="000000"/>
+              </w:rPr>
+              <w:t xml:space="preserve">&gt; </w:t>
+            </w:r>
+            <w:proofErr w:type="spellStart"/>
+            <w:r>
+              <w:rPr>
+                <w:color w:val="000000"/>
+              </w:rPr>
+              <w:t>GameView.</w:t>
+            </w:r>
+            <w:r>
+              <w:rPr>
+                <w:i/>
+                <w:iCs/>
+                <w:color w:val="660E7A"/>
+              </w:rPr>
+              <w:t>pantallaAlto</w:t>
+            </w:r>
+            <w:proofErr w:type="spellEnd"/>
+            <w:r>
+              <w:rPr>
+                <w:color w:val="000000"/>
+              </w:rPr>
+              <w:t>*</w:t>
+            </w:r>
+            <w:r>
+              <w:rPr>
+                <w:color w:val="0000FF"/>
+              </w:rPr>
+              <w:t xml:space="preserve">0.3 </w:t>
+            </w:r>
+            <w:r>
+              <w:rPr>
+                <w:color w:val="000000"/>
+              </w:rPr>
+              <w:t>)</w:t>
+            </w:r>
+            <w:r>
+              <w:rPr>
+                <w:color w:val="000000"/>
+              </w:rPr>
+              <w:br/>
+              <w:t xml:space="preserve">    </w:t>
+            </w:r>
+            <w:proofErr w:type="spellStart"/>
+            <w:r>
+              <w:rPr>
+                <w:b/>
+                <w:bCs/>
+                <w:color w:val="000080"/>
+              </w:rPr>
+              <w:t>if</w:t>
+            </w:r>
+            <w:proofErr w:type="spellEnd"/>
+            <w:r>
+              <w:rPr>
+                <w:color w:val="000000"/>
+              </w:rPr>
+              <w:t xml:space="preserve">( </w:t>
+            </w:r>
+            <w:r>
+              <w:rPr>
+                <w:b/>
+                <w:bCs/>
+                <w:color w:val="660E7A"/>
+              </w:rPr>
+              <w:t xml:space="preserve">jugador </w:t>
+            </w:r>
+            <w:r>
+              <w:rPr>
+                <w:color w:val="000000"/>
+              </w:rPr>
+              <w:t>.</w:t>
+            </w:r>
+            <w:r>
+              <w:rPr>
+                <w:b/>
+                <w:bCs/>
+                <w:color w:val="660E7A"/>
+              </w:rPr>
+              <w:t xml:space="preserve">y </w:t>
+            </w:r>
+            <w:r>
+              <w:rPr>
+                <w:color w:val="000000"/>
+              </w:rPr>
+              <w:t xml:space="preserve">- </w:t>
+            </w:r>
+            <w:proofErr w:type="spellStart"/>
+            <w:r>
+              <w:rPr>
+                <w:i/>
+                <w:iCs/>
+                <w:color w:val="660E7A"/>
+              </w:rPr>
+              <w:t>scrollEjeY</w:t>
+            </w:r>
+            <w:proofErr w:type="spellEnd"/>
+            <w:r>
+              <w:rPr>
+                <w:i/>
+                <w:iCs/>
+                <w:color w:val="660E7A"/>
+              </w:rPr>
+              <w:t xml:space="preserve"> </w:t>
+            </w:r>
+            <w:r>
+              <w:rPr>
+                <w:color w:val="000000"/>
+              </w:rPr>
+              <w:t xml:space="preserve">&lt; </w:t>
+            </w:r>
+            <w:proofErr w:type="spellStart"/>
+            <w:r>
+              <w:rPr>
+                <w:color w:val="000000"/>
+              </w:rPr>
+              <w:t>GameView.</w:t>
+            </w:r>
+            <w:r>
+              <w:rPr>
+                <w:i/>
+                <w:iCs/>
+                <w:color w:val="660E7A"/>
+              </w:rPr>
+              <w:t>pantallaAlto</w:t>
+            </w:r>
+            <w:proofErr w:type="spellEnd"/>
+            <w:r>
+              <w:rPr>
+                <w:i/>
+                <w:iCs/>
+                <w:color w:val="660E7A"/>
+              </w:rPr>
+              <w:t xml:space="preserve"> </w:t>
+            </w:r>
+            <w:r>
+              <w:rPr>
+                <w:color w:val="000000"/>
+              </w:rPr>
+              <w:t>*</w:t>
+            </w:r>
+            <w:r>
+              <w:rPr>
+                <w:color w:val="0000FF"/>
+              </w:rPr>
+              <w:t xml:space="preserve">0.3 </w:t>
+            </w:r>
+            <w:r>
+              <w:rPr>
+                <w:color w:val="000000"/>
+              </w:rPr>
+              <w:t>)</w:t>
+            </w:r>
+            <w:r>
+              <w:rPr>
+                <w:color w:val="000000"/>
+              </w:rPr>
+              <w:br/>
+              <w:t xml:space="preserve">        </w:t>
+            </w:r>
+            <w:proofErr w:type="spellStart"/>
+            <w:r>
+              <w:rPr>
+                <w:i/>
+                <w:iCs/>
+                <w:color w:val="660E7A"/>
+              </w:rPr>
+              <w:t>scrollEjeY</w:t>
+            </w:r>
+            <w:proofErr w:type="spellEnd"/>
+            <w:r>
+              <w:rPr>
+                <w:i/>
+                <w:iCs/>
+                <w:color w:val="660E7A"/>
+              </w:rPr>
+              <w:t xml:space="preserve"> </w:t>
+            </w:r>
+            <w:r>
+              <w:rPr>
+                <w:color w:val="000000"/>
+              </w:rPr>
+              <w:t>-= (</w:t>
+            </w:r>
+            <w:proofErr w:type="spellStart"/>
+            <w:r>
+              <w:rPr>
+                <w:b/>
+                <w:bCs/>
+                <w:color w:val="000080"/>
+              </w:rPr>
+              <w:t>int</w:t>
+            </w:r>
+            <w:proofErr w:type="spellEnd"/>
+            <w:r>
+              <w:rPr>
+                <w:color w:val="000000"/>
+              </w:rPr>
+              <w:t>) (</w:t>
+            </w:r>
+            <w:proofErr w:type="spellStart"/>
+            <w:r>
+              <w:rPr>
+                <w:color w:val="000000"/>
+              </w:rPr>
+              <w:t>GameView.</w:t>
+            </w:r>
+            <w:r>
+              <w:rPr>
+                <w:i/>
+                <w:iCs/>
+                <w:color w:val="660E7A"/>
+              </w:rPr>
+              <w:t>pantallaAlto</w:t>
+            </w:r>
+            <w:proofErr w:type="spellEnd"/>
+            <w:r>
+              <w:rPr>
+                <w:color w:val="000000"/>
+              </w:rPr>
+              <w:t>*</w:t>
+            </w:r>
+            <w:r>
+              <w:rPr>
+                <w:color w:val="0000FF"/>
+              </w:rPr>
+              <w:t xml:space="preserve">0.3 </w:t>
+            </w:r>
+            <w:r>
+              <w:rPr>
+                <w:color w:val="000000"/>
+              </w:rPr>
+              <w:t>-(</w:t>
+            </w:r>
+            <w:r>
+              <w:rPr>
+                <w:b/>
+                <w:bCs/>
+                <w:color w:val="660E7A"/>
+              </w:rPr>
+              <w:t xml:space="preserve">jugador </w:t>
+            </w:r>
+            <w:r>
+              <w:rPr>
+                <w:color w:val="000000"/>
+              </w:rPr>
+              <w:t>.</w:t>
+            </w:r>
+            <w:r>
+              <w:rPr>
+                <w:b/>
+                <w:bCs/>
+                <w:color w:val="660E7A"/>
+              </w:rPr>
+              <w:t xml:space="preserve">y </w:t>
+            </w:r>
+            <w:r>
+              <w:rPr>
+                <w:color w:val="000000"/>
+              </w:rPr>
+              <w:t xml:space="preserve">- </w:t>
+            </w:r>
+            <w:proofErr w:type="spellStart"/>
+            <w:r>
+              <w:rPr>
+                <w:i/>
+                <w:iCs/>
+                <w:color w:val="660E7A"/>
+              </w:rPr>
+              <w:t>scrollEjeY</w:t>
+            </w:r>
+            <w:proofErr w:type="spellEnd"/>
+            <w:r>
+              <w:rPr>
+                <w:color w:val="000000"/>
+              </w:rPr>
+              <w:t>));</w:t>
+            </w:r>
+            <w:r>
+              <w:rPr>
+                <w:color w:val="000000"/>
+              </w:rPr>
+              <w:br/>
+            </w:r>
+            <w:r>
+              <w:rPr>
+                <w:color w:val="000000"/>
+              </w:rPr>
+              <w:br/>
+            </w:r>
+            <w:r>
+              <w:rPr>
+                <w:color w:val="000000"/>
+              </w:rPr>
+              <w:br/>
+            </w:r>
+            <w:r>
+              <w:rPr>
+                <w:color w:val="000000"/>
+              </w:rPr>
+              <w:br/>
+            </w:r>
+            <w:proofErr w:type="spellStart"/>
+            <w:r>
+              <w:rPr>
+                <w:b/>
+                <w:bCs/>
+                <w:color w:val="000080"/>
+              </w:rPr>
+              <w:t>int</w:t>
+            </w:r>
+            <w:proofErr w:type="spellEnd"/>
+            <w:r>
+              <w:rPr>
+                <w:b/>
+                <w:bCs/>
+                <w:color w:val="000080"/>
+              </w:rPr>
+              <w:t xml:space="preserve"> </w:t>
+            </w:r>
+            <w:r>
+              <w:rPr>
+                <w:color w:val="000000"/>
+              </w:rPr>
+              <w:t>abajo = arriba +</w:t>
+            </w:r>
+            <w:r>
+              <w:rPr>
+                <w:color w:val="000000"/>
+              </w:rPr>
+              <w:br/>
+              <w:t xml:space="preserve">        </w:t>
+            </w:r>
+            <w:proofErr w:type="spellStart"/>
+            <w:r>
+              <w:rPr>
+                <w:color w:val="000000"/>
+              </w:rPr>
+              <w:t>GameView.</w:t>
+            </w:r>
+            <w:r>
+              <w:rPr>
+                <w:i/>
+                <w:iCs/>
+                <w:color w:val="660E7A"/>
+              </w:rPr>
+              <w:t>pantallaAlto</w:t>
+            </w:r>
+            <w:proofErr w:type="spellEnd"/>
+            <w:r>
+              <w:rPr>
+                <w:i/>
+                <w:iCs/>
+                <w:color w:val="660E7A"/>
+              </w:rPr>
+              <w:t xml:space="preserve"> </w:t>
+            </w:r>
+            <w:r>
+              <w:rPr>
+                <w:color w:val="000000"/>
+              </w:rPr>
+              <w:t xml:space="preserve">/ </w:t>
+            </w:r>
+            <w:proofErr w:type="spellStart"/>
+            <w:r>
+              <w:rPr>
+                <w:color w:val="000000"/>
+              </w:rPr>
+              <w:t>Tile.</w:t>
+            </w:r>
+            <w:r>
+              <w:rPr>
+                <w:i/>
+                <w:iCs/>
+                <w:color w:val="660E7A"/>
+              </w:rPr>
+              <w:t>altura</w:t>
+            </w:r>
+            <w:proofErr w:type="spellEnd"/>
+            <w:r>
+              <w:rPr>
+                <w:i/>
+                <w:iCs/>
+                <w:color w:val="660E7A"/>
+              </w:rPr>
+              <w:t xml:space="preserve"> </w:t>
+            </w:r>
+            <w:r>
+              <w:rPr>
+                <w:color w:val="000000"/>
+              </w:rPr>
+              <w:t xml:space="preserve">+ </w:t>
+            </w:r>
+            <w:r>
+              <w:rPr>
+                <w:color w:val="0000FF"/>
+              </w:rPr>
+              <w:t>1</w:t>
+            </w:r>
+            <w:r>
+              <w:rPr>
+                <w:color w:val="000000"/>
+              </w:rPr>
+              <w:t>;</w:t>
+            </w:r>
+            <w:r>
+              <w:rPr>
+                <w:color w:val="000000"/>
+              </w:rPr>
+              <w:br/>
+            </w:r>
+            <w:r>
+              <w:rPr>
+                <w:color w:val="000000"/>
+              </w:rPr>
+              <w:br/>
+              <w:t xml:space="preserve">abajo = </w:t>
+            </w:r>
+            <w:proofErr w:type="spellStart"/>
+            <w:r>
+              <w:rPr>
+                <w:color w:val="000000"/>
+              </w:rPr>
+              <w:t>Math.</w:t>
+            </w:r>
+            <w:r>
+              <w:rPr>
+                <w:i/>
+                <w:iCs/>
+                <w:color w:val="000000"/>
+              </w:rPr>
+              <w:t>min</w:t>
+            </w:r>
+            <w:proofErr w:type="spellEnd"/>
+            <w:r>
+              <w:rPr>
+                <w:color w:val="000000"/>
+              </w:rPr>
+              <w:t xml:space="preserve">(abajo, </w:t>
+            </w:r>
+            <w:proofErr w:type="spellStart"/>
+            <w:r>
+              <w:rPr>
+                <w:color w:val="000000"/>
+              </w:rPr>
+              <w:t>altoMapaTiles</w:t>
+            </w:r>
+            <w:proofErr w:type="spellEnd"/>
+            <w:r>
+              <w:rPr>
+                <w:color w:val="000000"/>
+              </w:rPr>
+              <w:t xml:space="preserve">() - </w:t>
+            </w:r>
+            <w:r>
+              <w:rPr>
+                <w:color w:val="0000FF"/>
+              </w:rPr>
+              <w:t>1</w:t>
+            </w:r>
+            <w:r>
+              <w:rPr>
+                <w:color w:val="000000"/>
+              </w:rPr>
+              <w:t>);</w:t>
+            </w:r>
+          </w:p>
+          <w:p>
+            <w:pPr>
+              <w:pStyle w:val="HTMLconformatoprevio"/>
+              <w:shd w:val="clear" w:color="auto" w:fill="FFFFFF"/>
+              <w:rPr>
+                <w:color w:val="000000"/>
+              </w:rPr>
+            </w:pPr>
+          </w:p>
+          <w:p>
+            <w:pPr>
+              <w:pStyle w:val="HTMLconformatoprevio"/>
+              <w:shd w:val="clear" w:color="auto" w:fill="FFFFFF"/>
+              <w:rPr>
+                <w:color w:val="000000"/>
+              </w:rPr>
+            </w:pPr>
+            <w:proofErr w:type="spellStart"/>
+            <w:r>
+              <w:rPr>
+                <w:b/>
+                <w:bCs/>
+                <w:color w:val="000080"/>
+              </w:rPr>
+              <w:t>for</w:t>
+            </w:r>
+            <w:proofErr w:type="spellEnd"/>
+            <w:r>
+              <w:rPr>
+                <w:b/>
+                <w:bCs/>
+                <w:color w:val="000080"/>
+              </w:rPr>
+              <w:t xml:space="preserve"> </w:t>
+            </w:r>
+            <w:r>
+              <w:rPr>
+                <w:color w:val="000000"/>
+              </w:rPr>
+              <w:t>(</w:t>
+            </w:r>
+            <w:proofErr w:type="spellStart"/>
+            <w:r>
+              <w:rPr>
+                <w:b/>
+                <w:bCs/>
+                <w:color w:val="000080"/>
+              </w:rPr>
+              <w:t>int</w:t>
+            </w:r>
+            <w:proofErr w:type="spellEnd"/>
+            <w:r>
+              <w:rPr>
+                <w:b/>
+                <w:bCs/>
+                <w:color w:val="000080"/>
+              </w:rPr>
+              <w:t xml:space="preserve"> </w:t>
+            </w:r>
+            <w:r>
+              <w:rPr>
+                <w:color w:val="000000"/>
+              </w:rPr>
+              <w:t>y =</w:t>
+            </w:r>
+            <w:r>
+              <w:rPr>
+                <w:color w:val="000000"/>
+              </w:rPr>
+              <w:t xml:space="preserve"> </w:t>
+            </w:r>
+            <w:r>
+              <w:rPr>
+                <w:strike/>
+                <w:color w:val="000000"/>
+                <w:highlight w:val="red"/>
+              </w:rPr>
+              <w:t>0</w:t>
+            </w:r>
+            <w:r>
+              <w:rPr>
+                <w:color w:val="000000"/>
+              </w:rPr>
+              <w:t xml:space="preserve"> </w:t>
+            </w:r>
+            <w:r>
+              <w:rPr>
+                <w:color w:val="000000"/>
+                <w:highlight w:val="yellow"/>
+              </w:rPr>
+              <w:t>arriba</w:t>
+            </w:r>
+            <w:r>
+              <w:rPr>
+                <w:color w:val="000000"/>
+              </w:rPr>
+              <w:t>; y &lt;</w:t>
+            </w:r>
+            <w:r>
+              <w:rPr>
+                <w:color w:val="000000"/>
+                <w:highlight w:val="yellow"/>
+              </w:rPr>
+              <w:t>=</w:t>
+            </w:r>
+            <w:r>
+              <w:rPr>
+                <w:color w:val="000000"/>
+              </w:rPr>
+              <w:t xml:space="preserve"> </w:t>
+            </w:r>
+            <w:proofErr w:type="spellStart"/>
+            <w:proofErr w:type="gramStart"/>
+            <w:r>
+              <w:rPr>
+                <w:strike/>
+                <w:color w:val="000000"/>
+                <w:highlight w:val="red"/>
+              </w:rPr>
+              <w:t>altoMapaTiles</w:t>
+            </w:r>
+            <w:proofErr w:type="spellEnd"/>
+            <w:r>
+              <w:rPr>
+                <w:strike/>
+                <w:color w:val="000000"/>
+                <w:highlight w:val="red"/>
+              </w:rPr>
+              <w:t>(</w:t>
+            </w:r>
+            <w:proofErr w:type="gramEnd"/>
+            <w:r>
+              <w:rPr>
+                <w:strike/>
+                <w:color w:val="000000"/>
+                <w:highlight w:val="red"/>
+              </w:rPr>
+              <w:t>)</w:t>
+            </w:r>
+            <w:r>
+              <w:rPr>
+                <w:color w:val="000000"/>
+              </w:rPr>
+              <w:t xml:space="preserve"> </w:t>
+            </w:r>
+            <w:r>
+              <w:rPr>
+                <w:color w:val="000000"/>
+                <w:highlight w:val="yellow"/>
+              </w:rPr>
+              <w:t>abajo</w:t>
+            </w:r>
+            <w:r>
+              <w:rPr>
+                <w:color w:val="000000"/>
+              </w:rPr>
+              <w:t>; ++y) {</w:t>
+            </w:r>
+          </w:p>
+          <w:p>
+            <w:pPr>
+              <w:pStyle w:val="HTMLconformatoprevio"/>
+              <w:shd w:val="clear" w:color="auto" w:fill="FFFFFF"/>
+              <w:rPr>
+                <w:color w:val="000000"/>
+              </w:rPr>
+            </w:pPr>
+            <w:r>
+              <w:rPr>
+                <w:b/>
+                <w:bCs/>
+                <w:color w:val="000080"/>
+              </w:rPr>
+              <w:t xml:space="preserve">   </w:t>
+            </w:r>
+            <w:proofErr w:type="spellStart"/>
+            <w:r>
+              <w:rPr>
+                <w:b/>
+                <w:bCs/>
+                <w:color w:val="000080"/>
+              </w:rPr>
+              <w:t>for</w:t>
+            </w:r>
+            <w:proofErr w:type="spellEnd"/>
+            <w:r>
+              <w:rPr>
+                <w:b/>
+                <w:bCs/>
+                <w:color w:val="000080"/>
+              </w:rPr>
+              <w:t xml:space="preserve"> </w:t>
+            </w:r>
+            <w:r>
+              <w:rPr>
+                <w:color w:val="000000"/>
+              </w:rPr>
+              <w:t>(</w:t>
+            </w:r>
+            <w:proofErr w:type="spellStart"/>
+            <w:r>
+              <w:rPr>
+                <w:b/>
+                <w:bCs/>
+                <w:color w:val="000080"/>
+              </w:rPr>
+              <w:t>int</w:t>
+            </w:r>
+            <w:proofErr w:type="spellEnd"/>
+            <w:r>
+              <w:rPr>
+                <w:b/>
+                <w:bCs/>
+                <w:color w:val="000080"/>
+              </w:rPr>
+              <w:t xml:space="preserve"> </w:t>
+            </w:r>
+            <w:r>
+              <w:rPr>
+                <w:color w:val="000000"/>
+              </w:rPr>
+              <w:t>x = izquierda; x &lt;= derecha; ++x) {</w:t>
+            </w:r>
+            <w:r>
+              <w:rPr>
+                <w:color w:val="000000"/>
+              </w:rPr>
+              <w:br/>
+              <w:t xml:space="preserve">        </w:t>
+            </w:r>
+            <w:proofErr w:type="spellStart"/>
+            <w:r>
+              <w:rPr>
+                <w:b/>
+                <w:bCs/>
+                <w:color w:val="000080"/>
+              </w:rPr>
+              <w:t>if</w:t>
+            </w:r>
+            <w:proofErr w:type="spellEnd"/>
+            <w:r>
+              <w:rPr>
+                <w:b/>
+                <w:bCs/>
+                <w:color w:val="000080"/>
+              </w:rPr>
+              <w:t xml:space="preserve"> </w:t>
+            </w:r>
+            <w:r>
+              <w:rPr>
+                <w:color w:val="000000"/>
+              </w:rPr>
+              <w:t>(</w:t>
+            </w:r>
+            <w:proofErr w:type="spellStart"/>
+            <w:r>
+              <w:rPr>
+                <w:b/>
+                <w:bCs/>
+                <w:color w:val="660E7A"/>
+              </w:rPr>
+              <w:t>mapaTiles</w:t>
+            </w:r>
+            <w:proofErr w:type="spellEnd"/>
+            <w:r>
+              <w:rPr>
+                <w:color w:val="000000"/>
+              </w:rPr>
+              <w:t>[x][y].</w:t>
+            </w:r>
+            <w:r>
+              <w:rPr>
+                <w:b/>
+                <w:bCs/>
+                <w:color w:val="660E7A"/>
+              </w:rPr>
+              <w:t xml:space="preserve">imagen </w:t>
+            </w:r>
+            <w:r>
+              <w:rPr>
+                <w:color w:val="000000"/>
+              </w:rPr>
+              <w:t xml:space="preserve">!= </w:t>
+            </w:r>
+            <w:proofErr w:type="spellStart"/>
+            <w:r>
+              <w:rPr>
+                <w:b/>
+                <w:bCs/>
+                <w:color w:val="000080"/>
+              </w:rPr>
+              <w:t>null</w:t>
+            </w:r>
+            <w:proofErr w:type="spellEnd"/>
+            <w:r>
+              <w:rPr>
+                <w:color w:val="000000"/>
+              </w:rPr>
+              <w:t>) {</w:t>
+            </w:r>
+            <w:r>
+              <w:rPr>
+                <w:color w:val="000000"/>
+              </w:rPr>
+              <w:br/>
+              <w:t xml:space="preserve">            </w:t>
+            </w:r>
+            <w:r>
+              <w:rPr>
+                <w:i/>
+                <w:iCs/>
+                <w:color w:val="808080"/>
+              </w:rPr>
+              <w:t>// Calcular la posición en pantalla correspondiente</w:t>
+            </w:r>
+            <w:r>
+              <w:rPr>
+                <w:i/>
+                <w:iCs/>
+                <w:color w:val="808080"/>
+              </w:rPr>
+              <w:br/>
+              <w:t xml:space="preserve">            // izquierda, arriba, derecha , abajo</w:t>
+            </w:r>
+            <w:r>
+              <w:rPr>
+                <w:i/>
+                <w:iCs/>
+                <w:color w:val="808080"/>
+              </w:rPr>
+              <w:br/>
+            </w:r>
+            <w:r>
+              <w:rPr>
+                <w:i/>
+                <w:iCs/>
+                <w:color w:val="808080"/>
+              </w:rPr>
+              <w:br/>
+              <w:t xml:space="preserve">            </w:t>
+            </w:r>
+            <w:proofErr w:type="spellStart"/>
+            <w:r>
+              <w:rPr>
+                <w:b/>
+                <w:bCs/>
+                <w:color w:val="660E7A"/>
+              </w:rPr>
+              <w:t>mapaTiles</w:t>
+            </w:r>
+            <w:proofErr w:type="spellEnd"/>
+            <w:r>
+              <w:rPr>
+                <w:color w:val="000000"/>
+              </w:rPr>
+              <w:t>[x][y].</w:t>
+            </w:r>
+            <w:proofErr w:type="spellStart"/>
+            <w:r>
+              <w:rPr>
+                <w:b/>
+                <w:bCs/>
+                <w:color w:val="660E7A"/>
+              </w:rPr>
+              <w:t>imagen</w:t>
+            </w:r>
+            <w:r>
+              <w:rPr>
+                <w:color w:val="000000"/>
+              </w:rPr>
+              <w:t>.setBounds</w:t>
+            </w:r>
+            <w:proofErr w:type="spellEnd"/>
+            <w:r>
+              <w:rPr>
+                <w:color w:val="000000"/>
+              </w:rPr>
+              <w:t>(</w:t>
+            </w:r>
+            <w:r>
+              <w:rPr>
+                <w:color w:val="000000"/>
+              </w:rPr>
+              <w:br/>
+              <w:t xml:space="preserve">                    (x * </w:t>
+            </w:r>
+            <w:proofErr w:type="spellStart"/>
+            <w:r>
+              <w:rPr>
+                <w:color w:val="000000"/>
+              </w:rPr>
+              <w:t>Tile.</w:t>
+            </w:r>
+            <w:r>
+              <w:rPr>
+                <w:i/>
+                <w:iCs/>
+                <w:color w:val="660E7A"/>
+              </w:rPr>
+              <w:t>ancho</w:t>
+            </w:r>
+            <w:proofErr w:type="spellEnd"/>
+            <w:r>
+              <w:rPr>
+                <w:color w:val="000000"/>
+              </w:rPr>
+              <w:t xml:space="preserve">) - </w:t>
+            </w:r>
+            <w:proofErr w:type="spellStart"/>
+            <w:r>
+              <w:rPr>
+                <w:i/>
+                <w:iCs/>
+                <w:color w:val="660E7A"/>
+              </w:rPr>
+              <w:t>scrollEjeX</w:t>
+            </w:r>
+            <w:proofErr w:type="spellEnd"/>
+            <w:r>
+              <w:rPr>
+                <w:color w:val="000000"/>
+              </w:rPr>
+              <w:t>,</w:t>
+            </w:r>
+            <w:r>
+              <w:rPr>
+                <w:color w:val="000000"/>
+              </w:rPr>
+              <w:br/>
+              <w:t xml:space="preserve">                    (y * </w:t>
+            </w:r>
+            <w:proofErr w:type="spellStart"/>
+            <w:r>
+              <w:rPr>
+                <w:color w:val="000000"/>
+              </w:rPr>
+              <w:t>Tile.</w:t>
+            </w:r>
+            <w:r>
+              <w:rPr>
+                <w:i/>
+                <w:iCs/>
+                <w:color w:val="660E7A"/>
+              </w:rPr>
+              <w:t>altura</w:t>
+            </w:r>
+            <w:proofErr w:type="spellEnd"/>
+            <w:r>
+              <w:rPr>
+                <w:color w:val="000000"/>
+              </w:rPr>
+              <w:t xml:space="preserve">) </w:t>
+            </w:r>
+            <w:r>
+              <w:rPr>
+                <w:color w:val="000000"/>
+                <w:highlight w:val="yellow"/>
+              </w:rPr>
+              <w:t xml:space="preserve">- </w:t>
+            </w:r>
+            <w:proofErr w:type="spellStart"/>
+            <w:r>
+              <w:rPr>
+                <w:i/>
+                <w:iCs/>
+                <w:color w:val="660E7A"/>
+                <w:highlight w:val="yellow"/>
+              </w:rPr>
+              <w:t>scrollEjeY</w:t>
+            </w:r>
+            <w:proofErr w:type="spellEnd"/>
+            <w:r>
+              <w:rPr>
+                <w:color w:val="000000"/>
+                <w:highlight w:val="yellow"/>
+              </w:rPr>
+              <w:t>,</w:t>
+            </w:r>
+            <w:r>
+              <w:rPr>
+                <w:color w:val="000000"/>
+              </w:rPr>
+              <w:br/>
+              <w:t xml:space="preserve">                    (x * </w:t>
+            </w:r>
+            <w:proofErr w:type="spellStart"/>
+            <w:r>
+              <w:rPr>
+                <w:color w:val="000000"/>
+              </w:rPr>
+              <w:t>Tile.</w:t>
+            </w:r>
+            <w:r>
+              <w:rPr>
+                <w:i/>
+                <w:iCs/>
+                <w:color w:val="660E7A"/>
+              </w:rPr>
+              <w:t>ancho</w:t>
+            </w:r>
+            <w:proofErr w:type="spellEnd"/>
+            <w:r>
+              <w:rPr>
+                <w:color w:val="000000"/>
+              </w:rPr>
+              <w:t xml:space="preserve">) + </w:t>
+            </w:r>
+            <w:proofErr w:type="spellStart"/>
+            <w:r>
+              <w:rPr>
+                <w:color w:val="000000"/>
+              </w:rPr>
+              <w:t>Tile.</w:t>
+            </w:r>
+            <w:r>
+              <w:rPr>
+                <w:i/>
+                <w:iCs/>
+                <w:color w:val="660E7A"/>
+              </w:rPr>
+              <w:t>ancho</w:t>
+            </w:r>
+            <w:proofErr w:type="spellEnd"/>
+            <w:r>
+              <w:rPr>
+                <w:i/>
+                <w:iCs/>
+                <w:color w:val="660E7A"/>
+              </w:rPr>
+              <w:t xml:space="preserve"> </w:t>
+            </w:r>
+            <w:r>
+              <w:rPr>
+                <w:color w:val="000000"/>
+              </w:rPr>
+              <w:t xml:space="preserve">- </w:t>
+            </w:r>
+            <w:proofErr w:type="spellStart"/>
+            <w:r>
+              <w:rPr>
+                <w:i/>
+                <w:iCs/>
+                <w:color w:val="660E7A"/>
+              </w:rPr>
+              <w:t>scrollEjeX</w:t>
+            </w:r>
+            <w:proofErr w:type="spellEnd"/>
+            <w:r>
+              <w:rPr>
+                <w:color w:val="000000"/>
+              </w:rPr>
+              <w:t>,</w:t>
+            </w:r>
+            <w:r>
+              <w:rPr>
+                <w:color w:val="000000"/>
+              </w:rPr>
+              <w:br/>
+              <w:t xml:space="preserve">                    (y * </w:t>
+            </w:r>
+            <w:proofErr w:type="spellStart"/>
+            <w:r>
+              <w:rPr>
+                <w:color w:val="000000"/>
+              </w:rPr>
+              <w:t>Tile.</w:t>
+            </w:r>
+            <w:r>
+              <w:rPr>
+                <w:i/>
+                <w:iCs/>
+                <w:color w:val="660E7A"/>
+              </w:rPr>
+              <w:t>altura</w:t>
+            </w:r>
+            <w:proofErr w:type="spellEnd"/>
+            <w:r>
+              <w:rPr>
+                <w:i/>
+                <w:iCs/>
+                <w:color w:val="660E7A"/>
+              </w:rPr>
+              <w:t xml:space="preserve"> </w:t>
+            </w:r>
+            <w:r>
+              <w:rPr>
+                <w:color w:val="000000"/>
+              </w:rPr>
+              <w:t xml:space="preserve">+ </w:t>
+            </w:r>
+            <w:proofErr w:type="spellStart"/>
+            <w:r>
+              <w:rPr>
+                <w:color w:val="000000"/>
+              </w:rPr>
+              <w:t>Tile.</w:t>
+            </w:r>
+            <w:r>
+              <w:rPr>
+                <w:i/>
+                <w:iCs/>
+                <w:color w:val="660E7A"/>
+              </w:rPr>
+              <w:t>altura</w:t>
+            </w:r>
+            <w:proofErr w:type="spellEnd"/>
+            <w:r>
+              <w:rPr>
+                <w:color w:val="000000"/>
+              </w:rPr>
+              <w:t xml:space="preserve">) </w:t>
+            </w:r>
+            <w:r>
+              <w:rPr>
+                <w:color w:val="000000"/>
+                <w:highlight w:val="yellow"/>
+              </w:rPr>
+              <w:t xml:space="preserve">- </w:t>
+            </w:r>
+            <w:proofErr w:type="spellStart"/>
+            <w:r>
+              <w:rPr>
+                <w:i/>
+                <w:iCs/>
+                <w:color w:val="660E7A"/>
+                <w:highlight w:val="yellow"/>
+              </w:rPr>
+              <w:t>scrollEjeY</w:t>
+            </w:r>
+            <w:proofErr w:type="spellEnd"/>
+            <w:r>
+              <w:rPr>
+                <w:color w:val="000000"/>
+                <w:highlight w:val="yellow"/>
+              </w:rPr>
+              <w:t>);</w:t>
+            </w:r>
+            <w:r>
+              <w:rPr>
+                <w:color w:val="000000"/>
+              </w:rPr>
+              <w:br/>
+            </w:r>
+            <w:r>
+              <w:rPr>
+                <w:color w:val="000000"/>
+              </w:rPr>
+              <w:br/>
+              <w:t xml:space="preserve">            </w:t>
+            </w:r>
+            <w:proofErr w:type="spellStart"/>
+            <w:r>
+              <w:rPr>
+                <w:b/>
+                <w:bCs/>
+                <w:color w:val="660E7A"/>
+              </w:rPr>
+              <w:t>mapaTiles</w:t>
+            </w:r>
+            <w:proofErr w:type="spellEnd"/>
+            <w:r>
+              <w:rPr>
+                <w:color w:val="000000"/>
+              </w:rPr>
+              <w:t>[x][y].</w:t>
+            </w:r>
+            <w:proofErr w:type="spellStart"/>
+            <w:r>
+              <w:rPr>
+                <w:b/>
+                <w:bCs/>
+                <w:color w:val="660E7A"/>
+              </w:rPr>
+              <w:t>imagen</w:t>
+            </w:r>
+            <w:r>
+              <w:rPr>
+                <w:color w:val="000000"/>
+              </w:rPr>
+              <w:t>.draw</w:t>
+            </w:r>
+            <w:proofErr w:type="spellEnd"/>
+            <w:r>
+              <w:rPr>
+                <w:color w:val="000000"/>
+              </w:rPr>
+              <w:t>(</w:t>
+            </w:r>
+            <w:proofErr w:type="spellStart"/>
+            <w:r>
+              <w:rPr>
+                <w:color w:val="000000"/>
+              </w:rPr>
+              <w:t>canvas</w:t>
+            </w:r>
+            <w:proofErr w:type="spellEnd"/>
+            <w:r>
+              <w:rPr>
+                <w:color w:val="000000"/>
+              </w:rPr>
+              <w:t>);</w:t>
+            </w:r>
+            <w:r>
+              <w:rPr>
+                <w:color w:val="000000"/>
+              </w:rPr>
+              <w:br/>
+              <w:t xml:space="preserve">        }</w:t>
+            </w:r>
+            <w:r>
+              <w:rPr>
+                <w:color w:val="000000"/>
+              </w:rPr>
+              <w:br/>
+              <w:t xml:space="preserve">    }</w:t>
+            </w:r>
+            <w:r>
+              <w:rPr>
+                <w:color w:val="000000"/>
+              </w:rPr>
+              <w:br/>
+              <w:t>}</w:t>
+            </w:r>
+          </w:p>
+          <w:p>
+            <w:pPr>
+              <w:rPr>
+                <w:rFonts w:ascii="Consolas" w:hAnsi="Consolas"/>
+                <w:sz w:val="20"/>
+              </w:rPr>
+            </w:pPr>
+          </w:p>
+        </w:tc>
+      </w:tr>
+    </w:tbl>
+    <w:p>
+      <w:pPr>
+        <w:rPr>
+          <w:rFonts w:ascii="Consolas" w:hAnsi="Consolas"/>
+          <w:sz w:val="20"/>
+        </w:rPr>
+      </w:pPr>
+    </w:p>
+    <w:p>
+      <w:pPr>
+        <w:rPr>
+          <w:rFonts w:ascii="Consolas" w:hAnsi="Consolas"/>
+          <w:sz w:val="20"/>
+        </w:rPr>
+      </w:pPr>
+      <w:r>
+        <w:rPr>
+          <w:rFonts w:ascii="Consolas" w:hAnsi="Consolas"/>
+          <w:sz w:val="20"/>
+        </w:rPr>
+        <w:t xml:space="preserve">Por ultimo solo hay que añadir a cada elemento que se dibuje en el mapa el </w:t>
+      </w:r>
+      <w:proofErr w:type="spellStart"/>
+      <w:r>
+        <w:rPr>
+          <w:rFonts w:ascii="Consolas" w:hAnsi="Consolas"/>
+          <w:sz w:val="20"/>
+        </w:rPr>
+        <w:t>scroll</w:t>
+      </w:r>
+      <w:proofErr w:type="spellEnd"/>
+      <w:r>
+        <w:rPr>
+          <w:rFonts w:ascii="Consolas" w:hAnsi="Consolas"/>
+          <w:sz w:val="20"/>
+        </w:rPr>
+        <w:t xml:space="preserve"> del eje Y.</w:t>
+      </w:r>
     </w:p>
     <w:p>
       <w:pPr>
@@ -2320,6 +5251,7 @@
       <w:bookmarkStart w:id="6" w:name="_Toc465613529"/>
       <w:proofErr w:type="spellStart"/>
       <w:r>
+        <w:lastRenderedPageBreak/>
         <w:t>Items</w:t>
       </w:r>
       <w:proofErr w:type="spellEnd"/>
@@ -3901,696 +6833,705 @@
                 <w:szCs w:val="20"/>
                 <w:lang w:eastAsia="es-ES"/>
               </w:rPr>
+              <w:br/>
+              <w:t xml:space="preserve">    </w:t>
+            </w:r>
+            <w:proofErr w:type="spellStart"/>
+            <w:r>
+              <w:rPr>
+                <w:rFonts w:ascii="Courier New" w:eastAsia="Times New Roman" w:hAnsi="Courier New" w:cs="Courier New"/>
+                <w:b/>
+                <w:bCs/>
+                <w:color w:val="000080"/>
+                <w:sz w:val="20"/>
+                <w:szCs w:val="20"/>
+                <w:lang w:eastAsia="es-ES"/>
+              </w:rPr>
+              <w:t>private</w:t>
+            </w:r>
+            <w:proofErr w:type="spellEnd"/>
+            <w:r>
+              <w:rPr>
+                <w:rFonts w:ascii="Courier New" w:eastAsia="Times New Roman" w:hAnsi="Courier New" w:cs="Courier New"/>
+                <w:b/>
+                <w:bCs/>
+                <w:color w:val="000080"/>
+                <w:sz w:val="20"/>
+                <w:szCs w:val="20"/>
+                <w:lang w:eastAsia="es-ES"/>
+              </w:rPr>
+              <w:t xml:space="preserve"> </w:t>
+            </w:r>
+            <w:proofErr w:type="spellStart"/>
+            <w:r>
+              <w:rPr>
+                <w:rFonts w:ascii="Courier New" w:eastAsia="Times New Roman" w:hAnsi="Courier New" w:cs="Courier New"/>
+                <w:color w:val="000000"/>
+                <w:sz w:val="20"/>
+                <w:szCs w:val="20"/>
+                <w:lang w:eastAsia="es-ES"/>
+              </w:rPr>
+              <w:t>HashMap</w:t>
+            </w:r>
+            <w:proofErr w:type="spellEnd"/>
+            <w:r>
+              <w:rPr>
+                <w:rFonts w:ascii="Courier New" w:eastAsia="Times New Roman" w:hAnsi="Courier New" w:cs="Courier New"/>
+                <w:color w:val="000000"/>
+                <w:sz w:val="20"/>
+                <w:szCs w:val="20"/>
+                <w:lang w:eastAsia="es-ES"/>
+              </w:rPr>
+              <w:t>&lt;</w:t>
+            </w:r>
+            <w:proofErr w:type="spellStart"/>
+            <w:r>
+              <w:rPr>
+                <w:rFonts w:ascii="Courier New" w:eastAsia="Times New Roman" w:hAnsi="Courier New" w:cs="Courier New"/>
+                <w:color w:val="000000"/>
+                <w:sz w:val="20"/>
+                <w:szCs w:val="20"/>
+                <w:lang w:eastAsia="es-ES"/>
+              </w:rPr>
+              <w:t>String,Sprite</w:t>
+            </w:r>
+            <w:proofErr w:type="spellEnd"/>
+            <w:r>
+              <w:rPr>
+                <w:rFonts w:ascii="Courier New" w:eastAsia="Times New Roman" w:hAnsi="Courier New" w:cs="Courier New"/>
+                <w:color w:val="000000"/>
+                <w:sz w:val="20"/>
+                <w:szCs w:val="20"/>
+                <w:lang w:eastAsia="es-ES"/>
+              </w:rPr>
+              <w:t xml:space="preserve">&gt; </w:t>
+            </w:r>
+            <w:proofErr w:type="spellStart"/>
+            <w:r>
+              <w:rPr>
+                <w:rFonts w:ascii="Courier New" w:eastAsia="Times New Roman" w:hAnsi="Courier New" w:cs="Courier New"/>
+                <w:b/>
+                <w:bCs/>
+                <w:color w:val="660E7A"/>
+                <w:sz w:val="20"/>
+                <w:szCs w:val="20"/>
+                <w:lang w:eastAsia="es-ES"/>
+              </w:rPr>
+              <w:t>sprites</w:t>
+            </w:r>
+            <w:proofErr w:type="spellEnd"/>
+            <w:r>
+              <w:rPr>
+                <w:rFonts w:ascii="Courier New" w:eastAsia="Times New Roman" w:hAnsi="Courier New" w:cs="Courier New"/>
+                <w:b/>
+                <w:bCs/>
+                <w:color w:val="660E7A"/>
+                <w:sz w:val="20"/>
+                <w:szCs w:val="20"/>
+                <w:lang w:eastAsia="es-ES"/>
+              </w:rPr>
+              <w:t xml:space="preserve"> </w:t>
+            </w:r>
+            <w:r>
+              <w:rPr>
+                <w:rFonts w:ascii="Courier New" w:eastAsia="Times New Roman" w:hAnsi="Courier New" w:cs="Courier New"/>
+                <w:color w:val="000000"/>
+                <w:sz w:val="20"/>
+                <w:szCs w:val="20"/>
+                <w:lang w:eastAsia="es-ES"/>
+              </w:rPr>
+              <w:t xml:space="preserve">= </w:t>
+            </w:r>
+            <w:r>
+              <w:rPr>
+                <w:rFonts w:ascii="Courier New" w:eastAsia="Times New Roman" w:hAnsi="Courier New" w:cs="Courier New"/>
+                <w:b/>
+                <w:bCs/>
+                <w:color w:val="000080"/>
+                <w:sz w:val="20"/>
+                <w:szCs w:val="20"/>
+                <w:lang w:eastAsia="es-ES"/>
+              </w:rPr>
+              <w:t xml:space="preserve">new </w:t>
+            </w:r>
+            <w:proofErr w:type="spellStart"/>
+            <w:r>
+              <w:rPr>
+                <w:rFonts w:ascii="Courier New" w:eastAsia="Times New Roman" w:hAnsi="Courier New" w:cs="Courier New"/>
+                <w:color w:val="000000"/>
+                <w:sz w:val="20"/>
+                <w:szCs w:val="20"/>
+                <w:lang w:eastAsia="es-ES"/>
+              </w:rPr>
+              <w:t>HashMap</w:t>
+            </w:r>
+            <w:proofErr w:type="spellEnd"/>
+            <w:r>
+              <w:rPr>
+                <w:rFonts w:ascii="Courier New" w:eastAsia="Times New Roman" w:hAnsi="Courier New" w:cs="Courier New"/>
+                <w:color w:val="000000"/>
+                <w:sz w:val="20"/>
+                <w:szCs w:val="20"/>
+                <w:lang w:eastAsia="es-ES"/>
+              </w:rPr>
+              <w:t>&lt;</w:t>
+            </w:r>
+            <w:proofErr w:type="spellStart"/>
+            <w:r>
+              <w:rPr>
+                <w:rFonts w:ascii="Courier New" w:eastAsia="Times New Roman" w:hAnsi="Courier New" w:cs="Courier New"/>
+                <w:color w:val="000000"/>
+                <w:sz w:val="20"/>
+                <w:szCs w:val="20"/>
+                <w:lang w:eastAsia="es-ES"/>
+              </w:rPr>
+              <w:t>String,Sprite</w:t>
+            </w:r>
+            <w:proofErr w:type="spellEnd"/>
+            <w:r>
+              <w:rPr>
+                <w:rFonts w:ascii="Courier New" w:eastAsia="Times New Roman" w:hAnsi="Courier New" w:cs="Courier New"/>
+                <w:color w:val="000000"/>
+                <w:sz w:val="20"/>
+                <w:szCs w:val="20"/>
+                <w:lang w:eastAsia="es-ES"/>
+              </w:rPr>
+              <w:t>&gt; ();</w:t>
+            </w:r>
+            <w:r>
+              <w:rPr>
+                <w:rFonts w:ascii="Courier New" w:eastAsia="Times New Roman" w:hAnsi="Courier New" w:cs="Courier New"/>
+                <w:color w:val="000000"/>
+                <w:sz w:val="20"/>
+                <w:szCs w:val="20"/>
+                <w:lang w:eastAsia="es-ES"/>
+              </w:rPr>
+              <w:br/>
+            </w:r>
+            <w:r>
+              <w:rPr>
+                <w:rFonts w:ascii="Courier New" w:eastAsia="Times New Roman" w:hAnsi="Courier New" w:cs="Courier New"/>
+                <w:color w:val="000000"/>
+                <w:sz w:val="20"/>
+                <w:szCs w:val="20"/>
+                <w:lang w:eastAsia="es-ES"/>
+              </w:rPr>
+              <w:br/>
+              <w:t xml:space="preserve">    </w:t>
+            </w:r>
+            <w:proofErr w:type="spellStart"/>
+            <w:r>
+              <w:rPr>
+                <w:rFonts w:ascii="Courier New" w:eastAsia="Times New Roman" w:hAnsi="Courier New" w:cs="Courier New"/>
+                <w:b/>
+                <w:bCs/>
+                <w:color w:val="000080"/>
+                <w:sz w:val="20"/>
+                <w:szCs w:val="20"/>
+                <w:lang w:eastAsia="es-ES"/>
+              </w:rPr>
+              <w:t>double</w:t>
+            </w:r>
+            <w:proofErr w:type="spellEnd"/>
+            <w:r>
+              <w:rPr>
+                <w:rFonts w:ascii="Courier New" w:eastAsia="Times New Roman" w:hAnsi="Courier New" w:cs="Courier New"/>
+                <w:b/>
+                <w:bCs/>
+                <w:color w:val="000080"/>
+                <w:sz w:val="20"/>
+                <w:szCs w:val="20"/>
+                <w:lang w:eastAsia="es-ES"/>
+              </w:rPr>
+              <w:t xml:space="preserve"> </w:t>
+            </w:r>
+            <w:proofErr w:type="spellStart"/>
+            <w:r>
+              <w:rPr>
+                <w:rFonts w:ascii="Courier New" w:eastAsia="Times New Roman" w:hAnsi="Courier New" w:cs="Courier New"/>
+                <w:b/>
+                <w:bCs/>
+                <w:color w:val="660E7A"/>
+                <w:sz w:val="20"/>
+                <w:szCs w:val="20"/>
+                <w:lang w:eastAsia="es-ES"/>
+              </w:rPr>
+              <w:t>xInicial</w:t>
+            </w:r>
+            <w:proofErr w:type="spellEnd"/>
+            <w:r>
+              <w:rPr>
+                <w:rFonts w:ascii="Courier New" w:eastAsia="Times New Roman" w:hAnsi="Courier New" w:cs="Courier New"/>
+                <w:color w:val="000000"/>
+                <w:sz w:val="20"/>
+                <w:szCs w:val="20"/>
+                <w:lang w:eastAsia="es-ES"/>
+              </w:rPr>
+              <w:t>;</w:t>
+            </w:r>
+            <w:r>
+              <w:rPr>
+                <w:rFonts w:ascii="Courier New" w:eastAsia="Times New Roman" w:hAnsi="Courier New" w:cs="Courier New"/>
+                <w:color w:val="000000"/>
+                <w:sz w:val="20"/>
+                <w:szCs w:val="20"/>
+                <w:lang w:eastAsia="es-ES"/>
+              </w:rPr>
+              <w:br/>
+              <w:t xml:space="preserve">    </w:t>
+            </w:r>
+            <w:proofErr w:type="spellStart"/>
+            <w:r>
+              <w:rPr>
+                <w:rFonts w:ascii="Courier New" w:eastAsia="Times New Roman" w:hAnsi="Courier New" w:cs="Courier New"/>
+                <w:b/>
+                <w:bCs/>
+                <w:color w:val="000080"/>
+                <w:sz w:val="20"/>
+                <w:szCs w:val="20"/>
+                <w:lang w:eastAsia="es-ES"/>
+              </w:rPr>
+              <w:t>double</w:t>
+            </w:r>
+            <w:proofErr w:type="spellEnd"/>
+            <w:r>
+              <w:rPr>
+                <w:rFonts w:ascii="Courier New" w:eastAsia="Times New Roman" w:hAnsi="Courier New" w:cs="Courier New"/>
+                <w:b/>
+                <w:bCs/>
+                <w:color w:val="000080"/>
+                <w:sz w:val="20"/>
+                <w:szCs w:val="20"/>
+                <w:lang w:eastAsia="es-ES"/>
+              </w:rPr>
+              <w:t xml:space="preserve"> </w:t>
+            </w:r>
+            <w:proofErr w:type="spellStart"/>
+            <w:r>
+              <w:rPr>
+                <w:rFonts w:ascii="Courier New" w:eastAsia="Times New Roman" w:hAnsi="Courier New" w:cs="Courier New"/>
+                <w:b/>
+                <w:bCs/>
+                <w:color w:val="660E7A"/>
+                <w:sz w:val="20"/>
+                <w:szCs w:val="20"/>
+                <w:lang w:eastAsia="es-ES"/>
+              </w:rPr>
+              <w:t>yInicial</w:t>
+            </w:r>
+            <w:proofErr w:type="spellEnd"/>
+            <w:r>
+              <w:rPr>
+                <w:rFonts w:ascii="Courier New" w:eastAsia="Times New Roman" w:hAnsi="Courier New" w:cs="Courier New"/>
+                <w:color w:val="000000"/>
+                <w:sz w:val="20"/>
+                <w:szCs w:val="20"/>
+                <w:lang w:eastAsia="es-ES"/>
+              </w:rPr>
+              <w:t>;</w:t>
+            </w:r>
+            <w:r>
+              <w:rPr>
+                <w:rFonts w:ascii="Courier New" w:eastAsia="Times New Roman" w:hAnsi="Courier New" w:cs="Courier New"/>
+                <w:color w:val="000000"/>
+                <w:sz w:val="20"/>
+                <w:szCs w:val="20"/>
+                <w:lang w:eastAsia="es-ES"/>
+              </w:rPr>
+              <w:br/>
+            </w:r>
+            <w:r>
+              <w:rPr>
+                <w:rFonts w:ascii="Courier New" w:eastAsia="Times New Roman" w:hAnsi="Courier New" w:cs="Courier New"/>
+                <w:color w:val="000000"/>
+                <w:sz w:val="20"/>
+                <w:szCs w:val="20"/>
+                <w:lang w:eastAsia="es-ES"/>
+              </w:rPr>
+              <w:br/>
+              <w:t xml:space="preserve">    </w:t>
+            </w:r>
+            <w:proofErr w:type="spellStart"/>
+            <w:r>
+              <w:rPr>
+                <w:rFonts w:ascii="Courier New" w:eastAsia="Times New Roman" w:hAnsi="Courier New" w:cs="Courier New"/>
+                <w:b/>
+                <w:bCs/>
+                <w:color w:val="000080"/>
+                <w:sz w:val="20"/>
+                <w:szCs w:val="20"/>
+                <w:lang w:eastAsia="es-ES"/>
+              </w:rPr>
+              <w:t>int</w:t>
+            </w:r>
+            <w:proofErr w:type="spellEnd"/>
+            <w:r>
+              <w:rPr>
+                <w:rFonts w:ascii="Courier New" w:eastAsia="Times New Roman" w:hAnsi="Courier New" w:cs="Courier New"/>
+                <w:b/>
+                <w:bCs/>
+                <w:color w:val="000080"/>
+                <w:sz w:val="20"/>
+                <w:szCs w:val="20"/>
+                <w:lang w:eastAsia="es-ES"/>
+              </w:rPr>
+              <w:t xml:space="preserve"> </w:t>
+            </w:r>
+            <w:r>
+              <w:rPr>
+                <w:rFonts w:ascii="Courier New" w:eastAsia="Times New Roman" w:hAnsi="Courier New" w:cs="Courier New"/>
+                <w:b/>
+                <w:bCs/>
+                <w:color w:val="660E7A"/>
+                <w:sz w:val="20"/>
+                <w:szCs w:val="20"/>
+                <w:lang w:eastAsia="es-ES"/>
+              </w:rPr>
+              <w:t>estado</w:t>
+            </w:r>
+            <w:r>
+              <w:rPr>
+                <w:rFonts w:ascii="Courier New" w:eastAsia="Times New Roman" w:hAnsi="Courier New" w:cs="Courier New"/>
+                <w:color w:val="000000"/>
+                <w:sz w:val="20"/>
+                <w:szCs w:val="20"/>
+                <w:lang w:eastAsia="es-ES"/>
+              </w:rPr>
+              <w:t>;</w:t>
+            </w:r>
+            <w:r>
+              <w:rPr>
+                <w:rFonts w:ascii="Courier New" w:eastAsia="Times New Roman" w:hAnsi="Courier New" w:cs="Courier New"/>
+                <w:color w:val="000000"/>
+                <w:sz w:val="20"/>
+                <w:szCs w:val="20"/>
+                <w:lang w:eastAsia="es-ES"/>
+              </w:rPr>
+              <w:br/>
+            </w:r>
+            <w:r>
+              <w:rPr>
+                <w:rFonts w:ascii="Courier New" w:eastAsia="Times New Roman" w:hAnsi="Courier New" w:cs="Courier New"/>
+                <w:color w:val="000000"/>
+                <w:sz w:val="20"/>
+                <w:szCs w:val="20"/>
+                <w:lang w:eastAsia="es-ES"/>
+              </w:rPr>
+              <w:br/>
+            </w:r>
+            <w:r>
+              <w:rPr>
+                <w:rFonts w:ascii="Courier New" w:eastAsia="Times New Roman" w:hAnsi="Courier New" w:cs="Courier New"/>
+                <w:color w:val="000000"/>
+                <w:sz w:val="20"/>
+                <w:szCs w:val="20"/>
+                <w:lang w:eastAsia="es-ES"/>
+              </w:rPr>
+              <w:br/>
+              <w:t xml:space="preserve">    </w:t>
+            </w:r>
+            <w:proofErr w:type="spellStart"/>
+            <w:r>
+              <w:rPr>
+                <w:rFonts w:ascii="Courier New" w:eastAsia="Times New Roman" w:hAnsi="Courier New" w:cs="Courier New"/>
+                <w:b/>
+                <w:bCs/>
+                <w:color w:val="000080"/>
+                <w:sz w:val="20"/>
+                <w:szCs w:val="20"/>
+                <w:lang w:eastAsia="es-ES"/>
+              </w:rPr>
+              <w:t>public</w:t>
+            </w:r>
+            <w:proofErr w:type="spellEnd"/>
+            <w:r>
+              <w:rPr>
+                <w:rFonts w:ascii="Courier New" w:eastAsia="Times New Roman" w:hAnsi="Courier New" w:cs="Courier New"/>
+                <w:b/>
+                <w:bCs/>
+                <w:color w:val="000080"/>
+                <w:sz w:val="20"/>
+                <w:szCs w:val="20"/>
+                <w:lang w:eastAsia="es-ES"/>
+              </w:rPr>
+              <w:t xml:space="preserve"> </w:t>
+            </w:r>
+            <w:r>
+              <w:rPr>
+                <w:rFonts w:ascii="Courier New" w:eastAsia="Times New Roman" w:hAnsi="Courier New" w:cs="Courier New"/>
+                <w:color w:val="000000"/>
+                <w:sz w:val="20"/>
+                <w:szCs w:val="20"/>
+                <w:lang w:eastAsia="es-ES"/>
+              </w:rPr>
+              <w:t xml:space="preserve">Recolectable(Context </w:t>
+            </w:r>
+            <w:proofErr w:type="spellStart"/>
+            <w:r>
+              <w:rPr>
+                <w:rFonts w:ascii="Courier New" w:eastAsia="Times New Roman" w:hAnsi="Courier New" w:cs="Courier New"/>
+                <w:color w:val="000000"/>
+                <w:sz w:val="20"/>
+                <w:szCs w:val="20"/>
+                <w:lang w:eastAsia="es-ES"/>
+              </w:rPr>
+              <w:t>context</w:t>
+            </w:r>
+            <w:proofErr w:type="spellEnd"/>
+            <w:r>
+              <w:rPr>
+                <w:rFonts w:ascii="Courier New" w:eastAsia="Times New Roman" w:hAnsi="Courier New" w:cs="Courier New"/>
+                <w:color w:val="000000"/>
+                <w:sz w:val="20"/>
+                <w:szCs w:val="20"/>
+                <w:lang w:eastAsia="es-ES"/>
+              </w:rPr>
+              <w:t xml:space="preserve">, </w:t>
+            </w:r>
+            <w:proofErr w:type="spellStart"/>
+            <w:r>
+              <w:rPr>
+                <w:rFonts w:ascii="Courier New" w:eastAsia="Times New Roman" w:hAnsi="Courier New" w:cs="Courier New"/>
+                <w:b/>
+                <w:bCs/>
+                <w:color w:val="000080"/>
+                <w:sz w:val="20"/>
+                <w:szCs w:val="20"/>
+                <w:lang w:eastAsia="es-ES"/>
+              </w:rPr>
+              <w:t>double</w:t>
+            </w:r>
+            <w:proofErr w:type="spellEnd"/>
+            <w:r>
+              <w:rPr>
+                <w:rFonts w:ascii="Courier New" w:eastAsia="Times New Roman" w:hAnsi="Courier New" w:cs="Courier New"/>
+                <w:b/>
+                <w:bCs/>
+                <w:color w:val="000080"/>
+                <w:sz w:val="20"/>
+                <w:szCs w:val="20"/>
+                <w:lang w:eastAsia="es-ES"/>
+              </w:rPr>
+              <w:t xml:space="preserve"> </w:t>
+            </w:r>
+            <w:proofErr w:type="spellStart"/>
+            <w:r>
+              <w:rPr>
+                <w:rFonts w:ascii="Courier New" w:eastAsia="Times New Roman" w:hAnsi="Courier New" w:cs="Courier New"/>
+                <w:color w:val="000000"/>
+                <w:sz w:val="20"/>
+                <w:szCs w:val="20"/>
+                <w:lang w:eastAsia="es-ES"/>
+              </w:rPr>
+              <w:t>xInicial</w:t>
+            </w:r>
+            <w:proofErr w:type="spellEnd"/>
+            <w:r>
+              <w:rPr>
+                <w:rFonts w:ascii="Courier New" w:eastAsia="Times New Roman" w:hAnsi="Courier New" w:cs="Courier New"/>
+                <w:color w:val="000000"/>
+                <w:sz w:val="20"/>
+                <w:szCs w:val="20"/>
+                <w:lang w:eastAsia="es-ES"/>
+              </w:rPr>
+              <w:t xml:space="preserve">, </w:t>
+            </w:r>
+            <w:proofErr w:type="spellStart"/>
+            <w:r>
+              <w:rPr>
+                <w:rFonts w:ascii="Courier New" w:eastAsia="Times New Roman" w:hAnsi="Courier New" w:cs="Courier New"/>
+                <w:b/>
+                <w:bCs/>
+                <w:color w:val="000080"/>
+                <w:sz w:val="20"/>
+                <w:szCs w:val="20"/>
+                <w:lang w:eastAsia="es-ES"/>
+              </w:rPr>
+              <w:t>double</w:t>
+            </w:r>
+            <w:proofErr w:type="spellEnd"/>
+            <w:r>
+              <w:rPr>
+                <w:rFonts w:ascii="Courier New" w:eastAsia="Times New Roman" w:hAnsi="Courier New" w:cs="Courier New"/>
+                <w:b/>
+                <w:bCs/>
+                <w:color w:val="000080"/>
+                <w:sz w:val="20"/>
+                <w:szCs w:val="20"/>
+                <w:lang w:eastAsia="es-ES"/>
+              </w:rPr>
+              <w:t xml:space="preserve"> </w:t>
+            </w:r>
+            <w:proofErr w:type="spellStart"/>
+            <w:r>
+              <w:rPr>
+                <w:rFonts w:ascii="Courier New" w:eastAsia="Times New Roman" w:hAnsi="Courier New" w:cs="Courier New"/>
+                <w:color w:val="000000"/>
+                <w:sz w:val="20"/>
+                <w:szCs w:val="20"/>
+                <w:lang w:eastAsia="es-ES"/>
+              </w:rPr>
+              <w:t>yInicial</w:t>
+            </w:r>
+            <w:proofErr w:type="spellEnd"/>
+            <w:r>
+              <w:rPr>
+                <w:rFonts w:ascii="Courier New" w:eastAsia="Times New Roman" w:hAnsi="Courier New" w:cs="Courier New"/>
+                <w:color w:val="000000"/>
+                <w:sz w:val="20"/>
+                <w:szCs w:val="20"/>
+                <w:lang w:eastAsia="es-ES"/>
+              </w:rPr>
+              <w:t>) {</w:t>
+            </w:r>
+            <w:r>
+              <w:rPr>
+                <w:rFonts w:ascii="Courier New" w:eastAsia="Times New Roman" w:hAnsi="Courier New" w:cs="Courier New"/>
+                <w:color w:val="000000"/>
+                <w:sz w:val="20"/>
+                <w:szCs w:val="20"/>
+                <w:lang w:eastAsia="es-ES"/>
+              </w:rPr>
+              <w:br/>
+              <w:t xml:space="preserve">        </w:t>
+            </w:r>
+            <w:proofErr w:type="spellStart"/>
+            <w:r>
+              <w:rPr>
+                <w:rFonts w:ascii="Courier New" w:eastAsia="Times New Roman" w:hAnsi="Courier New" w:cs="Courier New"/>
+                <w:b/>
+                <w:bCs/>
+                <w:color w:val="000080"/>
+                <w:sz w:val="20"/>
+                <w:szCs w:val="20"/>
+                <w:lang w:eastAsia="es-ES"/>
+              </w:rPr>
+              <w:t>super</w:t>
+            </w:r>
+            <w:proofErr w:type="spellEnd"/>
+            <w:r>
+              <w:rPr>
+                <w:rFonts w:ascii="Courier New" w:eastAsia="Times New Roman" w:hAnsi="Courier New" w:cs="Courier New"/>
+                <w:color w:val="000000"/>
+                <w:sz w:val="20"/>
+                <w:szCs w:val="20"/>
+                <w:lang w:eastAsia="es-ES"/>
+              </w:rPr>
+              <w:t>(</w:t>
+            </w:r>
+            <w:proofErr w:type="spellStart"/>
+            <w:r>
+              <w:rPr>
+                <w:rFonts w:ascii="Courier New" w:eastAsia="Times New Roman" w:hAnsi="Courier New" w:cs="Courier New"/>
+                <w:color w:val="000000"/>
+                <w:sz w:val="20"/>
+                <w:szCs w:val="20"/>
+                <w:lang w:eastAsia="es-ES"/>
+              </w:rPr>
+              <w:t>context</w:t>
+            </w:r>
+            <w:proofErr w:type="spellEnd"/>
+            <w:r>
+              <w:rPr>
+                <w:rFonts w:ascii="Courier New" w:eastAsia="Times New Roman" w:hAnsi="Courier New" w:cs="Courier New"/>
+                <w:color w:val="000000"/>
+                <w:sz w:val="20"/>
+                <w:szCs w:val="20"/>
+                <w:lang w:eastAsia="es-ES"/>
+              </w:rPr>
+              <w:t xml:space="preserve">, </w:t>
+            </w:r>
+            <w:proofErr w:type="spellStart"/>
+            <w:r>
+              <w:rPr>
+                <w:rFonts w:ascii="Courier New" w:eastAsia="Times New Roman" w:hAnsi="Courier New" w:cs="Courier New"/>
+                <w:color w:val="000000"/>
+                <w:sz w:val="20"/>
+                <w:szCs w:val="20"/>
+                <w:lang w:eastAsia="es-ES"/>
+              </w:rPr>
+              <w:t>xInicial,yInicial</w:t>
+            </w:r>
+            <w:proofErr w:type="spellEnd"/>
+            <w:r>
+              <w:rPr>
+                <w:rFonts w:ascii="Courier New" w:eastAsia="Times New Roman" w:hAnsi="Courier New" w:cs="Courier New"/>
+                <w:color w:val="000000"/>
+                <w:sz w:val="20"/>
+                <w:szCs w:val="20"/>
+                <w:lang w:eastAsia="es-ES"/>
+              </w:rPr>
+              <w:t xml:space="preserve">, </w:t>
+            </w:r>
+            <w:r>
+              <w:rPr>
+                <w:rFonts w:ascii="Courier New" w:eastAsia="Times New Roman" w:hAnsi="Courier New" w:cs="Courier New"/>
+                <w:color w:val="0000FF"/>
+                <w:sz w:val="20"/>
+                <w:szCs w:val="20"/>
+                <w:lang w:eastAsia="es-ES"/>
+              </w:rPr>
+              <w:t>40</w:t>
+            </w:r>
+            <w:r>
+              <w:rPr>
+                <w:rFonts w:ascii="Courier New" w:eastAsia="Times New Roman" w:hAnsi="Courier New" w:cs="Courier New"/>
+                <w:color w:val="000000"/>
+                <w:sz w:val="20"/>
+                <w:szCs w:val="20"/>
+                <w:lang w:eastAsia="es-ES"/>
+              </w:rPr>
+              <w:t xml:space="preserve">, </w:t>
+            </w:r>
+            <w:r>
+              <w:rPr>
+                <w:rFonts w:ascii="Courier New" w:eastAsia="Times New Roman" w:hAnsi="Courier New" w:cs="Courier New"/>
+                <w:color w:val="0000FF"/>
+                <w:sz w:val="20"/>
+                <w:szCs w:val="20"/>
+                <w:lang w:eastAsia="es-ES"/>
+              </w:rPr>
+              <w:t>40</w:t>
+            </w:r>
+            <w:r>
+              <w:rPr>
+                <w:rFonts w:ascii="Courier New" w:eastAsia="Times New Roman" w:hAnsi="Courier New" w:cs="Courier New"/>
+                <w:color w:val="000000"/>
+                <w:sz w:val="20"/>
+                <w:szCs w:val="20"/>
+                <w:lang w:eastAsia="es-ES"/>
+              </w:rPr>
+              <w:t>);</w:t>
+            </w:r>
+            <w:r>
+              <w:rPr>
+                <w:rFonts w:ascii="Courier New" w:eastAsia="Times New Roman" w:hAnsi="Courier New" w:cs="Courier New"/>
+                <w:color w:val="000000"/>
+                <w:sz w:val="20"/>
+                <w:szCs w:val="20"/>
+                <w:lang w:eastAsia="es-ES"/>
+              </w:rPr>
+              <w:br/>
+            </w:r>
+            <w:r>
+              <w:rPr>
+                <w:rFonts w:ascii="Courier New" w:eastAsia="Times New Roman" w:hAnsi="Courier New" w:cs="Courier New"/>
+                <w:color w:val="000000"/>
+                <w:sz w:val="20"/>
+                <w:szCs w:val="20"/>
+                <w:lang w:eastAsia="es-ES"/>
+              </w:rPr>
+              <w:br/>
+            </w:r>
+            <w:r>
+              <w:rPr>
+                <w:rFonts w:ascii="Courier New" w:eastAsia="Times New Roman" w:hAnsi="Courier New" w:cs="Courier New"/>
+                <w:color w:val="000000"/>
+                <w:sz w:val="20"/>
+                <w:szCs w:val="20"/>
+                <w:lang w:eastAsia="es-ES"/>
+              </w:rPr>
               <w:lastRenderedPageBreak/>
-              <w:br/>
-              <w:t xml:space="preserve">    </w:t>
-            </w:r>
-            <w:proofErr w:type="spellStart"/>
-            <w:r>
-              <w:rPr>
-                <w:rFonts w:ascii="Courier New" w:eastAsia="Times New Roman" w:hAnsi="Courier New" w:cs="Courier New"/>
-                <w:b/>
-                <w:bCs/>
-                <w:color w:val="000080"/>
-                <w:sz w:val="20"/>
-                <w:szCs w:val="20"/>
-                <w:lang w:eastAsia="es-ES"/>
-              </w:rPr>
-              <w:t>private</w:t>
-            </w:r>
-            <w:proofErr w:type="spellEnd"/>
-            <w:r>
-              <w:rPr>
-                <w:rFonts w:ascii="Courier New" w:eastAsia="Times New Roman" w:hAnsi="Courier New" w:cs="Courier New"/>
-                <w:b/>
-                <w:bCs/>
-                <w:color w:val="000080"/>
-                <w:sz w:val="20"/>
-                <w:szCs w:val="20"/>
-                <w:lang w:eastAsia="es-ES"/>
-              </w:rPr>
-              <w:t xml:space="preserve"> </w:t>
-            </w:r>
-            <w:proofErr w:type="spellStart"/>
-            <w:r>
-              <w:rPr>
-                <w:rFonts w:ascii="Courier New" w:eastAsia="Times New Roman" w:hAnsi="Courier New" w:cs="Courier New"/>
-                <w:color w:val="000000"/>
-                <w:sz w:val="20"/>
-                <w:szCs w:val="20"/>
-                <w:lang w:eastAsia="es-ES"/>
-              </w:rPr>
-              <w:t>HashMap</w:t>
-            </w:r>
-            <w:proofErr w:type="spellEnd"/>
-            <w:r>
-              <w:rPr>
-                <w:rFonts w:ascii="Courier New" w:eastAsia="Times New Roman" w:hAnsi="Courier New" w:cs="Courier New"/>
-                <w:color w:val="000000"/>
-                <w:sz w:val="20"/>
-                <w:szCs w:val="20"/>
-                <w:lang w:eastAsia="es-ES"/>
-              </w:rPr>
-              <w:t>&lt;</w:t>
-            </w:r>
-            <w:proofErr w:type="spellStart"/>
-            <w:r>
-              <w:rPr>
-                <w:rFonts w:ascii="Courier New" w:eastAsia="Times New Roman" w:hAnsi="Courier New" w:cs="Courier New"/>
-                <w:color w:val="000000"/>
-                <w:sz w:val="20"/>
-                <w:szCs w:val="20"/>
-                <w:lang w:eastAsia="es-ES"/>
-              </w:rPr>
-              <w:t>String,Sprite</w:t>
-            </w:r>
-            <w:proofErr w:type="spellEnd"/>
-            <w:r>
-              <w:rPr>
-                <w:rFonts w:ascii="Courier New" w:eastAsia="Times New Roman" w:hAnsi="Courier New" w:cs="Courier New"/>
-                <w:color w:val="000000"/>
-                <w:sz w:val="20"/>
-                <w:szCs w:val="20"/>
-                <w:lang w:eastAsia="es-ES"/>
-              </w:rPr>
-              <w:t xml:space="preserve">&gt; </w:t>
-            </w:r>
-            <w:proofErr w:type="spellStart"/>
-            <w:r>
-              <w:rPr>
-                <w:rFonts w:ascii="Courier New" w:eastAsia="Times New Roman" w:hAnsi="Courier New" w:cs="Courier New"/>
-                <w:b/>
-                <w:bCs/>
-                <w:color w:val="660E7A"/>
-                <w:sz w:val="20"/>
-                <w:szCs w:val="20"/>
-                <w:lang w:eastAsia="es-ES"/>
-              </w:rPr>
-              <w:t>sprites</w:t>
-            </w:r>
-            <w:proofErr w:type="spellEnd"/>
-            <w:r>
-              <w:rPr>
-                <w:rFonts w:ascii="Courier New" w:eastAsia="Times New Roman" w:hAnsi="Courier New" w:cs="Courier New"/>
-                <w:b/>
-                <w:bCs/>
-                <w:color w:val="660E7A"/>
-                <w:sz w:val="20"/>
-                <w:szCs w:val="20"/>
-                <w:lang w:eastAsia="es-ES"/>
-              </w:rPr>
-              <w:t xml:space="preserve"> </w:t>
-            </w:r>
-            <w:r>
-              <w:rPr>
-                <w:rFonts w:ascii="Courier New" w:eastAsia="Times New Roman" w:hAnsi="Courier New" w:cs="Courier New"/>
-                <w:color w:val="000000"/>
-                <w:sz w:val="20"/>
-                <w:szCs w:val="20"/>
-                <w:lang w:eastAsia="es-ES"/>
-              </w:rPr>
-              <w:t xml:space="preserve">= </w:t>
-            </w:r>
-            <w:r>
-              <w:rPr>
-                <w:rFonts w:ascii="Courier New" w:eastAsia="Times New Roman" w:hAnsi="Courier New" w:cs="Courier New"/>
-                <w:b/>
-                <w:bCs/>
-                <w:color w:val="000080"/>
-                <w:sz w:val="20"/>
-                <w:szCs w:val="20"/>
-                <w:lang w:eastAsia="es-ES"/>
-              </w:rPr>
-              <w:t xml:space="preserve">new </w:t>
-            </w:r>
-            <w:proofErr w:type="spellStart"/>
-            <w:r>
-              <w:rPr>
-                <w:rFonts w:ascii="Courier New" w:eastAsia="Times New Roman" w:hAnsi="Courier New" w:cs="Courier New"/>
-                <w:color w:val="000000"/>
-                <w:sz w:val="20"/>
-                <w:szCs w:val="20"/>
-                <w:lang w:eastAsia="es-ES"/>
-              </w:rPr>
-              <w:t>HashMap</w:t>
-            </w:r>
-            <w:proofErr w:type="spellEnd"/>
-            <w:r>
-              <w:rPr>
-                <w:rFonts w:ascii="Courier New" w:eastAsia="Times New Roman" w:hAnsi="Courier New" w:cs="Courier New"/>
-                <w:color w:val="000000"/>
-                <w:sz w:val="20"/>
-                <w:szCs w:val="20"/>
-                <w:lang w:eastAsia="es-ES"/>
-              </w:rPr>
-              <w:t>&lt;</w:t>
-            </w:r>
-            <w:proofErr w:type="spellStart"/>
-            <w:r>
-              <w:rPr>
-                <w:rFonts w:ascii="Courier New" w:eastAsia="Times New Roman" w:hAnsi="Courier New" w:cs="Courier New"/>
-                <w:color w:val="000000"/>
-                <w:sz w:val="20"/>
-                <w:szCs w:val="20"/>
-                <w:lang w:eastAsia="es-ES"/>
-              </w:rPr>
-              <w:t>String,Sprite</w:t>
-            </w:r>
-            <w:proofErr w:type="spellEnd"/>
-            <w:r>
-              <w:rPr>
-                <w:rFonts w:ascii="Courier New" w:eastAsia="Times New Roman" w:hAnsi="Courier New" w:cs="Courier New"/>
-                <w:color w:val="000000"/>
-                <w:sz w:val="20"/>
-                <w:szCs w:val="20"/>
-                <w:lang w:eastAsia="es-ES"/>
-              </w:rPr>
-              <w:t>&gt; ();</w:t>
-            </w:r>
-            <w:r>
-              <w:rPr>
-                <w:rFonts w:ascii="Courier New" w:eastAsia="Times New Roman" w:hAnsi="Courier New" w:cs="Courier New"/>
-                <w:color w:val="000000"/>
-                <w:sz w:val="20"/>
-                <w:szCs w:val="20"/>
-                <w:lang w:eastAsia="es-ES"/>
-              </w:rPr>
-              <w:br/>
-            </w:r>
-            <w:r>
-              <w:rPr>
-                <w:rFonts w:ascii="Courier New" w:eastAsia="Times New Roman" w:hAnsi="Courier New" w:cs="Courier New"/>
-                <w:color w:val="000000"/>
-                <w:sz w:val="20"/>
-                <w:szCs w:val="20"/>
-                <w:lang w:eastAsia="es-ES"/>
-              </w:rPr>
-              <w:br/>
-              <w:t xml:space="preserve">    </w:t>
-            </w:r>
-            <w:proofErr w:type="spellStart"/>
-            <w:r>
-              <w:rPr>
-                <w:rFonts w:ascii="Courier New" w:eastAsia="Times New Roman" w:hAnsi="Courier New" w:cs="Courier New"/>
-                <w:b/>
-                <w:bCs/>
-                <w:color w:val="000080"/>
-                <w:sz w:val="20"/>
-                <w:szCs w:val="20"/>
-                <w:lang w:eastAsia="es-ES"/>
-              </w:rPr>
-              <w:t>double</w:t>
-            </w:r>
-            <w:proofErr w:type="spellEnd"/>
-            <w:r>
-              <w:rPr>
-                <w:rFonts w:ascii="Courier New" w:eastAsia="Times New Roman" w:hAnsi="Courier New" w:cs="Courier New"/>
-                <w:b/>
-                <w:bCs/>
-                <w:color w:val="000080"/>
-                <w:sz w:val="20"/>
-                <w:szCs w:val="20"/>
-                <w:lang w:eastAsia="es-ES"/>
-              </w:rPr>
-              <w:t xml:space="preserve"> </w:t>
-            </w:r>
-            <w:proofErr w:type="spellStart"/>
-            <w:r>
-              <w:rPr>
-                <w:rFonts w:ascii="Courier New" w:eastAsia="Times New Roman" w:hAnsi="Courier New" w:cs="Courier New"/>
-                <w:b/>
-                <w:bCs/>
-                <w:color w:val="660E7A"/>
-                <w:sz w:val="20"/>
-                <w:szCs w:val="20"/>
-                <w:lang w:eastAsia="es-ES"/>
-              </w:rPr>
-              <w:t>xInicial</w:t>
-            </w:r>
-            <w:proofErr w:type="spellEnd"/>
-            <w:r>
-              <w:rPr>
-                <w:rFonts w:ascii="Courier New" w:eastAsia="Times New Roman" w:hAnsi="Courier New" w:cs="Courier New"/>
-                <w:color w:val="000000"/>
-                <w:sz w:val="20"/>
-                <w:szCs w:val="20"/>
-                <w:lang w:eastAsia="es-ES"/>
-              </w:rPr>
-              <w:t>;</w:t>
-            </w:r>
-            <w:r>
-              <w:rPr>
-                <w:rFonts w:ascii="Courier New" w:eastAsia="Times New Roman" w:hAnsi="Courier New" w:cs="Courier New"/>
-                <w:color w:val="000000"/>
-                <w:sz w:val="20"/>
-                <w:szCs w:val="20"/>
-                <w:lang w:eastAsia="es-ES"/>
-              </w:rPr>
-              <w:br/>
-              <w:t xml:space="preserve">    </w:t>
-            </w:r>
-            <w:proofErr w:type="spellStart"/>
-            <w:r>
-              <w:rPr>
-                <w:rFonts w:ascii="Courier New" w:eastAsia="Times New Roman" w:hAnsi="Courier New" w:cs="Courier New"/>
-                <w:b/>
-                <w:bCs/>
-                <w:color w:val="000080"/>
-                <w:sz w:val="20"/>
-                <w:szCs w:val="20"/>
-                <w:lang w:eastAsia="es-ES"/>
-              </w:rPr>
-              <w:t>double</w:t>
-            </w:r>
-            <w:proofErr w:type="spellEnd"/>
-            <w:r>
-              <w:rPr>
-                <w:rFonts w:ascii="Courier New" w:eastAsia="Times New Roman" w:hAnsi="Courier New" w:cs="Courier New"/>
-                <w:b/>
-                <w:bCs/>
-                <w:color w:val="000080"/>
-                <w:sz w:val="20"/>
-                <w:szCs w:val="20"/>
-                <w:lang w:eastAsia="es-ES"/>
-              </w:rPr>
-              <w:t xml:space="preserve"> </w:t>
-            </w:r>
-            <w:proofErr w:type="spellStart"/>
-            <w:r>
-              <w:rPr>
-                <w:rFonts w:ascii="Courier New" w:eastAsia="Times New Roman" w:hAnsi="Courier New" w:cs="Courier New"/>
-                <w:b/>
-                <w:bCs/>
-                <w:color w:val="660E7A"/>
-                <w:sz w:val="20"/>
-                <w:szCs w:val="20"/>
-                <w:lang w:eastAsia="es-ES"/>
-              </w:rPr>
-              <w:t>yInicial</w:t>
-            </w:r>
-            <w:proofErr w:type="spellEnd"/>
-            <w:r>
-              <w:rPr>
-                <w:rFonts w:ascii="Courier New" w:eastAsia="Times New Roman" w:hAnsi="Courier New" w:cs="Courier New"/>
-                <w:color w:val="000000"/>
-                <w:sz w:val="20"/>
-                <w:szCs w:val="20"/>
-                <w:lang w:eastAsia="es-ES"/>
-              </w:rPr>
-              <w:t>;</w:t>
-            </w:r>
-            <w:r>
-              <w:rPr>
-                <w:rFonts w:ascii="Courier New" w:eastAsia="Times New Roman" w:hAnsi="Courier New" w:cs="Courier New"/>
-                <w:color w:val="000000"/>
-                <w:sz w:val="20"/>
-                <w:szCs w:val="20"/>
-                <w:lang w:eastAsia="es-ES"/>
-              </w:rPr>
-              <w:br/>
-            </w:r>
-            <w:r>
-              <w:rPr>
-                <w:rFonts w:ascii="Courier New" w:eastAsia="Times New Roman" w:hAnsi="Courier New" w:cs="Courier New"/>
-                <w:color w:val="000000"/>
-                <w:sz w:val="20"/>
-                <w:szCs w:val="20"/>
-                <w:lang w:eastAsia="es-ES"/>
-              </w:rPr>
-              <w:br/>
-              <w:t xml:space="preserve">    </w:t>
-            </w:r>
-            <w:proofErr w:type="spellStart"/>
-            <w:r>
-              <w:rPr>
-                <w:rFonts w:ascii="Courier New" w:eastAsia="Times New Roman" w:hAnsi="Courier New" w:cs="Courier New"/>
-                <w:b/>
-                <w:bCs/>
-                <w:color w:val="000080"/>
-                <w:sz w:val="20"/>
-                <w:szCs w:val="20"/>
-                <w:lang w:eastAsia="es-ES"/>
-              </w:rPr>
-              <w:t>int</w:t>
-            </w:r>
-            <w:proofErr w:type="spellEnd"/>
-            <w:r>
-              <w:rPr>
-                <w:rFonts w:ascii="Courier New" w:eastAsia="Times New Roman" w:hAnsi="Courier New" w:cs="Courier New"/>
-                <w:b/>
-                <w:bCs/>
-                <w:color w:val="000080"/>
-                <w:sz w:val="20"/>
-                <w:szCs w:val="20"/>
-                <w:lang w:eastAsia="es-ES"/>
-              </w:rPr>
-              <w:t xml:space="preserve"> </w:t>
-            </w:r>
-            <w:r>
-              <w:rPr>
-                <w:rFonts w:ascii="Courier New" w:eastAsia="Times New Roman" w:hAnsi="Courier New" w:cs="Courier New"/>
-                <w:b/>
-                <w:bCs/>
-                <w:color w:val="660E7A"/>
-                <w:sz w:val="20"/>
-                <w:szCs w:val="20"/>
-                <w:lang w:eastAsia="es-ES"/>
-              </w:rPr>
-              <w:t>estado</w:t>
-            </w:r>
-            <w:r>
-              <w:rPr>
-                <w:rFonts w:ascii="Courier New" w:eastAsia="Times New Roman" w:hAnsi="Courier New" w:cs="Courier New"/>
-                <w:color w:val="000000"/>
-                <w:sz w:val="20"/>
-                <w:szCs w:val="20"/>
-                <w:lang w:eastAsia="es-ES"/>
-              </w:rPr>
-              <w:t>;</w:t>
-            </w:r>
-            <w:r>
-              <w:rPr>
-                <w:rFonts w:ascii="Courier New" w:eastAsia="Times New Roman" w:hAnsi="Courier New" w:cs="Courier New"/>
-                <w:color w:val="000000"/>
-                <w:sz w:val="20"/>
-                <w:szCs w:val="20"/>
-                <w:lang w:eastAsia="es-ES"/>
-              </w:rPr>
-              <w:br/>
-            </w:r>
-            <w:r>
-              <w:rPr>
-                <w:rFonts w:ascii="Courier New" w:eastAsia="Times New Roman" w:hAnsi="Courier New" w:cs="Courier New"/>
-                <w:color w:val="000000"/>
-                <w:sz w:val="20"/>
-                <w:szCs w:val="20"/>
-                <w:lang w:eastAsia="es-ES"/>
-              </w:rPr>
-              <w:br/>
-            </w:r>
-            <w:r>
-              <w:rPr>
-                <w:rFonts w:ascii="Courier New" w:eastAsia="Times New Roman" w:hAnsi="Courier New" w:cs="Courier New"/>
-                <w:color w:val="000000"/>
-                <w:sz w:val="20"/>
-                <w:szCs w:val="20"/>
-                <w:lang w:eastAsia="es-ES"/>
-              </w:rPr>
-              <w:br/>
-              <w:t xml:space="preserve">    </w:t>
-            </w:r>
-            <w:proofErr w:type="spellStart"/>
-            <w:r>
-              <w:rPr>
-                <w:rFonts w:ascii="Courier New" w:eastAsia="Times New Roman" w:hAnsi="Courier New" w:cs="Courier New"/>
-                <w:b/>
-                <w:bCs/>
-                <w:color w:val="000080"/>
-                <w:sz w:val="20"/>
-                <w:szCs w:val="20"/>
-                <w:lang w:eastAsia="es-ES"/>
-              </w:rPr>
-              <w:t>public</w:t>
-            </w:r>
-            <w:proofErr w:type="spellEnd"/>
-            <w:r>
-              <w:rPr>
-                <w:rFonts w:ascii="Courier New" w:eastAsia="Times New Roman" w:hAnsi="Courier New" w:cs="Courier New"/>
-                <w:b/>
-                <w:bCs/>
-                <w:color w:val="000080"/>
-                <w:sz w:val="20"/>
-                <w:szCs w:val="20"/>
-                <w:lang w:eastAsia="es-ES"/>
-              </w:rPr>
-              <w:t xml:space="preserve"> </w:t>
-            </w:r>
-            <w:r>
-              <w:rPr>
-                <w:rFonts w:ascii="Courier New" w:eastAsia="Times New Roman" w:hAnsi="Courier New" w:cs="Courier New"/>
-                <w:color w:val="000000"/>
-                <w:sz w:val="20"/>
-                <w:szCs w:val="20"/>
-                <w:lang w:eastAsia="es-ES"/>
-              </w:rPr>
-              <w:t xml:space="preserve">Recolectable(Context </w:t>
-            </w:r>
-            <w:proofErr w:type="spellStart"/>
-            <w:r>
-              <w:rPr>
-                <w:rFonts w:ascii="Courier New" w:eastAsia="Times New Roman" w:hAnsi="Courier New" w:cs="Courier New"/>
-                <w:color w:val="000000"/>
-                <w:sz w:val="20"/>
-                <w:szCs w:val="20"/>
-                <w:lang w:eastAsia="es-ES"/>
-              </w:rPr>
-              <w:t>context</w:t>
-            </w:r>
-            <w:proofErr w:type="spellEnd"/>
-            <w:r>
-              <w:rPr>
-                <w:rFonts w:ascii="Courier New" w:eastAsia="Times New Roman" w:hAnsi="Courier New" w:cs="Courier New"/>
-                <w:color w:val="000000"/>
-                <w:sz w:val="20"/>
-                <w:szCs w:val="20"/>
-                <w:lang w:eastAsia="es-ES"/>
-              </w:rPr>
-              <w:t xml:space="preserve">, </w:t>
-            </w:r>
-            <w:proofErr w:type="spellStart"/>
-            <w:r>
-              <w:rPr>
-                <w:rFonts w:ascii="Courier New" w:eastAsia="Times New Roman" w:hAnsi="Courier New" w:cs="Courier New"/>
-                <w:b/>
-                <w:bCs/>
-                <w:color w:val="000080"/>
-                <w:sz w:val="20"/>
-                <w:szCs w:val="20"/>
-                <w:lang w:eastAsia="es-ES"/>
-              </w:rPr>
-              <w:t>double</w:t>
-            </w:r>
-            <w:proofErr w:type="spellEnd"/>
-            <w:r>
-              <w:rPr>
-                <w:rFonts w:ascii="Courier New" w:eastAsia="Times New Roman" w:hAnsi="Courier New" w:cs="Courier New"/>
-                <w:b/>
-                <w:bCs/>
-                <w:color w:val="000080"/>
-                <w:sz w:val="20"/>
-                <w:szCs w:val="20"/>
-                <w:lang w:eastAsia="es-ES"/>
-              </w:rPr>
-              <w:t xml:space="preserve"> </w:t>
-            </w:r>
-            <w:proofErr w:type="spellStart"/>
-            <w:r>
-              <w:rPr>
-                <w:rFonts w:ascii="Courier New" w:eastAsia="Times New Roman" w:hAnsi="Courier New" w:cs="Courier New"/>
-                <w:color w:val="000000"/>
-                <w:sz w:val="20"/>
-                <w:szCs w:val="20"/>
-                <w:lang w:eastAsia="es-ES"/>
-              </w:rPr>
-              <w:t>xInicial</w:t>
-            </w:r>
-            <w:proofErr w:type="spellEnd"/>
-            <w:r>
-              <w:rPr>
-                <w:rFonts w:ascii="Courier New" w:eastAsia="Times New Roman" w:hAnsi="Courier New" w:cs="Courier New"/>
-                <w:color w:val="000000"/>
-                <w:sz w:val="20"/>
-                <w:szCs w:val="20"/>
-                <w:lang w:eastAsia="es-ES"/>
-              </w:rPr>
-              <w:t xml:space="preserve">, </w:t>
-            </w:r>
-            <w:proofErr w:type="spellStart"/>
-            <w:r>
-              <w:rPr>
-                <w:rFonts w:ascii="Courier New" w:eastAsia="Times New Roman" w:hAnsi="Courier New" w:cs="Courier New"/>
-                <w:b/>
-                <w:bCs/>
-                <w:color w:val="000080"/>
-                <w:sz w:val="20"/>
-                <w:szCs w:val="20"/>
-                <w:lang w:eastAsia="es-ES"/>
-              </w:rPr>
-              <w:t>double</w:t>
-            </w:r>
-            <w:proofErr w:type="spellEnd"/>
-            <w:r>
-              <w:rPr>
-                <w:rFonts w:ascii="Courier New" w:eastAsia="Times New Roman" w:hAnsi="Courier New" w:cs="Courier New"/>
-                <w:b/>
-                <w:bCs/>
-                <w:color w:val="000080"/>
-                <w:sz w:val="20"/>
-                <w:szCs w:val="20"/>
-                <w:lang w:eastAsia="es-ES"/>
-              </w:rPr>
-              <w:t xml:space="preserve"> </w:t>
-            </w:r>
-            <w:proofErr w:type="spellStart"/>
-            <w:r>
-              <w:rPr>
-                <w:rFonts w:ascii="Courier New" w:eastAsia="Times New Roman" w:hAnsi="Courier New" w:cs="Courier New"/>
-                <w:color w:val="000000"/>
-                <w:sz w:val="20"/>
-                <w:szCs w:val="20"/>
-                <w:lang w:eastAsia="es-ES"/>
-              </w:rPr>
-              <w:t>yInicial</w:t>
-            </w:r>
-            <w:proofErr w:type="spellEnd"/>
-            <w:r>
-              <w:rPr>
-                <w:rFonts w:ascii="Courier New" w:eastAsia="Times New Roman" w:hAnsi="Courier New" w:cs="Courier New"/>
-                <w:color w:val="000000"/>
-                <w:sz w:val="20"/>
-                <w:szCs w:val="20"/>
-                <w:lang w:eastAsia="es-ES"/>
-              </w:rPr>
-              <w:t>) {</w:t>
-            </w:r>
-            <w:r>
-              <w:rPr>
-                <w:rFonts w:ascii="Courier New" w:eastAsia="Times New Roman" w:hAnsi="Courier New" w:cs="Courier New"/>
-                <w:color w:val="000000"/>
-                <w:sz w:val="20"/>
-                <w:szCs w:val="20"/>
-                <w:lang w:eastAsia="es-ES"/>
-              </w:rPr>
-              <w:br/>
-              <w:t xml:space="preserve">        </w:t>
-            </w:r>
-            <w:proofErr w:type="spellStart"/>
-            <w:r>
-              <w:rPr>
-                <w:rFonts w:ascii="Courier New" w:eastAsia="Times New Roman" w:hAnsi="Courier New" w:cs="Courier New"/>
-                <w:b/>
-                <w:bCs/>
-                <w:color w:val="000080"/>
-                <w:sz w:val="20"/>
-                <w:szCs w:val="20"/>
-                <w:lang w:eastAsia="es-ES"/>
-              </w:rPr>
-              <w:t>super</w:t>
-            </w:r>
-            <w:proofErr w:type="spellEnd"/>
-            <w:r>
-              <w:rPr>
-                <w:rFonts w:ascii="Courier New" w:eastAsia="Times New Roman" w:hAnsi="Courier New" w:cs="Courier New"/>
-                <w:color w:val="000000"/>
-                <w:sz w:val="20"/>
-                <w:szCs w:val="20"/>
-                <w:lang w:eastAsia="es-ES"/>
-              </w:rPr>
-              <w:t>(</w:t>
-            </w:r>
-            <w:proofErr w:type="spellStart"/>
-            <w:r>
-              <w:rPr>
-                <w:rFonts w:ascii="Courier New" w:eastAsia="Times New Roman" w:hAnsi="Courier New" w:cs="Courier New"/>
-                <w:color w:val="000000"/>
-                <w:sz w:val="20"/>
-                <w:szCs w:val="20"/>
-                <w:lang w:eastAsia="es-ES"/>
-              </w:rPr>
-              <w:t>context</w:t>
-            </w:r>
-            <w:proofErr w:type="spellEnd"/>
-            <w:r>
-              <w:rPr>
-                <w:rFonts w:ascii="Courier New" w:eastAsia="Times New Roman" w:hAnsi="Courier New" w:cs="Courier New"/>
-                <w:color w:val="000000"/>
-                <w:sz w:val="20"/>
-                <w:szCs w:val="20"/>
-                <w:lang w:eastAsia="es-ES"/>
-              </w:rPr>
-              <w:t xml:space="preserve">, </w:t>
-            </w:r>
-            <w:proofErr w:type="spellStart"/>
-            <w:r>
-              <w:rPr>
-                <w:rFonts w:ascii="Courier New" w:eastAsia="Times New Roman" w:hAnsi="Courier New" w:cs="Courier New"/>
-                <w:color w:val="000000"/>
-                <w:sz w:val="20"/>
-                <w:szCs w:val="20"/>
-                <w:lang w:eastAsia="es-ES"/>
-              </w:rPr>
-              <w:t>xInicial,yInicial</w:t>
-            </w:r>
-            <w:proofErr w:type="spellEnd"/>
-            <w:r>
-              <w:rPr>
-                <w:rFonts w:ascii="Courier New" w:eastAsia="Times New Roman" w:hAnsi="Courier New" w:cs="Courier New"/>
-                <w:color w:val="000000"/>
-                <w:sz w:val="20"/>
-                <w:szCs w:val="20"/>
-                <w:lang w:eastAsia="es-ES"/>
-              </w:rPr>
-              <w:t xml:space="preserve">, </w:t>
-            </w:r>
-            <w:r>
-              <w:rPr>
-                <w:rFonts w:ascii="Courier New" w:eastAsia="Times New Roman" w:hAnsi="Courier New" w:cs="Courier New"/>
-                <w:color w:val="0000FF"/>
-                <w:sz w:val="20"/>
-                <w:szCs w:val="20"/>
-                <w:lang w:eastAsia="es-ES"/>
-              </w:rPr>
-              <w:t>40</w:t>
-            </w:r>
-            <w:r>
-              <w:rPr>
-                <w:rFonts w:ascii="Courier New" w:eastAsia="Times New Roman" w:hAnsi="Courier New" w:cs="Courier New"/>
-                <w:color w:val="000000"/>
-                <w:sz w:val="20"/>
-                <w:szCs w:val="20"/>
-                <w:lang w:eastAsia="es-ES"/>
-              </w:rPr>
-              <w:t xml:space="preserve">, </w:t>
-            </w:r>
-            <w:r>
-              <w:rPr>
-                <w:rFonts w:ascii="Courier New" w:eastAsia="Times New Roman" w:hAnsi="Courier New" w:cs="Courier New"/>
-                <w:color w:val="0000FF"/>
-                <w:sz w:val="20"/>
-                <w:szCs w:val="20"/>
-                <w:lang w:eastAsia="es-ES"/>
-              </w:rPr>
-              <w:t>40</w:t>
-            </w:r>
-            <w:r>
-              <w:rPr>
-                <w:rFonts w:ascii="Courier New" w:eastAsia="Times New Roman" w:hAnsi="Courier New" w:cs="Courier New"/>
-                <w:color w:val="000000"/>
-                <w:sz w:val="20"/>
-                <w:szCs w:val="20"/>
-                <w:lang w:eastAsia="es-ES"/>
-              </w:rPr>
-              <w:t>);</w:t>
-            </w:r>
-            <w:r>
-              <w:rPr>
-                <w:rFonts w:ascii="Courier New" w:eastAsia="Times New Roman" w:hAnsi="Courier New" w:cs="Courier New"/>
-                <w:color w:val="000000"/>
-                <w:sz w:val="20"/>
-                <w:szCs w:val="20"/>
-                <w:lang w:eastAsia="es-ES"/>
-              </w:rPr>
-              <w:br/>
-            </w:r>
-            <w:r>
-              <w:rPr>
-                <w:rFonts w:ascii="Courier New" w:eastAsia="Times New Roman" w:hAnsi="Courier New" w:cs="Courier New"/>
-                <w:color w:val="000000"/>
-                <w:sz w:val="20"/>
-                <w:szCs w:val="20"/>
-                <w:lang w:eastAsia="es-ES"/>
-              </w:rPr>
-              <w:br/>
               <w:t xml:space="preserve">        </w:t>
             </w:r>
             <w:proofErr w:type="spellStart"/>
@@ -7266,16 +10207,6 @@
                 <w:lang w:eastAsia="es-ES"/>
               </w:rPr>
               <w:br/>
-            </w:r>
-            <w:r>
-              <w:rPr>
-                <w:rFonts w:ascii="Courier New" w:eastAsia="Times New Roman" w:hAnsi="Courier New" w:cs="Courier New"/>
-                <w:color w:val="000000"/>
-                <w:sz w:val="20"/>
-                <w:szCs w:val="20"/>
-                <w:lang w:eastAsia="es-ES"/>
-              </w:rPr>
-              <w:lastRenderedPageBreak/>
               <w:t xml:space="preserve">        </w:t>
             </w:r>
             <w:proofErr w:type="spellStart"/>
@@ -7371,27 +10302,14 @@
         </w:rPr>
       </w:pPr>
       <w:r>
-        <w:t xml:space="preserve">Dentro del paquete </w:t>
-      </w:r>
-      <w:r>
-        <w:t>controles</w:t>
-      </w:r>
-      <w:r>
-        <w:t xml:space="preserve"> crear la clase </w:t>
+        <w:t xml:space="preserve">Dentro del paquete controles crear la clase </w:t>
       </w:r>
       <w:r>
         <w:rPr>
           <w:b/>
           <w:u w:val="single"/>
         </w:rPr>
-        <w:t>Contador</w:t>
-      </w:r>
-      <w:r>
-        <w:rPr>
-          <w:b/>
-          <w:u w:val="single"/>
-        </w:rPr>
-        <w:t>.</w:t>
+        <w:t>Contador.</w:t>
       </w:r>
     </w:p>
     <w:tbl>
@@ -7581,6 +10499,7 @@
                 <w:bCs/>
                 <w:color w:val="000080"/>
               </w:rPr>
+              <w:lastRenderedPageBreak/>
               <w:t>import</w:t>
             </w:r>
             <w:proofErr w:type="spellEnd"/>
@@ -9281,7 +12200,6 @@
       </w:pPr>
       <w:bookmarkStart w:id="10" w:name="_Toc465613533"/>
       <w:r>
-        <w:lastRenderedPageBreak/>
         <w:t>Modificación del nivel</w:t>
       </w:r>
       <w:bookmarkEnd w:id="10"/>
@@ -9737,6 +12655,7 @@
               <w:rPr>
                 <w:color w:val="000000"/>
               </w:rPr>
+              <w:lastRenderedPageBreak/>
               <w:br/>
               <w:t xml:space="preserve">    </w:t>
             </w:r>
@@ -10421,7 +13340,7 @@
 </file>
 
 <file path=word/endnotes.xml><?xml version="1.0" encoding="utf-8"?>
-<w:endnotes xmlns:wpc="http://schemas.microsoft.com/office/word/2010/wordprocessingCanvas" xmlns:cx="http://schemas.microsoft.com/office/drawing/2014/chartex" xmlns:cx1="http://schemas.microsoft.com/office/drawing/2015/9/8/chartex" xmlns:cx2="http://schemas.microsoft.com/office/drawing/2015/10/21/chartex" xmlns:mc="http://schemas.openxmlformats.org/markup-compatibility/2006" xmlns:o="urn:schemas-microsoft-com:office:office" xmlns:r="http://schemas.openxmlformats.org/officeDocument/2006/relationships" xmlns:m="http://schemas.openxmlformats.org/officeDocument/2006/math" xmlns:v="urn:schemas-microsoft-com:vml" xmlns:wp14="http://schemas.microsoft.com/office/word/2010/wordprocessingDrawing" xmlns:wp="http://schemas.openxmlformats.org/drawingml/2006/wordprocessingDrawing" xmlns:w10="urn:schemas-microsoft-com:office:word" xmlns:w="http://schemas.openxmlformats.org/wordprocessingml/2006/main" xmlns:w14="http://schemas.microsoft.com/office/word/2010/wordml" xmlns:w15="http://schemas.microsoft.com/office/word/2012/wordml" xmlns:w16se="http://schemas.microsoft.com/office/word/2015/wordml/symex" xmlns:wpg="http://schemas.microsoft.com/office/word/2010/wordprocessingGroup" xmlns:wpi="http://schemas.microsoft.com/office/word/2010/wordprocessingInk" xmlns:wne="http://schemas.microsoft.com/office/word/2006/wordml" xmlns:wps="http://schemas.microsoft.com/office/word/2010/wordprocessingShape" mc:Ignorable="w14 w15 w16se wp14">
+<w:endnotes xmlns:wpc="http://schemas.microsoft.com/office/word/2010/wordprocessingCanvas" xmlns:cx="http://schemas.microsoft.com/office/drawing/2014/chartex" xmlns:cx1="http://schemas.microsoft.com/office/drawing/2015/9/8/chartex" xmlns:cx2="http://schemas.microsoft.com/office/drawing/2015/10/21/chartex" xmlns:cx3="http://schemas.microsoft.com/office/drawing/2016/5/9/chartex" xmlns:cx4="http://schemas.microsoft.com/office/drawing/2016/5/10/chartex" xmlns:cx5="http://schemas.microsoft.com/office/drawing/2016/5/11/chartex" xmlns:mc="http://schemas.openxmlformats.org/markup-compatibility/2006" xmlns:o="urn:schemas-microsoft-com:office:office" xmlns:r="http://schemas.openxmlformats.org/officeDocument/2006/relationships" xmlns:m="http://schemas.openxmlformats.org/officeDocument/2006/math" xmlns:v="urn:schemas-microsoft-com:vml" xmlns:wp14="http://schemas.microsoft.com/office/word/2010/wordprocessingDrawing" xmlns:wp="http://schemas.openxmlformats.org/drawingml/2006/wordprocessingDrawing" xmlns:w10="urn:schemas-microsoft-com:office:word" xmlns:w="http://schemas.openxmlformats.org/wordprocessingml/2006/main" xmlns:w14="http://schemas.microsoft.com/office/word/2010/wordml" xmlns:w15="http://schemas.microsoft.com/office/word/2012/wordml" xmlns:w16se="http://schemas.microsoft.com/office/word/2015/wordml/symex" xmlns:wpg="http://schemas.microsoft.com/office/word/2010/wordprocessingGroup" xmlns:wpi="http://schemas.microsoft.com/office/word/2010/wordprocessingInk" xmlns:wne="http://schemas.microsoft.com/office/word/2006/wordml" xmlns:wps="http://schemas.microsoft.com/office/word/2010/wordprocessingShape" mc:Ignorable="w14 w15 w16se wp14">
   <w:endnote w:type="separator" w:id="-1">
     <w:p>
       <w:pPr>
@@ -10446,7 +13365,7 @@
 </file>
 
 <file path=word/footer1.xml><?xml version="1.0" encoding="utf-8"?>
-<w:ftr xmlns:wpc="http://schemas.microsoft.com/office/word/2010/wordprocessingCanvas" xmlns:cx="http://schemas.microsoft.com/office/drawing/2014/chartex" xmlns:cx1="http://schemas.microsoft.com/office/drawing/2015/9/8/chartex" xmlns:cx2="http://schemas.microsoft.com/office/drawing/2015/10/21/chartex" xmlns:mc="http://schemas.openxmlformats.org/markup-compatibility/2006" xmlns:o="urn:schemas-microsoft-com:office:office" xmlns:r="http://schemas.openxmlformats.org/officeDocument/2006/relationships" xmlns:m="http://schemas.openxmlformats.org/officeDocument/2006/math" xmlns:v="urn:schemas-microsoft-com:vml" xmlns:wp14="http://schemas.microsoft.com/office/word/2010/wordprocessingDrawing" xmlns:wp="http://schemas.openxmlformats.org/drawingml/2006/wordprocessingDrawing" xmlns:w10="urn:schemas-microsoft-com:office:word" xmlns:w="http://schemas.openxmlformats.org/wordprocessingml/2006/main" xmlns:w14="http://schemas.microsoft.com/office/word/2010/wordml" xmlns:w15="http://schemas.microsoft.com/office/word/2012/wordml" xmlns:w16se="http://schemas.microsoft.com/office/word/2015/wordml/symex" xmlns:wpg="http://schemas.microsoft.com/office/word/2010/wordprocessingGroup" xmlns:wpi="http://schemas.microsoft.com/office/word/2010/wordprocessingInk" xmlns:wne="http://schemas.microsoft.com/office/word/2006/wordml" xmlns:wps="http://schemas.microsoft.com/office/word/2010/wordprocessingShape" mc:Ignorable="w14 w15 w16se wp14">
+<w:ftr xmlns:wpc="http://schemas.microsoft.com/office/word/2010/wordprocessingCanvas" xmlns:cx="http://schemas.microsoft.com/office/drawing/2014/chartex" xmlns:cx1="http://schemas.microsoft.com/office/drawing/2015/9/8/chartex" xmlns:cx2="http://schemas.microsoft.com/office/drawing/2015/10/21/chartex" xmlns:cx3="http://schemas.microsoft.com/office/drawing/2016/5/9/chartex" xmlns:cx4="http://schemas.microsoft.com/office/drawing/2016/5/10/chartex" xmlns:cx5="http://schemas.microsoft.com/office/drawing/2016/5/11/chartex" xmlns:mc="http://schemas.openxmlformats.org/markup-compatibility/2006" xmlns:o="urn:schemas-microsoft-com:office:office" xmlns:r="http://schemas.openxmlformats.org/officeDocument/2006/relationships" xmlns:m="http://schemas.openxmlformats.org/officeDocument/2006/math" xmlns:v="urn:schemas-microsoft-com:vml" xmlns:wp14="http://schemas.microsoft.com/office/word/2010/wordprocessingDrawing" xmlns:wp="http://schemas.openxmlformats.org/drawingml/2006/wordprocessingDrawing" xmlns:w10="urn:schemas-microsoft-com:office:word" xmlns:w="http://schemas.openxmlformats.org/wordprocessingml/2006/main" xmlns:w14="http://schemas.microsoft.com/office/word/2010/wordml" xmlns:w15="http://schemas.microsoft.com/office/word/2012/wordml" xmlns:w16se="http://schemas.microsoft.com/office/word/2015/wordml/symex" xmlns:wpg="http://schemas.microsoft.com/office/word/2010/wordprocessingGroup" xmlns:wpi="http://schemas.microsoft.com/office/word/2010/wordprocessingInk" xmlns:wne="http://schemas.microsoft.com/office/word/2006/wordml" xmlns:wps="http://schemas.microsoft.com/office/word/2010/wordprocessingShape" mc:Ignorable="w14 w15 w16se wp14">
   <w:tbl>
     <w:tblPr>
       <w:tblW w:w="5000" w:type="pct"/>
@@ -10487,6 +13406,7 @@
             <w:dataBinding w:prefixMappings="xmlns:ns0='http://purl.org/dc/elements/1.1/' xmlns:ns1='http://schemas.openxmlformats.org/package/2006/metadata/core-properties' " w:xpath="/ns1:coreProperties[1]/ns0:creator[1]" w:storeItemID="{6C3C8BC8-F283-45AE-878A-BAB7291924A1}"/>
             <w:text/>
           </w:sdtPr>
+          <w:sdtEndPr/>
           <w:sdtContent>
             <w:p>
               <w:pPr>
@@ -10545,7 +13465,7 @@
               <w:noProof/>
               <w:color w:val="FFFFFF" w:themeColor="background1"/>
             </w:rPr>
-            <w:t>6</w:t>
+            <w:t>3</w:t>
           </w:r>
           <w:r>
             <w:rPr>
@@ -10566,7 +13486,7 @@
 </file>
 
 <file path=word/footnotes.xml><?xml version="1.0" encoding="utf-8"?>
-<w:footnotes xmlns:wpc="http://schemas.microsoft.com/office/word/2010/wordprocessingCanvas" xmlns:cx="http://schemas.microsoft.com/office/drawing/2014/chartex" xmlns:cx1="http://schemas.microsoft.com/office/drawing/2015/9/8/chartex" xmlns:cx2="http://schemas.microsoft.com/office/drawing/2015/10/21/chartex" xmlns:mc="http://schemas.openxmlformats.org/markup-compatibility/2006" xmlns:o="urn:schemas-microsoft-com:office:office" xmlns:r="http://schemas.openxmlformats.org/officeDocument/2006/relationships" xmlns:m="http://schemas.openxmlformats.org/officeDocument/2006/math" xmlns:v="urn:schemas-microsoft-com:vml" xmlns:wp14="http://schemas.microsoft.com/office/word/2010/wordprocessingDrawing" xmlns:wp="http://schemas.openxmlformats.org/drawingml/2006/wordprocessingDrawing" xmlns:w10="urn:schemas-microsoft-com:office:word" xmlns:w="http://schemas.openxmlformats.org/wordprocessingml/2006/main" xmlns:w14="http://schemas.microsoft.com/office/word/2010/wordml" xmlns:w15="http://schemas.microsoft.com/office/word/2012/wordml" xmlns:w16se="http://schemas.microsoft.com/office/word/2015/wordml/symex" xmlns:wpg="http://schemas.microsoft.com/office/word/2010/wordprocessingGroup" xmlns:wpi="http://schemas.microsoft.com/office/word/2010/wordprocessingInk" xmlns:wne="http://schemas.microsoft.com/office/word/2006/wordml" xmlns:wps="http://schemas.microsoft.com/office/word/2010/wordprocessingShape" mc:Ignorable="w14 w15 w16se wp14">
+<w:footnotes xmlns:wpc="http://schemas.microsoft.com/office/word/2010/wordprocessingCanvas" xmlns:cx="http://schemas.microsoft.com/office/drawing/2014/chartex" xmlns:cx1="http://schemas.microsoft.com/office/drawing/2015/9/8/chartex" xmlns:cx2="http://schemas.microsoft.com/office/drawing/2015/10/21/chartex" xmlns:cx3="http://schemas.microsoft.com/office/drawing/2016/5/9/chartex" xmlns:cx4="http://schemas.microsoft.com/office/drawing/2016/5/10/chartex" xmlns:cx5="http://schemas.microsoft.com/office/drawing/2016/5/11/chartex" xmlns:mc="http://schemas.openxmlformats.org/markup-compatibility/2006" xmlns:o="urn:schemas-microsoft-com:office:office" xmlns:r="http://schemas.openxmlformats.org/officeDocument/2006/relationships" xmlns:m="http://schemas.openxmlformats.org/officeDocument/2006/math" xmlns:v="urn:schemas-microsoft-com:vml" xmlns:wp14="http://schemas.microsoft.com/office/word/2010/wordprocessingDrawing" xmlns:wp="http://schemas.openxmlformats.org/drawingml/2006/wordprocessingDrawing" xmlns:w10="urn:schemas-microsoft-com:office:word" xmlns:w="http://schemas.openxmlformats.org/wordprocessingml/2006/main" xmlns:w14="http://schemas.microsoft.com/office/word/2010/wordml" xmlns:w15="http://schemas.microsoft.com/office/word/2012/wordml" xmlns:w16se="http://schemas.microsoft.com/office/word/2015/wordml/symex" xmlns:wpg="http://schemas.microsoft.com/office/word/2010/wordprocessingGroup" xmlns:wpi="http://schemas.microsoft.com/office/word/2010/wordprocessingInk" xmlns:wne="http://schemas.microsoft.com/office/word/2006/wordml" xmlns:wps="http://schemas.microsoft.com/office/word/2010/wordprocessingShape" mc:Ignorable="w14 w15 w16se wp14">
   <w:footnote w:type="separator" w:id="-1">
     <w:p>
       <w:pPr>
@@ -10591,7 +13511,7 @@
 </file>
 
 <file path=word/header1.xml><?xml version="1.0" encoding="utf-8"?>
-<w:hdr xmlns:wpc="http://schemas.microsoft.com/office/word/2010/wordprocessingCanvas" xmlns:cx="http://schemas.microsoft.com/office/drawing/2014/chartex" xmlns:cx1="http://schemas.microsoft.com/office/drawing/2015/9/8/chartex" xmlns:cx2="http://schemas.microsoft.com/office/drawing/2015/10/21/chartex" xmlns:mc="http://schemas.openxmlformats.org/markup-compatibility/2006" xmlns:o="urn:schemas-microsoft-com:office:office" xmlns:r="http://schemas.openxmlformats.org/officeDocument/2006/relationships" xmlns:m="http://schemas.openxmlformats.org/officeDocument/2006/math" xmlns:v="urn:schemas-microsoft-com:vml" xmlns:wp14="http://schemas.microsoft.com/office/word/2010/wordprocessingDrawing" xmlns:wp="http://schemas.openxmlformats.org/drawingml/2006/wordprocessingDrawing" xmlns:w10="urn:schemas-microsoft-com:office:word" xmlns:w="http://schemas.openxmlformats.org/wordprocessingml/2006/main" xmlns:w14="http://schemas.microsoft.com/office/word/2010/wordml" xmlns:w15="http://schemas.microsoft.com/office/word/2012/wordml" xmlns:w16se="http://schemas.microsoft.com/office/word/2015/wordml/symex" xmlns:wpg="http://schemas.microsoft.com/office/word/2010/wordprocessingGroup" xmlns:wpi="http://schemas.microsoft.com/office/word/2010/wordprocessingInk" xmlns:wne="http://schemas.microsoft.com/office/word/2006/wordml" xmlns:wps="http://schemas.microsoft.com/office/word/2010/wordprocessingShape" mc:Ignorable="w14 w15 w16se wp14">
+<w:hdr xmlns:wpc="http://schemas.microsoft.com/office/word/2010/wordprocessingCanvas" xmlns:cx="http://schemas.microsoft.com/office/drawing/2014/chartex" xmlns:cx1="http://schemas.microsoft.com/office/drawing/2015/9/8/chartex" xmlns:cx2="http://schemas.microsoft.com/office/drawing/2015/10/21/chartex" xmlns:cx3="http://schemas.microsoft.com/office/drawing/2016/5/9/chartex" xmlns:cx4="http://schemas.microsoft.com/office/drawing/2016/5/10/chartex" xmlns:cx5="http://schemas.microsoft.com/office/drawing/2016/5/11/chartex" xmlns:mc="http://schemas.openxmlformats.org/markup-compatibility/2006" xmlns:o="urn:schemas-microsoft-com:office:office" xmlns:r="http://schemas.openxmlformats.org/officeDocument/2006/relationships" xmlns:m="http://schemas.openxmlformats.org/officeDocument/2006/math" xmlns:v="urn:schemas-microsoft-com:vml" xmlns:wp14="http://schemas.microsoft.com/office/word/2010/wordprocessingDrawing" xmlns:wp="http://schemas.openxmlformats.org/drawingml/2006/wordprocessingDrawing" xmlns:w10="urn:schemas-microsoft-com:office:word" xmlns:w="http://schemas.openxmlformats.org/wordprocessingml/2006/main" xmlns:w14="http://schemas.microsoft.com/office/word/2010/wordml" xmlns:w15="http://schemas.microsoft.com/office/word/2012/wordml" xmlns:w16se="http://schemas.microsoft.com/office/word/2015/wordml/symex" xmlns:wpg="http://schemas.microsoft.com/office/word/2010/wordprocessingGroup" xmlns:wpi="http://schemas.microsoft.com/office/word/2010/wordprocessingInk" xmlns:wne="http://schemas.microsoft.com/office/word/2006/wordml" xmlns:wps="http://schemas.microsoft.com/office/word/2010/wordprocessingShape" mc:Ignorable="w14 w15 w16se wp14">
   <w:tbl>
     <w:tblPr>
       <w:tblW w:w="5000" w:type="pct"/>
@@ -10666,6 +13586,7 @@
               <w:dataBinding w:prefixMappings="xmlns:ns0='http://purl.org/dc/elements/1.1/' xmlns:ns1='http://schemas.openxmlformats.org/package/2006/metadata/core-properties' " w:xpath="/ns1:coreProperties[1]/ns0:title[1]" w:storeItemID="{6C3C8BC8-F283-45AE-878A-BAB7291924A1}"/>
               <w:text/>
             </w:sdtPr>
+            <w:sdtEndPr/>
             <w:sdtContent>
               <w:r>
                 <w:rPr>
@@ -10705,7 +13626,7 @@
       </w:pPr>
     </w:pPrDefault>
   </w:docDefaults>
-  <w:latentStyles w:defLockedState="0" w:defUIPriority="99" w:defSemiHidden="0" w:defUnhideWhenUsed="0" w:defQFormat="0" w:count="372">
+  <w:latentStyles w:defLockedState="0" w:defUIPriority="99" w:defSemiHidden="0" w:defUnhideWhenUsed="0" w:defQFormat="0" w:count="374">
     <w:lsdException w:name="Normal" w:uiPriority="0" w:qFormat="1"/>
     <w:lsdException w:name="heading 1" w:uiPriority="9" w:qFormat="1"/>
     <w:lsdException w:name="heading 2" w:semiHidden="1" w:uiPriority="9" w:unhideWhenUsed="1" w:qFormat="1"/>
@@ -10856,7 +13777,7 @@
     <w:lsdException w:name="Table Subtle 1" w:semiHidden="1" w:unhideWhenUsed="1"/>
     <w:lsdException w:name="Table Subtle 2" w:semiHidden="1" w:unhideWhenUsed="1"/>
     <w:lsdException w:name="Table Web 1" w:semiHidden="1" w:unhideWhenUsed="1"/>
-    <w:lsdException w:name="Table Web 2" w:semiHidden="1" w:unhideWhenUsed="1"/>
+    <w:lsdException w:name="Table Web 3" w:semiHidden="1" w:unhideWhenUsed="1"/>
     <w:lsdException w:name="Balloon Text" w:semiHidden="1" w:unhideWhenUsed="1"/>
     <w:lsdException w:name="Table Grid" w:uiPriority="39"/>
     <w:lsdException w:name="Placeholder Text" w:semiHidden="1"/>
@@ -11075,6 +13996,8 @@
     <w:lsdException w:name="List Table 6 Colorful Accent 6" w:uiPriority="51"/>
     <w:lsdException w:name="List Table 7 Colorful Accent 6" w:uiPriority="52"/>
     <w:lsdException w:name="Mention" w:semiHidden="1" w:unhideWhenUsed="1"/>
+    <w:lsdException w:name="Smart Hyperlink" w:semiHidden="1" w:unhideWhenUsed="1"/>
+    <w:lsdException w:name="Hashtag" w:semiHidden="1" w:unhideWhenUsed="1"/>
   </w:latentStyles>
   <w:style w:type="paragraph" w:default="1" w:styleId="Normal">
     <w:name w:val="Normal"/>
@@ -11107,7 +14030,6 @@
     <w:next w:val="Normal"/>
     <w:link w:val="Ttulo2Car"/>
     <w:uiPriority w:val="9"/>
-    <w:semiHidden/>
     <w:unhideWhenUsed/>
     <w:qFormat/>
     <w:rsid w:val="00405615"/>
@@ -11130,7 +14052,6 @@
     <w:next w:val="Normal"/>
     <w:link w:val="Ttulo3Car"/>
     <w:uiPriority w:val="9"/>
-    <w:semiHidden/>
     <w:unhideWhenUsed/>
     <w:qFormat/>
     <w:rsid w:val="00984B2C"/>
@@ -11276,7 +14197,6 @@
     <w:basedOn w:val="Fuentedeprrafopredeter"/>
     <w:link w:val="Ttulo2"/>
     <w:uiPriority w:val="9"/>
-    <w:semiHidden/>
     <w:rsid w:val="00405615"/>
     <w:rPr>
       <w:rFonts w:asciiTheme="majorHAnsi" w:eastAsiaTheme="majorEastAsia" w:hAnsiTheme="majorHAnsi" w:cstheme="majorBidi"/>
@@ -11290,7 +14210,6 @@
     <w:basedOn w:val="Fuentedeprrafopredeter"/>
     <w:link w:val="Ttulo3"/>
     <w:uiPriority w:val="9"/>
-    <w:semiHidden/>
     <w:rsid w:val="00984B2C"/>
     <w:rPr>
       <w:rFonts w:asciiTheme="majorHAnsi" w:eastAsiaTheme="majorEastAsia" w:hAnsiTheme="majorHAnsi" w:cstheme="majorBidi"/>
@@ -11419,7 +14338,7 @@
 </file>
 
 <file path=word/glossary/document.xml><?xml version="1.0" encoding="utf-8"?>
-<w:glossaryDocument xmlns:wpc="http://schemas.microsoft.com/office/word/2010/wordprocessingCanvas" xmlns:cx="http://schemas.microsoft.com/office/drawing/2014/chartex" xmlns:cx1="http://schemas.microsoft.com/office/drawing/2015/9/8/chartex" xmlns:cx2="http://schemas.microsoft.com/office/drawing/2015/10/21/chartex" xmlns:mc="http://schemas.openxmlformats.org/markup-compatibility/2006" xmlns:o="urn:schemas-microsoft-com:office:office" xmlns:r="http://schemas.openxmlformats.org/officeDocument/2006/relationships" xmlns:m="http://schemas.openxmlformats.org/officeDocument/2006/math" xmlns:v="urn:schemas-microsoft-com:vml" xmlns:wp14="http://schemas.microsoft.com/office/word/2010/wordprocessingDrawing" xmlns:wp="http://schemas.openxmlformats.org/drawingml/2006/wordprocessingDrawing" xmlns:w10="urn:schemas-microsoft-com:office:word" xmlns:w="http://schemas.openxmlformats.org/wordprocessingml/2006/main" xmlns:w14="http://schemas.microsoft.com/office/word/2010/wordml" xmlns:w15="http://schemas.microsoft.com/office/word/2012/wordml" xmlns:w16se="http://schemas.microsoft.com/office/word/2015/wordml/symex" xmlns:wpg="http://schemas.microsoft.com/office/word/2010/wordprocessingGroup" xmlns:wpi="http://schemas.microsoft.com/office/word/2010/wordprocessingInk" xmlns:wne="http://schemas.microsoft.com/office/word/2006/wordml" xmlns:wps="http://schemas.microsoft.com/office/word/2010/wordprocessingShape" mc:Ignorable="w14 w15 w16se wp14">
+<w:glossaryDocument xmlns:wpc="http://schemas.microsoft.com/office/word/2010/wordprocessingCanvas" xmlns:cx="http://schemas.microsoft.com/office/drawing/2014/chartex" xmlns:cx1="http://schemas.microsoft.com/office/drawing/2015/9/8/chartex" xmlns:cx2="http://schemas.microsoft.com/office/drawing/2015/10/21/chartex" xmlns:cx3="http://schemas.microsoft.com/office/drawing/2016/5/9/chartex" xmlns:cx4="http://schemas.microsoft.com/office/drawing/2016/5/10/chartex" xmlns:cx5="http://schemas.microsoft.com/office/drawing/2016/5/11/chartex" xmlns:mc="http://schemas.openxmlformats.org/markup-compatibility/2006" xmlns:o="urn:schemas-microsoft-com:office:office" xmlns:r="http://schemas.openxmlformats.org/officeDocument/2006/relationships" xmlns:m="http://schemas.openxmlformats.org/officeDocument/2006/math" xmlns:v="urn:schemas-microsoft-com:vml" xmlns:wp14="http://schemas.microsoft.com/office/word/2010/wordprocessingDrawing" xmlns:wp="http://schemas.openxmlformats.org/drawingml/2006/wordprocessingDrawing" xmlns:w10="urn:schemas-microsoft-com:office:word" xmlns:w="http://schemas.openxmlformats.org/wordprocessingml/2006/main" xmlns:w14="http://schemas.microsoft.com/office/word/2010/wordml" xmlns:w15="http://schemas.microsoft.com/office/word/2012/wordml" xmlns:w16se="http://schemas.microsoft.com/office/word/2015/wordml/symex" xmlns:wpg="http://schemas.microsoft.com/office/word/2010/wordprocessingGroup" xmlns:wpi="http://schemas.microsoft.com/office/word/2010/wordprocessingInk" xmlns:wne="http://schemas.microsoft.com/office/word/2006/wordml" xmlns:wps="http://schemas.microsoft.com/office/word/2010/wordprocessingShape" mc:Ignorable="w14 w15 w16se wp14">
   <w:docParts>
     <w:docPart>
       <w:docPartPr>
@@ -11541,7 +14460,9 @@
   </w:compat>
   <w:rsids>
     <w:rsidRoot w:val="006D674A"/>
+    <w:rsid w:val="002248A7"/>
     <w:rsid w:val="006D674A"/>
+    <w:rsid w:val="009D3900"/>
     <w:rsid w:val="00A87D2D"/>
   </w:rsids>
   <m:mathPr>
@@ -11582,7 +14503,7 @@
       </w:pPr>
     </w:pPrDefault>
   </w:docDefaults>
-  <w:latentStyles w:defLockedState="0" w:defUIPriority="99" w:defSemiHidden="0" w:defUnhideWhenUsed="0" w:defQFormat="0" w:count="372">
+  <w:latentStyles w:defLockedState="0" w:defUIPriority="99" w:defSemiHidden="0" w:defUnhideWhenUsed="0" w:defQFormat="0" w:count="374">
     <w:lsdException w:name="Normal" w:uiPriority="0" w:qFormat="1"/>
     <w:lsdException w:name="heading 1" w:uiPriority="9" w:qFormat="1"/>
     <w:lsdException w:name="heading 2" w:semiHidden="1" w:uiPriority="9" w:unhideWhenUsed="1" w:qFormat="1"/>
@@ -11688,7 +14609,6 @@
     <w:lsdException w:name="HTML Sample" w:semiHidden="1" w:unhideWhenUsed="1"/>
     <w:lsdException w:name="HTML Typewriter" w:semiHidden="1" w:unhideWhenUsed="1"/>
     <w:lsdException w:name="HTML Variable" w:semiHidden="1" w:unhideWhenUsed="1"/>
-    <w:lsdException w:name="Normal Table" w:semiHidden="1" w:unhideWhenUsed="1"/>
     <w:lsdException w:name="annotation subject" w:semiHidden="1" w:unhideWhenUsed="1"/>
     <w:lsdException w:name="No List" w:semiHidden="1" w:unhideWhenUsed="1"/>
     <w:lsdException w:name="Outline List 1" w:semiHidden="1" w:unhideWhenUsed="1"/>
@@ -11734,11 +14654,9 @@
     <w:lsdException w:name="Table Subtle 1" w:semiHidden="1" w:unhideWhenUsed="1"/>
     <w:lsdException w:name="Table Subtle 2" w:semiHidden="1" w:unhideWhenUsed="1"/>
     <w:lsdException w:name="Table Web 1" w:semiHidden="1" w:unhideWhenUsed="1"/>
-    <w:lsdException w:name="Table Web 2" w:semiHidden="1" w:unhideWhenUsed="1"/>
     <w:lsdException w:name="Table Web 3" w:semiHidden="1" w:unhideWhenUsed="1"/>
     <w:lsdException w:name="Balloon Text" w:semiHidden="1" w:unhideWhenUsed="1"/>
     <w:lsdException w:name="Table Grid" w:uiPriority="39"/>
-    <w:lsdException w:name="Table Theme" w:semiHidden="1" w:unhideWhenUsed="1"/>
     <w:lsdException w:name="Placeholder Text" w:semiHidden="1"/>
     <w:lsdException w:name="No Spacing" w:uiPriority="1" w:qFormat="1"/>
     <w:lsdException w:name="Light Shading" w:uiPriority="60"/>
@@ -11955,6 +14873,8 @@
     <w:lsdException w:name="List Table 6 Colorful Accent 6" w:uiPriority="51"/>
     <w:lsdException w:name="List Table 7 Colorful Accent 6" w:uiPriority="52"/>
     <w:lsdException w:name="Mention" w:semiHidden="1" w:unhideWhenUsed="1"/>
+    <w:lsdException w:name="Smart Hyperlink" w:semiHidden="1" w:unhideWhenUsed="1"/>
+    <w:lsdException w:name="Hashtag" w:semiHidden="1" w:unhideWhenUsed="1"/>
   </w:latentStyles>
   <w:style w:type="paragraph" w:default="1" w:styleId="Normal">
     <w:name w:val="Normal"/>
@@ -12290,7 +15210,7 @@
 </file>
 
 <file path=customXml/itemProps2.xml><?xml version="1.0" encoding="utf-8"?>
-<ds:datastoreItem xmlns:ds="http://schemas.openxmlformats.org/officeDocument/2006/customXml" ds:itemID="{AAB66500-C853-4E72-87CF-43DDCB946EE8}">
+<ds:datastoreItem xmlns:ds="http://schemas.openxmlformats.org/officeDocument/2006/customXml" ds:itemID="{B8993490-45C5-4326-8E7B-C56AFD4F8518}">
   <ds:schemaRefs>
     <ds:schemaRef ds:uri="http://schemas.openxmlformats.org/officeDocument/2006/bibliography"/>
   </ds:schemaRefs>

</xml_diff>

<commit_message>
completado con texto de las ampliaciones
</commit_message>
<xml_diff>
--- a/Videojuegos-Plataformas-Ampliaciones.docx
+++ b/Videojuegos-Plataformas-Ampliaciones.docx
@@ -10,6 +10,7 @@
           <w:docPartUnique/>
         </w:docPartObj>
       </w:sdtPr>
+      <w:sdtEndPr/>
       <w:sdtContent>
         <w:p>
           <w:r>
@@ -144,6 +145,7 @@
                                       <w:dataBinding w:prefixMappings="xmlns:ns0='http://purl.org/dc/elements/1.1/' xmlns:ns1='http://schemas.openxmlformats.org/package/2006/metadata/core-properties' " w:xpath="/ns1:coreProperties[1]/ns0:creator[1]" w:storeItemID="{6C3C8BC8-F283-45AE-878A-BAB7291924A1}"/>
                                       <w:text/>
                                     </w:sdtPr>
+                                    <w:sdtEndPr/>
                                     <w:sdtContent>
                                       <w:r>
                                         <w:rPr>
@@ -183,6 +185,7 @@
                                       <w:dataBinding w:prefixMappings="xmlns:ns0='http://schemas.openxmlformats.org/officeDocument/2006/extended-properties' " w:xpath="/ns0:Properties[1]/ns0:Company[1]" w:storeItemID="{6668398D-A668-4E3E-A5EB-62B293D839F1}"/>
                                       <w:text/>
                                     </w:sdtPr>
+                                    <w:sdtEndPr/>
                                     <w:sdtContent>
                                       <w:r>
                                         <w:rPr>
@@ -212,6 +215,7 @@
                                       <w:dataBinding w:prefixMappings="xmlns:ns0='http://schemas.microsoft.com/office/2006/coverPageProps' " w:xpath="/ns0:CoverPageProperties[1]/ns0:CompanyAddress[1]" w:storeItemID="{55AF091B-3C7A-41E3-B477-F2FDAA23CFDA}"/>
                                       <w:text/>
                                     </w:sdtPr>
+                                    <w:sdtEndPr/>
                                     <w:sdtContent>
                                       <w:r>
                                         <w:rPr>
@@ -279,6 +283,7 @@
                                     <w:dataBinding w:prefixMappings="xmlns:ns0='http://purl.org/dc/elements/1.1/' xmlns:ns1='http://schemas.openxmlformats.org/package/2006/metadata/core-properties' " w:xpath="/ns1:coreProperties[1]/ns0:title[1]" w:storeItemID="{6C3C8BC8-F283-45AE-878A-BAB7291924A1}"/>
                                     <w:text/>
                                   </w:sdtPr>
+                                  <w:sdtEndPr/>
                                   <w:sdtContent>
                                     <w:p>
                                       <w:pPr>
@@ -319,6 +324,7 @@
                                     <w:dataBinding w:prefixMappings="xmlns:ns0='http://purl.org/dc/elements/1.1/' xmlns:ns1='http://schemas.openxmlformats.org/package/2006/metadata/core-properties' " w:xpath="/ns1:coreProperties[1]/ns0:subject[1]" w:storeItemID="{6C3C8BC8-F283-45AE-878A-BAB7291924A1}"/>
                                     <w:text/>
                                   </w:sdtPr>
+                                  <w:sdtEndPr/>
                                   <w:sdtContent>
                                     <w:p>
                                       <w:pPr>
@@ -393,6 +399,7 @@
                                 <w:dataBinding w:prefixMappings="xmlns:ns0='http://purl.org/dc/elements/1.1/' xmlns:ns1='http://schemas.openxmlformats.org/package/2006/metadata/core-properties' " w:xpath="/ns1:coreProperties[1]/ns0:creator[1]" w:storeItemID="{6C3C8BC8-F283-45AE-878A-BAB7291924A1}"/>
                                 <w:text/>
                               </w:sdtPr>
+                              <w:sdtEndPr/>
                               <w:sdtContent>
                                 <w:r>
                                   <w:rPr>
@@ -432,6 +439,7 @@
                                 <w:dataBinding w:prefixMappings="xmlns:ns0='http://schemas.openxmlformats.org/officeDocument/2006/extended-properties' " w:xpath="/ns0:Properties[1]/ns0:Company[1]" w:storeItemID="{6668398D-A668-4E3E-A5EB-62B293D839F1}"/>
                                 <w:text/>
                               </w:sdtPr>
+                              <w:sdtEndPr/>
                               <w:sdtContent>
                                 <w:r>
                                   <w:rPr>
@@ -461,6 +469,7 @@
                                 <w:dataBinding w:prefixMappings="xmlns:ns0='http://schemas.microsoft.com/office/2006/coverPageProps' " w:xpath="/ns0:CoverPageProperties[1]/ns0:CompanyAddress[1]" w:storeItemID="{55AF091B-3C7A-41E3-B477-F2FDAA23CFDA}"/>
                                 <w:text/>
                               </w:sdtPr>
+                              <w:sdtEndPr/>
                               <w:sdtContent>
                                 <w:r>
                                   <w:rPr>
@@ -496,6 +505,7 @@
                               <w:dataBinding w:prefixMappings="xmlns:ns0='http://purl.org/dc/elements/1.1/' xmlns:ns1='http://schemas.openxmlformats.org/package/2006/metadata/core-properties' " w:xpath="/ns1:coreProperties[1]/ns0:title[1]" w:storeItemID="{6C3C8BC8-F283-45AE-878A-BAB7291924A1}"/>
                               <w:text/>
                             </w:sdtPr>
+                            <w:sdtEndPr/>
                             <w:sdtContent>
                               <w:p>
                                 <w:pPr>
@@ -536,6 +546,7 @@
                               <w:dataBinding w:prefixMappings="xmlns:ns0='http://purl.org/dc/elements/1.1/' xmlns:ns1='http://schemas.openxmlformats.org/package/2006/metadata/core-properties' " w:xpath="/ns1:coreProperties[1]/ns0:subject[1]" w:storeItemID="{6C3C8BC8-F283-45AE-878A-BAB7291924A1}"/>
                               <w:text/>
                             </w:sdtPr>
+                            <w:sdtEndPr/>
                             <w:sdtContent>
                               <w:p>
                                 <w:pPr>
@@ -9958,8 +9969,6 @@
           <w:sz w:val="20"/>
         </w:rPr>
       </w:pPr>
-      <w:bookmarkStart w:id="2" w:name="_GoBack"/>
-      <w:bookmarkEnd w:id="2"/>
     </w:p>
     <w:p>
       <w:pPr>
@@ -20776,19 +20785,167 @@
             <w:r>
               <w:rPr>
                 <w:rFonts w:ascii="Courier New" w:eastAsia="Times New Roman" w:hAnsi="Courier New" w:cs="Courier New"/>
+                <w:b/>
+                <w:bCs/>
+                <w:color w:val="660E7A"/>
+                <w:sz w:val="20"/>
+                <w:szCs w:val="20"/>
+                <w:lang w:eastAsia="es-ES"/>
+              </w:rPr>
+              <w:t>nivelPausado</w:t>
+            </w:r>
+            <w:proofErr w:type="spellEnd"/>
+            <w:r>
+              <w:rPr>
+                <w:rFonts w:ascii="Courier New" w:eastAsia="Times New Roman" w:hAnsi="Courier New" w:cs="Courier New"/>
+                <w:b/>
+                <w:bCs/>
+                <w:color w:val="660E7A"/>
+                <w:sz w:val="20"/>
+                <w:szCs w:val="20"/>
+                <w:lang w:eastAsia="es-ES"/>
+              </w:rPr>
+              <w:t xml:space="preserve"> </w:t>
+            </w:r>
+            <w:r>
+              <w:rPr>
+                <w:rFonts w:ascii="Courier New" w:eastAsia="Times New Roman" w:hAnsi="Courier New" w:cs="Courier New"/>
+                <w:color w:val="000000"/>
+                <w:sz w:val="20"/>
+                <w:szCs w:val="20"/>
+                <w:lang w:eastAsia="es-ES"/>
+              </w:rPr>
+              <w:t xml:space="preserve">= </w:t>
+            </w:r>
+            <w:r>
+              <w:rPr>
+                <w:rFonts w:ascii="Courier New" w:eastAsia="Times New Roman" w:hAnsi="Courier New" w:cs="Courier New"/>
+                <w:b/>
+                <w:bCs/>
+                <w:color w:val="000080"/>
+                <w:sz w:val="20"/>
+                <w:szCs w:val="20"/>
+                <w:lang w:eastAsia="es-ES"/>
+              </w:rPr>
+              <w:t>true</w:t>
+            </w:r>
+            <w:r>
+              <w:rPr>
+                <w:rFonts w:ascii="Courier New" w:eastAsia="Times New Roman" w:hAnsi="Courier New" w:cs="Courier New"/>
+                <w:color w:val="000000"/>
+                <w:sz w:val="20"/>
+                <w:szCs w:val="20"/>
+                <w:lang w:eastAsia="es-ES"/>
+              </w:rPr>
+              <w:t>;</w:t>
+            </w:r>
+            <w:r>
+              <w:rPr>
+                <w:rFonts w:ascii="Courier New" w:eastAsia="Times New Roman" w:hAnsi="Courier New" w:cs="Courier New"/>
+                <w:color w:val="000000"/>
+                <w:sz w:val="20"/>
+                <w:szCs w:val="20"/>
+                <w:lang w:eastAsia="es-ES"/>
+              </w:rPr>
+              <w:br/>
+              <w:t xml:space="preserve">            </w:t>
+            </w:r>
+            <w:r>
+              <w:rPr>
+                <w:rFonts w:ascii="Courier New" w:eastAsia="Times New Roman" w:hAnsi="Courier New" w:cs="Courier New"/>
+                <w:b/>
+                <w:bCs/>
+                <w:color w:val="660E7A"/>
+                <w:sz w:val="20"/>
+                <w:szCs w:val="20"/>
+                <w:lang w:eastAsia="es-ES"/>
+              </w:rPr>
+              <w:t xml:space="preserve">mensaje </w:t>
+            </w:r>
+            <w:r>
+              <w:rPr>
+                <w:rFonts w:ascii="Courier New" w:eastAsia="Times New Roman" w:hAnsi="Courier New" w:cs="Courier New"/>
+                <w:color w:val="000000"/>
+                <w:sz w:val="20"/>
+                <w:szCs w:val="20"/>
+                <w:lang w:eastAsia="es-ES"/>
+              </w:rPr>
+              <w:t xml:space="preserve">= </w:t>
+            </w:r>
+            <w:proofErr w:type="spellStart"/>
+            <w:r>
+              <w:rPr>
+                <w:rFonts w:ascii="Courier New" w:eastAsia="Times New Roman" w:hAnsi="Courier New" w:cs="Courier New"/>
+                <w:color w:val="000000"/>
+                <w:sz w:val="20"/>
+                <w:szCs w:val="20"/>
+                <w:lang w:eastAsia="es-ES"/>
+              </w:rPr>
+              <w:t>CargadorGraficos.</w:t>
+            </w:r>
+            <w:r>
+              <w:rPr>
+                <w:rFonts w:ascii="Courier New" w:eastAsia="Times New Roman" w:hAnsi="Courier New" w:cs="Courier New"/>
                 <w:i/>
                 <w:iCs/>
-                <w:color w:val="660E7A"/>
-                <w:sz w:val="20"/>
-                <w:szCs w:val="20"/>
-                <w:lang w:eastAsia="es-ES"/>
-              </w:rPr>
-              <w:t>scrollEjeX</w:t>
-            </w:r>
-            <w:proofErr w:type="spellEnd"/>
-            <w:r>
-              <w:rPr>
-                <w:rFonts w:ascii="Courier New" w:eastAsia="Times New Roman" w:hAnsi="Courier New" w:cs="Courier New"/>
+                <w:color w:val="000000"/>
+                <w:sz w:val="20"/>
+                <w:szCs w:val="20"/>
+                <w:lang w:eastAsia="es-ES"/>
+              </w:rPr>
+              <w:t>cargarBitmap</w:t>
+            </w:r>
+            <w:proofErr w:type="spellEnd"/>
+            <w:r>
+              <w:rPr>
+                <w:rFonts w:ascii="Courier New" w:eastAsia="Times New Roman" w:hAnsi="Courier New" w:cs="Courier New"/>
+                <w:color w:val="000000"/>
+                <w:sz w:val="20"/>
+                <w:szCs w:val="20"/>
+                <w:lang w:eastAsia="es-ES"/>
+              </w:rPr>
+              <w:t>(</w:t>
+            </w:r>
+            <w:proofErr w:type="spellStart"/>
+            <w:r>
+              <w:rPr>
+                <w:rFonts w:ascii="Courier New" w:eastAsia="Times New Roman" w:hAnsi="Courier New" w:cs="Courier New"/>
+                <w:b/>
+                <w:bCs/>
+                <w:color w:val="660E7A"/>
+                <w:sz w:val="20"/>
+                <w:szCs w:val="20"/>
+                <w:lang w:eastAsia="es-ES"/>
+              </w:rPr>
+              <w:t>context</w:t>
+            </w:r>
+            <w:proofErr w:type="spellEnd"/>
+            <w:r>
+              <w:rPr>
+                <w:rFonts w:ascii="Courier New" w:eastAsia="Times New Roman" w:hAnsi="Courier New" w:cs="Courier New"/>
+                <w:color w:val="000000"/>
+                <w:sz w:val="20"/>
+                <w:szCs w:val="20"/>
+                <w:lang w:eastAsia="es-ES"/>
+              </w:rPr>
+              <w:t xml:space="preserve">, </w:t>
+            </w:r>
+            <w:proofErr w:type="spellStart"/>
+            <w:r>
+              <w:rPr>
+                <w:rFonts w:ascii="Courier New" w:eastAsia="Times New Roman" w:hAnsi="Courier New" w:cs="Courier New"/>
+                <w:color w:val="000000"/>
+                <w:sz w:val="20"/>
+                <w:szCs w:val="20"/>
+                <w:lang w:eastAsia="es-ES"/>
+              </w:rPr>
+              <w:t>R.drawable.</w:t>
+            </w:r>
+            <w:r>
+              <w:rPr>
+                <w:rFonts w:ascii="Courier New" w:eastAsia="Times New Roman" w:hAnsi="Courier New" w:cs="Courier New"/>
+                <w:b/>
+                <w:bCs/>
                 <w:i/>
                 <w:iCs/>
                 <w:color w:val="660E7A"/>
@@ -20796,28 +20953,129 @@
                 <w:szCs w:val="20"/>
                 <w:lang w:eastAsia="es-ES"/>
               </w:rPr>
-              <w:t xml:space="preserve"> </w:t>
-            </w:r>
-            <w:r>
-              <w:rPr>
-                <w:rFonts w:ascii="Courier New" w:eastAsia="Times New Roman" w:hAnsi="Courier New" w:cs="Courier New"/>
-                <w:color w:val="000000"/>
-                <w:sz w:val="20"/>
-                <w:szCs w:val="20"/>
-                <w:lang w:eastAsia="es-ES"/>
-              </w:rPr>
-              <w:t xml:space="preserve">= </w:t>
-            </w:r>
-            <w:r>
-              <w:rPr>
-                <w:rFonts w:ascii="Courier New" w:eastAsia="Times New Roman" w:hAnsi="Courier New" w:cs="Courier New"/>
-                <w:color w:val="0000FF"/>
-                <w:sz w:val="20"/>
-                <w:szCs w:val="20"/>
-                <w:lang w:eastAsia="es-ES"/>
-              </w:rPr>
-              <w:t>0</w:t>
-            </w:r>
+              <w:t>you_lose</w:t>
+            </w:r>
+            <w:proofErr w:type="spellEnd"/>
+            <w:r>
+              <w:rPr>
+                <w:rFonts w:ascii="Courier New" w:eastAsia="Times New Roman" w:hAnsi="Courier New" w:cs="Courier New"/>
+                <w:color w:val="000000"/>
+                <w:sz w:val="20"/>
+                <w:szCs w:val="20"/>
+                <w:lang w:eastAsia="es-ES"/>
+              </w:rPr>
+              <w:t>);</w:t>
+            </w:r>
+            <w:r>
+              <w:rPr>
+                <w:rFonts w:ascii="Courier New" w:eastAsia="Times New Roman" w:hAnsi="Courier New" w:cs="Courier New"/>
+                <w:color w:val="000000"/>
+                <w:sz w:val="20"/>
+                <w:szCs w:val="20"/>
+                <w:lang w:eastAsia="es-ES"/>
+              </w:rPr>
+              <w:br/>
+              <w:t xml:space="preserve">            </w:t>
+            </w:r>
+            <w:proofErr w:type="spellStart"/>
+            <w:r>
+              <w:rPr>
+                <w:rFonts w:ascii="Courier New" w:eastAsia="Times New Roman" w:hAnsi="Courier New" w:cs="Courier New"/>
+                <w:b/>
+                <w:bCs/>
+                <w:color w:val="660E7A"/>
+                <w:sz w:val="20"/>
+                <w:szCs w:val="20"/>
+                <w:lang w:eastAsia="es-ES"/>
+              </w:rPr>
+              <w:t>jugador</w:t>
+            </w:r>
+            <w:r>
+              <w:rPr>
+                <w:rFonts w:ascii="Courier New" w:eastAsia="Times New Roman" w:hAnsi="Courier New" w:cs="Courier New"/>
+                <w:color w:val="000000"/>
+                <w:sz w:val="20"/>
+                <w:szCs w:val="20"/>
+                <w:lang w:eastAsia="es-ES"/>
+              </w:rPr>
+              <w:t>.restablecerPosicionInicial</w:t>
+            </w:r>
+            <w:proofErr w:type="spellEnd"/>
+            <w:r>
+              <w:rPr>
+                <w:rFonts w:ascii="Courier New" w:eastAsia="Times New Roman" w:hAnsi="Courier New" w:cs="Courier New"/>
+                <w:color w:val="000000"/>
+                <w:sz w:val="20"/>
+                <w:szCs w:val="20"/>
+                <w:lang w:eastAsia="es-ES"/>
+              </w:rPr>
+              <w:t>();</w:t>
+            </w:r>
+            <w:r>
+              <w:rPr>
+                <w:rFonts w:ascii="Courier New" w:eastAsia="Times New Roman" w:hAnsi="Courier New" w:cs="Courier New"/>
+                <w:color w:val="000000"/>
+                <w:sz w:val="20"/>
+                <w:szCs w:val="20"/>
+                <w:lang w:eastAsia="es-ES"/>
+              </w:rPr>
+              <w:br/>
+              <w:t xml:space="preserve">            inicializar();</w:t>
+            </w:r>
+          </w:p>
+          <w:p>
+            <w:pPr>
+              <w:shd w:val="clear" w:color="auto" w:fill="FFFFFF"/>
+              <w:tabs>
+                <w:tab w:val="left" w:pos="916"/>
+                <w:tab w:val="left" w:pos="1832"/>
+                <w:tab w:val="left" w:pos="2748"/>
+                <w:tab w:val="left" w:pos="3664"/>
+                <w:tab w:val="left" w:pos="4580"/>
+                <w:tab w:val="left" w:pos="5496"/>
+                <w:tab w:val="left" w:pos="6412"/>
+                <w:tab w:val="left" w:pos="7328"/>
+                <w:tab w:val="left" w:pos="8244"/>
+                <w:tab w:val="left" w:pos="9160"/>
+                <w:tab w:val="left" w:pos="10076"/>
+                <w:tab w:val="left" w:pos="10992"/>
+                <w:tab w:val="left" w:pos="11908"/>
+                <w:tab w:val="left" w:pos="12824"/>
+                <w:tab w:val="left" w:pos="13740"/>
+                <w:tab w:val="left" w:pos="14656"/>
+              </w:tabs>
+              <w:rPr>
+                <w:rFonts w:ascii="Courier New" w:eastAsia="Times New Roman" w:hAnsi="Courier New" w:cs="Courier New"/>
+                <w:color w:val="000000"/>
+                <w:sz w:val="20"/>
+                <w:szCs w:val="20"/>
+                <w:lang w:eastAsia="es-ES"/>
+              </w:rPr>
+            </w:pPr>
+            <w:r>
+              <w:rPr>
+                <w:rFonts w:ascii="Courier New" w:eastAsia="Times New Roman" w:hAnsi="Courier New" w:cs="Courier New"/>
+                <w:color w:val="000000"/>
+                <w:sz w:val="20"/>
+                <w:szCs w:val="20"/>
+                <w:lang w:eastAsia="es-ES"/>
+              </w:rPr>
+              <w:t xml:space="preserve">            </w:t>
+            </w:r>
+            <w:proofErr w:type="spellStart"/>
+            <w:r>
+              <w:rPr>
+                <w:rFonts w:ascii="Courier New" w:eastAsia="Times New Roman" w:hAnsi="Courier New" w:cs="Courier New"/>
+                <w:b/>
+                <w:bCs/>
+                <w:color w:val="000080"/>
+                <w:sz w:val="20"/>
+                <w:szCs w:val="20"/>
+                <w:lang w:eastAsia="es-ES"/>
+              </w:rPr>
+              <w:t>return</w:t>
+            </w:r>
+            <w:proofErr w:type="spellEnd"/>
             <w:r>
               <w:rPr>
                 <w:rFonts w:ascii="Courier New" w:eastAsia="Times New Roman" w:hAnsi="Courier New" w:cs="Courier New"/>
@@ -20837,260 +21095,20 @@
                 <w:lang w:eastAsia="es-ES"/>
               </w:rPr>
               <w:br/>
-              <w:t xml:space="preserve">            </w:t>
-            </w:r>
-            <w:proofErr w:type="spellStart"/>
-            <w:r>
-              <w:rPr>
-                <w:rFonts w:ascii="Courier New" w:eastAsia="Times New Roman" w:hAnsi="Courier New" w:cs="Courier New"/>
-                <w:b/>
-                <w:bCs/>
-                <w:color w:val="660E7A"/>
-                <w:sz w:val="20"/>
-                <w:szCs w:val="20"/>
-                <w:lang w:eastAsia="es-ES"/>
-              </w:rPr>
-              <w:t>nivelPausado</w:t>
-            </w:r>
-            <w:proofErr w:type="spellEnd"/>
-            <w:r>
-              <w:rPr>
-                <w:rFonts w:ascii="Courier New" w:eastAsia="Times New Roman" w:hAnsi="Courier New" w:cs="Courier New"/>
-                <w:b/>
-                <w:bCs/>
-                <w:color w:val="660E7A"/>
-                <w:sz w:val="20"/>
-                <w:szCs w:val="20"/>
-                <w:lang w:eastAsia="es-ES"/>
-              </w:rPr>
-              <w:t xml:space="preserve"> </w:t>
-            </w:r>
-            <w:r>
-              <w:rPr>
-                <w:rFonts w:ascii="Courier New" w:eastAsia="Times New Roman" w:hAnsi="Courier New" w:cs="Courier New"/>
-                <w:color w:val="000000"/>
-                <w:sz w:val="20"/>
-                <w:szCs w:val="20"/>
-                <w:lang w:eastAsia="es-ES"/>
-              </w:rPr>
-              <w:t xml:space="preserve">= </w:t>
-            </w:r>
-            <w:r>
-              <w:rPr>
-                <w:rFonts w:ascii="Courier New" w:eastAsia="Times New Roman" w:hAnsi="Courier New" w:cs="Courier New"/>
-                <w:b/>
-                <w:bCs/>
-                <w:color w:val="000080"/>
-                <w:sz w:val="20"/>
-                <w:szCs w:val="20"/>
-                <w:lang w:eastAsia="es-ES"/>
-              </w:rPr>
-              <w:t>true</w:t>
-            </w:r>
-            <w:r>
-              <w:rPr>
-                <w:rFonts w:ascii="Courier New" w:eastAsia="Times New Roman" w:hAnsi="Courier New" w:cs="Courier New"/>
-                <w:color w:val="000000"/>
-                <w:sz w:val="20"/>
-                <w:szCs w:val="20"/>
-                <w:lang w:eastAsia="es-ES"/>
-              </w:rPr>
-              <w:t>;</w:t>
-            </w:r>
-            <w:r>
-              <w:rPr>
-                <w:rFonts w:ascii="Courier New" w:eastAsia="Times New Roman" w:hAnsi="Courier New" w:cs="Courier New"/>
-                <w:color w:val="000000"/>
-                <w:sz w:val="20"/>
-                <w:szCs w:val="20"/>
-                <w:lang w:eastAsia="es-ES"/>
-              </w:rPr>
-              <w:br/>
-              <w:t xml:space="preserve">            </w:t>
-            </w:r>
-            <w:r>
-              <w:rPr>
-                <w:rFonts w:ascii="Courier New" w:eastAsia="Times New Roman" w:hAnsi="Courier New" w:cs="Courier New"/>
-                <w:b/>
-                <w:bCs/>
-                <w:color w:val="660E7A"/>
-                <w:sz w:val="20"/>
-                <w:szCs w:val="20"/>
-                <w:lang w:eastAsia="es-ES"/>
-              </w:rPr>
-              <w:t xml:space="preserve">mensaje </w:t>
-            </w:r>
-            <w:r>
-              <w:rPr>
-                <w:rFonts w:ascii="Courier New" w:eastAsia="Times New Roman" w:hAnsi="Courier New" w:cs="Courier New"/>
-                <w:color w:val="000000"/>
-                <w:sz w:val="20"/>
-                <w:szCs w:val="20"/>
-                <w:lang w:eastAsia="es-ES"/>
-              </w:rPr>
-              <w:t xml:space="preserve">= </w:t>
-            </w:r>
-            <w:proofErr w:type="spellStart"/>
-            <w:r>
-              <w:rPr>
-                <w:rFonts w:ascii="Courier New" w:eastAsia="Times New Roman" w:hAnsi="Courier New" w:cs="Courier New"/>
-                <w:color w:val="000000"/>
-                <w:sz w:val="20"/>
-                <w:szCs w:val="20"/>
-                <w:lang w:eastAsia="es-ES"/>
-              </w:rPr>
-              <w:t>CargadorGraficos.</w:t>
-            </w:r>
-            <w:r>
-              <w:rPr>
-                <w:rFonts w:ascii="Courier New" w:eastAsia="Times New Roman" w:hAnsi="Courier New" w:cs="Courier New"/>
-                <w:i/>
-                <w:iCs/>
-                <w:color w:val="000000"/>
-                <w:sz w:val="20"/>
-                <w:szCs w:val="20"/>
-                <w:lang w:eastAsia="es-ES"/>
-              </w:rPr>
-              <w:t>cargarBitmap</w:t>
-            </w:r>
-            <w:proofErr w:type="spellEnd"/>
-            <w:r>
-              <w:rPr>
-                <w:rFonts w:ascii="Courier New" w:eastAsia="Times New Roman" w:hAnsi="Courier New" w:cs="Courier New"/>
-                <w:color w:val="000000"/>
-                <w:sz w:val="20"/>
-                <w:szCs w:val="20"/>
-                <w:lang w:eastAsia="es-ES"/>
-              </w:rPr>
-              <w:t>(</w:t>
-            </w:r>
-            <w:proofErr w:type="spellStart"/>
-            <w:r>
-              <w:rPr>
-                <w:rFonts w:ascii="Courier New" w:eastAsia="Times New Roman" w:hAnsi="Courier New" w:cs="Courier New"/>
-                <w:b/>
-                <w:bCs/>
-                <w:color w:val="660E7A"/>
-                <w:sz w:val="20"/>
-                <w:szCs w:val="20"/>
-                <w:lang w:eastAsia="es-ES"/>
-              </w:rPr>
-              <w:t>context</w:t>
-            </w:r>
-            <w:proofErr w:type="spellEnd"/>
-            <w:r>
-              <w:rPr>
-                <w:rFonts w:ascii="Courier New" w:eastAsia="Times New Roman" w:hAnsi="Courier New" w:cs="Courier New"/>
-                <w:color w:val="000000"/>
-                <w:sz w:val="20"/>
-                <w:szCs w:val="20"/>
-                <w:lang w:eastAsia="es-ES"/>
-              </w:rPr>
-              <w:t xml:space="preserve">, </w:t>
-            </w:r>
-            <w:proofErr w:type="spellStart"/>
-            <w:r>
-              <w:rPr>
-                <w:rFonts w:ascii="Courier New" w:eastAsia="Times New Roman" w:hAnsi="Courier New" w:cs="Courier New"/>
-                <w:color w:val="000000"/>
-                <w:sz w:val="20"/>
-                <w:szCs w:val="20"/>
-                <w:lang w:eastAsia="es-ES"/>
-              </w:rPr>
-              <w:t>R.drawable.</w:t>
-            </w:r>
-            <w:r>
-              <w:rPr>
-                <w:rFonts w:ascii="Courier New" w:eastAsia="Times New Roman" w:hAnsi="Courier New" w:cs="Courier New"/>
-                <w:b/>
-                <w:bCs/>
-                <w:i/>
-                <w:iCs/>
-                <w:color w:val="660E7A"/>
-                <w:sz w:val="20"/>
-                <w:szCs w:val="20"/>
-                <w:lang w:eastAsia="es-ES"/>
-              </w:rPr>
-              <w:t>you_lose</w:t>
-            </w:r>
-            <w:proofErr w:type="spellEnd"/>
-            <w:r>
-              <w:rPr>
-                <w:rFonts w:ascii="Courier New" w:eastAsia="Times New Roman" w:hAnsi="Courier New" w:cs="Courier New"/>
-                <w:color w:val="000000"/>
-                <w:sz w:val="20"/>
-                <w:szCs w:val="20"/>
-                <w:lang w:eastAsia="es-ES"/>
-              </w:rPr>
-              <w:t>);</w:t>
-            </w:r>
-            <w:r>
-              <w:rPr>
-                <w:rFonts w:ascii="Courier New" w:eastAsia="Times New Roman" w:hAnsi="Courier New" w:cs="Courier New"/>
-                <w:color w:val="000000"/>
-                <w:sz w:val="20"/>
-                <w:szCs w:val="20"/>
-                <w:lang w:eastAsia="es-ES"/>
-              </w:rPr>
-              <w:br/>
-              <w:t xml:space="preserve">            </w:t>
-            </w:r>
-            <w:proofErr w:type="spellStart"/>
-            <w:r>
-              <w:rPr>
-                <w:rFonts w:ascii="Courier New" w:eastAsia="Times New Roman" w:hAnsi="Courier New" w:cs="Courier New"/>
-                <w:b/>
-                <w:bCs/>
-                <w:color w:val="660E7A"/>
-                <w:sz w:val="20"/>
-                <w:szCs w:val="20"/>
-                <w:lang w:eastAsia="es-ES"/>
-              </w:rPr>
-              <w:t>jugador</w:t>
-            </w:r>
-            <w:r>
-              <w:rPr>
-                <w:rFonts w:ascii="Courier New" w:eastAsia="Times New Roman" w:hAnsi="Courier New" w:cs="Courier New"/>
-                <w:color w:val="000000"/>
-                <w:sz w:val="20"/>
-                <w:szCs w:val="20"/>
-                <w:lang w:eastAsia="es-ES"/>
-              </w:rPr>
-              <w:t>.restablecerPosicionInicial</w:t>
-            </w:r>
-            <w:proofErr w:type="spellEnd"/>
-            <w:r>
-              <w:rPr>
-                <w:rFonts w:ascii="Courier New" w:eastAsia="Times New Roman" w:hAnsi="Courier New" w:cs="Courier New"/>
-                <w:color w:val="000000"/>
-                <w:sz w:val="20"/>
-                <w:szCs w:val="20"/>
-                <w:lang w:eastAsia="es-ES"/>
-              </w:rPr>
-              <w:t>();</w:t>
-            </w:r>
-            <w:r>
-              <w:rPr>
-                <w:rFonts w:ascii="Courier New" w:eastAsia="Times New Roman" w:hAnsi="Courier New" w:cs="Courier New"/>
-                <w:color w:val="000000"/>
-                <w:sz w:val="20"/>
-                <w:szCs w:val="20"/>
-                <w:lang w:eastAsia="es-ES"/>
-              </w:rPr>
-              <w:br/>
-              <w:t xml:space="preserve">            inicializar();</w:t>
-            </w:r>
-            <w:r>
-              <w:rPr>
-                <w:rFonts w:ascii="Courier New" w:eastAsia="Times New Roman" w:hAnsi="Courier New" w:cs="Courier New"/>
-                <w:color w:val="000000"/>
-                <w:sz w:val="20"/>
-                <w:szCs w:val="20"/>
-                <w:lang w:eastAsia="es-ES"/>
-              </w:rPr>
-              <w:br/>
-              <w:t xml:space="preserve">        }</w:t>
-            </w:r>
+              <w:t xml:space="preserve">      </w:t>
+            </w:r>
+            <w:proofErr w:type="gramStart"/>
+            <w:r>
+              <w:rPr>
+                <w:rFonts w:ascii="Courier New" w:eastAsia="Times New Roman" w:hAnsi="Courier New" w:cs="Courier New"/>
+                <w:color w:val="000000"/>
+                <w:sz w:val="20"/>
+                <w:szCs w:val="20"/>
+                <w:lang w:eastAsia="es-ES"/>
+              </w:rPr>
+              <w:t xml:space="preserve">  }</w:t>
+            </w:r>
+            <w:proofErr w:type="gramEnd"/>
             <w:r>
               <w:rPr>
                 <w:rFonts w:ascii="Courier New" w:eastAsia="Times New Roman" w:hAnsi="Courier New" w:cs="Courier New"/>
@@ -21145,7 +21163,21 @@
           <w:rFonts w:ascii="Consolas" w:hAnsi="Consolas"/>
           <w:sz w:val="20"/>
         </w:rPr>
-        <w:t xml:space="preserve">Con esto los enemigos ya dispararían si están en un rango cercano al jugador, tendrían un </w:t>
+        <w:t>Con esto los</w:t>
+      </w:r>
+      <w:r>
+        <w:rPr>
+          <w:rFonts w:ascii="Consolas" w:hAnsi="Consolas"/>
+          <w:sz w:val="20"/>
+        </w:rPr>
+        <w:t xml:space="preserve"> nuevos</w:t>
+      </w:r>
+      <w:r>
+        <w:rPr>
+          <w:rFonts w:ascii="Consolas" w:hAnsi="Consolas"/>
+          <w:sz w:val="20"/>
+        </w:rPr>
+        <w:t xml:space="preserve"> enemigos ya dispararían si están en un rango cercano al jugador, tendrían un </w:t>
       </w:r>
       <w:proofErr w:type="spellStart"/>
       <w:r>
@@ -21166,19 +21198,25 @@
     </w:p>
     <w:p>
       <w:pPr>
-        <w:rPr>
-          <w:rFonts w:ascii="Consolas" w:hAnsi="Consolas"/>
-          <w:sz w:val="20"/>
-        </w:rPr>
+        <w:pStyle w:val="Ttulo2"/>
       </w:pPr>
+      <w:bookmarkStart w:id="2" w:name="_Toc465613526"/>
+      <w:r>
+        <w:t>Enemigo que salta o vuela</w:t>
+      </w:r>
+      <w:bookmarkEnd w:id="2"/>
     </w:p>
+    <w:p/>
     <w:p>
       <w:pPr>
         <w:pStyle w:val="Ttulo2"/>
       </w:pPr>
-      <w:bookmarkStart w:id="3" w:name="_Toc465613526"/>
+      <w:bookmarkStart w:id="3" w:name="_Toc465613527"/>
       <w:r>
-        <w:t>Enemigo que salta o vuela</w:t>
+        <w:rPr>
+          <w:highlight w:val="yellow"/>
+        </w:rPr>
+        <w:t>Enemigo que te persigue</w:t>
       </w:r>
       <w:bookmarkEnd w:id="3"/>
     </w:p>
@@ -21187,18 +21225,7 @@
       <w:pPr>
         <w:pStyle w:val="Ttulo2"/>
       </w:pPr>
-      <w:bookmarkStart w:id="4" w:name="_Toc465613527"/>
-      <w:r>
-        <w:t>Enemigo que te persigue</w:t>
-      </w:r>
-      <w:bookmarkEnd w:id="4"/>
-    </w:p>
-    <w:p/>
-    <w:p>
-      <w:pPr>
-        <w:pStyle w:val="Ttulo2"/>
-      </w:pPr>
-      <w:bookmarkStart w:id="5" w:name="_Toc465613528"/>
+      <w:bookmarkStart w:id="4" w:name="_Toc465613528"/>
       <w:proofErr w:type="spellStart"/>
       <w:r>
         <w:t>Scroll</w:t>
@@ -21207,9 +21234,3786 @@
       <w:r>
         <w:t xml:space="preserve"> en el eje Y</w:t>
       </w:r>
+      <w:bookmarkEnd w:id="4"/>
+    </w:p>
+    <w:p>
+      <w:pPr>
+        <w:pStyle w:val="Ttulo3"/>
+      </w:pPr>
+      <w:r>
+        <w:t>Descripción</w:t>
+      </w:r>
+    </w:p>
+    <w:p>
+      <w:pPr>
+        <w:rPr>
+          <w:rFonts w:ascii="Consolas" w:hAnsi="Consolas"/>
+          <w:sz w:val="20"/>
+          <w:szCs w:val="20"/>
+        </w:rPr>
+      </w:pPr>
+      <w:r>
+        <w:rPr>
+          <w:rFonts w:ascii="Consolas" w:hAnsi="Consolas"/>
+          <w:sz w:val="20"/>
+          <w:szCs w:val="20"/>
+        </w:rPr>
+        <w:t xml:space="preserve">Permitir que los mapas tengan más altura que la propia pantalla, se debe aplicar un </w:t>
+      </w:r>
+      <w:proofErr w:type="spellStart"/>
+      <w:r>
+        <w:rPr>
+          <w:rFonts w:ascii="Consolas" w:hAnsi="Consolas"/>
+          <w:sz w:val="20"/>
+          <w:szCs w:val="20"/>
+        </w:rPr>
+        <w:t>scroll</w:t>
+      </w:r>
+      <w:proofErr w:type="spellEnd"/>
+      <w:r>
+        <w:rPr>
+          <w:rFonts w:ascii="Consolas" w:hAnsi="Consolas"/>
+          <w:sz w:val="20"/>
+          <w:szCs w:val="20"/>
+        </w:rPr>
+        <w:t xml:space="preserve"> en el eje Y similar al que se </w:t>
+      </w:r>
+      <w:r>
+        <w:rPr>
+          <w:rFonts w:ascii="Consolas" w:hAnsi="Consolas"/>
+          <w:sz w:val="20"/>
+          <w:szCs w:val="20"/>
+        </w:rPr>
+        <w:t>aplicó</w:t>
+      </w:r>
+      <w:r>
+        <w:rPr>
+          <w:rFonts w:ascii="Consolas" w:hAnsi="Consolas"/>
+          <w:sz w:val="20"/>
+          <w:szCs w:val="20"/>
+        </w:rPr>
+        <w:t xml:space="preserve"> en el eje X.</w:t>
+      </w:r>
+    </w:p>
+    <w:p>
+      <w:pPr>
+        <w:pStyle w:val="Ttulo3"/>
+      </w:pPr>
+      <w:r>
+        <w:t>Modificación de la clase Nivel</w:t>
+      </w:r>
+    </w:p>
+    <w:p>
+      <w:pPr>
+        <w:rPr>
+          <w:rFonts w:ascii="Consolas" w:hAnsi="Consolas"/>
+          <w:sz w:val="20"/>
+          <w:szCs w:val="20"/>
+        </w:rPr>
+      </w:pPr>
+      <w:r>
+        <w:rPr>
+          <w:rFonts w:ascii="Consolas" w:hAnsi="Consolas"/>
+          <w:sz w:val="20"/>
+          <w:szCs w:val="20"/>
+        </w:rPr>
+        <w:t xml:space="preserve">Esta ampliación será similar al </w:t>
+      </w:r>
+      <w:proofErr w:type="spellStart"/>
+      <w:r>
+        <w:rPr>
+          <w:rFonts w:ascii="Consolas" w:hAnsi="Consolas"/>
+          <w:sz w:val="20"/>
+          <w:szCs w:val="20"/>
+        </w:rPr>
+        <w:t>scroll</w:t>
+      </w:r>
+      <w:proofErr w:type="spellEnd"/>
+      <w:r>
+        <w:rPr>
+          <w:rFonts w:ascii="Consolas" w:hAnsi="Consolas"/>
+          <w:sz w:val="20"/>
+          <w:szCs w:val="20"/>
+        </w:rPr>
+        <w:t xml:space="preserve"> del eje X.</w:t>
+      </w:r>
+    </w:p>
+    <w:p>
+      <w:pPr>
+        <w:rPr>
+          <w:rFonts w:ascii="Consolas" w:hAnsi="Consolas"/>
+          <w:sz w:val="20"/>
+          <w:szCs w:val="20"/>
+        </w:rPr>
+      </w:pPr>
+      <w:r>
+        <w:rPr>
+          <w:rFonts w:ascii="Consolas" w:hAnsi="Consolas"/>
+          <w:sz w:val="20"/>
+          <w:szCs w:val="20"/>
+        </w:rPr>
+        <w:t xml:space="preserve">1º Se crea la nueva variable </w:t>
+      </w:r>
+      <w:proofErr w:type="spellStart"/>
+      <w:r>
+        <w:rPr>
+          <w:rFonts w:ascii="Consolas" w:hAnsi="Consolas"/>
+          <w:sz w:val="20"/>
+          <w:szCs w:val="20"/>
+        </w:rPr>
+        <w:t>scrollEjeY</w:t>
+      </w:r>
+      <w:proofErr w:type="spellEnd"/>
+      <w:r>
+        <w:rPr>
+          <w:rFonts w:ascii="Consolas" w:hAnsi="Consolas"/>
+          <w:sz w:val="20"/>
+          <w:szCs w:val="20"/>
+        </w:rPr>
+        <w:t xml:space="preserve"> inicializada a 0</w:t>
+      </w:r>
+    </w:p>
+    <w:p>
+      <w:pPr>
+        <w:rPr>
+          <w:rFonts w:ascii="Consolas" w:hAnsi="Consolas"/>
+          <w:sz w:val="20"/>
+          <w:szCs w:val="20"/>
+        </w:rPr>
+      </w:pPr>
+      <w:r>
+        <w:rPr>
+          <w:rFonts w:ascii="Consolas" w:hAnsi="Consolas"/>
+          <w:sz w:val="20"/>
+          <w:szCs w:val="20"/>
+        </w:rPr>
+        <w:t xml:space="preserve">2º Después de iniciar el mapa de tiles se le da el valor inicial al </w:t>
+      </w:r>
+      <w:proofErr w:type="spellStart"/>
+      <w:r>
+        <w:rPr>
+          <w:rFonts w:ascii="Consolas" w:hAnsi="Consolas"/>
+          <w:sz w:val="20"/>
+          <w:szCs w:val="20"/>
+        </w:rPr>
+        <w:t>scroll</w:t>
+      </w:r>
+      <w:proofErr w:type="spellEnd"/>
+      <w:r>
+        <w:rPr>
+          <w:rFonts w:ascii="Consolas" w:hAnsi="Consolas"/>
+          <w:sz w:val="20"/>
+          <w:szCs w:val="20"/>
+        </w:rPr>
+        <w:t xml:space="preserve"> del eje Y</w:t>
+      </w:r>
+      <w:r>
+        <w:rPr>
+          <w:rFonts w:ascii="Consolas" w:hAnsi="Consolas"/>
+          <w:sz w:val="20"/>
+          <w:szCs w:val="20"/>
+        </w:rPr>
+        <w:t>, pero antes de esto debe valer 0.</w:t>
+      </w:r>
+      <w:bookmarkStart w:id="5" w:name="_GoBack"/>
       <w:bookmarkEnd w:id="5"/>
     </w:p>
-    <w:p/>
+    <w:tbl>
+      <w:tblPr>
+        <w:tblStyle w:val="Tablaconcuadrcula"/>
+        <w:tblW w:w="0" w:type="auto"/>
+        <w:tblLook w:val="04A0" w:firstRow="1" w:lastRow="0" w:firstColumn="1" w:lastColumn="0" w:noHBand="0" w:noVBand="1"/>
+      </w:tblPr>
+      <w:tblGrid>
+        <w:gridCol w:w="8494"/>
+      </w:tblGrid>
+      <w:tr>
+        <w:tc>
+          <w:tcPr>
+            <w:tcW w:w="8494" w:type="dxa"/>
+          </w:tcPr>
+          <w:p>
+            <w:pPr>
+              <w:shd w:val="clear" w:color="auto" w:fill="FFFFFF"/>
+              <w:tabs>
+                <w:tab w:val="left" w:pos="916"/>
+                <w:tab w:val="left" w:pos="1832"/>
+                <w:tab w:val="left" w:pos="2748"/>
+                <w:tab w:val="left" w:pos="3664"/>
+                <w:tab w:val="left" w:pos="4580"/>
+                <w:tab w:val="left" w:pos="5496"/>
+                <w:tab w:val="left" w:pos="6412"/>
+                <w:tab w:val="left" w:pos="7328"/>
+                <w:tab w:val="left" w:pos="8244"/>
+                <w:tab w:val="left" w:pos="9160"/>
+                <w:tab w:val="left" w:pos="10076"/>
+                <w:tab w:val="left" w:pos="10992"/>
+                <w:tab w:val="left" w:pos="11908"/>
+                <w:tab w:val="left" w:pos="12824"/>
+                <w:tab w:val="left" w:pos="13740"/>
+                <w:tab w:val="left" w:pos="14656"/>
+              </w:tabs>
+              <w:rPr>
+                <w:rFonts w:ascii="Courier New" w:eastAsia="Times New Roman" w:hAnsi="Courier New" w:cs="Courier New"/>
+                <w:color w:val="000000"/>
+                <w:sz w:val="20"/>
+                <w:szCs w:val="20"/>
+                <w:lang w:eastAsia="es-ES"/>
+              </w:rPr>
+            </w:pPr>
+            <w:proofErr w:type="spellStart"/>
+            <w:r>
+              <w:rPr>
+                <w:rFonts w:ascii="Courier New" w:eastAsia="Times New Roman" w:hAnsi="Courier New" w:cs="Courier New"/>
+                <w:color w:val="000000"/>
+                <w:sz w:val="20"/>
+                <w:szCs w:val="20"/>
+                <w:shd w:val="clear" w:color="auto" w:fill="FFE4FF"/>
+                <w:lang w:eastAsia="es-ES"/>
+              </w:rPr>
+              <w:t>scrollEjeY</w:t>
+            </w:r>
+            <w:proofErr w:type="spellEnd"/>
+            <w:r>
+              <w:rPr>
+                <w:rFonts w:ascii="Courier New" w:eastAsia="Times New Roman" w:hAnsi="Courier New" w:cs="Courier New"/>
+                <w:color w:val="000000"/>
+                <w:sz w:val="20"/>
+                <w:szCs w:val="20"/>
+                <w:lang w:eastAsia="es-ES"/>
+              </w:rPr>
+              <w:t xml:space="preserve"> = </w:t>
+            </w:r>
+            <w:r>
+              <w:rPr>
+                <w:rFonts w:ascii="Courier New" w:eastAsia="Times New Roman" w:hAnsi="Courier New" w:cs="Courier New"/>
+                <w:color w:val="0000FF"/>
+                <w:sz w:val="20"/>
+                <w:szCs w:val="20"/>
+                <w:lang w:eastAsia="es-ES"/>
+              </w:rPr>
+              <w:t>0</w:t>
+            </w:r>
+            <w:r>
+              <w:rPr>
+                <w:rFonts w:ascii="Courier New" w:eastAsia="Times New Roman" w:hAnsi="Courier New" w:cs="Courier New"/>
+                <w:color w:val="000000"/>
+                <w:sz w:val="20"/>
+                <w:szCs w:val="20"/>
+                <w:lang w:eastAsia="es-ES"/>
+              </w:rPr>
+              <w:t>;</w:t>
+            </w:r>
+            <w:r>
+              <w:rPr>
+                <w:rFonts w:ascii="Courier New" w:eastAsia="Times New Roman" w:hAnsi="Courier New" w:cs="Courier New"/>
+                <w:color w:val="000000"/>
+                <w:sz w:val="20"/>
+                <w:szCs w:val="20"/>
+                <w:lang w:eastAsia="es-ES"/>
+              </w:rPr>
+              <w:br/>
+            </w:r>
+            <w:r>
+              <w:rPr>
+                <w:rFonts w:ascii="Courier New" w:eastAsia="Times New Roman" w:hAnsi="Courier New" w:cs="Courier New"/>
+                <w:b/>
+                <w:bCs/>
+                <w:color w:val="660E7A"/>
+                <w:sz w:val="20"/>
+                <w:szCs w:val="20"/>
+                <w:lang w:eastAsia="es-ES"/>
+              </w:rPr>
+              <w:t xml:space="preserve">mensaje </w:t>
+            </w:r>
+            <w:r>
+              <w:rPr>
+                <w:rFonts w:ascii="Courier New" w:eastAsia="Times New Roman" w:hAnsi="Courier New" w:cs="Courier New"/>
+                <w:color w:val="000000"/>
+                <w:sz w:val="20"/>
+                <w:szCs w:val="20"/>
+                <w:lang w:eastAsia="es-ES"/>
+              </w:rPr>
+              <w:t xml:space="preserve">= </w:t>
+            </w:r>
+            <w:proofErr w:type="spellStart"/>
+            <w:r>
+              <w:rPr>
+                <w:rFonts w:ascii="Courier New" w:eastAsia="Times New Roman" w:hAnsi="Courier New" w:cs="Courier New"/>
+                <w:color w:val="000000"/>
+                <w:sz w:val="20"/>
+                <w:szCs w:val="20"/>
+                <w:lang w:eastAsia="es-ES"/>
+              </w:rPr>
+              <w:t>CargadorGraficos.</w:t>
+            </w:r>
+            <w:r>
+              <w:rPr>
+                <w:rFonts w:ascii="Courier New" w:eastAsia="Times New Roman" w:hAnsi="Courier New" w:cs="Courier New"/>
+                <w:i/>
+                <w:iCs/>
+                <w:color w:val="000000"/>
+                <w:sz w:val="20"/>
+                <w:szCs w:val="20"/>
+                <w:lang w:eastAsia="es-ES"/>
+              </w:rPr>
+              <w:t>cargarBitmap</w:t>
+            </w:r>
+            <w:proofErr w:type="spellEnd"/>
+            <w:r>
+              <w:rPr>
+                <w:rFonts w:ascii="Courier New" w:eastAsia="Times New Roman" w:hAnsi="Courier New" w:cs="Courier New"/>
+                <w:color w:val="000000"/>
+                <w:sz w:val="20"/>
+                <w:szCs w:val="20"/>
+                <w:lang w:eastAsia="es-ES"/>
+              </w:rPr>
+              <w:t>(</w:t>
+            </w:r>
+            <w:proofErr w:type="spellStart"/>
+            <w:r>
+              <w:rPr>
+                <w:rFonts w:ascii="Courier New" w:eastAsia="Times New Roman" w:hAnsi="Courier New" w:cs="Courier New"/>
+                <w:b/>
+                <w:bCs/>
+                <w:color w:val="660E7A"/>
+                <w:sz w:val="20"/>
+                <w:szCs w:val="20"/>
+                <w:lang w:eastAsia="es-ES"/>
+              </w:rPr>
+              <w:t>context</w:t>
+            </w:r>
+            <w:proofErr w:type="spellEnd"/>
+            <w:r>
+              <w:rPr>
+                <w:rFonts w:ascii="Courier New" w:eastAsia="Times New Roman" w:hAnsi="Courier New" w:cs="Courier New"/>
+                <w:color w:val="000000"/>
+                <w:sz w:val="20"/>
+                <w:szCs w:val="20"/>
+                <w:lang w:eastAsia="es-ES"/>
+              </w:rPr>
+              <w:t xml:space="preserve">, </w:t>
+            </w:r>
+            <w:proofErr w:type="spellStart"/>
+            <w:proofErr w:type="gramStart"/>
+            <w:r>
+              <w:rPr>
+                <w:rFonts w:ascii="Courier New" w:eastAsia="Times New Roman" w:hAnsi="Courier New" w:cs="Courier New"/>
+                <w:color w:val="000000"/>
+                <w:sz w:val="20"/>
+                <w:szCs w:val="20"/>
+                <w:lang w:eastAsia="es-ES"/>
+              </w:rPr>
+              <w:t>R.drawable</w:t>
+            </w:r>
+            <w:proofErr w:type="gramEnd"/>
+            <w:r>
+              <w:rPr>
+                <w:rFonts w:ascii="Courier New" w:eastAsia="Times New Roman" w:hAnsi="Courier New" w:cs="Courier New"/>
+                <w:color w:val="000000"/>
+                <w:sz w:val="20"/>
+                <w:szCs w:val="20"/>
+                <w:lang w:eastAsia="es-ES"/>
+              </w:rPr>
+              <w:t>.</w:t>
+            </w:r>
+            <w:r>
+              <w:rPr>
+                <w:rFonts w:ascii="Courier New" w:eastAsia="Times New Roman" w:hAnsi="Courier New" w:cs="Courier New"/>
+                <w:b/>
+                <w:bCs/>
+                <w:i/>
+                <w:iCs/>
+                <w:color w:val="660E7A"/>
+                <w:sz w:val="20"/>
+                <w:szCs w:val="20"/>
+                <w:lang w:eastAsia="es-ES"/>
+              </w:rPr>
+              <w:t>description</w:t>
+            </w:r>
+            <w:proofErr w:type="spellEnd"/>
+            <w:r>
+              <w:rPr>
+                <w:rFonts w:ascii="Courier New" w:eastAsia="Times New Roman" w:hAnsi="Courier New" w:cs="Courier New"/>
+                <w:color w:val="000000"/>
+                <w:sz w:val="20"/>
+                <w:szCs w:val="20"/>
+                <w:lang w:eastAsia="es-ES"/>
+              </w:rPr>
+              <w:t>);</w:t>
+            </w:r>
+          </w:p>
+          <w:p>
+            <w:pPr>
+              <w:shd w:val="clear" w:color="auto" w:fill="FFFFFF"/>
+              <w:tabs>
+                <w:tab w:val="left" w:pos="916"/>
+                <w:tab w:val="left" w:pos="1832"/>
+                <w:tab w:val="left" w:pos="2748"/>
+                <w:tab w:val="left" w:pos="3664"/>
+                <w:tab w:val="left" w:pos="4580"/>
+                <w:tab w:val="left" w:pos="5496"/>
+                <w:tab w:val="left" w:pos="6412"/>
+                <w:tab w:val="left" w:pos="7328"/>
+                <w:tab w:val="left" w:pos="8244"/>
+                <w:tab w:val="left" w:pos="9160"/>
+                <w:tab w:val="left" w:pos="10076"/>
+                <w:tab w:val="left" w:pos="10992"/>
+                <w:tab w:val="left" w:pos="11908"/>
+                <w:tab w:val="left" w:pos="12824"/>
+                <w:tab w:val="left" w:pos="13740"/>
+                <w:tab w:val="left" w:pos="14656"/>
+              </w:tabs>
+              <w:rPr>
+                <w:rFonts w:ascii="Courier New" w:eastAsia="Times New Roman" w:hAnsi="Courier New" w:cs="Courier New"/>
+                <w:color w:val="000000"/>
+                <w:sz w:val="20"/>
+                <w:szCs w:val="20"/>
+                <w:shd w:val="clear" w:color="auto" w:fill="FFE4FF"/>
+                <w:lang w:eastAsia="es-ES"/>
+              </w:rPr>
+            </w:pPr>
+            <w:r>
+              <w:rPr>
+                <w:rFonts w:ascii="Courier New" w:eastAsia="Times New Roman" w:hAnsi="Courier New" w:cs="Courier New"/>
+                <w:color w:val="000000"/>
+                <w:sz w:val="20"/>
+                <w:szCs w:val="20"/>
+                <w:shd w:val="clear" w:color="auto" w:fill="FFE4FF"/>
+                <w:lang w:eastAsia="es-ES"/>
+              </w:rPr>
+              <w:t>……</w:t>
+            </w:r>
+          </w:p>
+          <w:p>
+            <w:pPr>
+              <w:shd w:val="clear" w:color="auto" w:fill="FFFFFF"/>
+              <w:tabs>
+                <w:tab w:val="left" w:pos="916"/>
+                <w:tab w:val="left" w:pos="1832"/>
+                <w:tab w:val="left" w:pos="2748"/>
+                <w:tab w:val="left" w:pos="3664"/>
+                <w:tab w:val="left" w:pos="4580"/>
+                <w:tab w:val="left" w:pos="5496"/>
+                <w:tab w:val="left" w:pos="6412"/>
+                <w:tab w:val="left" w:pos="7328"/>
+                <w:tab w:val="left" w:pos="8244"/>
+                <w:tab w:val="left" w:pos="9160"/>
+                <w:tab w:val="left" w:pos="10076"/>
+                <w:tab w:val="left" w:pos="10992"/>
+                <w:tab w:val="left" w:pos="11908"/>
+                <w:tab w:val="left" w:pos="12824"/>
+                <w:tab w:val="left" w:pos="13740"/>
+                <w:tab w:val="left" w:pos="14656"/>
+              </w:tabs>
+              <w:rPr>
+                <w:rFonts w:ascii="Courier New" w:eastAsia="Times New Roman" w:hAnsi="Courier New" w:cs="Courier New"/>
+                <w:color w:val="000000"/>
+                <w:sz w:val="20"/>
+                <w:szCs w:val="20"/>
+                <w:lang w:eastAsia="es-ES"/>
+              </w:rPr>
+            </w:pPr>
+            <w:proofErr w:type="spellStart"/>
+            <w:proofErr w:type="gramStart"/>
+            <w:r>
+              <w:rPr>
+                <w:rFonts w:ascii="Courier New" w:eastAsia="Times New Roman" w:hAnsi="Courier New" w:cs="Courier New"/>
+                <w:color w:val="000000"/>
+                <w:sz w:val="20"/>
+                <w:szCs w:val="20"/>
+                <w:shd w:val="clear" w:color="auto" w:fill="E4E4FF"/>
+                <w:lang w:eastAsia="es-ES"/>
+              </w:rPr>
+              <w:t>inicializarMapaTiles</w:t>
+            </w:r>
+            <w:proofErr w:type="spellEnd"/>
+            <w:r>
+              <w:rPr>
+                <w:rFonts w:ascii="Courier New" w:eastAsia="Times New Roman" w:hAnsi="Courier New" w:cs="Courier New"/>
+                <w:color w:val="000000"/>
+                <w:sz w:val="20"/>
+                <w:szCs w:val="20"/>
+                <w:lang w:eastAsia="es-ES"/>
+              </w:rPr>
+              <w:t>(</w:t>
+            </w:r>
+            <w:proofErr w:type="gramEnd"/>
+            <w:r>
+              <w:rPr>
+                <w:rFonts w:ascii="Courier New" w:eastAsia="Times New Roman" w:hAnsi="Courier New" w:cs="Courier New"/>
+                <w:color w:val="000000"/>
+                <w:sz w:val="20"/>
+                <w:szCs w:val="20"/>
+                <w:lang w:eastAsia="es-ES"/>
+              </w:rPr>
+              <w:t>);</w:t>
+            </w:r>
+          </w:p>
+          <w:p>
+            <w:pPr>
+              <w:shd w:val="clear" w:color="auto" w:fill="FFFFFF"/>
+              <w:tabs>
+                <w:tab w:val="left" w:pos="916"/>
+                <w:tab w:val="left" w:pos="1832"/>
+                <w:tab w:val="left" w:pos="2748"/>
+                <w:tab w:val="left" w:pos="3664"/>
+                <w:tab w:val="left" w:pos="4580"/>
+                <w:tab w:val="left" w:pos="5496"/>
+                <w:tab w:val="left" w:pos="6412"/>
+                <w:tab w:val="left" w:pos="7328"/>
+                <w:tab w:val="left" w:pos="8244"/>
+                <w:tab w:val="left" w:pos="9160"/>
+                <w:tab w:val="left" w:pos="10076"/>
+                <w:tab w:val="left" w:pos="10992"/>
+                <w:tab w:val="left" w:pos="11908"/>
+                <w:tab w:val="left" w:pos="12824"/>
+                <w:tab w:val="left" w:pos="13740"/>
+                <w:tab w:val="left" w:pos="14656"/>
+              </w:tabs>
+              <w:rPr>
+                <w:rFonts w:ascii="Courier New" w:eastAsia="Times New Roman" w:hAnsi="Courier New" w:cs="Courier New"/>
+                <w:color w:val="000000"/>
+                <w:sz w:val="20"/>
+                <w:szCs w:val="20"/>
+                <w:lang w:eastAsia="es-ES"/>
+              </w:rPr>
+            </w:pPr>
+            <w:proofErr w:type="spellStart"/>
+            <w:r>
+              <w:rPr>
+                <w:rFonts w:ascii="Courier New" w:eastAsia="Times New Roman" w:hAnsi="Courier New" w:cs="Courier New"/>
+                <w:color w:val="000000"/>
+                <w:sz w:val="20"/>
+                <w:szCs w:val="20"/>
+                <w:shd w:val="clear" w:color="auto" w:fill="FFE4FF"/>
+                <w:lang w:eastAsia="es-ES"/>
+              </w:rPr>
+              <w:t>scrollEjeY</w:t>
+            </w:r>
+            <w:proofErr w:type="spellEnd"/>
+            <w:r>
+              <w:rPr>
+                <w:rFonts w:ascii="Courier New" w:eastAsia="Times New Roman" w:hAnsi="Courier New" w:cs="Courier New"/>
+                <w:color w:val="000000"/>
+                <w:sz w:val="20"/>
+                <w:szCs w:val="20"/>
+                <w:lang w:eastAsia="es-ES"/>
+              </w:rPr>
+              <w:t xml:space="preserve"> = (</w:t>
+            </w:r>
+            <w:proofErr w:type="spellStart"/>
+            <w:r>
+              <w:rPr>
+                <w:rFonts w:ascii="Courier New" w:eastAsia="Times New Roman" w:hAnsi="Courier New" w:cs="Courier New"/>
+                <w:b/>
+                <w:bCs/>
+                <w:color w:val="000080"/>
+                <w:sz w:val="20"/>
+                <w:szCs w:val="20"/>
+                <w:lang w:eastAsia="es-ES"/>
+              </w:rPr>
+              <w:t>int</w:t>
+            </w:r>
+            <w:proofErr w:type="spellEnd"/>
+            <w:r>
+              <w:rPr>
+                <w:rFonts w:ascii="Courier New" w:eastAsia="Times New Roman" w:hAnsi="Courier New" w:cs="Courier New"/>
+                <w:color w:val="000000"/>
+                <w:sz w:val="20"/>
+                <w:szCs w:val="20"/>
+                <w:lang w:eastAsia="es-ES"/>
+              </w:rPr>
+              <w:t>) (</w:t>
+            </w:r>
+            <w:proofErr w:type="spellStart"/>
+            <w:proofErr w:type="gramStart"/>
+            <w:r>
+              <w:rPr>
+                <w:rFonts w:ascii="Courier New" w:eastAsia="Times New Roman" w:hAnsi="Courier New" w:cs="Courier New"/>
+                <w:color w:val="000000"/>
+                <w:sz w:val="20"/>
+                <w:szCs w:val="20"/>
+                <w:lang w:eastAsia="es-ES"/>
+              </w:rPr>
+              <w:t>altoMapaTiles</w:t>
+            </w:r>
+            <w:proofErr w:type="spellEnd"/>
+            <w:r>
+              <w:rPr>
+                <w:rFonts w:ascii="Courier New" w:eastAsia="Times New Roman" w:hAnsi="Courier New" w:cs="Courier New"/>
+                <w:color w:val="000000"/>
+                <w:sz w:val="20"/>
+                <w:szCs w:val="20"/>
+                <w:lang w:eastAsia="es-ES"/>
+              </w:rPr>
+              <w:t>(</w:t>
+            </w:r>
+            <w:proofErr w:type="gramEnd"/>
+            <w:r>
+              <w:rPr>
+                <w:rFonts w:ascii="Courier New" w:eastAsia="Times New Roman" w:hAnsi="Courier New" w:cs="Courier New"/>
+                <w:color w:val="000000"/>
+                <w:sz w:val="20"/>
+                <w:szCs w:val="20"/>
+                <w:lang w:eastAsia="es-ES"/>
+              </w:rPr>
+              <w:t xml:space="preserve">) - </w:t>
+            </w:r>
+            <w:proofErr w:type="spellStart"/>
+            <w:r>
+              <w:rPr>
+                <w:rFonts w:ascii="Courier New" w:eastAsia="Times New Roman" w:hAnsi="Courier New" w:cs="Courier New"/>
+                <w:color w:val="000000"/>
+                <w:sz w:val="20"/>
+                <w:szCs w:val="20"/>
+                <w:lang w:eastAsia="es-ES"/>
+              </w:rPr>
+              <w:t>tilesEnDistanciaY</w:t>
+            </w:r>
+            <w:proofErr w:type="spellEnd"/>
+            <w:r>
+              <w:rPr>
+                <w:rFonts w:ascii="Courier New" w:eastAsia="Times New Roman" w:hAnsi="Courier New" w:cs="Courier New"/>
+                <w:color w:val="000000"/>
+                <w:sz w:val="20"/>
+                <w:szCs w:val="20"/>
+                <w:lang w:eastAsia="es-ES"/>
+              </w:rPr>
+              <w:t>(</w:t>
+            </w:r>
+            <w:proofErr w:type="spellStart"/>
+            <w:r>
+              <w:rPr>
+                <w:rFonts w:ascii="Courier New" w:eastAsia="Times New Roman" w:hAnsi="Courier New" w:cs="Courier New"/>
+                <w:color w:val="000000"/>
+                <w:sz w:val="20"/>
+                <w:szCs w:val="20"/>
+                <w:lang w:eastAsia="es-ES"/>
+              </w:rPr>
+              <w:t>GameView.</w:t>
+            </w:r>
+            <w:r>
+              <w:rPr>
+                <w:rFonts w:ascii="Courier New" w:eastAsia="Times New Roman" w:hAnsi="Courier New" w:cs="Courier New"/>
+                <w:i/>
+                <w:iCs/>
+                <w:color w:val="660E7A"/>
+                <w:sz w:val="20"/>
+                <w:szCs w:val="20"/>
+                <w:lang w:eastAsia="es-ES"/>
+              </w:rPr>
+              <w:t>pantallaAlto</w:t>
+            </w:r>
+            <w:proofErr w:type="spellEnd"/>
+            <w:r>
+              <w:rPr>
+                <w:rFonts w:ascii="Courier New" w:eastAsia="Times New Roman" w:hAnsi="Courier New" w:cs="Courier New"/>
+                <w:color w:val="000000"/>
+                <w:sz w:val="20"/>
+                <w:szCs w:val="20"/>
+                <w:lang w:eastAsia="es-ES"/>
+              </w:rPr>
+              <w:t>))*</w:t>
+            </w:r>
+            <w:proofErr w:type="spellStart"/>
+            <w:r>
+              <w:rPr>
+                <w:rFonts w:ascii="Courier New" w:eastAsia="Times New Roman" w:hAnsi="Courier New" w:cs="Courier New"/>
+                <w:color w:val="000000"/>
+                <w:sz w:val="20"/>
+                <w:szCs w:val="20"/>
+                <w:lang w:eastAsia="es-ES"/>
+              </w:rPr>
+              <w:t>Tile.</w:t>
+            </w:r>
+            <w:r>
+              <w:rPr>
+                <w:rFonts w:ascii="Courier New" w:eastAsia="Times New Roman" w:hAnsi="Courier New" w:cs="Courier New"/>
+                <w:i/>
+                <w:iCs/>
+                <w:color w:val="660E7A"/>
+                <w:sz w:val="20"/>
+                <w:szCs w:val="20"/>
+                <w:lang w:eastAsia="es-ES"/>
+              </w:rPr>
+              <w:t>altura</w:t>
+            </w:r>
+            <w:proofErr w:type="spellEnd"/>
+            <w:r>
+              <w:rPr>
+                <w:rFonts w:ascii="Courier New" w:eastAsia="Times New Roman" w:hAnsi="Courier New" w:cs="Courier New"/>
+                <w:color w:val="000000"/>
+                <w:sz w:val="20"/>
+                <w:szCs w:val="20"/>
+                <w:lang w:eastAsia="es-ES"/>
+              </w:rPr>
+              <w:t>;</w:t>
+            </w:r>
+          </w:p>
+        </w:tc>
+      </w:tr>
+    </w:tbl>
+    <w:p>
+      <w:pPr>
+        <w:rPr>
+          <w:rFonts w:ascii="Consolas" w:hAnsi="Consolas"/>
+          <w:sz w:val="20"/>
+          <w:szCs w:val="20"/>
+        </w:rPr>
+      </w:pPr>
+    </w:p>
+    <w:p>
+      <w:pPr>
+        <w:rPr>
+          <w:rFonts w:ascii="Consolas" w:hAnsi="Consolas"/>
+          <w:sz w:val="20"/>
+          <w:szCs w:val="20"/>
+        </w:rPr>
+      </w:pPr>
+    </w:p>
+    <w:p>
+      <w:pPr>
+        <w:rPr>
+          <w:rFonts w:ascii="Consolas" w:hAnsi="Consolas"/>
+          <w:sz w:val="20"/>
+          <w:szCs w:val="20"/>
+        </w:rPr>
+      </w:pPr>
+    </w:p>
+    <w:p>
+      <w:pPr>
+        <w:rPr>
+          <w:rFonts w:ascii="Consolas" w:hAnsi="Consolas"/>
+          <w:sz w:val="20"/>
+          <w:szCs w:val="20"/>
+        </w:rPr>
+      </w:pPr>
+    </w:p>
+    <w:p>
+      <w:pPr>
+        <w:rPr>
+          <w:rFonts w:ascii="Consolas" w:hAnsi="Consolas"/>
+          <w:sz w:val="20"/>
+          <w:szCs w:val="20"/>
+        </w:rPr>
+      </w:pPr>
+      <w:r>
+        <w:rPr>
+          <w:rFonts w:ascii="Consolas" w:hAnsi="Consolas"/>
+          <w:sz w:val="20"/>
+          <w:szCs w:val="20"/>
+        </w:rPr>
+        <w:t xml:space="preserve">3º El método dibujar tiles deberá tener las condiciones del </w:t>
+      </w:r>
+      <w:proofErr w:type="spellStart"/>
+      <w:r>
+        <w:rPr>
+          <w:rFonts w:ascii="Consolas" w:hAnsi="Consolas"/>
+          <w:sz w:val="20"/>
+          <w:szCs w:val="20"/>
+        </w:rPr>
+        <w:t>scroll</w:t>
+      </w:r>
+      <w:proofErr w:type="spellEnd"/>
+      <w:r>
+        <w:rPr>
+          <w:rFonts w:ascii="Consolas" w:hAnsi="Consolas"/>
+          <w:sz w:val="20"/>
+          <w:szCs w:val="20"/>
+        </w:rPr>
+        <w:t xml:space="preserve"> del eje y.</w:t>
+      </w:r>
+    </w:p>
+    <w:tbl>
+      <w:tblPr>
+        <w:tblStyle w:val="Tablaconcuadrcula"/>
+        <w:tblW w:w="0" w:type="auto"/>
+        <w:tblLook w:val="04A0" w:firstRow="1" w:lastRow="0" w:firstColumn="1" w:lastColumn="0" w:noHBand="0" w:noVBand="1"/>
+      </w:tblPr>
+      <w:tblGrid>
+        <w:gridCol w:w="8494"/>
+      </w:tblGrid>
+      <w:tr>
+        <w:tc>
+          <w:tcPr>
+            <w:tcW w:w="8494" w:type="dxa"/>
+          </w:tcPr>
+          <w:p>
+            <w:pPr>
+              <w:rPr>
+                <w:rFonts w:ascii="Consolas" w:hAnsi="Consolas"/>
+                <w:sz w:val="20"/>
+                <w:szCs w:val="20"/>
+              </w:rPr>
+            </w:pPr>
+            <w:r>
+              <w:rPr>
+                <w:rFonts w:ascii="Consolas" w:hAnsi="Consolas"/>
+                <w:sz w:val="20"/>
+                <w:szCs w:val="20"/>
+              </w:rPr>
+              <w:t>…</w:t>
+            </w:r>
+          </w:p>
+          <w:p>
+            <w:pPr>
+              <w:shd w:val="clear" w:color="auto" w:fill="FFFFFF"/>
+              <w:tabs>
+                <w:tab w:val="left" w:pos="916"/>
+                <w:tab w:val="left" w:pos="1832"/>
+                <w:tab w:val="left" w:pos="2748"/>
+                <w:tab w:val="left" w:pos="3664"/>
+                <w:tab w:val="left" w:pos="4580"/>
+                <w:tab w:val="left" w:pos="5496"/>
+                <w:tab w:val="left" w:pos="6412"/>
+                <w:tab w:val="left" w:pos="7328"/>
+                <w:tab w:val="left" w:pos="8244"/>
+                <w:tab w:val="left" w:pos="9160"/>
+                <w:tab w:val="left" w:pos="10076"/>
+                <w:tab w:val="left" w:pos="10992"/>
+                <w:tab w:val="left" w:pos="11908"/>
+                <w:tab w:val="left" w:pos="12824"/>
+                <w:tab w:val="left" w:pos="13740"/>
+                <w:tab w:val="left" w:pos="14656"/>
+              </w:tabs>
+              <w:rPr>
+                <w:rFonts w:ascii="Courier New" w:eastAsia="Times New Roman" w:hAnsi="Courier New" w:cs="Courier New"/>
+                <w:color w:val="000000"/>
+                <w:sz w:val="20"/>
+                <w:szCs w:val="20"/>
+                <w:lang w:eastAsia="es-ES"/>
+              </w:rPr>
+            </w:pPr>
+            <w:proofErr w:type="spellStart"/>
+            <w:r>
+              <w:rPr>
+                <w:rFonts w:ascii="Courier New" w:eastAsia="Times New Roman" w:hAnsi="Courier New" w:cs="Courier New"/>
+                <w:b/>
+                <w:bCs/>
+                <w:color w:val="000080"/>
+                <w:sz w:val="20"/>
+                <w:szCs w:val="20"/>
+                <w:lang w:eastAsia="es-ES"/>
+              </w:rPr>
+              <w:t>int</w:t>
+            </w:r>
+            <w:proofErr w:type="spellEnd"/>
+            <w:r>
+              <w:rPr>
+                <w:rFonts w:ascii="Courier New" w:eastAsia="Times New Roman" w:hAnsi="Courier New" w:cs="Courier New"/>
+                <w:b/>
+                <w:bCs/>
+                <w:color w:val="000080"/>
+                <w:sz w:val="20"/>
+                <w:szCs w:val="20"/>
+                <w:lang w:eastAsia="es-ES"/>
+              </w:rPr>
+              <w:t xml:space="preserve"> </w:t>
+            </w:r>
+            <w:proofErr w:type="spellStart"/>
+            <w:r>
+              <w:rPr>
+                <w:rFonts w:ascii="Courier New" w:eastAsia="Times New Roman" w:hAnsi="Courier New" w:cs="Courier New"/>
+                <w:color w:val="000000"/>
+                <w:sz w:val="20"/>
+                <w:szCs w:val="20"/>
+                <w:lang w:eastAsia="es-ES"/>
+              </w:rPr>
+              <w:t>tileYJugador</w:t>
+            </w:r>
+            <w:proofErr w:type="spellEnd"/>
+            <w:r>
+              <w:rPr>
+                <w:rFonts w:ascii="Courier New" w:eastAsia="Times New Roman" w:hAnsi="Courier New" w:cs="Courier New"/>
+                <w:color w:val="000000"/>
+                <w:sz w:val="20"/>
+                <w:szCs w:val="20"/>
+                <w:lang w:eastAsia="es-ES"/>
+              </w:rPr>
+              <w:t xml:space="preserve"> = (</w:t>
+            </w:r>
+            <w:proofErr w:type="spellStart"/>
+            <w:r>
+              <w:rPr>
+                <w:rFonts w:ascii="Courier New" w:eastAsia="Times New Roman" w:hAnsi="Courier New" w:cs="Courier New"/>
+                <w:b/>
+                <w:bCs/>
+                <w:color w:val="000080"/>
+                <w:sz w:val="20"/>
+                <w:szCs w:val="20"/>
+                <w:lang w:eastAsia="es-ES"/>
+              </w:rPr>
+              <w:t>int</w:t>
+            </w:r>
+            <w:proofErr w:type="spellEnd"/>
+            <w:r>
+              <w:rPr>
+                <w:rFonts w:ascii="Courier New" w:eastAsia="Times New Roman" w:hAnsi="Courier New" w:cs="Courier New"/>
+                <w:color w:val="000000"/>
+                <w:sz w:val="20"/>
+                <w:szCs w:val="20"/>
+                <w:lang w:eastAsia="es-ES"/>
+              </w:rPr>
+              <w:t xml:space="preserve">) </w:t>
+            </w:r>
+            <w:proofErr w:type="spellStart"/>
+            <w:r>
+              <w:rPr>
+                <w:rFonts w:ascii="Courier New" w:eastAsia="Times New Roman" w:hAnsi="Courier New" w:cs="Courier New"/>
+                <w:b/>
+                <w:bCs/>
+                <w:color w:val="660E7A"/>
+                <w:sz w:val="20"/>
+                <w:szCs w:val="20"/>
+                <w:lang w:eastAsia="es-ES"/>
+              </w:rPr>
+              <w:t>jugador</w:t>
+            </w:r>
+            <w:r>
+              <w:rPr>
+                <w:rFonts w:ascii="Courier New" w:eastAsia="Times New Roman" w:hAnsi="Courier New" w:cs="Courier New"/>
+                <w:color w:val="000000"/>
+                <w:sz w:val="20"/>
+                <w:szCs w:val="20"/>
+                <w:lang w:eastAsia="es-ES"/>
+              </w:rPr>
+              <w:t>.</w:t>
+            </w:r>
+            <w:r>
+              <w:rPr>
+                <w:rFonts w:ascii="Courier New" w:eastAsia="Times New Roman" w:hAnsi="Courier New" w:cs="Courier New"/>
+                <w:b/>
+                <w:bCs/>
+                <w:color w:val="660E7A"/>
+                <w:sz w:val="20"/>
+                <w:szCs w:val="20"/>
+                <w:lang w:eastAsia="es-ES"/>
+              </w:rPr>
+              <w:t>y</w:t>
+            </w:r>
+            <w:proofErr w:type="spellEnd"/>
+            <w:r>
+              <w:rPr>
+                <w:rFonts w:ascii="Courier New" w:eastAsia="Times New Roman" w:hAnsi="Courier New" w:cs="Courier New"/>
+                <w:b/>
+                <w:bCs/>
+                <w:color w:val="660E7A"/>
+                <w:sz w:val="20"/>
+                <w:szCs w:val="20"/>
+                <w:lang w:eastAsia="es-ES"/>
+              </w:rPr>
+              <w:t xml:space="preserve"> </w:t>
+            </w:r>
+            <w:r>
+              <w:rPr>
+                <w:rFonts w:ascii="Courier New" w:eastAsia="Times New Roman" w:hAnsi="Courier New" w:cs="Courier New"/>
+                <w:color w:val="000000"/>
+                <w:sz w:val="20"/>
+                <w:szCs w:val="20"/>
+                <w:lang w:eastAsia="es-ES"/>
+              </w:rPr>
+              <w:t xml:space="preserve">/ </w:t>
+            </w:r>
+            <w:proofErr w:type="spellStart"/>
+            <w:r>
+              <w:rPr>
+                <w:rFonts w:ascii="Courier New" w:eastAsia="Times New Roman" w:hAnsi="Courier New" w:cs="Courier New"/>
+                <w:color w:val="000000"/>
+                <w:sz w:val="20"/>
+                <w:szCs w:val="20"/>
+                <w:lang w:eastAsia="es-ES"/>
+              </w:rPr>
+              <w:t>Tile.</w:t>
+            </w:r>
+            <w:r>
+              <w:rPr>
+                <w:rFonts w:ascii="Courier New" w:eastAsia="Times New Roman" w:hAnsi="Courier New" w:cs="Courier New"/>
+                <w:i/>
+                <w:iCs/>
+                <w:color w:val="660E7A"/>
+                <w:sz w:val="20"/>
+                <w:szCs w:val="20"/>
+                <w:lang w:eastAsia="es-ES"/>
+              </w:rPr>
+              <w:t>altura</w:t>
+            </w:r>
+            <w:proofErr w:type="spellEnd"/>
+            <w:r>
+              <w:rPr>
+                <w:rFonts w:ascii="Courier New" w:eastAsia="Times New Roman" w:hAnsi="Courier New" w:cs="Courier New"/>
+                <w:color w:val="000000"/>
+                <w:sz w:val="20"/>
+                <w:szCs w:val="20"/>
+                <w:lang w:eastAsia="es-ES"/>
+              </w:rPr>
+              <w:t>;</w:t>
+            </w:r>
+            <w:r>
+              <w:rPr>
+                <w:rFonts w:ascii="Courier New" w:eastAsia="Times New Roman" w:hAnsi="Courier New" w:cs="Courier New"/>
+                <w:color w:val="000000"/>
+                <w:sz w:val="20"/>
+                <w:szCs w:val="20"/>
+                <w:lang w:eastAsia="es-ES"/>
+              </w:rPr>
+              <w:br/>
+            </w:r>
+            <w:r>
+              <w:rPr>
+                <w:rFonts w:ascii="Courier New" w:eastAsia="Times New Roman" w:hAnsi="Courier New" w:cs="Courier New"/>
+                <w:color w:val="000000"/>
+                <w:sz w:val="20"/>
+                <w:szCs w:val="20"/>
+                <w:lang w:eastAsia="es-ES"/>
+              </w:rPr>
+              <w:br/>
+            </w:r>
+            <w:proofErr w:type="spellStart"/>
+            <w:r>
+              <w:rPr>
+                <w:rFonts w:ascii="Courier New" w:eastAsia="Times New Roman" w:hAnsi="Courier New" w:cs="Courier New"/>
+                <w:b/>
+                <w:bCs/>
+                <w:color w:val="000080"/>
+                <w:sz w:val="20"/>
+                <w:szCs w:val="20"/>
+                <w:lang w:eastAsia="es-ES"/>
+              </w:rPr>
+              <w:t>int</w:t>
+            </w:r>
+            <w:proofErr w:type="spellEnd"/>
+            <w:r>
+              <w:rPr>
+                <w:rFonts w:ascii="Courier New" w:eastAsia="Times New Roman" w:hAnsi="Courier New" w:cs="Courier New"/>
+                <w:b/>
+                <w:bCs/>
+                <w:color w:val="000080"/>
+                <w:sz w:val="20"/>
+                <w:szCs w:val="20"/>
+                <w:lang w:eastAsia="es-ES"/>
+              </w:rPr>
+              <w:t xml:space="preserve"> </w:t>
+            </w:r>
+            <w:r>
+              <w:rPr>
+                <w:rFonts w:ascii="Courier New" w:eastAsia="Times New Roman" w:hAnsi="Courier New" w:cs="Courier New"/>
+                <w:color w:val="000000"/>
+                <w:sz w:val="20"/>
+                <w:szCs w:val="20"/>
+                <w:lang w:eastAsia="es-ES"/>
+              </w:rPr>
+              <w:t>arriba = (</w:t>
+            </w:r>
+            <w:proofErr w:type="spellStart"/>
+            <w:r>
+              <w:rPr>
+                <w:rFonts w:ascii="Courier New" w:eastAsia="Times New Roman" w:hAnsi="Courier New" w:cs="Courier New"/>
+                <w:b/>
+                <w:bCs/>
+                <w:color w:val="000080"/>
+                <w:sz w:val="20"/>
+                <w:szCs w:val="20"/>
+                <w:lang w:eastAsia="es-ES"/>
+              </w:rPr>
+              <w:t>int</w:t>
+            </w:r>
+            <w:proofErr w:type="spellEnd"/>
+            <w:r>
+              <w:rPr>
+                <w:rFonts w:ascii="Courier New" w:eastAsia="Times New Roman" w:hAnsi="Courier New" w:cs="Courier New"/>
+                <w:color w:val="000000"/>
+                <w:sz w:val="20"/>
+                <w:szCs w:val="20"/>
+                <w:lang w:eastAsia="es-ES"/>
+              </w:rPr>
+              <w:t>) (</w:t>
+            </w:r>
+            <w:proofErr w:type="spellStart"/>
+            <w:r>
+              <w:rPr>
+                <w:rFonts w:ascii="Courier New" w:eastAsia="Times New Roman" w:hAnsi="Courier New" w:cs="Courier New"/>
+                <w:color w:val="000000"/>
+                <w:sz w:val="20"/>
+                <w:szCs w:val="20"/>
+                <w:lang w:eastAsia="es-ES"/>
+              </w:rPr>
+              <w:t>tileYJugador</w:t>
+            </w:r>
+            <w:proofErr w:type="spellEnd"/>
+            <w:r>
+              <w:rPr>
+                <w:rFonts w:ascii="Courier New" w:eastAsia="Times New Roman" w:hAnsi="Courier New" w:cs="Courier New"/>
+                <w:color w:val="000000"/>
+                <w:sz w:val="20"/>
+                <w:szCs w:val="20"/>
+                <w:lang w:eastAsia="es-ES"/>
+              </w:rPr>
+              <w:t xml:space="preserve"> - </w:t>
+            </w:r>
+            <w:proofErr w:type="spellStart"/>
+            <w:r>
+              <w:rPr>
+                <w:rFonts w:ascii="Courier New" w:eastAsia="Times New Roman" w:hAnsi="Courier New" w:cs="Courier New"/>
+                <w:color w:val="000000"/>
+                <w:sz w:val="20"/>
+                <w:szCs w:val="20"/>
+                <w:lang w:eastAsia="es-ES"/>
+              </w:rPr>
+              <w:t>tilesEnDistanciaY</w:t>
+            </w:r>
+            <w:proofErr w:type="spellEnd"/>
+            <w:r>
+              <w:rPr>
+                <w:rFonts w:ascii="Courier New" w:eastAsia="Times New Roman" w:hAnsi="Courier New" w:cs="Courier New"/>
+                <w:color w:val="000000"/>
+                <w:sz w:val="20"/>
+                <w:szCs w:val="20"/>
+                <w:lang w:eastAsia="es-ES"/>
+              </w:rPr>
+              <w:t>(</w:t>
+            </w:r>
+            <w:proofErr w:type="spellStart"/>
+            <w:r>
+              <w:rPr>
+                <w:rFonts w:ascii="Courier New" w:eastAsia="Times New Roman" w:hAnsi="Courier New" w:cs="Courier New"/>
+                <w:b/>
+                <w:bCs/>
+                <w:color w:val="660E7A"/>
+                <w:sz w:val="20"/>
+                <w:szCs w:val="20"/>
+                <w:lang w:eastAsia="es-ES"/>
+              </w:rPr>
+              <w:t>jugador</w:t>
+            </w:r>
+            <w:r>
+              <w:rPr>
+                <w:rFonts w:ascii="Courier New" w:eastAsia="Times New Roman" w:hAnsi="Courier New" w:cs="Courier New"/>
+                <w:color w:val="000000"/>
+                <w:sz w:val="20"/>
+                <w:szCs w:val="20"/>
+                <w:lang w:eastAsia="es-ES"/>
+              </w:rPr>
+              <w:t>.</w:t>
+            </w:r>
+            <w:r>
+              <w:rPr>
+                <w:rFonts w:ascii="Courier New" w:eastAsia="Times New Roman" w:hAnsi="Courier New" w:cs="Courier New"/>
+                <w:b/>
+                <w:bCs/>
+                <w:color w:val="660E7A"/>
+                <w:sz w:val="20"/>
+                <w:szCs w:val="20"/>
+                <w:lang w:eastAsia="es-ES"/>
+              </w:rPr>
+              <w:t>y</w:t>
+            </w:r>
+            <w:proofErr w:type="spellEnd"/>
+            <w:r>
+              <w:rPr>
+                <w:rFonts w:ascii="Courier New" w:eastAsia="Times New Roman" w:hAnsi="Courier New" w:cs="Courier New"/>
+                <w:b/>
+                <w:bCs/>
+                <w:color w:val="660E7A"/>
+                <w:sz w:val="20"/>
+                <w:szCs w:val="20"/>
+                <w:lang w:eastAsia="es-ES"/>
+              </w:rPr>
+              <w:t xml:space="preserve"> </w:t>
+            </w:r>
+            <w:r>
+              <w:rPr>
+                <w:rFonts w:ascii="Courier New" w:eastAsia="Times New Roman" w:hAnsi="Courier New" w:cs="Courier New"/>
+                <w:color w:val="000000"/>
+                <w:sz w:val="20"/>
+                <w:szCs w:val="20"/>
+                <w:lang w:eastAsia="es-ES"/>
+              </w:rPr>
+              <w:t xml:space="preserve">- </w:t>
+            </w:r>
+            <w:proofErr w:type="spellStart"/>
+            <w:r>
+              <w:rPr>
+                <w:rFonts w:ascii="Courier New" w:eastAsia="Times New Roman" w:hAnsi="Courier New" w:cs="Courier New"/>
+                <w:i/>
+                <w:iCs/>
+                <w:color w:val="660E7A"/>
+                <w:sz w:val="20"/>
+                <w:szCs w:val="20"/>
+                <w:lang w:eastAsia="es-ES"/>
+              </w:rPr>
+              <w:t>scrollEjeY</w:t>
+            </w:r>
+            <w:proofErr w:type="spellEnd"/>
+            <w:r>
+              <w:rPr>
+                <w:rFonts w:ascii="Courier New" w:eastAsia="Times New Roman" w:hAnsi="Courier New" w:cs="Courier New"/>
+                <w:color w:val="000000"/>
+                <w:sz w:val="20"/>
+                <w:szCs w:val="20"/>
+                <w:lang w:eastAsia="es-ES"/>
+              </w:rPr>
+              <w:t>));</w:t>
+            </w:r>
+            <w:r>
+              <w:rPr>
+                <w:rFonts w:ascii="Courier New" w:eastAsia="Times New Roman" w:hAnsi="Courier New" w:cs="Courier New"/>
+                <w:color w:val="000000"/>
+                <w:sz w:val="20"/>
+                <w:szCs w:val="20"/>
+                <w:lang w:eastAsia="es-ES"/>
+              </w:rPr>
+              <w:br/>
+              <w:t xml:space="preserve">arriba = </w:t>
+            </w:r>
+            <w:proofErr w:type="spellStart"/>
+            <w:r>
+              <w:rPr>
+                <w:rFonts w:ascii="Courier New" w:eastAsia="Times New Roman" w:hAnsi="Courier New" w:cs="Courier New"/>
+                <w:color w:val="000000"/>
+                <w:sz w:val="20"/>
+                <w:szCs w:val="20"/>
+                <w:lang w:eastAsia="es-ES"/>
+              </w:rPr>
+              <w:t>Math.</w:t>
+            </w:r>
+            <w:r>
+              <w:rPr>
+                <w:rFonts w:ascii="Courier New" w:eastAsia="Times New Roman" w:hAnsi="Courier New" w:cs="Courier New"/>
+                <w:i/>
+                <w:iCs/>
+                <w:color w:val="000000"/>
+                <w:sz w:val="20"/>
+                <w:szCs w:val="20"/>
+                <w:lang w:eastAsia="es-ES"/>
+              </w:rPr>
+              <w:t>max</w:t>
+            </w:r>
+            <w:proofErr w:type="spellEnd"/>
+            <w:r>
+              <w:rPr>
+                <w:rFonts w:ascii="Courier New" w:eastAsia="Times New Roman" w:hAnsi="Courier New" w:cs="Courier New"/>
+                <w:color w:val="000000"/>
+                <w:sz w:val="20"/>
+                <w:szCs w:val="20"/>
+                <w:lang w:eastAsia="es-ES"/>
+              </w:rPr>
+              <w:t>(</w:t>
+            </w:r>
+            <w:r>
+              <w:rPr>
+                <w:rFonts w:ascii="Courier New" w:eastAsia="Times New Roman" w:hAnsi="Courier New" w:cs="Courier New"/>
+                <w:color w:val="0000FF"/>
+                <w:sz w:val="20"/>
+                <w:szCs w:val="20"/>
+                <w:lang w:eastAsia="es-ES"/>
+              </w:rPr>
+              <w:t>0</w:t>
+            </w:r>
+            <w:r>
+              <w:rPr>
+                <w:rFonts w:ascii="Courier New" w:eastAsia="Times New Roman" w:hAnsi="Courier New" w:cs="Courier New"/>
+                <w:color w:val="000000"/>
+                <w:sz w:val="20"/>
+                <w:szCs w:val="20"/>
+                <w:lang w:eastAsia="es-ES"/>
+              </w:rPr>
+              <w:t>,arriba);</w:t>
+            </w:r>
+            <w:r>
+              <w:rPr>
+                <w:rFonts w:ascii="Courier New" w:eastAsia="Times New Roman" w:hAnsi="Courier New" w:cs="Courier New"/>
+                <w:color w:val="000000"/>
+                <w:sz w:val="20"/>
+                <w:szCs w:val="20"/>
+                <w:lang w:eastAsia="es-ES"/>
+              </w:rPr>
+              <w:br/>
+            </w:r>
+            <w:r>
+              <w:rPr>
+                <w:rFonts w:ascii="Courier New" w:eastAsia="Times New Roman" w:hAnsi="Courier New" w:cs="Courier New"/>
+                <w:color w:val="000000"/>
+                <w:sz w:val="20"/>
+                <w:szCs w:val="20"/>
+                <w:lang w:eastAsia="es-ES"/>
+              </w:rPr>
+              <w:br/>
+            </w:r>
+            <w:proofErr w:type="spellStart"/>
+            <w:r>
+              <w:rPr>
+                <w:rFonts w:ascii="Courier New" w:eastAsia="Times New Roman" w:hAnsi="Courier New" w:cs="Courier New"/>
+                <w:b/>
+                <w:bCs/>
+                <w:color w:val="000080"/>
+                <w:sz w:val="20"/>
+                <w:szCs w:val="20"/>
+                <w:lang w:eastAsia="es-ES"/>
+              </w:rPr>
+              <w:t>if</w:t>
+            </w:r>
+            <w:proofErr w:type="spellEnd"/>
+            <w:r>
+              <w:rPr>
+                <w:rFonts w:ascii="Courier New" w:eastAsia="Times New Roman" w:hAnsi="Courier New" w:cs="Courier New"/>
+                <w:b/>
+                <w:bCs/>
+                <w:color w:val="000080"/>
+                <w:sz w:val="20"/>
+                <w:szCs w:val="20"/>
+                <w:lang w:eastAsia="es-ES"/>
+              </w:rPr>
+              <w:t xml:space="preserve"> </w:t>
+            </w:r>
+            <w:r>
+              <w:rPr>
+                <w:rFonts w:ascii="Courier New" w:eastAsia="Times New Roman" w:hAnsi="Courier New" w:cs="Courier New"/>
+                <w:color w:val="000000"/>
+                <w:sz w:val="20"/>
+                <w:szCs w:val="20"/>
+                <w:lang w:eastAsia="es-ES"/>
+              </w:rPr>
+              <w:t xml:space="preserve">( </w:t>
+            </w:r>
+            <w:r>
+              <w:rPr>
+                <w:rFonts w:ascii="Courier New" w:eastAsia="Times New Roman" w:hAnsi="Courier New" w:cs="Courier New"/>
+                <w:b/>
+                <w:bCs/>
+                <w:color w:val="660E7A"/>
+                <w:sz w:val="20"/>
+                <w:szCs w:val="20"/>
+                <w:lang w:eastAsia="es-ES"/>
+              </w:rPr>
+              <w:t xml:space="preserve">jugador </w:t>
+            </w:r>
+            <w:r>
+              <w:rPr>
+                <w:rFonts w:ascii="Courier New" w:eastAsia="Times New Roman" w:hAnsi="Courier New" w:cs="Courier New"/>
+                <w:color w:val="000000"/>
+                <w:sz w:val="20"/>
+                <w:szCs w:val="20"/>
+                <w:lang w:eastAsia="es-ES"/>
+              </w:rPr>
+              <w:t>.</w:t>
+            </w:r>
+            <w:r>
+              <w:rPr>
+                <w:rFonts w:ascii="Courier New" w:eastAsia="Times New Roman" w:hAnsi="Courier New" w:cs="Courier New"/>
+                <w:b/>
+                <w:bCs/>
+                <w:color w:val="660E7A"/>
+                <w:sz w:val="20"/>
+                <w:szCs w:val="20"/>
+                <w:lang w:eastAsia="es-ES"/>
+              </w:rPr>
+              <w:t xml:space="preserve">y  </w:t>
+            </w:r>
+            <w:r>
+              <w:rPr>
+                <w:rFonts w:ascii="Courier New" w:eastAsia="Times New Roman" w:hAnsi="Courier New" w:cs="Courier New"/>
+                <w:color w:val="000000"/>
+                <w:sz w:val="20"/>
+                <w:szCs w:val="20"/>
+                <w:lang w:eastAsia="es-ES"/>
+              </w:rPr>
+              <w:t>&lt;</w:t>
+            </w:r>
+            <w:r>
+              <w:rPr>
+                <w:rFonts w:ascii="Courier New" w:eastAsia="Times New Roman" w:hAnsi="Courier New" w:cs="Courier New"/>
+                <w:color w:val="000000"/>
+                <w:sz w:val="20"/>
+                <w:szCs w:val="20"/>
+                <w:lang w:eastAsia="es-ES"/>
+              </w:rPr>
+              <w:br/>
+              <w:t xml:space="preserve">        </w:t>
+            </w:r>
+            <w:proofErr w:type="spellStart"/>
+            <w:r>
+              <w:rPr>
+                <w:rFonts w:ascii="Courier New" w:eastAsia="Times New Roman" w:hAnsi="Courier New" w:cs="Courier New"/>
+                <w:color w:val="000000"/>
+                <w:sz w:val="20"/>
+                <w:szCs w:val="20"/>
+                <w:lang w:eastAsia="es-ES"/>
+              </w:rPr>
+              <w:t>altoMapaTiles</w:t>
+            </w:r>
+            <w:proofErr w:type="spellEnd"/>
+            <w:r>
+              <w:rPr>
+                <w:rFonts w:ascii="Courier New" w:eastAsia="Times New Roman" w:hAnsi="Courier New" w:cs="Courier New"/>
+                <w:color w:val="000000"/>
+                <w:sz w:val="20"/>
+                <w:szCs w:val="20"/>
+                <w:lang w:eastAsia="es-ES"/>
+              </w:rPr>
+              <w:t xml:space="preserve">()* </w:t>
+            </w:r>
+            <w:proofErr w:type="spellStart"/>
+            <w:r>
+              <w:rPr>
+                <w:rFonts w:ascii="Courier New" w:eastAsia="Times New Roman" w:hAnsi="Courier New" w:cs="Courier New"/>
+                <w:color w:val="000000"/>
+                <w:sz w:val="20"/>
+                <w:szCs w:val="20"/>
+                <w:lang w:eastAsia="es-ES"/>
+              </w:rPr>
+              <w:t>Tile.</w:t>
+            </w:r>
+            <w:r>
+              <w:rPr>
+                <w:rFonts w:ascii="Courier New" w:eastAsia="Times New Roman" w:hAnsi="Courier New" w:cs="Courier New"/>
+                <w:i/>
+                <w:iCs/>
+                <w:color w:val="660E7A"/>
+                <w:sz w:val="20"/>
+                <w:szCs w:val="20"/>
+                <w:lang w:eastAsia="es-ES"/>
+              </w:rPr>
+              <w:t>altura</w:t>
+            </w:r>
+            <w:proofErr w:type="spellEnd"/>
+            <w:r>
+              <w:rPr>
+                <w:rFonts w:ascii="Courier New" w:eastAsia="Times New Roman" w:hAnsi="Courier New" w:cs="Courier New"/>
+                <w:i/>
+                <w:iCs/>
+                <w:color w:val="660E7A"/>
+                <w:sz w:val="20"/>
+                <w:szCs w:val="20"/>
+                <w:lang w:eastAsia="es-ES"/>
+              </w:rPr>
+              <w:t xml:space="preserve"> </w:t>
+            </w:r>
+            <w:r>
+              <w:rPr>
+                <w:rFonts w:ascii="Courier New" w:eastAsia="Times New Roman" w:hAnsi="Courier New" w:cs="Courier New"/>
+                <w:color w:val="000000"/>
+                <w:sz w:val="20"/>
+                <w:szCs w:val="20"/>
+                <w:lang w:eastAsia="es-ES"/>
+              </w:rPr>
+              <w:t xml:space="preserve">- </w:t>
+            </w:r>
+            <w:proofErr w:type="spellStart"/>
+            <w:r>
+              <w:rPr>
+                <w:rFonts w:ascii="Courier New" w:eastAsia="Times New Roman" w:hAnsi="Courier New" w:cs="Courier New"/>
+                <w:color w:val="000000"/>
+                <w:sz w:val="20"/>
+                <w:szCs w:val="20"/>
+                <w:lang w:eastAsia="es-ES"/>
+              </w:rPr>
+              <w:t>GameView.</w:t>
+            </w:r>
+            <w:r>
+              <w:rPr>
+                <w:rFonts w:ascii="Courier New" w:eastAsia="Times New Roman" w:hAnsi="Courier New" w:cs="Courier New"/>
+                <w:i/>
+                <w:iCs/>
+                <w:color w:val="660E7A"/>
+                <w:sz w:val="20"/>
+                <w:szCs w:val="20"/>
+                <w:lang w:eastAsia="es-ES"/>
+              </w:rPr>
+              <w:t>pantallaAlto</w:t>
+            </w:r>
+            <w:proofErr w:type="spellEnd"/>
+            <w:r>
+              <w:rPr>
+                <w:rFonts w:ascii="Courier New" w:eastAsia="Times New Roman" w:hAnsi="Courier New" w:cs="Courier New"/>
+                <w:color w:val="000000"/>
+                <w:sz w:val="20"/>
+                <w:szCs w:val="20"/>
+                <w:lang w:eastAsia="es-ES"/>
+              </w:rPr>
+              <w:t>*</w:t>
+            </w:r>
+            <w:r>
+              <w:rPr>
+                <w:rFonts w:ascii="Courier New" w:eastAsia="Times New Roman" w:hAnsi="Courier New" w:cs="Courier New"/>
+                <w:color w:val="0000FF"/>
+                <w:sz w:val="20"/>
+                <w:szCs w:val="20"/>
+                <w:lang w:eastAsia="es-ES"/>
+              </w:rPr>
+              <w:t xml:space="preserve">0.3 </w:t>
+            </w:r>
+            <w:r>
+              <w:rPr>
+                <w:rFonts w:ascii="Courier New" w:eastAsia="Times New Roman" w:hAnsi="Courier New" w:cs="Courier New"/>
+                <w:color w:val="000000"/>
+                <w:sz w:val="20"/>
+                <w:szCs w:val="20"/>
+                <w:lang w:eastAsia="es-ES"/>
+              </w:rPr>
+              <w:t>)</w:t>
+            </w:r>
+            <w:r>
+              <w:rPr>
+                <w:rFonts w:ascii="Courier New" w:eastAsia="Times New Roman" w:hAnsi="Courier New" w:cs="Courier New"/>
+                <w:color w:val="000000"/>
+                <w:sz w:val="20"/>
+                <w:szCs w:val="20"/>
+                <w:lang w:eastAsia="es-ES"/>
+              </w:rPr>
+              <w:br/>
+              <w:t xml:space="preserve">    </w:t>
+            </w:r>
+            <w:proofErr w:type="spellStart"/>
+            <w:r>
+              <w:rPr>
+                <w:rFonts w:ascii="Courier New" w:eastAsia="Times New Roman" w:hAnsi="Courier New" w:cs="Courier New"/>
+                <w:b/>
+                <w:bCs/>
+                <w:color w:val="000080"/>
+                <w:sz w:val="20"/>
+                <w:szCs w:val="20"/>
+                <w:lang w:eastAsia="es-ES"/>
+              </w:rPr>
+              <w:t>if</w:t>
+            </w:r>
+            <w:proofErr w:type="spellEnd"/>
+            <w:r>
+              <w:rPr>
+                <w:rFonts w:ascii="Courier New" w:eastAsia="Times New Roman" w:hAnsi="Courier New" w:cs="Courier New"/>
+                <w:color w:val="000000"/>
+                <w:sz w:val="20"/>
+                <w:szCs w:val="20"/>
+                <w:lang w:eastAsia="es-ES"/>
+              </w:rPr>
+              <w:t xml:space="preserve">( </w:t>
+            </w:r>
+            <w:r>
+              <w:rPr>
+                <w:rFonts w:ascii="Courier New" w:eastAsia="Times New Roman" w:hAnsi="Courier New" w:cs="Courier New"/>
+                <w:b/>
+                <w:bCs/>
+                <w:color w:val="660E7A"/>
+                <w:sz w:val="20"/>
+                <w:szCs w:val="20"/>
+                <w:lang w:eastAsia="es-ES"/>
+              </w:rPr>
+              <w:t xml:space="preserve">jugador </w:t>
+            </w:r>
+            <w:r>
+              <w:rPr>
+                <w:rFonts w:ascii="Courier New" w:eastAsia="Times New Roman" w:hAnsi="Courier New" w:cs="Courier New"/>
+                <w:color w:val="000000"/>
+                <w:sz w:val="20"/>
+                <w:szCs w:val="20"/>
+                <w:lang w:eastAsia="es-ES"/>
+              </w:rPr>
+              <w:t>.</w:t>
+            </w:r>
+            <w:r>
+              <w:rPr>
+                <w:rFonts w:ascii="Courier New" w:eastAsia="Times New Roman" w:hAnsi="Courier New" w:cs="Courier New"/>
+                <w:b/>
+                <w:bCs/>
+                <w:color w:val="660E7A"/>
+                <w:sz w:val="20"/>
+                <w:szCs w:val="20"/>
+                <w:lang w:eastAsia="es-ES"/>
+              </w:rPr>
+              <w:t>y</w:t>
+            </w:r>
+            <w:r>
+              <w:rPr>
+                <w:rFonts w:ascii="Courier New" w:eastAsia="Times New Roman" w:hAnsi="Courier New" w:cs="Courier New"/>
+                <w:color w:val="000000"/>
+                <w:sz w:val="20"/>
+                <w:szCs w:val="20"/>
+                <w:lang w:eastAsia="es-ES"/>
+              </w:rPr>
+              <w:t xml:space="preserve">- </w:t>
+            </w:r>
+            <w:proofErr w:type="spellStart"/>
+            <w:r>
+              <w:rPr>
+                <w:rFonts w:ascii="Courier New" w:eastAsia="Times New Roman" w:hAnsi="Courier New" w:cs="Courier New"/>
+                <w:i/>
+                <w:iCs/>
+                <w:color w:val="660E7A"/>
+                <w:sz w:val="20"/>
+                <w:szCs w:val="20"/>
+                <w:lang w:eastAsia="es-ES"/>
+              </w:rPr>
+              <w:t>scrollEjeY</w:t>
+            </w:r>
+            <w:proofErr w:type="spellEnd"/>
+            <w:r>
+              <w:rPr>
+                <w:rFonts w:ascii="Courier New" w:eastAsia="Times New Roman" w:hAnsi="Courier New" w:cs="Courier New"/>
+                <w:i/>
+                <w:iCs/>
+                <w:color w:val="660E7A"/>
+                <w:sz w:val="20"/>
+                <w:szCs w:val="20"/>
+                <w:lang w:eastAsia="es-ES"/>
+              </w:rPr>
+              <w:t xml:space="preserve"> </w:t>
+            </w:r>
+            <w:r>
+              <w:rPr>
+                <w:rFonts w:ascii="Courier New" w:eastAsia="Times New Roman" w:hAnsi="Courier New" w:cs="Courier New"/>
+                <w:color w:val="000000"/>
+                <w:sz w:val="20"/>
+                <w:szCs w:val="20"/>
+                <w:lang w:eastAsia="es-ES"/>
+              </w:rPr>
+              <w:t xml:space="preserve">&gt; </w:t>
+            </w:r>
+            <w:proofErr w:type="spellStart"/>
+            <w:r>
+              <w:rPr>
+                <w:rFonts w:ascii="Courier New" w:eastAsia="Times New Roman" w:hAnsi="Courier New" w:cs="Courier New"/>
+                <w:color w:val="000000"/>
+                <w:sz w:val="20"/>
+                <w:szCs w:val="20"/>
+                <w:lang w:eastAsia="es-ES"/>
+              </w:rPr>
+              <w:t>GameView.</w:t>
+            </w:r>
+            <w:r>
+              <w:rPr>
+                <w:rFonts w:ascii="Courier New" w:eastAsia="Times New Roman" w:hAnsi="Courier New" w:cs="Courier New"/>
+                <w:i/>
+                <w:iCs/>
+                <w:color w:val="660E7A"/>
+                <w:sz w:val="20"/>
+                <w:szCs w:val="20"/>
+                <w:lang w:eastAsia="es-ES"/>
+              </w:rPr>
+              <w:t>pantallaAlto</w:t>
+            </w:r>
+            <w:proofErr w:type="spellEnd"/>
+            <w:r>
+              <w:rPr>
+                <w:rFonts w:ascii="Courier New" w:eastAsia="Times New Roman" w:hAnsi="Courier New" w:cs="Courier New"/>
+                <w:i/>
+                <w:iCs/>
+                <w:color w:val="660E7A"/>
+                <w:sz w:val="20"/>
+                <w:szCs w:val="20"/>
+                <w:lang w:eastAsia="es-ES"/>
+              </w:rPr>
+              <w:t xml:space="preserve"> </w:t>
+            </w:r>
+            <w:r>
+              <w:rPr>
+                <w:rFonts w:ascii="Courier New" w:eastAsia="Times New Roman" w:hAnsi="Courier New" w:cs="Courier New"/>
+                <w:color w:val="000000"/>
+                <w:sz w:val="20"/>
+                <w:szCs w:val="20"/>
+                <w:lang w:eastAsia="es-ES"/>
+              </w:rPr>
+              <w:t xml:space="preserve">* </w:t>
+            </w:r>
+            <w:r>
+              <w:rPr>
+                <w:rFonts w:ascii="Courier New" w:eastAsia="Times New Roman" w:hAnsi="Courier New" w:cs="Courier New"/>
+                <w:color w:val="0000FF"/>
+                <w:sz w:val="20"/>
+                <w:szCs w:val="20"/>
+                <w:lang w:eastAsia="es-ES"/>
+              </w:rPr>
+              <w:t xml:space="preserve">0.7 </w:t>
+            </w:r>
+            <w:r>
+              <w:rPr>
+                <w:rFonts w:ascii="Courier New" w:eastAsia="Times New Roman" w:hAnsi="Courier New" w:cs="Courier New"/>
+                <w:color w:val="000000"/>
+                <w:sz w:val="20"/>
+                <w:szCs w:val="20"/>
+                <w:lang w:eastAsia="es-ES"/>
+              </w:rPr>
+              <w:t>)</w:t>
+            </w:r>
+            <w:r>
+              <w:rPr>
+                <w:rFonts w:ascii="Courier New" w:eastAsia="Times New Roman" w:hAnsi="Courier New" w:cs="Courier New"/>
+                <w:color w:val="000000"/>
+                <w:sz w:val="20"/>
+                <w:szCs w:val="20"/>
+                <w:lang w:eastAsia="es-ES"/>
+              </w:rPr>
+              <w:br/>
+              <w:t xml:space="preserve">        </w:t>
+            </w:r>
+            <w:proofErr w:type="spellStart"/>
+            <w:r>
+              <w:rPr>
+                <w:rFonts w:ascii="Courier New" w:eastAsia="Times New Roman" w:hAnsi="Courier New" w:cs="Courier New"/>
+                <w:i/>
+                <w:iCs/>
+                <w:color w:val="660E7A"/>
+                <w:sz w:val="20"/>
+                <w:szCs w:val="20"/>
+                <w:lang w:eastAsia="es-ES"/>
+              </w:rPr>
+              <w:t>scrollEjeY</w:t>
+            </w:r>
+            <w:proofErr w:type="spellEnd"/>
+            <w:r>
+              <w:rPr>
+                <w:rFonts w:ascii="Courier New" w:eastAsia="Times New Roman" w:hAnsi="Courier New" w:cs="Courier New"/>
+                <w:i/>
+                <w:iCs/>
+                <w:color w:val="660E7A"/>
+                <w:sz w:val="20"/>
+                <w:szCs w:val="20"/>
+                <w:lang w:eastAsia="es-ES"/>
+              </w:rPr>
+              <w:t xml:space="preserve"> </w:t>
+            </w:r>
+            <w:r>
+              <w:rPr>
+                <w:rFonts w:ascii="Courier New" w:eastAsia="Times New Roman" w:hAnsi="Courier New" w:cs="Courier New"/>
+                <w:color w:val="000000"/>
+                <w:sz w:val="20"/>
+                <w:szCs w:val="20"/>
+                <w:lang w:eastAsia="es-ES"/>
+              </w:rPr>
+              <w:t>+= (</w:t>
+            </w:r>
+            <w:proofErr w:type="spellStart"/>
+            <w:r>
+              <w:rPr>
+                <w:rFonts w:ascii="Courier New" w:eastAsia="Times New Roman" w:hAnsi="Courier New" w:cs="Courier New"/>
+                <w:b/>
+                <w:bCs/>
+                <w:color w:val="000080"/>
+                <w:sz w:val="20"/>
+                <w:szCs w:val="20"/>
+                <w:lang w:eastAsia="es-ES"/>
+              </w:rPr>
+              <w:t>int</w:t>
+            </w:r>
+            <w:proofErr w:type="spellEnd"/>
+            <w:r>
+              <w:rPr>
+                <w:rFonts w:ascii="Courier New" w:eastAsia="Times New Roman" w:hAnsi="Courier New" w:cs="Courier New"/>
+                <w:color w:val="000000"/>
+                <w:sz w:val="20"/>
+                <w:szCs w:val="20"/>
+                <w:lang w:eastAsia="es-ES"/>
+              </w:rPr>
+              <w:t>) ((</w:t>
+            </w:r>
+            <w:r>
+              <w:rPr>
+                <w:rFonts w:ascii="Courier New" w:eastAsia="Times New Roman" w:hAnsi="Courier New" w:cs="Courier New"/>
+                <w:b/>
+                <w:bCs/>
+                <w:color w:val="660E7A"/>
+                <w:sz w:val="20"/>
+                <w:szCs w:val="20"/>
+                <w:lang w:eastAsia="es-ES"/>
+              </w:rPr>
+              <w:t xml:space="preserve">jugador </w:t>
+            </w:r>
+            <w:r>
+              <w:rPr>
+                <w:rFonts w:ascii="Courier New" w:eastAsia="Times New Roman" w:hAnsi="Courier New" w:cs="Courier New"/>
+                <w:color w:val="000000"/>
+                <w:sz w:val="20"/>
+                <w:szCs w:val="20"/>
+                <w:lang w:eastAsia="es-ES"/>
+              </w:rPr>
+              <w:t>.</w:t>
+            </w:r>
+            <w:r>
+              <w:rPr>
+                <w:rFonts w:ascii="Courier New" w:eastAsia="Times New Roman" w:hAnsi="Courier New" w:cs="Courier New"/>
+                <w:b/>
+                <w:bCs/>
+                <w:color w:val="660E7A"/>
+                <w:sz w:val="20"/>
+                <w:szCs w:val="20"/>
+                <w:lang w:eastAsia="es-ES"/>
+              </w:rPr>
+              <w:t xml:space="preserve">y </w:t>
+            </w:r>
+            <w:r>
+              <w:rPr>
+                <w:rFonts w:ascii="Courier New" w:eastAsia="Times New Roman" w:hAnsi="Courier New" w:cs="Courier New"/>
+                <w:color w:val="000000"/>
+                <w:sz w:val="20"/>
+                <w:szCs w:val="20"/>
+                <w:lang w:eastAsia="es-ES"/>
+              </w:rPr>
+              <w:t xml:space="preserve">- </w:t>
+            </w:r>
+            <w:proofErr w:type="spellStart"/>
+            <w:r>
+              <w:rPr>
+                <w:rFonts w:ascii="Courier New" w:eastAsia="Times New Roman" w:hAnsi="Courier New" w:cs="Courier New"/>
+                <w:i/>
+                <w:iCs/>
+                <w:color w:val="660E7A"/>
+                <w:sz w:val="20"/>
+                <w:szCs w:val="20"/>
+                <w:lang w:eastAsia="es-ES"/>
+              </w:rPr>
+              <w:t>scrollEjeY</w:t>
+            </w:r>
+            <w:proofErr w:type="spellEnd"/>
+            <w:r>
+              <w:rPr>
+                <w:rFonts w:ascii="Courier New" w:eastAsia="Times New Roman" w:hAnsi="Courier New" w:cs="Courier New"/>
+                <w:color w:val="000000"/>
+                <w:sz w:val="20"/>
+                <w:szCs w:val="20"/>
+                <w:lang w:eastAsia="es-ES"/>
+              </w:rPr>
+              <w:t xml:space="preserve">) - </w:t>
+            </w:r>
+            <w:proofErr w:type="spellStart"/>
+            <w:r>
+              <w:rPr>
+                <w:rFonts w:ascii="Courier New" w:eastAsia="Times New Roman" w:hAnsi="Courier New" w:cs="Courier New"/>
+                <w:color w:val="000000"/>
+                <w:sz w:val="20"/>
+                <w:szCs w:val="20"/>
+                <w:lang w:eastAsia="es-ES"/>
+              </w:rPr>
+              <w:t>GameView.</w:t>
+            </w:r>
+            <w:r>
+              <w:rPr>
+                <w:rFonts w:ascii="Courier New" w:eastAsia="Times New Roman" w:hAnsi="Courier New" w:cs="Courier New"/>
+                <w:i/>
+                <w:iCs/>
+                <w:color w:val="660E7A"/>
+                <w:sz w:val="20"/>
+                <w:szCs w:val="20"/>
+                <w:lang w:eastAsia="es-ES"/>
+              </w:rPr>
+              <w:t>pantallaAlto</w:t>
+            </w:r>
+            <w:proofErr w:type="spellEnd"/>
+            <w:r>
+              <w:rPr>
+                <w:rFonts w:ascii="Courier New" w:eastAsia="Times New Roman" w:hAnsi="Courier New" w:cs="Courier New"/>
+                <w:color w:val="000000"/>
+                <w:sz w:val="20"/>
+                <w:szCs w:val="20"/>
+                <w:lang w:eastAsia="es-ES"/>
+              </w:rPr>
+              <w:t xml:space="preserve">* </w:t>
+            </w:r>
+            <w:r>
+              <w:rPr>
+                <w:rFonts w:ascii="Courier New" w:eastAsia="Times New Roman" w:hAnsi="Courier New" w:cs="Courier New"/>
+                <w:color w:val="0000FF"/>
+                <w:sz w:val="20"/>
+                <w:szCs w:val="20"/>
+                <w:lang w:eastAsia="es-ES"/>
+              </w:rPr>
+              <w:t>0.7</w:t>
+            </w:r>
+            <w:r>
+              <w:rPr>
+                <w:rFonts w:ascii="Courier New" w:eastAsia="Times New Roman" w:hAnsi="Courier New" w:cs="Courier New"/>
+                <w:color w:val="000000"/>
+                <w:sz w:val="20"/>
+                <w:szCs w:val="20"/>
+                <w:lang w:eastAsia="es-ES"/>
+              </w:rPr>
+              <w:t>);</w:t>
+            </w:r>
+            <w:r>
+              <w:rPr>
+                <w:rFonts w:ascii="Courier New" w:eastAsia="Times New Roman" w:hAnsi="Courier New" w:cs="Courier New"/>
+                <w:color w:val="000000"/>
+                <w:sz w:val="20"/>
+                <w:szCs w:val="20"/>
+                <w:lang w:eastAsia="es-ES"/>
+              </w:rPr>
+              <w:br/>
+            </w:r>
+            <w:r>
+              <w:rPr>
+                <w:rFonts w:ascii="Courier New" w:eastAsia="Times New Roman" w:hAnsi="Courier New" w:cs="Courier New"/>
+                <w:color w:val="000000"/>
+                <w:sz w:val="20"/>
+                <w:szCs w:val="20"/>
+                <w:lang w:eastAsia="es-ES"/>
+              </w:rPr>
+              <w:br/>
+            </w:r>
+            <w:r>
+              <w:rPr>
+                <w:rFonts w:ascii="Courier New" w:eastAsia="Times New Roman" w:hAnsi="Courier New" w:cs="Courier New"/>
+                <w:color w:val="000000"/>
+                <w:sz w:val="20"/>
+                <w:szCs w:val="20"/>
+                <w:lang w:eastAsia="es-ES"/>
+              </w:rPr>
+              <w:br/>
+            </w:r>
+            <w:proofErr w:type="spellStart"/>
+            <w:r>
+              <w:rPr>
+                <w:rFonts w:ascii="Courier New" w:eastAsia="Times New Roman" w:hAnsi="Courier New" w:cs="Courier New"/>
+                <w:b/>
+                <w:bCs/>
+                <w:color w:val="000080"/>
+                <w:sz w:val="20"/>
+                <w:szCs w:val="20"/>
+                <w:lang w:eastAsia="es-ES"/>
+              </w:rPr>
+              <w:t>if</w:t>
+            </w:r>
+            <w:proofErr w:type="spellEnd"/>
+            <w:r>
+              <w:rPr>
+                <w:rFonts w:ascii="Courier New" w:eastAsia="Times New Roman" w:hAnsi="Courier New" w:cs="Courier New"/>
+                <w:b/>
+                <w:bCs/>
+                <w:color w:val="000080"/>
+                <w:sz w:val="20"/>
+                <w:szCs w:val="20"/>
+                <w:lang w:eastAsia="es-ES"/>
+              </w:rPr>
+              <w:t xml:space="preserve"> </w:t>
+            </w:r>
+            <w:r>
+              <w:rPr>
+                <w:rFonts w:ascii="Courier New" w:eastAsia="Times New Roman" w:hAnsi="Courier New" w:cs="Courier New"/>
+                <w:color w:val="000000"/>
+                <w:sz w:val="20"/>
+                <w:szCs w:val="20"/>
+                <w:lang w:eastAsia="es-ES"/>
+              </w:rPr>
+              <w:t xml:space="preserve">( </w:t>
+            </w:r>
+            <w:r>
+              <w:rPr>
+                <w:rFonts w:ascii="Courier New" w:eastAsia="Times New Roman" w:hAnsi="Courier New" w:cs="Courier New"/>
+                <w:b/>
+                <w:bCs/>
+                <w:color w:val="660E7A"/>
+                <w:sz w:val="20"/>
+                <w:szCs w:val="20"/>
+                <w:lang w:eastAsia="es-ES"/>
+              </w:rPr>
+              <w:t xml:space="preserve">jugador </w:t>
+            </w:r>
+            <w:r>
+              <w:rPr>
+                <w:rFonts w:ascii="Courier New" w:eastAsia="Times New Roman" w:hAnsi="Courier New" w:cs="Courier New"/>
+                <w:color w:val="000000"/>
+                <w:sz w:val="20"/>
+                <w:szCs w:val="20"/>
+                <w:lang w:eastAsia="es-ES"/>
+              </w:rPr>
+              <w:t>.</w:t>
+            </w:r>
+            <w:r>
+              <w:rPr>
+                <w:rFonts w:ascii="Courier New" w:eastAsia="Times New Roman" w:hAnsi="Courier New" w:cs="Courier New"/>
+                <w:b/>
+                <w:bCs/>
+                <w:color w:val="660E7A"/>
+                <w:sz w:val="20"/>
+                <w:szCs w:val="20"/>
+                <w:lang w:eastAsia="es-ES"/>
+              </w:rPr>
+              <w:t xml:space="preserve">y  </w:t>
+            </w:r>
+            <w:r>
+              <w:rPr>
+                <w:rFonts w:ascii="Courier New" w:eastAsia="Times New Roman" w:hAnsi="Courier New" w:cs="Courier New"/>
+                <w:color w:val="000000"/>
+                <w:sz w:val="20"/>
+                <w:szCs w:val="20"/>
+                <w:lang w:eastAsia="es-ES"/>
+              </w:rPr>
+              <w:t xml:space="preserve">&gt; </w:t>
+            </w:r>
+            <w:proofErr w:type="spellStart"/>
+            <w:r>
+              <w:rPr>
+                <w:rFonts w:ascii="Courier New" w:eastAsia="Times New Roman" w:hAnsi="Courier New" w:cs="Courier New"/>
+                <w:color w:val="000000"/>
+                <w:sz w:val="20"/>
+                <w:szCs w:val="20"/>
+                <w:lang w:eastAsia="es-ES"/>
+              </w:rPr>
+              <w:t>GameView.</w:t>
+            </w:r>
+            <w:r>
+              <w:rPr>
+                <w:rFonts w:ascii="Courier New" w:eastAsia="Times New Roman" w:hAnsi="Courier New" w:cs="Courier New"/>
+                <w:i/>
+                <w:iCs/>
+                <w:color w:val="660E7A"/>
+                <w:sz w:val="20"/>
+                <w:szCs w:val="20"/>
+                <w:lang w:eastAsia="es-ES"/>
+              </w:rPr>
+              <w:t>pantallaAlto</w:t>
+            </w:r>
+            <w:proofErr w:type="spellEnd"/>
+            <w:r>
+              <w:rPr>
+                <w:rFonts w:ascii="Courier New" w:eastAsia="Times New Roman" w:hAnsi="Courier New" w:cs="Courier New"/>
+                <w:color w:val="000000"/>
+                <w:sz w:val="20"/>
+                <w:szCs w:val="20"/>
+                <w:lang w:eastAsia="es-ES"/>
+              </w:rPr>
+              <w:t>*</w:t>
+            </w:r>
+            <w:r>
+              <w:rPr>
+                <w:rFonts w:ascii="Courier New" w:eastAsia="Times New Roman" w:hAnsi="Courier New" w:cs="Courier New"/>
+                <w:color w:val="0000FF"/>
+                <w:sz w:val="20"/>
+                <w:szCs w:val="20"/>
+                <w:lang w:eastAsia="es-ES"/>
+              </w:rPr>
+              <w:t xml:space="preserve">0.3 </w:t>
+            </w:r>
+            <w:r>
+              <w:rPr>
+                <w:rFonts w:ascii="Courier New" w:eastAsia="Times New Roman" w:hAnsi="Courier New" w:cs="Courier New"/>
+                <w:color w:val="000000"/>
+                <w:sz w:val="20"/>
+                <w:szCs w:val="20"/>
+                <w:lang w:eastAsia="es-ES"/>
+              </w:rPr>
+              <w:t>)</w:t>
+            </w:r>
+            <w:r>
+              <w:rPr>
+                <w:rFonts w:ascii="Courier New" w:eastAsia="Times New Roman" w:hAnsi="Courier New" w:cs="Courier New"/>
+                <w:color w:val="000000"/>
+                <w:sz w:val="20"/>
+                <w:szCs w:val="20"/>
+                <w:lang w:eastAsia="es-ES"/>
+              </w:rPr>
+              <w:br/>
+              <w:t xml:space="preserve">    </w:t>
+            </w:r>
+            <w:proofErr w:type="spellStart"/>
+            <w:r>
+              <w:rPr>
+                <w:rFonts w:ascii="Courier New" w:eastAsia="Times New Roman" w:hAnsi="Courier New" w:cs="Courier New"/>
+                <w:b/>
+                <w:bCs/>
+                <w:color w:val="000080"/>
+                <w:sz w:val="20"/>
+                <w:szCs w:val="20"/>
+                <w:lang w:eastAsia="es-ES"/>
+              </w:rPr>
+              <w:t>if</w:t>
+            </w:r>
+            <w:proofErr w:type="spellEnd"/>
+            <w:r>
+              <w:rPr>
+                <w:rFonts w:ascii="Courier New" w:eastAsia="Times New Roman" w:hAnsi="Courier New" w:cs="Courier New"/>
+                <w:color w:val="000000"/>
+                <w:sz w:val="20"/>
+                <w:szCs w:val="20"/>
+                <w:lang w:eastAsia="es-ES"/>
+              </w:rPr>
+              <w:t xml:space="preserve">( </w:t>
+            </w:r>
+            <w:r>
+              <w:rPr>
+                <w:rFonts w:ascii="Courier New" w:eastAsia="Times New Roman" w:hAnsi="Courier New" w:cs="Courier New"/>
+                <w:b/>
+                <w:bCs/>
+                <w:color w:val="660E7A"/>
+                <w:sz w:val="20"/>
+                <w:szCs w:val="20"/>
+                <w:lang w:eastAsia="es-ES"/>
+              </w:rPr>
+              <w:t xml:space="preserve">jugador </w:t>
+            </w:r>
+            <w:r>
+              <w:rPr>
+                <w:rFonts w:ascii="Courier New" w:eastAsia="Times New Roman" w:hAnsi="Courier New" w:cs="Courier New"/>
+                <w:color w:val="000000"/>
+                <w:sz w:val="20"/>
+                <w:szCs w:val="20"/>
+                <w:lang w:eastAsia="es-ES"/>
+              </w:rPr>
+              <w:t>.</w:t>
+            </w:r>
+            <w:r>
+              <w:rPr>
+                <w:rFonts w:ascii="Courier New" w:eastAsia="Times New Roman" w:hAnsi="Courier New" w:cs="Courier New"/>
+                <w:b/>
+                <w:bCs/>
+                <w:color w:val="660E7A"/>
+                <w:sz w:val="20"/>
+                <w:szCs w:val="20"/>
+                <w:lang w:eastAsia="es-ES"/>
+              </w:rPr>
+              <w:t xml:space="preserve">y </w:t>
+            </w:r>
+            <w:r>
+              <w:rPr>
+                <w:rFonts w:ascii="Courier New" w:eastAsia="Times New Roman" w:hAnsi="Courier New" w:cs="Courier New"/>
+                <w:color w:val="000000"/>
+                <w:sz w:val="20"/>
+                <w:szCs w:val="20"/>
+                <w:lang w:eastAsia="es-ES"/>
+              </w:rPr>
+              <w:t xml:space="preserve">- </w:t>
+            </w:r>
+            <w:proofErr w:type="spellStart"/>
+            <w:r>
+              <w:rPr>
+                <w:rFonts w:ascii="Courier New" w:eastAsia="Times New Roman" w:hAnsi="Courier New" w:cs="Courier New"/>
+                <w:i/>
+                <w:iCs/>
+                <w:color w:val="660E7A"/>
+                <w:sz w:val="20"/>
+                <w:szCs w:val="20"/>
+                <w:lang w:eastAsia="es-ES"/>
+              </w:rPr>
+              <w:t>scrollEjeY</w:t>
+            </w:r>
+            <w:proofErr w:type="spellEnd"/>
+            <w:r>
+              <w:rPr>
+                <w:rFonts w:ascii="Courier New" w:eastAsia="Times New Roman" w:hAnsi="Courier New" w:cs="Courier New"/>
+                <w:i/>
+                <w:iCs/>
+                <w:color w:val="660E7A"/>
+                <w:sz w:val="20"/>
+                <w:szCs w:val="20"/>
+                <w:lang w:eastAsia="es-ES"/>
+              </w:rPr>
+              <w:t xml:space="preserve"> </w:t>
+            </w:r>
+            <w:r>
+              <w:rPr>
+                <w:rFonts w:ascii="Courier New" w:eastAsia="Times New Roman" w:hAnsi="Courier New" w:cs="Courier New"/>
+                <w:color w:val="000000"/>
+                <w:sz w:val="20"/>
+                <w:szCs w:val="20"/>
+                <w:lang w:eastAsia="es-ES"/>
+              </w:rPr>
+              <w:t xml:space="preserve">&lt; </w:t>
+            </w:r>
+            <w:proofErr w:type="spellStart"/>
+            <w:r>
+              <w:rPr>
+                <w:rFonts w:ascii="Courier New" w:eastAsia="Times New Roman" w:hAnsi="Courier New" w:cs="Courier New"/>
+                <w:color w:val="000000"/>
+                <w:sz w:val="20"/>
+                <w:szCs w:val="20"/>
+                <w:lang w:eastAsia="es-ES"/>
+              </w:rPr>
+              <w:t>GameView.</w:t>
+            </w:r>
+            <w:r>
+              <w:rPr>
+                <w:rFonts w:ascii="Courier New" w:eastAsia="Times New Roman" w:hAnsi="Courier New" w:cs="Courier New"/>
+                <w:i/>
+                <w:iCs/>
+                <w:color w:val="660E7A"/>
+                <w:sz w:val="20"/>
+                <w:szCs w:val="20"/>
+                <w:lang w:eastAsia="es-ES"/>
+              </w:rPr>
+              <w:t>pantallaAlto</w:t>
+            </w:r>
+            <w:proofErr w:type="spellEnd"/>
+            <w:r>
+              <w:rPr>
+                <w:rFonts w:ascii="Courier New" w:eastAsia="Times New Roman" w:hAnsi="Courier New" w:cs="Courier New"/>
+                <w:i/>
+                <w:iCs/>
+                <w:color w:val="660E7A"/>
+                <w:sz w:val="20"/>
+                <w:szCs w:val="20"/>
+                <w:lang w:eastAsia="es-ES"/>
+              </w:rPr>
+              <w:t xml:space="preserve"> </w:t>
+            </w:r>
+            <w:r>
+              <w:rPr>
+                <w:rFonts w:ascii="Courier New" w:eastAsia="Times New Roman" w:hAnsi="Courier New" w:cs="Courier New"/>
+                <w:color w:val="000000"/>
+                <w:sz w:val="20"/>
+                <w:szCs w:val="20"/>
+                <w:lang w:eastAsia="es-ES"/>
+              </w:rPr>
+              <w:t>*</w:t>
+            </w:r>
+            <w:r>
+              <w:rPr>
+                <w:rFonts w:ascii="Courier New" w:eastAsia="Times New Roman" w:hAnsi="Courier New" w:cs="Courier New"/>
+                <w:color w:val="0000FF"/>
+                <w:sz w:val="20"/>
+                <w:szCs w:val="20"/>
+                <w:lang w:eastAsia="es-ES"/>
+              </w:rPr>
+              <w:t xml:space="preserve">0.3 </w:t>
+            </w:r>
+            <w:r>
+              <w:rPr>
+                <w:rFonts w:ascii="Courier New" w:eastAsia="Times New Roman" w:hAnsi="Courier New" w:cs="Courier New"/>
+                <w:color w:val="000000"/>
+                <w:sz w:val="20"/>
+                <w:szCs w:val="20"/>
+                <w:lang w:eastAsia="es-ES"/>
+              </w:rPr>
+              <w:t>)</w:t>
+            </w:r>
+            <w:r>
+              <w:rPr>
+                <w:rFonts w:ascii="Courier New" w:eastAsia="Times New Roman" w:hAnsi="Courier New" w:cs="Courier New"/>
+                <w:color w:val="000000"/>
+                <w:sz w:val="20"/>
+                <w:szCs w:val="20"/>
+                <w:lang w:eastAsia="es-ES"/>
+              </w:rPr>
+              <w:br/>
+              <w:t xml:space="preserve">        </w:t>
+            </w:r>
+            <w:proofErr w:type="spellStart"/>
+            <w:r>
+              <w:rPr>
+                <w:rFonts w:ascii="Courier New" w:eastAsia="Times New Roman" w:hAnsi="Courier New" w:cs="Courier New"/>
+                <w:i/>
+                <w:iCs/>
+                <w:color w:val="660E7A"/>
+                <w:sz w:val="20"/>
+                <w:szCs w:val="20"/>
+                <w:lang w:eastAsia="es-ES"/>
+              </w:rPr>
+              <w:t>scrollEjeY</w:t>
+            </w:r>
+            <w:proofErr w:type="spellEnd"/>
+            <w:r>
+              <w:rPr>
+                <w:rFonts w:ascii="Courier New" w:eastAsia="Times New Roman" w:hAnsi="Courier New" w:cs="Courier New"/>
+                <w:i/>
+                <w:iCs/>
+                <w:color w:val="660E7A"/>
+                <w:sz w:val="20"/>
+                <w:szCs w:val="20"/>
+                <w:lang w:eastAsia="es-ES"/>
+              </w:rPr>
+              <w:t xml:space="preserve"> </w:t>
+            </w:r>
+            <w:r>
+              <w:rPr>
+                <w:rFonts w:ascii="Courier New" w:eastAsia="Times New Roman" w:hAnsi="Courier New" w:cs="Courier New"/>
+                <w:color w:val="000000"/>
+                <w:sz w:val="20"/>
+                <w:szCs w:val="20"/>
+                <w:lang w:eastAsia="es-ES"/>
+              </w:rPr>
+              <w:t>-= (</w:t>
+            </w:r>
+            <w:proofErr w:type="spellStart"/>
+            <w:r>
+              <w:rPr>
+                <w:rFonts w:ascii="Courier New" w:eastAsia="Times New Roman" w:hAnsi="Courier New" w:cs="Courier New"/>
+                <w:b/>
+                <w:bCs/>
+                <w:color w:val="000080"/>
+                <w:sz w:val="20"/>
+                <w:szCs w:val="20"/>
+                <w:lang w:eastAsia="es-ES"/>
+              </w:rPr>
+              <w:t>int</w:t>
+            </w:r>
+            <w:proofErr w:type="spellEnd"/>
+            <w:r>
+              <w:rPr>
+                <w:rFonts w:ascii="Courier New" w:eastAsia="Times New Roman" w:hAnsi="Courier New" w:cs="Courier New"/>
+                <w:color w:val="000000"/>
+                <w:sz w:val="20"/>
+                <w:szCs w:val="20"/>
+                <w:lang w:eastAsia="es-ES"/>
+              </w:rPr>
+              <w:t>) (</w:t>
+            </w:r>
+            <w:proofErr w:type="spellStart"/>
+            <w:r>
+              <w:rPr>
+                <w:rFonts w:ascii="Courier New" w:eastAsia="Times New Roman" w:hAnsi="Courier New" w:cs="Courier New"/>
+                <w:color w:val="000000"/>
+                <w:sz w:val="20"/>
+                <w:szCs w:val="20"/>
+                <w:lang w:eastAsia="es-ES"/>
+              </w:rPr>
+              <w:t>GameView.</w:t>
+            </w:r>
+            <w:r>
+              <w:rPr>
+                <w:rFonts w:ascii="Courier New" w:eastAsia="Times New Roman" w:hAnsi="Courier New" w:cs="Courier New"/>
+                <w:i/>
+                <w:iCs/>
+                <w:color w:val="660E7A"/>
+                <w:sz w:val="20"/>
+                <w:szCs w:val="20"/>
+                <w:lang w:eastAsia="es-ES"/>
+              </w:rPr>
+              <w:t>pantallaAlto</w:t>
+            </w:r>
+            <w:proofErr w:type="spellEnd"/>
+            <w:r>
+              <w:rPr>
+                <w:rFonts w:ascii="Courier New" w:eastAsia="Times New Roman" w:hAnsi="Courier New" w:cs="Courier New"/>
+                <w:color w:val="000000"/>
+                <w:sz w:val="20"/>
+                <w:szCs w:val="20"/>
+                <w:lang w:eastAsia="es-ES"/>
+              </w:rPr>
+              <w:t>*</w:t>
+            </w:r>
+            <w:r>
+              <w:rPr>
+                <w:rFonts w:ascii="Courier New" w:eastAsia="Times New Roman" w:hAnsi="Courier New" w:cs="Courier New"/>
+                <w:color w:val="0000FF"/>
+                <w:sz w:val="20"/>
+                <w:szCs w:val="20"/>
+                <w:lang w:eastAsia="es-ES"/>
+              </w:rPr>
+              <w:t xml:space="preserve">0.3 </w:t>
+            </w:r>
+            <w:r>
+              <w:rPr>
+                <w:rFonts w:ascii="Courier New" w:eastAsia="Times New Roman" w:hAnsi="Courier New" w:cs="Courier New"/>
+                <w:color w:val="000000"/>
+                <w:sz w:val="20"/>
+                <w:szCs w:val="20"/>
+                <w:lang w:eastAsia="es-ES"/>
+              </w:rPr>
+              <w:t>-(</w:t>
+            </w:r>
+            <w:r>
+              <w:rPr>
+                <w:rFonts w:ascii="Courier New" w:eastAsia="Times New Roman" w:hAnsi="Courier New" w:cs="Courier New"/>
+                <w:b/>
+                <w:bCs/>
+                <w:color w:val="660E7A"/>
+                <w:sz w:val="20"/>
+                <w:szCs w:val="20"/>
+                <w:lang w:eastAsia="es-ES"/>
+              </w:rPr>
+              <w:t xml:space="preserve">jugador </w:t>
+            </w:r>
+            <w:r>
+              <w:rPr>
+                <w:rFonts w:ascii="Courier New" w:eastAsia="Times New Roman" w:hAnsi="Courier New" w:cs="Courier New"/>
+                <w:color w:val="000000"/>
+                <w:sz w:val="20"/>
+                <w:szCs w:val="20"/>
+                <w:lang w:eastAsia="es-ES"/>
+              </w:rPr>
+              <w:t>.</w:t>
+            </w:r>
+            <w:r>
+              <w:rPr>
+                <w:rFonts w:ascii="Courier New" w:eastAsia="Times New Roman" w:hAnsi="Courier New" w:cs="Courier New"/>
+                <w:b/>
+                <w:bCs/>
+                <w:color w:val="660E7A"/>
+                <w:sz w:val="20"/>
+                <w:szCs w:val="20"/>
+                <w:lang w:eastAsia="es-ES"/>
+              </w:rPr>
+              <w:t xml:space="preserve">y </w:t>
+            </w:r>
+            <w:r>
+              <w:rPr>
+                <w:rFonts w:ascii="Courier New" w:eastAsia="Times New Roman" w:hAnsi="Courier New" w:cs="Courier New"/>
+                <w:color w:val="000000"/>
+                <w:sz w:val="20"/>
+                <w:szCs w:val="20"/>
+                <w:lang w:eastAsia="es-ES"/>
+              </w:rPr>
+              <w:t xml:space="preserve">- </w:t>
+            </w:r>
+            <w:proofErr w:type="spellStart"/>
+            <w:r>
+              <w:rPr>
+                <w:rFonts w:ascii="Courier New" w:eastAsia="Times New Roman" w:hAnsi="Courier New" w:cs="Courier New"/>
+                <w:i/>
+                <w:iCs/>
+                <w:color w:val="660E7A"/>
+                <w:sz w:val="20"/>
+                <w:szCs w:val="20"/>
+                <w:lang w:eastAsia="es-ES"/>
+              </w:rPr>
+              <w:t>scrollEjeY</w:t>
+            </w:r>
+            <w:proofErr w:type="spellEnd"/>
+            <w:r>
+              <w:rPr>
+                <w:rFonts w:ascii="Courier New" w:eastAsia="Times New Roman" w:hAnsi="Courier New" w:cs="Courier New"/>
+                <w:color w:val="000000"/>
+                <w:sz w:val="20"/>
+                <w:szCs w:val="20"/>
+                <w:lang w:eastAsia="es-ES"/>
+              </w:rPr>
+              <w:t>));</w:t>
+            </w:r>
+            <w:r>
+              <w:rPr>
+                <w:rFonts w:ascii="Courier New" w:eastAsia="Times New Roman" w:hAnsi="Courier New" w:cs="Courier New"/>
+                <w:color w:val="000000"/>
+                <w:sz w:val="20"/>
+                <w:szCs w:val="20"/>
+                <w:lang w:eastAsia="es-ES"/>
+              </w:rPr>
+              <w:br/>
+            </w:r>
+            <w:r>
+              <w:rPr>
+                <w:rFonts w:ascii="Courier New" w:eastAsia="Times New Roman" w:hAnsi="Courier New" w:cs="Courier New"/>
+                <w:color w:val="000000"/>
+                <w:sz w:val="20"/>
+                <w:szCs w:val="20"/>
+                <w:lang w:eastAsia="es-ES"/>
+              </w:rPr>
+              <w:br/>
+            </w:r>
+            <w:r>
+              <w:rPr>
+                <w:rFonts w:ascii="Courier New" w:eastAsia="Times New Roman" w:hAnsi="Courier New" w:cs="Courier New"/>
+                <w:color w:val="000000"/>
+                <w:sz w:val="20"/>
+                <w:szCs w:val="20"/>
+                <w:lang w:eastAsia="es-ES"/>
+              </w:rPr>
+              <w:br/>
+            </w:r>
+            <w:proofErr w:type="spellStart"/>
+            <w:r>
+              <w:rPr>
+                <w:rFonts w:ascii="Courier New" w:eastAsia="Times New Roman" w:hAnsi="Courier New" w:cs="Courier New"/>
+                <w:b/>
+                <w:bCs/>
+                <w:color w:val="000080"/>
+                <w:sz w:val="20"/>
+                <w:szCs w:val="20"/>
+                <w:lang w:eastAsia="es-ES"/>
+              </w:rPr>
+              <w:t>int</w:t>
+            </w:r>
+            <w:proofErr w:type="spellEnd"/>
+            <w:r>
+              <w:rPr>
+                <w:rFonts w:ascii="Courier New" w:eastAsia="Times New Roman" w:hAnsi="Courier New" w:cs="Courier New"/>
+                <w:b/>
+                <w:bCs/>
+                <w:color w:val="000080"/>
+                <w:sz w:val="20"/>
+                <w:szCs w:val="20"/>
+                <w:lang w:eastAsia="es-ES"/>
+              </w:rPr>
+              <w:t xml:space="preserve"> </w:t>
+            </w:r>
+            <w:r>
+              <w:rPr>
+                <w:rFonts w:ascii="Courier New" w:eastAsia="Times New Roman" w:hAnsi="Courier New" w:cs="Courier New"/>
+                <w:color w:val="000000"/>
+                <w:sz w:val="20"/>
+                <w:szCs w:val="20"/>
+                <w:lang w:eastAsia="es-ES"/>
+              </w:rPr>
+              <w:t>abajo = arriba +</w:t>
+            </w:r>
+            <w:r>
+              <w:rPr>
+                <w:rFonts w:ascii="Courier New" w:eastAsia="Times New Roman" w:hAnsi="Courier New" w:cs="Courier New"/>
+                <w:color w:val="000000"/>
+                <w:sz w:val="20"/>
+                <w:szCs w:val="20"/>
+                <w:lang w:eastAsia="es-ES"/>
+              </w:rPr>
+              <w:br/>
+              <w:t xml:space="preserve">        </w:t>
+            </w:r>
+            <w:proofErr w:type="spellStart"/>
+            <w:r>
+              <w:rPr>
+                <w:rFonts w:ascii="Courier New" w:eastAsia="Times New Roman" w:hAnsi="Courier New" w:cs="Courier New"/>
+                <w:color w:val="000000"/>
+                <w:sz w:val="20"/>
+                <w:szCs w:val="20"/>
+                <w:lang w:eastAsia="es-ES"/>
+              </w:rPr>
+              <w:t>GameView.</w:t>
+            </w:r>
+            <w:r>
+              <w:rPr>
+                <w:rFonts w:ascii="Courier New" w:eastAsia="Times New Roman" w:hAnsi="Courier New" w:cs="Courier New"/>
+                <w:i/>
+                <w:iCs/>
+                <w:color w:val="660E7A"/>
+                <w:sz w:val="20"/>
+                <w:szCs w:val="20"/>
+                <w:lang w:eastAsia="es-ES"/>
+              </w:rPr>
+              <w:t>pantallaAlto</w:t>
+            </w:r>
+            <w:proofErr w:type="spellEnd"/>
+            <w:r>
+              <w:rPr>
+                <w:rFonts w:ascii="Courier New" w:eastAsia="Times New Roman" w:hAnsi="Courier New" w:cs="Courier New"/>
+                <w:i/>
+                <w:iCs/>
+                <w:color w:val="660E7A"/>
+                <w:sz w:val="20"/>
+                <w:szCs w:val="20"/>
+                <w:lang w:eastAsia="es-ES"/>
+              </w:rPr>
+              <w:t xml:space="preserve"> </w:t>
+            </w:r>
+            <w:r>
+              <w:rPr>
+                <w:rFonts w:ascii="Courier New" w:eastAsia="Times New Roman" w:hAnsi="Courier New" w:cs="Courier New"/>
+                <w:color w:val="000000"/>
+                <w:sz w:val="20"/>
+                <w:szCs w:val="20"/>
+                <w:lang w:eastAsia="es-ES"/>
+              </w:rPr>
+              <w:t xml:space="preserve">/ </w:t>
+            </w:r>
+            <w:proofErr w:type="spellStart"/>
+            <w:r>
+              <w:rPr>
+                <w:rFonts w:ascii="Courier New" w:eastAsia="Times New Roman" w:hAnsi="Courier New" w:cs="Courier New"/>
+                <w:color w:val="000000"/>
+                <w:sz w:val="20"/>
+                <w:szCs w:val="20"/>
+                <w:lang w:eastAsia="es-ES"/>
+              </w:rPr>
+              <w:t>Tile.</w:t>
+            </w:r>
+            <w:r>
+              <w:rPr>
+                <w:rFonts w:ascii="Courier New" w:eastAsia="Times New Roman" w:hAnsi="Courier New" w:cs="Courier New"/>
+                <w:i/>
+                <w:iCs/>
+                <w:color w:val="660E7A"/>
+                <w:sz w:val="20"/>
+                <w:szCs w:val="20"/>
+                <w:lang w:eastAsia="es-ES"/>
+              </w:rPr>
+              <w:t>altura</w:t>
+            </w:r>
+            <w:proofErr w:type="spellEnd"/>
+            <w:r>
+              <w:rPr>
+                <w:rFonts w:ascii="Courier New" w:eastAsia="Times New Roman" w:hAnsi="Courier New" w:cs="Courier New"/>
+                <w:i/>
+                <w:iCs/>
+                <w:color w:val="660E7A"/>
+                <w:sz w:val="20"/>
+                <w:szCs w:val="20"/>
+                <w:lang w:eastAsia="es-ES"/>
+              </w:rPr>
+              <w:t xml:space="preserve"> </w:t>
+            </w:r>
+            <w:r>
+              <w:rPr>
+                <w:rFonts w:ascii="Courier New" w:eastAsia="Times New Roman" w:hAnsi="Courier New" w:cs="Courier New"/>
+                <w:color w:val="000000"/>
+                <w:sz w:val="20"/>
+                <w:szCs w:val="20"/>
+                <w:lang w:eastAsia="es-ES"/>
+              </w:rPr>
+              <w:t xml:space="preserve">+ </w:t>
+            </w:r>
+            <w:r>
+              <w:rPr>
+                <w:rFonts w:ascii="Courier New" w:eastAsia="Times New Roman" w:hAnsi="Courier New" w:cs="Courier New"/>
+                <w:color w:val="0000FF"/>
+                <w:sz w:val="20"/>
+                <w:szCs w:val="20"/>
+                <w:lang w:eastAsia="es-ES"/>
+              </w:rPr>
+              <w:t>1</w:t>
+            </w:r>
+            <w:r>
+              <w:rPr>
+                <w:rFonts w:ascii="Courier New" w:eastAsia="Times New Roman" w:hAnsi="Courier New" w:cs="Courier New"/>
+                <w:color w:val="000000"/>
+                <w:sz w:val="20"/>
+                <w:szCs w:val="20"/>
+                <w:lang w:eastAsia="es-ES"/>
+              </w:rPr>
+              <w:t>;</w:t>
+            </w:r>
+            <w:r>
+              <w:rPr>
+                <w:rFonts w:ascii="Courier New" w:eastAsia="Times New Roman" w:hAnsi="Courier New" w:cs="Courier New"/>
+                <w:color w:val="000000"/>
+                <w:sz w:val="20"/>
+                <w:szCs w:val="20"/>
+                <w:lang w:eastAsia="es-ES"/>
+              </w:rPr>
+              <w:br/>
+            </w:r>
+            <w:r>
+              <w:rPr>
+                <w:rFonts w:ascii="Courier New" w:eastAsia="Times New Roman" w:hAnsi="Courier New" w:cs="Courier New"/>
+                <w:color w:val="000000"/>
+                <w:sz w:val="20"/>
+                <w:szCs w:val="20"/>
+                <w:lang w:eastAsia="es-ES"/>
+              </w:rPr>
+              <w:br/>
+              <w:t xml:space="preserve">abajo = </w:t>
+            </w:r>
+            <w:proofErr w:type="spellStart"/>
+            <w:r>
+              <w:rPr>
+                <w:rFonts w:ascii="Courier New" w:eastAsia="Times New Roman" w:hAnsi="Courier New" w:cs="Courier New"/>
+                <w:color w:val="000000"/>
+                <w:sz w:val="20"/>
+                <w:szCs w:val="20"/>
+                <w:lang w:eastAsia="es-ES"/>
+              </w:rPr>
+              <w:t>Math.</w:t>
+            </w:r>
+            <w:r>
+              <w:rPr>
+                <w:rFonts w:ascii="Courier New" w:eastAsia="Times New Roman" w:hAnsi="Courier New" w:cs="Courier New"/>
+                <w:i/>
+                <w:iCs/>
+                <w:color w:val="000000"/>
+                <w:sz w:val="20"/>
+                <w:szCs w:val="20"/>
+                <w:lang w:eastAsia="es-ES"/>
+              </w:rPr>
+              <w:t>min</w:t>
+            </w:r>
+            <w:proofErr w:type="spellEnd"/>
+            <w:r>
+              <w:rPr>
+                <w:rFonts w:ascii="Courier New" w:eastAsia="Times New Roman" w:hAnsi="Courier New" w:cs="Courier New"/>
+                <w:color w:val="000000"/>
+                <w:sz w:val="20"/>
+                <w:szCs w:val="20"/>
+                <w:lang w:eastAsia="es-ES"/>
+              </w:rPr>
+              <w:t xml:space="preserve">(abajo, </w:t>
+            </w:r>
+            <w:proofErr w:type="spellStart"/>
+            <w:r>
+              <w:rPr>
+                <w:rFonts w:ascii="Courier New" w:eastAsia="Times New Roman" w:hAnsi="Courier New" w:cs="Courier New"/>
+                <w:color w:val="000000"/>
+                <w:sz w:val="20"/>
+                <w:szCs w:val="20"/>
+                <w:lang w:eastAsia="es-ES"/>
+              </w:rPr>
+              <w:t>altoMapaTiles</w:t>
+            </w:r>
+            <w:proofErr w:type="spellEnd"/>
+            <w:r>
+              <w:rPr>
+                <w:rFonts w:ascii="Courier New" w:eastAsia="Times New Roman" w:hAnsi="Courier New" w:cs="Courier New"/>
+                <w:color w:val="000000"/>
+                <w:sz w:val="20"/>
+                <w:szCs w:val="20"/>
+                <w:lang w:eastAsia="es-ES"/>
+              </w:rPr>
+              <w:t xml:space="preserve">() - </w:t>
+            </w:r>
+            <w:r>
+              <w:rPr>
+                <w:rFonts w:ascii="Courier New" w:eastAsia="Times New Roman" w:hAnsi="Courier New" w:cs="Courier New"/>
+                <w:color w:val="0000FF"/>
+                <w:sz w:val="20"/>
+                <w:szCs w:val="20"/>
+                <w:lang w:eastAsia="es-ES"/>
+              </w:rPr>
+              <w:t>1</w:t>
+            </w:r>
+            <w:r>
+              <w:rPr>
+                <w:rFonts w:ascii="Courier New" w:eastAsia="Times New Roman" w:hAnsi="Courier New" w:cs="Courier New"/>
+                <w:color w:val="000000"/>
+                <w:sz w:val="20"/>
+                <w:szCs w:val="20"/>
+                <w:lang w:eastAsia="es-ES"/>
+              </w:rPr>
+              <w:t>);</w:t>
+            </w:r>
+            <w:r>
+              <w:rPr>
+                <w:rFonts w:ascii="Courier New" w:eastAsia="Times New Roman" w:hAnsi="Courier New" w:cs="Courier New"/>
+                <w:color w:val="000000"/>
+                <w:sz w:val="20"/>
+                <w:szCs w:val="20"/>
+                <w:lang w:eastAsia="es-ES"/>
+              </w:rPr>
+              <w:br/>
+            </w:r>
+            <w:r>
+              <w:rPr>
+                <w:rFonts w:ascii="Courier New" w:eastAsia="Times New Roman" w:hAnsi="Courier New" w:cs="Courier New"/>
+                <w:color w:val="000000"/>
+                <w:sz w:val="20"/>
+                <w:szCs w:val="20"/>
+                <w:lang w:eastAsia="es-ES"/>
+              </w:rPr>
+              <w:br/>
+            </w:r>
+            <w:r>
+              <w:rPr>
+                <w:rFonts w:ascii="Courier New" w:eastAsia="Times New Roman" w:hAnsi="Courier New" w:cs="Courier New"/>
+                <w:color w:val="000000"/>
+                <w:sz w:val="20"/>
+                <w:szCs w:val="20"/>
+                <w:lang w:eastAsia="es-ES"/>
+              </w:rPr>
+              <w:br/>
+            </w:r>
+            <w:proofErr w:type="spellStart"/>
+            <w:r>
+              <w:rPr>
+                <w:rFonts w:ascii="Courier New" w:eastAsia="Times New Roman" w:hAnsi="Courier New" w:cs="Courier New"/>
+                <w:b/>
+                <w:bCs/>
+                <w:color w:val="000080"/>
+                <w:sz w:val="20"/>
+                <w:szCs w:val="20"/>
+                <w:lang w:eastAsia="es-ES"/>
+              </w:rPr>
+              <w:t>for</w:t>
+            </w:r>
+            <w:proofErr w:type="spellEnd"/>
+            <w:r>
+              <w:rPr>
+                <w:rFonts w:ascii="Courier New" w:eastAsia="Times New Roman" w:hAnsi="Courier New" w:cs="Courier New"/>
+                <w:b/>
+                <w:bCs/>
+                <w:color w:val="000080"/>
+                <w:sz w:val="20"/>
+                <w:szCs w:val="20"/>
+                <w:lang w:eastAsia="es-ES"/>
+              </w:rPr>
+              <w:t xml:space="preserve"> </w:t>
+            </w:r>
+            <w:r>
+              <w:rPr>
+                <w:rFonts w:ascii="Courier New" w:eastAsia="Times New Roman" w:hAnsi="Courier New" w:cs="Courier New"/>
+                <w:color w:val="000000"/>
+                <w:sz w:val="20"/>
+                <w:szCs w:val="20"/>
+                <w:lang w:eastAsia="es-ES"/>
+              </w:rPr>
+              <w:t>(</w:t>
+            </w:r>
+            <w:proofErr w:type="spellStart"/>
+            <w:r>
+              <w:rPr>
+                <w:rFonts w:ascii="Courier New" w:eastAsia="Times New Roman" w:hAnsi="Courier New" w:cs="Courier New"/>
+                <w:b/>
+                <w:bCs/>
+                <w:color w:val="000080"/>
+                <w:sz w:val="20"/>
+                <w:szCs w:val="20"/>
+                <w:lang w:eastAsia="es-ES"/>
+              </w:rPr>
+              <w:t>int</w:t>
+            </w:r>
+            <w:proofErr w:type="spellEnd"/>
+            <w:r>
+              <w:rPr>
+                <w:rFonts w:ascii="Courier New" w:eastAsia="Times New Roman" w:hAnsi="Courier New" w:cs="Courier New"/>
+                <w:b/>
+                <w:bCs/>
+                <w:color w:val="000080"/>
+                <w:sz w:val="20"/>
+                <w:szCs w:val="20"/>
+                <w:lang w:eastAsia="es-ES"/>
+              </w:rPr>
+              <w:t xml:space="preserve"> </w:t>
+            </w:r>
+            <w:r>
+              <w:rPr>
+                <w:rFonts w:ascii="Courier New" w:eastAsia="Times New Roman" w:hAnsi="Courier New" w:cs="Courier New"/>
+                <w:color w:val="000000"/>
+                <w:sz w:val="20"/>
+                <w:szCs w:val="20"/>
+                <w:lang w:eastAsia="es-ES"/>
+              </w:rPr>
+              <w:t xml:space="preserve">y = </w:t>
+            </w:r>
+            <w:r>
+              <w:rPr>
+                <w:rFonts w:ascii="Courier New" w:eastAsia="Times New Roman" w:hAnsi="Courier New" w:cs="Courier New"/>
+                <w:color w:val="000000"/>
+                <w:sz w:val="20"/>
+                <w:szCs w:val="20"/>
+                <w:highlight w:val="yellow"/>
+                <w:lang w:eastAsia="es-ES"/>
+              </w:rPr>
+              <w:t>arriba</w:t>
+            </w:r>
+            <w:r>
+              <w:rPr>
+                <w:rFonts w:ascii="Courier New" w:eastAsia="Times New Roman" w:hAnsi="Courier New" w:cs="Courier New"/>
+                <w:color w:val="000000"/>
+                <w:sz w:val="20"/>
+                <w:szCs w:val="20"/>
+                <w:lang w:eastAsia="es-ES"/>
+              </w:rPr>
+              <w:t>; y &lt;</w:t>
+            </w:r>
+            <w:r>
+              <w:rPr>
+                <w:rFonts w:ascii="Courier New" w:eastAsia="Times New Roman" w:hAnsi="Courier New" w:cs="Courier New"/>
+                <w:color w:val="000000"/>
+                <w:sz w:val="20"/>
+                <w:szCs w:val="20"/>
+                <w:highlight w:val="yellow"/>
+                <w:lang w:eastAsia="es-ES"/>
+              </w:rPr>
+              <w:t>=</w:t>
+            </w:r>
+            <w:r>
+              <w:rPr>
+                <w:rFonts w:ascii="Courier New" w:eastAsia="Times New Roman" w:hAnsi="Courier New" w:cs="Courier New"/>
+                <w:color w:val="000000"/>
+                <w:sz w:val="20"/>
+                <w:szCs w:val="20"/>
+                <w:lang w:eastAsia="es-ES"/>
+              </w:rPr>
+              <w:t xml:space="preserve"> </w:t>
+            </w:r>
+            <w:r>
+              <w:rPr>
+                <w:rFonts w:ascii="Courier New" w:eastAsia="Times New Roman" w:hAnsi="Courier New" w:cs="Courier New"/>
+                <w:color w:val="000000"/>
+                <w:sz w:val="20"/>
+                <w:szCs w:val="20"/>
+                <w:highlight w:val="yellow"/>
+                <w:lang w:eastAsia="es-ES"/>
+              </w:rPr>
+              <w:t>abajo</w:t>
+            </w:r>
+            <w:r>
+              <w:rPr>
+                <w:rFonts w:ascii="Courier New" w:eastAsia="Times New Roman" w:hAnsi="Courier New" w:cs="Courier New"/>
+                <w:color w:val="000000"/>
+                <w:sz w:val="20"/>
+                <w:szCs w:val="20"/>
+                <w:lang w:eastAsia="es-ES"/>
+              </w:rPr>
+              <w:t>; ++y) {</w:t>
+            </w:r>
+            <w:r>
+              <w:rPr>
+                <w:rFonts w:ascii="Courier New" w:eastAsia="Times New Roman" w:hAnsi="Courier New" w:cs="Courier New"/>
+                <w:color w:val="000000"/>
+                <w:sz w:val="20"/>
+                <w:szCs w:val="20"/>
+                <w:lang w:eastAsia="es-ES"/>
+              </w:rPr>
+              <w:br/>
+              <w:t xml:space="preserve">    </w:t>
+            </w:r>
+            <w:proofErr w:type="spellStart"/>
+            <w:r>
+              <w:rPr>
+                <w:rFonts w:ascii="Courier New" w:eastAsia="Times New Roman" w:hAnsi="Courier New" w:cs="Courier New"/>
+                <w:b/>
+                <w:bCs/>
+                <w:color w:val="000080"/>
+                <w:sz w:val="20"/>
+                <w:szCs w:val="20"/>
+                <w:lang w:eastAsia="es-ES"/>
+              </w:rPr>
+              <w:t>for</w:t>
+            </w:r>
+            <w:proofErr w:type="spellEnd"/>
+            <w:r>
+              <w:rPr>
+                <w:rFonts w:ascii="Courier New" w:eastAsia="Times New Roman" w:hAnsi="Courier New" w:cs="Courier New"/>
+                <w:b/>
+                <w:bCs/>
+                <w:color w:val="000080"/>
+                <w:sz w:val="20"/>
+                <w:szCs w:val="20"/>
+                <w:lang w:eastAsia="es-ES"/>
+              </w:rPr>
+              <w:t xml:space="preserve"> </w:t>
+            </w:r>
+            <w:r>
+              <w:rPr>
+                <w:rFonts w:ascii="Courier New" w:eastAsia="Times New Roman" w:hAnsi="Courier New" w:cs="Courier New"/>
+                <w:color w:val="000000"/>
+                <w:sz w:val="20"/>
+                <w:szCs w:val="20"/>
+                <w:lang w:eastAsia="es-ES"/>
+              </w:rPr>
+              <w:t>(</w:t>
+            </w:r>
+            <w:proofErr w:type="spellStart"/>
+            <w:r>
+              <w:rPr>
+                <w:rFonts w:ascii="Courier New" w:eastAsia="Times New Roman" w:hAnsi="Courier New" w:cs="Courier New"/>
+                <w:b/>
+                <w:bCs/>
+                <w:color w:val="000080"/>
+                <w:sz w:val="20"/>
+                <w:szCs w:val="20"/>
+                <w:lang w:eastAsia="es-ES"/>
+              </w:rPr>
+              <w:t>int</w:t>
+            </w:r>
+            <w:proofErr w:type="spellEnd"/>
+            <w:r>
+              <w:rPr>
+                <w:rFonts w:ascii="Courier New" w:eastAsia="Times New Roman" w:hAnsi="Courier New" w:cs="Courier New"/>
+                <w:b/>
+                <w:bCs/>
+                <w:color w:val="000080"/>
+                <w:sz w:val="20"/>
+                <w:szCs w:val="20"/>
+                <w:lang w:eastAsia="es-ES"/>
+              </w:rPr>
+              <w:t xml:space="preserve"> </w:t>
+            </w:r>
+            <w:r>
+              <w:rPr>
+                <w:rFonts w:ascii="Courier New" w:eastAsia="Times New Roman" w:hAnsi="Courier New" w:cs="Courier New"/>
+                <w:color w:val="000000"/>
+                <w:sz w:val="20"/>
+                <w:szCs w:val="20"/>
+                <w:lang w:eastAsia="es-ES"/>
+              </w:rPr>
+              <w:t>x = izquierda; x &lt;= derecha; ++x) {</w:t>
+            </w:r>
+            <w:r>
+              <w:rPr>
+                <w:rFonts w:ascii="Courier New" w:eastAsia="Times New Roman" w:hAnsi="Courier New" w:cs="Courier New"/>
+                <w:color w:val="000000"/>
+                <w:sz w:val="20"/>
+                <w:szCs w:val="20"/>
+                <w:lang w:eastAsia="es-ES"/>
+              </w:rPr>
+              <w:br/>
+              <w:t xml:space="preserve">        </w:t>
+            </w:r>
+            <w:proofErr w:type="spellStart"/>
+            <w:r>
+              <w:rPr>
+                <w:rFonts w:ascii="Courier New" w:eastAsia="Times New Roman" w:hAnsi="Courier New" w:cs="Courier New"/>
+                <w:b/>
+                <w:bCs/>
+                <w:color w:val="000080"/>
+                <w:sz w:val="20"/>
+                <w:szCs w:val="20"/>
+                <w:lang w:eastAsia="es-ES"/>
+              </w:rPr>
+              <w:t>if</w:t>
+            </w:r>
+            <w:proofErr w:type="spellEnd"/>
+            <w:r>
+              <w:rPr>
+                <w:rFonts w:ascii="Courier New" w:eastAsia="Times New Roman" w:hAnsi="Courier New" w:cs="Courier New"/>
+                <w:b/>
+                <w:bCs/>
+                <w:color w:val="000080"/>
+                <w:sz w:val="20"/>
+                <w:szCs w:val="20"/>
+                <w:lang w:eastAsia="es-ES"/>
+              </w:rPr>
+              <w:t xml:space="preserve"> </w:t>
+            </w:r>
+            <w:r>
+              <w:rPr>
+                <w:rFonts w:ascii="Courier New" w:eastAsia="Times New Roman" w:hAnsi="Courier New" w:cs="Courier New"/>
+                <w:color w:val="000000"/>
+                <w:sz w:val="20"/>
+                <w:szCs w:val="20"/>
+                <w:lang w:eastAsia="es-ES"/>
+              </w:rPr>
+              <w:t>(</w:t>
+            </w:r>
+            <w:proofErr w:type="spellStart"/>
+            <w:r>
+              <w:rPr>
+                <w:rFonts w:ascii="Courier New" w:eastAsia="Times New Roman" w:hAnsi="Courier New" w:cs="Courier New"/>
+                <w:b/>
+                <w:bCs/>
+                <w:color w:val="660E7A"/>
+                <w:sz w:val="20"/>
+                <w:szCs w:val="20"/>
+                <w:lang w:eastAsia="es-ES"/>
+              </w:rPr>
+              <w:t>mapaTiles</w:t>
+            </w:r>
+            <w:proofErr w:type="spellEnd"/>
+            <w:r>
+              <w:rPr>
+                <w:rFonts w:ascii="Courier New" w:eastAsia="Times New Roman" w:hAnsi="Courier New" w:cs="Courier New"/>
+                <w:color w:val="000000"/>
+                <w:sz w:val="20"/>
+                <w:szCs w:val="20"/>
+                <w:lang w:eastAsia="es-ES"/>
+              </w:rPr>
+              <w:t>[x][y].</w:t>
+            </w:r>
+            <w:r>
+              <w:rPr>
+                <w:rFonts w:ascii="Courier New" w:eastAsia="Times New Roman" w:hAnsi="Courier New" w:cs="Courier New"/>
+                <w:b/>
+                <w:bCs/>
+                <w:color w:val="660E7A"/>
+                <w:sz w:val="20"/>
+                <w:szCs w:val="20"/>
+                <w:lang w:eastAsia="es-ES"/>
+              </w:rPr>
+              <w:t xml:space="preserve">imagen </w:t>
+            </w:r>
+            <w:r>
+              <w:rPr>
+                <w:rFonts w:ascii="Courier New" w:eastAsia="Times New Roman" w:hAnsi="Courier New" w:cs="Courier New"/>
+                <w:color w:val="000000"/>
+                <w:sz w:val="20"/>
+                <w:szCs w:val="20"/>
+                <w:lang w:eastAsia="es-ES"/>
+              </w:rPr>
+              <w:t xml:space="preserve">!= </w:t>
+            </w:r>
+            <w:proofErr w:type="spellStart"/>
+            <w:r>
+              <w:rPr>
+                <w:rFonts w:ascii="Courier New" w:eastAsia="Times New Roman" w:hAnsi="Courier New" w:cs="Courier New"/>
+                <w:b/>
+                <w:bCs/>
+                <w:color w:val="000080"/>
+                <w:sz w:val="20"/>
+                <w:szCs w:val="20"/>
+                <w:lang w:eastAsia="es-ES"/>
+              </w:rPr>
+              <w:t>null</w:t>
+            </w:r>
+            <w:proofErr w:type="spellEnd"/>
+            <w:r>
+              <w:rPr>
+                <w:rFonts w:ascii="Courier New" w:eastAsia="Times New Roman" w:hAnsi="Courier New" w:cs="Courier New"/>
+                <w:color w:val="000000"/>
+                <w:sz w:val="20"/>
+                <w:szCs w:val="20"/>
+                <w:lang w:eastAsia="es-ES"/>
+              </w:rPr>
+              <w:t>) {</w:t>
+            </w:r>
+            <w:r>
+              <w:rPr>
+                <w:rFonts w:ascii="Courier New" w:eastAsia="Times New Roman" w:hAnsi="Courier New" w:cs="Courier New"/>
+                <w:color w:val="000000"/>
+                <w:sz w:val="20"/>
+                <w:szCs w:val="20"/>
+                <w:lang w:eastAsia="es-ES"/>
+              </w:rPr>
+              <w:br/>
+              <w:t xml:space="preserve">            </w:t>
+            </w:r>
+            <w:r>
+              <w:rPr>
+                <w:rFonts w:ascii="Courier New" w:eastAsia="Times New Roman" w:hAnsi="Courier New" w:cs="Courier New"/>
+                <w:i/>
+                <w:iCs/>
+                <w:color w:val="808080"/>
+                <w:sz w:val="20"/>
+                <w:szCs w:val="20"/>
+                <w:lang w:eastAsia="es-ES"/>
+              </w:rPr>
+              <w:t>// Calcular la posición en pantalla correspondiente</w:t>
+            </w:r>
+            <w:r>
+              <w:rPr>
+                <w:rFonts w:ascii="Courier New" w:eastAsia="Times New Roman" w:hAnsi="Courier New" w:cs="Courier New"/>
+                <w:i/>
+                <w:iCs/>
+                <w:color w:val="808080"/>
+                <w:sz w:val="20"/>
+                <w:szCs w:val="20"/>
+                <w:lang w:eastAsia="es-ES"/>
+              </w:rPr>
+              <w:br/>
+              <w:t xml:space="preserve">            // izquierda, arriba, derecha , abajo</w:t>
+            </w:r>
+            <w:r>
+              <w:rPr>
+                <w:rFonts w:ascii="Courier New" w:eastAsia="Times New Roman" w:hAnsi="Courier New" w:cs="Courier New"/>
+                <w:i/>
+                <w:iCs/>
+                <w:color w:val="808080"/>
+                <w:sz w:val="20"/>
+                <w:szCs w:val="20"/>
+                <w:lang w:eastAsia="es-ES"/>
+              </w:rPr>
+              <w:br/>
+            </w:r>
+            <w:r>
+              <w:rPr>
+                <w:rFonts w:ascii="Courier New" w:eastAsia="Times New Roman" w:hAnsi="Courier New" w:cs="Courier New"/>
+                <w:i/>
+                <w:iCs/>
+                <w:color w:val="808080"/>
+                <w:sz w:val="20"/>
+                <w:szCs w:val="20"/>
+                <w:lang w:eastAsia="es-ES"/>
+              </w:rPr>
+              <w:br/>
+              <w:t xml:space="preserve">            </w:t>
+            </w:r>
+            <w:proofErr w:type="spellStart"/>
+            <w:r>
+              <w:rPr>
+                <w:rFonts w:ascii="Courier New" w:eastAsia="Times New Roman" w:hAnsi="Courier New" w:cs="Courier New"/>
+                <w:b/>
+                <w:bCs/>
+                <w:color w:val="660E7A"/>
+                <w:sz w:val="20"/>
+                <w:szCs w:val="20"/>
+                <w:lang w:eastAsia="es-ES"/>
+              </w:rPr>
+              <w:t>mapaTiles</w:t>
+            </w:r>
+            <w:proofErr w:type="spellEnd"/>
+            <w:r>
+              <w:rPr>
+                <w:rFonts w:ascii="Courier New" w:eastAsia="Times New Roman" w:hAnsi="Courier New" w:cs="Courier New"/>
+                <w:color w:val="000000"/>
+                <w:sz w:val="20"/>
+                <w:szCs w:val="20"/>
+                <w:lang w:eastAsia="es-ES"/>
+              </w:rPr>
+              <w:t>[x][y].</w:t>
+            </w:r>
+            <w:proofErr w:type="spellStart"/>
+            <w:r>
+              <w:rPr>
+                <w:rFonts w:ascii="Courier New" w:eastAsia="Times New Roman" w:hAnsi="Courier New" w:cs="Courier New"/>
+                <w:b/>
+                <w:bCs/>
+                <w:color w:val="660E7A"/>
+                <w:sz w:val="20"/>
+                <w:szCs w:val="20"/>
+                <w:lang w:eastAsia="es-ES"/>
+              </w:rPr>
+              <w:t>imagen</w:t>
+            </w:r>
+            <w:r>
+              <w:rPr>
+                <w:rFonts w:ascii="Courier New" w:eastAsia="Times New Roman" w:hAnsi="Courier New" w:cs="Courier New"/>
+                <w:color w:val="000000"/>
+                <w:sz w:val="20"/>
+                <w:szCs w:val="20"/>
+                <w:lang w:eastAsia="es-ES"/>
+              </w:rPr>
+              <w:t>.setBounds</w:t>
+            </w:r>
+            <w:proofErr w:type="spellEnd"/>
+            <w:r>
+              <w:rPr>
+                <w:rFonts w:ascii="Courier New" w:eastAsia="Times New Roman" w:hAnsi="Courier New" w:cs="Courier New"/>
+                <w:color w:val="000000"/>
+                <w:sz w:val="20"/>
+                <w:szCs w:val="20"/>
+                <w:lang w:eastAsia="es-ES"/>
+              </w:rPr>
+              <w:t>(</w:t>
+            </w:r>
+            <w:r>
+              <w:rPr>
+                <w:rFonts w:ascii="Courier New" w:eastAsia="Times New Roman" w:hAnsi="Courier New" w:cs="Courier New"/>
+                <w:color w:val="000000"/>
+                <w:sz w:val="20"/>
+                <w:szCs w:val="20"/>
+                <w:lang w:eastAsia="es-ES"/>
+              </w:rPr>
+              <w:br/>
+              <w:t xml:space="preserve">                    (x * </w:t>
+            </w:r>
+            <w:proofErr w:type="spellStart"/>
+            <w:r>
+              <w:rPr>
+                <w:rFonts w:ascii="Courier New" w:eastAsia="Times New Roman" w:hAnsi="Courier New" w:cs="Courier New"/>
+                <w:color w:val="000000"/>
+                <w:sz w:val="20"/>
+                <w:szCs w:val="20"/>
+                <w:lang w:eastAsia="es-ES"/>
+              </w:rPr>
+              <w:t>Tile.</w:t>
+            </w:r>
+            <w:r>
+              <w:rPr>
+                <w:rFonts w:ascii="Courier New" w:eastAsia="Times New Roman" w:hAnsi="Courier New" w:cs="Courier New"/>
+                <w:i/>
+                <w:iCs/>
+                <w:color w:val="660E7A"/>
+                <w:sz w:val="20"/>
+                <w:szCs w:val="20"/>
+                <w:lang w:eastAsia="es-ES"/>
+              </w:rPr>
+              <w:t>ancho</w:t>
+            </w:r>
+            <w:proofErr w:type="spellEnd"/>
+            <w:r>
+              <w:rPr>
+                <w:rFonts w:ascii="Courier New" w:eastAsia="Times New Roman" w:hAnsi="Courier New" w:cs="Courier New"/>
+                <w:color w:val="000000"/>
+                <w:sz w:val="20"/>
+                <w:szCs w:val="20"/>
+                <w:lang w:eastAsia="es-ES"/>
+              </w:rPr>
+              <w:t xml:space="preserve">) - </w:t>
+            </w:r>
+            <w:proofErr w:type="spellStart"/>
+            <w:r>
+              <w:rPr>
+                <w:rFonts w:ascii="Courier New" w:eastAsia="Times New Roman" w:hAnsi="Courier New" w:cs="Courier New"/>
+                <w:i/>
+                <w:iCs/>
+                <w:color w:val="660E7A"/>
+                <w:sz w:val="20"/>
+                <w:szCs w:val="20"/>
+                <w:lang w:eastAsia="es-ES"/>
+              </w:rPr>
+              <w:t>scrollEjeX</w:t>
+            </w:r>
+            <w:proofErr w:type="spellEnd"/>
+            <w:r>
+              <w:rPr>
+                <w:rFonts w:ascii="Courier New" w:eastAsia="Times New Roman" w:hAnsi="Courier New" w:cs="Courier New"/>
+                <w:color w:val="000000"/>
+                <w:sz w:val="20"/>
+                <w:szCs w:val="20"/>
+                <w:lang w:eastAsia="es-ES"/>
+              </w:rPr>
+              <w:t>,</w:t>
+            </w:r>
+            <w:r>
+              <w:rPr>
+                <w:rFonts w:ascii="Courier New" w:eastAsia="Times New Roman" w:hAnsi="Courier New" w:cs="Courier New"/>
+                <w:color w:val="000000"/>
+                <w:sz w:val="20"/>
+                <w:szCs w:val="20"/>
+                <w:lang w:eastAsia="es-ES"/>
+              </w:rPr>
+              <w:br/>
+              <w:t xml:space="preserve">                    (y * </w:t>
+            </w:r>
+            <w:proofErr w:type="spellStart"/>
+            <w:r>
+              <w:rPr>
+                <w:rFonts w:ascii="Courier New" w:eastAsia="Times New Roman" w:hAnsi="Courier New" w:cs="Courier New"/>
+                <w:color w:val="000000"/>
+                <w:sz w:val="20"/>
+                <w:szCs w:val="20"/>
+                <w:lang w:eastAsia="es-ES"/>
+              </w:rPr>
+              <w:t>Tile.</w:t>
+            </w:r>
+            <w:r>
+              <w:rPr>
+                <w:rFonts w:ascii="Courier New" w:eastAsia="Times New Roman" w:hAnsi="Courier New" w:cs="Courier New"/>
+                <w:i/>
+                <w:iCs/>
+                <w:color w:val="660E7A"/>
+                <w:sz w:val="20"/>
+                <w:szCs w:val="20"/>
+                <w:lang w:eastAsia="es-ES"/>
+              </w:rPr>
+              <w:t>altura</w:t>
+            </w:r>
+            <w:proofErr w:type="spellEnd"/>
+            <w:r>
+              <w:rPr>
+                <w:rFonts w:ascii="Courier New" w:eastAsia="Times New Roman" w:hAnsi="Courier New" w:cs="Courier New"/>
+                <w:color w:val="000000"/>
+                <w:sz w:val="20"/>
+                <w:szCs w:val="20"/>
+                <w:lang w:eastAsia="es-ES"/>
+              </w:rPr>
+              <w:t xml:space="preserve">) - </w:t>
+            </w:r>
+            <w:proofErr w:type="spellStart"/>
+            <w:r>
+              <w:rPr>
+                <w:rFonts w:ascii="Courier New" w:eastAsia="Times New Roman" w:hAnsi="Courier New" w:cs="Courier New"/>
+                <w:i/>
+                <w:iCs/>
+                <w:color w:val="660E7A"/>
+                <w:sz w:val="20"/>
+                <w:szCs w:val="20"/>
+                <w:highlight w:val="yellow"/>
+                <w:lang w:eastAsia="es-ES"/>
+              </w:rPr>
+              <w:t>scrollEjeY</w:t>
+            </w:r>
+            <w:proofErr w:type="spellEnd"/>
+            <w:r>
+              <w:rPr>
+                <w:rFonts w:ascii="Courier New" w:eastAsia="Times New Roman" w:hAnsi="Courier New" w:cs="Courier New"/>
+                <w:color w:val="000000"/>
+                <w:sz w:val="20"/>
+                <w:szCs w:val="20"/>
+                <w:lang w:eastAsia="es-ES"/>
+              </w:rPr>
+              <w:t>,</w:t>
+            </w:r>
+            <w:r>
+              <w:rPr>
+                <w:rFonts w:ascii="Courier New" w:eastAsia="Times New Roman" w:hAnsi="Courier New" w:cs="Courier New"/>
+                <w:color w:val="000000"/>
+                <w:sz w:val="20"/>
+                <w:szCs w:val="20"/>
+                <w:lang w:eastAsia="es-ES"/>
+              </w:rPr>
+              <w:br/>
+              <w:t xml:space="preserve">                    (x * </w:t>
+            </w:r>
+            <w:proofErr w:type="spellStart"/>
+            <w:r>
+              <w:rPr>
+                <w:rFonts w:ascii="Courier New" w:eastAsia="Times New Roman" w:hAnsi="Courier New" w:cs="Courier New"/>
+                <w:color w:val="000000"/>
+                <w:sz w:val="20"/>
+                <w:szCs w:val="20"/>
+                <w:lang w:eastAsia="es-ES"/>
+              </w:rPr>
+              <w:t>Tile.</w:t>
+            </w:r>
+            <w:r>
+              <w:rPr>
+                <w:rFonts w:ascii="Courier New" w:eastAsia="Times New Roman" w:hAnsi="Courier New" w:cs="Courier New"/>
+                <w:i/>
+                <w:iCs/>
+                <w:color w:val="660E7A"/>
+                <w:sz w:val="20"/>
+                <w:szCs w:val="20"/>
+                <w:lang w:eastAsia="es-ES"/>
+              </w:rPr>
+              <w:t>ancho</w:t>
+            </w:r>
+            <w:proofErr w:type="spellEnd"/>
+            <w:r>
+              <w:rPr>
+                <w:rFonts w:ascii="Courier New" w:eastAsia="Times New Roman" w:hAnsi="Courier New" w:cs="Courier New"/>
+                <w:color w:val="000000"/>
+                <w:sz w:val="20"/>
+                <w:szCs w:val="20"/>
+                <w:lang w:eastAsia="es-ES"/>
+              </w:rPr>
+              <w:t xml:space="preserve">) + </w:t>
+            </w:r>
+            <w:proofErr w:type="spellStart"/>
+            <w:r>
+              <w:rPr>
+                <w:rFonts w:ascii="Courier New" w:eastAsia="Times New Roman" w:hAnsi="Courier New" w:cs="Courier New"/>
+                <w:color w:val="000000"/>
+                <w:sz w:val="20"/>
+                <w:szCs w:val="20"/>
+                <w:lang w:eastAsia="es-ES"/>
+              </w:rPr>
+              <w:t>Tile.</w:t>
+            </w:r>
+            <w:r>
+              <w:rPr>
+                <w:rFonts w:ascii="Courier New" w:eastAsia="Times New Roman" w:hAnsi="Courier New" w:cs="Courier New"/>
+                <w:i/>
+                <w:iCs/>
+                <w:color w:val="660E7A"/>
+                <w:sz w:val="20"/>
+                <w:szCs w:val="20"/>
+                <w:lang w:eastAsia="es-ES"/>
+              </w:rPr>
+              <w:t>ancho</w:t>
+            </w:r>
+            <w:proofErr w:type="spellEnd"/>
+            <w:r>
+              <w:rPr>
+                <w:rFonts w:ascii="Courier New" w:eastAsia="Times New Roman" w:hAnsi="Courier New" w:cs="Courier New"/>
+                <w:i/>
+                <w:iCs/>
+                <w:color w:val="660E7A"/>
+                <w:sz w:val="20"/>
+                <w:szCs w:val="20"/>
+                <w:lang w:eastAsia="es-ES"/>
+              </w:rPr>
+              <w:t xml:space="preserve"> </w:t>
+            </w:r>
+            <w:r>
+              <w:rPr>
+                <w:rFonts w:ascii="Courier New" w:eastAsia="Times New Roman" w:hAnsi="Courier New" w:cs="Courier New"/>
+                <w:color w:val="000000"/>
+                <w:sz w:val="20"/>
+                <w:szCs w:val="20"/>
+                <w:lang w:eastAsia="es-ES"/>
+              </w:rPr>
+              <w:t xml:space="preserve">- </w:t>
+            </w:r>
+            <w:proofErr w:type="spellStart"/>
+            <w:r>
+              <w:rPr>
+                <w:rFonts w:ascii="Courier New" w:eastAsia="Times New Roman" w:hAnsi="Courier New" w:cs="Courier New"/>
+                <w:i/>
+                <w:iCs/>
+                <w:color w:val="660E7A"/>
+                <w:sz w:val="20"/>
+                <w:szCs w:val="20"/>
+                <w:lang w:eastAsia="es-ES"/>
+              </w:rPr>
+              <w:t>scrollEjeX</w:t>
+            </w:r>
+            <w:proofErr w:type="spellEnd"/>
+            <w:r>
+              <w:rPr>
+                <w:rFonts w:ascii="Courier New" w:eastAsia="Times New Roman" w:hAnsi="Courier New" w:cs="Courier New"/>
+                <w:color w:val="000000"/>
+                <w:sz w:val="20"/>
+                <w:szCs w:val="20"/>
+                <w:lang w:eastAsia="es-ES"/>
+              </w:rPr>
+              <w:t>,</w:t>
+            </w:r>
+            <w:r>
+              <w:rPr>
+                <w:rFonts w:ascii="Courier New" w:eastAsia="Times New Roman" w:hAnsi="Courier New" w:cs="Courier New"/>
+                <w:color w:val="000000"/>
+                <w:sz w:val="20"/>
+                <w:szCs w:val="20"/>
+                <w:lang w:eastAsia="es-ES"/>
+              </w:rPr>
+              <w:br/>
+              <w:t xml:space="preserve">                    (y * </w:t>
+            </w:r>
+            <w:proofErr w:type="spellStart"/>
+            <w:r>
+              <w:rPr>
+                <w:rFonts w:ascii="Courier New" w:eastAsia="Times New Roman" w:hAnsi="Courier New" w:cs="Courier New"/>
+                <w:color w:val="000000"/>
+                <w:sz w:val="20"/>
+                <w:szCs w:val="20"/>
+                <w:lang w:eastAsia="es-ES"/>
+              </w:rPr>
+              <w:t>Tile.</w:t>
+            </w:r>
+            <w:r>
+              <w:rPr>
+                <w:rFonts w:ascii="Courier New" w:eastAsia="Times New Roman" w:hAnsi="Courier New" w:cs="Courier New"/>
+                <w:i/>
+                <w:iCs/>
+                <w:color w:val="660E7A"/>
+                <w:sz w:val="20"/>
+                <w:szCs w:val="20"/>
+                <w:lang w:eastAsia="es-ES"/>
+              </w:rPr>
+              <w:t>altura</w:t>
+            </w:r>
+            <w:proofErr w:type="spellEnd"/>
+            <w:r>
+              <w:rPr>
+                <w:rFonts w:ascii="Courier New" w:eastAsia="Times New Roman" w:hAnsi="Courier New" w:cs="Courier New"/>
+                <w:i/>
+                <w:iCs/>
+                <w:color w:val="660E7A"/>
+                <w:sz w:val="20"/>
+                <w:szCs w:val="20"/>
+                <w:lang w:eastAsia="es-ES"/>
+              </w:rPr>
+              <w:t xml:space="preserve"> </w:t>
+            </w:r>
+            <w:r>
+              <w:rPr>
+                <w:rFonts w:ascii="Courier New" w:eastAsia="Times New Roman" w:hAnsi="Courier New" w:cs="Courier New"/>
+                <w:color w:val="000000"/>
+                <w:sz w:val="20"/>
+                <w:szCs w:val="20"/>
+                <w:lang w:eastAsia="es-ES"/>
+              </w:rPr>
+              <w:t xml:space="preserve">+ </w:t>
+            </w:r>
+            <w:proofErr w:type="spellStart"/>
+            <w:r>
+              <w:rPr>
+                <w:rFonts w:ascii="Courier New" w:eastAsia="Times New Roman" w:hAnsi="Courier New" w:cs="Courier New"/>
+                <w:color w:val="000000"/>
+                <w:sz w:val="20"/>
+                <w:szCs w:val="20"/>
+                <w:lang w:eastAsia="es-ES"/>
+              </w:rPr>
+              <w:t>Tile.</w:t>
+            </w:r>
+            <w:r>
+              <w:rPr>
+                <w:rFonts w:ascii="Courier New" w:eastAsia="Times New Roman" w:hAnsi="Courier New" w:cs="Courier New"/>
+                <w:i/>
+                <w:iCs/>
+                <w:color w:val="660E7A"/>
+                <w:sz w:val="20"/>
+                <w:szCs w:val="20"/>
+                <w:lang w:eastAsia="es-ES"/>
+              </w:rPr>
+              <w:t>altura</w:t>
+            </w:r>
+            <w:proofErr w:type="spellEnd"/>
+            <w:r>
+              <w:rPr>
+                <w:rFonts w:ascii="Courier New" w:eastAsia="Times New Roman" w:hAnsi="Courier New" w:cs="Courier New"/>
+                <w:color w:val="000000"/>
+                <w:sz w:val="20"/>
+                <w:szCs w:val="20"/>
+                <w:lang w:eastAsia="es-ES"/>
+              </w:rPr>
+              <w:t xml:space="preserve">) - </w:t>
+            </w:r>
+            <w:proofErr w:type="spellStart"/>
+            <w:r>
+              <w:rPr>
+                <w:rFonts w:ascii="Courier New" w:eastAsia="Times New Roman" w:hAnsi="Courier New" w:cs="Courier New"/>
+                <w:i/>
+                <w:iCs/>
+                <w:color w:val="660E7A"/>
+                <w:sz w:val="20"/>
+                <w:szCs w:val="20"/>
+                <w:highlight w:val="yellow"/>
+                <w:lang w:eastAsia="es-ES"/>
+              </w:rPr>
+              <w:t>scrollEjeY</w:t>
+            </w:r>
+            <w:proofErr w:type="spellEnd"/>
+            <w:r>
+              <w:rPr>
+                <w:rFonts w:ascii="Courier New" w:eastAsia="Times New Roman" w:hAnsi="Courier New" w:cs="Courier New"/>
+                <w:color w:val="000000"/>
+                <w:sz w:val="20"/>
+                <w:szCs w:val="20"/>
+                <w:lang w:eastAsia="es-ES"/>
+              </w:rPr>
+              <w:t>);</w:t>
+            </w:r>
+            <w:r>
+              <w:rPr>
+                <w:rFonts w:ascii="Courier New" w:eastAsia="Times New Roman" w:hAnsi="Courier New" w:cs="Courier New"/>
+                <w:color w:val="000000"/>
+                <w:sz w:val="20"/>
+                <w:szCs w:val="20"/>
+                <w:lang w:eastAsia="es-ES"/>
+              </w:rPr>
+              <w:br/>
+            </w:r>
+            <w:r>
+              <w:rPr>
+                <w:rFonts w:ascii="Courier New" w:eastAsia="Times New Roman" w:hAnsi="Courier New" w:cs="Courier New"/>
+                <w:color w:val="000000"/>
+                <w:sz w:val="20"/>
+                <w:szCs w:val="20"/>
+                <w:lang w:eastAsia="es-ES"/>
+              </w:rPr>
+              <w:br/>
+              <w:t xml:space="preserve">            </w:t>
+            </w:r>
+            <w:proofErr w:type="spellStart"/>
+            <w:r>
+              <w:rPr>
+                <w:rFonts w:ascii="Courier New" w:eastAsia="Times New Roman" w:hAnsi="Courier New" w:cs="Courier New"/>
+                <w:b/>
+                <w:bCs/>
+                <w:color w:val="660E7A"/>
+                <w:sz w:val="20"/>
+                <w:szCs w:val="20"/>
+                <w:lang w:eastAsia="es-ES"/>
+              </w:rPr>
+              <w:t>mapaTiles</w:t>
+            </w:r>
+            <w:proofErr w:type="spellEnd"/>
+            <w:r>
+              <w:rPr>
+                <w:rFonts w:ascii="Courier New" w:eastAsia="Times New Roman" w:hAnsi="Courier New" w:cs="Courier New"/>
+                <w:color w:val="000000"/>
+                <w:sz w:val="20"/>
+                <w:szCs w:val="20"/>
+                <w:lang w:eastAsia="es-ES"/>
+              </w:rPr>
+              <w:t>[x][y].</w:t>
+            </w:r>
+            <w:proofErr w:type="spellStart"/>
+            <w:r>
+              <w:rPr>
+                <w:rFonts w:ascii="Courier New" w:eastAsia="Times New Roman" w:hAnsi="Courier New" w:cs="Courier New"/>
+                <w:b/>
+                <w:bCs/>
+                <w:color w:val="660E7A"/>
+                <w:sz w:val="20"/>
+                <w:szCs w:val="20"/>
+                <w:lang w:eastAsia="es-ES"/>
+              </w:rPr>
+              <w:t>imagen</w:t>
+            </w:r>
+            <w:r>
+              <w:rPr>
+                <w:rFonts w:ascii="Courier New" w:eastAsia="Times New Roman" w:hAnsi="Courier New" w:cs="Courier New"/>
+                <w:color w:val="000000"/>
+                <w:sz w:val="20"/>
+                <w:szCs w:val="20"/>
+                <w:lang w:eastAsia="es-ES"/>
+              </w:rPr>
+              <w:t>.draw</w:t>
+            </w:r>
+            <w:proofErr w:type="spellEnd"/>
+            <w:r>
+              <w:rPr>
+                <w:rFonts w:ascii="Courier New" w:eastAsia="Times New Roman" w:hAnsi="Courier New" w:cs="Courier New"/>
+                <w:color w:val="000000"/>
+                <w:sz w:val="20"/>
+                <w:szCs w:val="20"/>
+                <w:lang w:eastAsia="es-ES"/>
+              </w:rPr>
+              <w:t>(</w:t>
+            </w:r>
+            <w:proofErr w:type="spellStart"/>
+            <w:r>
+              <w:rPr>
+                <w:rFonts w:ascii="Courier New" w:eastAsia="Times New Roman" w:hAnsi="Courier New" w:cs="Courier New"/>
+                <w:color w:val="000000"/>
+                <w:sz w:val="20"/>
+                <w:szCs w:val="20"/>
+                <w:lang w:eastAsia="es-ES"/>
+              </w:rPr>
+              <w:t>canvas</w:t>
+            </w:r>
+            <w:proofErr w:type="spellEnd"/>
+            <w:r>
+              <w:rPr>
+                <w:rFonts w:ascii="Courier New" w:eastAsia="Times New Roman" w:hAnsi="Courier New" w:cs="Courier New"/>
+                <w:color w:val="000000"/>
+                <w:sz w:val="20"/>
+                <w:szCs w:val="20"/>
+                <w:lang w:eastAsia="es-ES"/>
+              </w:rPr>
+              <w:t>);</w:t>
+            </w:r>
+            <w:r>
+              <w:rPr>
+                <w:rFonts w:ascii="Courier New" w:eastAsia="Times New Roman" w:hAnsi="Courier New" w:cs="Courier New"/>
+                <w:color w:val="000000"/>
+                <w:sz w:val="20"/>
+                <w:szCs w:val="20"/>
+                <w:lang w:eastAsia="es-ES"/>
+              </w:rPr>
+              <w:br/>
+              <w:t xml:space="preserve">        }</w:t>
+            </w:r>
+            <w:r>
+              <w:rPr>
+                <w:rFonts w:ascii="Courier New" w:eastAsia="Times New Roman" w:hAnsi="Courier New" w:cs="Courier New"/>
+                <w:color w:val="000000"/>
+                <w:sz w:val="20"/>
+                <w:szCs w:val="20"/>
+                <w:lang w:eastAsia="es-ES"/>
+              </w:rPr>
+              <w:br/>
+              <w:t xml:space="preserve">    }</w:t>
+            </w:r>
+            <w:r>
+              <w:rPr>
+                <w:rFonts w:ascii="Courier New" w:eastAsia="Times New Roman" w:hAnsi="Courier New" w:cs="Courier New"/>
+                <w:color w:val="000000"/>
+                <w:sz w:val="20"/>
+                <w:szCs w:val="20"/>
+                <w:lang w:eastAsia="es-ES"/>
+              </w:rPr>
+              <w:br/>
+              <w:t>}</w:t>
+            </w:r>
+          </w:p>
+          <w:p>
+            <w:pPr>
+              <w:rPr>
+                <w:rFonts w:ascii="Consolas" w:hAnsi="Consolas"/>
+                <w:sz w:val="20"/>
+                <w:szCs w:val="20"/>
+              </w:rPr>
+            </w:pPr>
+          </w:p>
+        </w:tc>
+      </w:tr>
+    </w:tbl>
+    <w:p>
+      <w:pPr>
+        <w:rPr>
+          <w:rFonts w:ascii="Consolas" w:hAnsi="Consolas"/>
+          <w:sz w:val="20"/>
+          <w:szCs w:val="20"/>
+        </w:rPr>
+      </w:pPr>
+    </w:p>
+    <w:p>
+      <w:pPr>
+        <w:rPr>
+          <w:rFonts w:ascii="Consolas" w:hAnsi="Consolas"/>
+          <w:sz w:val="20"/>
+          <w:szCs w:val="20"/>
+        </w:rPr>
+      </w:pPr>
+      <w:r>
+        <w:rPr>
+          <w:rFonts w:ascii="Consolas" w:hAnsi="Consolas"/>
+          <w:sz w:val="20"/>
+          <w:szCs w:val="20"/>
+        </w:rPr>
+        <w:t xml:space="preserve">Con todo esto ya estaría acabado de añadir el </w:t>
+      </w:r>
+      <w:proofErr w:type="spellStart"/>
+      <w:r>
+        <w:rPr>
+          <w:rFonts w:ascii="Consolas" w:hAnsi="Consolas"/>
+          <w:sz w:val="20"/>
+          <w:szCs w:val="20"/>
+        </w:rPr>
+        <w:t>scroll</w:t>
+      </w:r>
+      <w:proofErr w:type="spellEnd"/>
+      <w:r>
+        <w:rPr>
+          <w:rFonts w:ascii="Consolas" w:hAnsi="Consolas"/>
+          <w:sz w:val="20"/>
+          <w:szCs w:val="20"/>
+        </w:rPr>
+        <w:t xml:space="preserve"> del eje Y en el nivel, ahora habría que añadirlo a cada clase que este dibujada en el nivel, como el jugador, los enemigos, etc… como se hizo con el </w:t>
+      </w:r>
+      <w:proofErr w:type="spellStart"/>
+      <w:r>
+        <w:rPr>
+          <w:rFonts w:ascii="Consolas" w:hAnsi="Consolas"/>
+          <w:sz w:val="20"/>
+          <w:szCs w:val="20"/>
+        </w:rPr>
+        <w:t>scroll</w:t>
+      </w:r>
+      <w:proofErr w:type="spellEnd"/>
+      <w:r>
+        <w:rPr>
+          <w:rFonts w:ascii="Consolas" w:hAnsi="Consolas"/>
+          <w:sz w:val="20"/>
+          <w:szCs w:val="20"/>
+        </w:rPr>
+        <w:t xml:space="preserve"> en el eje X.</w:t>
+      </w:r>
+    </w:p>
     <w:p>
       <w:pPr>
         <w:pStyle w:val="Ttulo2"/>
@@ -21217,6 +25021,7 @@
       <w:bookmarkStart w:id="6" w:name="_Toc465613529"/>
       <w:proofErr w:type="spellStart"/>
       <w:r>
+        <w:lastRenderedPageBreak/>
         <w:t>Items</w:t>
       </w:r>
       <w:proofErr w:type="spellEnd"/>
@@ -21407,7 +25212,6 @@
       </w:pPr>
       <w:bookmarkStart w:id="8" w:name="_Toc465613531"/>
       <w:r>
-        <w:lastRenderedPageBreak/>
         <w:t>Creación de la clase recolectable</w:t>
       </w:r>
       <w:bookmarkEnd w:id="8"/>
@@ -23487,6 +27291,7 @@
                 <w:szCs w:val="20"/>
                 <w:lang w:eastAsia="es-ES"/>
               </w:rPr>
+              <w:lastRenderedPageBreak/>
               <w:br/>
               <w:t xml:space="preserve">        </w:t>
             </w:r>
@@ -24352,7 +28157,6 @@
                 <w:szCs w:val="20"/>
                 <w:lang w:eastAsia="es-ES"/>
               </w:rPr>
-              <w:lastRenderedPageBreak/>
               <w:t>R.drawable.</w:t>
             </w:r>
             <w:r>
@@ -26380,6 +30184,7 @@
                 <w:bCs/>
                 <w:color w:val="000080"/>
               </w:rPr>
+              <w:lastRenderedPageBreak/>
               <w:t>import</w:t>
             </w:r>
             <w:proofErr w:type="spellEnd"/>
@@ -26991,7 +30796,6 @@
               <w:rPr>
                 <w:color w:val="000000"/>
               </w:rPr>
-              <w:lastRenderedPageBreak/>
               <w:t>GameView.</w:t>
             </w:r>
             <w:r>
@@ -29198,12 +33002,6 @@
                 <w:color w:val="000000"/>
               </w:rPr>
               <w:br/>
-            </w:r>
-            <w:r>
-              <w:rPr>
-                <w:color w:val="000000"/>
-              </w:rPr>
-              <w:lastRenderedPageBreak/>
               <w:t xml:space="preserve">        </w:t>
             </w:r>
             <w:proofErr w:type="spellStart"/>
@@ -29634,6 +33432,7 @@
             <w:dataBinding w:prefixMappings="xmlns:ns0='http://purl.org/dc/elements/1.1/' xmlns:ns1='http://schemas.openxmlformats.org/package/2006/metadata/core-properties' " w:xpath="/ns1:coreProperties[1]/ns0:creator[1]" w:storeItemID="{6C3C8BC8-F283-45AE-878A-BAB7291924A1}"/>
             <w:text/>
           </w:sdtPr>
+          <w:sdtEndPr/>
           <w:sdtContent>
             <w:p>
               <w:pPr>
@@ -29692,7 +33491,7 @@
               <w:noProof/>
               <w:color w:val="FFFFFF" w:themeColor="background1"/>
             </w:rPr>
-            <w:t>3</w:t>
+            <w:t>14</w:t>
           </w:r>
           <w:r>
             <w:rPr>
@@ -29813,6 +33612,7 @@
               <w:dataBinding w:prefixMappings="xmlns:ns0='http://purl.org/dc/elements/1.1/' xmlns:ns1='http://schemas.openxmlformats.org/package/2006/metadata/core-properties' " w:xpath="/ns1:coreProperties[1]/ns0:title[1]" w:storeItemID="{6C3C8BC8-F283-45AE-878A-BAB7291924A1}"/>
               <w:text/>
             </w:sdtPr>
+            <w:sdtEndPr/>
             <w:sdtContent>
               <w:r>
                 <w:rPr>
@@ -30642,21 +34442,21 @@
     <w:charset w:val="00"/>
     <w:family w:val="swiss"/>
     <w:pitch w:val="variable"/>
-    <w:sig w:usb0="E00002FF" w:usb1="4000ACFF" w:usb2="00000001" w:usb3="00000000" w:csb0="0000019F" w:csb1="00000000"/>
+    <w:sig w:usb0="E0002AFF" w:usb1="C000247B" w:usb2="00000009" w:usb3="00000000" w:csb0="000001FF" w:csb1="00000000"/>
   </w:font>
   <w:font w:name="Times New Roman">
     <w:panose1 w:val="02020603050405020304"/>
     <w:charset w:val="00"/>
     <w:family w:val="roman"/>
     <w:pitch w:val="variable"/>
-    <w:sig w:usb0="E0002AFF" w:usb1="C0007843" w:usb2="00000009" w:usb3="00000000" w:csb0="000001FF" w:csb1="00000000"/>
+    <w:sig w:usb0="E0002EFF" w:usb1="C000785B" w:usb2="00000009" w:usb3="00000000" w:csb0="000001FF" w:csb1="00000000"/>
   </w:font>
   <w:font w:name="Calibri Light">
     <w:panose1 w:val="020F0302020204030204"/>
     <w:charset w:val="00"/>
     <w:family w:val="swiss"/>
     <w:pitch w:val="variable"/>
-    <w:sig w:usb0="A00002EF" w:usb1="4000207B" w:usb2="00000000" w:usb3="00000000" w:csb0="0000009F" w:csb1="00000000"/>
+    <w:sig w:usb0="E0002AFF" w:usb1="C000247B" w:usb2="00000009" w:usb3="00000000" w:csb0="000001FF" w:csb1="00000000"/>
   </w:font>
   <w:font w:name="Courier New">
     <w:panose1 w:val="02070309020205020404"/>
@@ -30696,6 +34496,7 @@
     <w:rsid w:val="006D674A"/>
     <w:rsid w:val="00A57F55"/>
     <w:rsid w:val="00A87D2D"/>
+    <w:rsid w:val="00C76101"/>
   </w:rsids>
   <m:mathPr>
     <m:mathFont m:val="Cambria Math"/>
@@ -31445,7 +35246,7 @@
 </file>
 
 <file path=customXml/itemProps2.xml><?xml version="1.0" encoding="utf-8"?>
-<ds:datastoreItem xmlns:ds="http://schemas.openxmlformats.org/officeDocument/2006/customXml" ds:itemID="{91412149-90E5-46BD-A8E9-A0D7E810E229}">
+<ds:datastoreItem xmlns:ds="http://schemas.openxmlformats.org/officeDocument/2006/customXml" ds:itemID="{B210635A-0C40-4000-A026-0C66211610F7}">
   <ds:schemaRefs>
     <ds:schemaRef ds:uri="http://schemas.openxmlformats.org/officeDocument/2006/bibliography"/>
   </ds:schemaRefs>

</xml_diff>